<commit_message>
Added detail to use requirements section, started UI planning and wireframes
</commit_message>
<xml_diff>
--- a/Software Design Document.docx
+++ b/Software Design Document.docx
@@ -1,74 +1,73 @@
 
 <file path=word/document.xml><?xml version="1.0" encoding="utf-8"?>
-<w:document xmlns:o="urn:schemas-microsoft-com:office:office" xmlns:r="http://schemas.openxmlformats.org/officeDocument/2006/relationships" xmlns:v="urn:schemas-microsoft-com:vml" xmlns:w="http://schemas.openxmlformats.org/wordprocessingml/2006/main" xmlns:w10="urn:schemas-microsoft-com:office:word" xmlns:wp="http://schemas.openxmlformats.org/drawingml/2006/wordprocessingDrawing" xmlns:wps="http://schemas.microsoft.com/office/word/2010/wordprocessingShape" xmlns:wpg="http://schemas.microsoft.com/office/word/2010/wordprocessingGroup" xmlns:mc="http://schemas.openxmlformats.org/markup-compatibility/2006" xmlns:wp14="http://schemas.microsoft.com/office/word/2010/wordprocessingDrawing" xmlns:w14="http://schemas.microsoft.com/office/word/2010/wordml" xmlns:w15="http://schemas.microsoft.com/office/word/2012/wordml" mc:Ignorable="w14 wp14 w15">
+<w:document xmlns:wpc="http://schemas.microsoft.com/office/word/2010/wordprocessingCanvas" xmlns:cx="http://schemas.microsoft.com/office/drawing/2014/chartex" xmlns:cx1="http://schemas.microsoft.com/office/drawing/2015/9/8/chartex" xmlns:cx2="http://schemas.microsoft.com/office/drawing/2015/10/21/chartex" xmlns:cx3="http://schemas.microsoft.com/office/drawing/2016/5/9/chartex" xmlns:cx4="http://schemas.microsoft.com/office/drawing/2016/5/10/chartex" xmlns:cx5="http://schemas.microsoft.com/office/drawing/2016/5/11/chartex" xmlns:cx6="http://schemas.microsoft.com/office/drawing/2016/5/12/chartex" xmlns:cx7="http://schemas.microsoft.com/office/drawing/2016/5/13/chartex" xmlns:cx8="http://schemas.microsoft.com/office/drawing/2016/5/14/chartex" xmlns:mc="http://schemas.openxmlformats.org/markup-compatibility/2006" xmlns:aink="http://schemas.microsoft.com/office/drawing/2016/ink" xmlns:am3d="http://schemas.microsoft.com/office/drawing/2017/model3d" xmlns:o="urn:schemas-microsoft-com:office:office" xmlns:r="http://schemas.openxmlformats.org/officeDocument/2006/relationships" xmlns:m="http://schemas.openxmlformats.org/officeDocument/2006/math" xmlns:v="urn:schemas-microsoft-com:vml" xmlns:wp14="http://schemas.microsoft.com/office/word/2010/wordprocessingDrawing" xmlns:wp="http://schemas.openxmlformats.org/drawingml/2006/wordprocessingDrawing" xmlns:w10="urn:schemas-microsoft-com:office:word" xmlns:w="http://schemas.openxmlformats.org/wordprocessingml/2006/main" xmlns:w14="http://schemas.microsoft.com/office/word/2010/wordml" xmlns:w15="http://schemas.microsoft.com/office/word/2012/wordml" xmlns:w16cex="http://schemas.microsoft.com/office/word/2018/wordml/cex" xmlns:w16cid="http://schemas.microsoft.com/office/word/2016/wordml/cid" xmlns:w16="http://schemas.microsoft.com/office/word/2018/wordml" xmlns:w16sdtdh="http://schemas.microsoft.com/office/word/2020/wordml/sdtdatahash" xmlns:w16se="http://schemas.microsoft.com/office/word/2015/wordml/symex" xmlns:wpg="http://schemas.microsoft.com/office/word/2010/wordprocessingGroup" xmlns:wpi="http://schemas.microsoft.com/office/word/2010/wordprocessingInk" xmlns:wne="http://schemas.microsoft.com/office/word/2006/wordml" xmlns:wps="http://schemas.microsoft.com/office/word/2010/wordprocessingShape" mc:Ignorable="w14 w15 w16se w16cid w16 w16cex w16sdtdh wp14">
   <w:body>
     <w:p>
       <w:pPr>
         <w:pStyle w:val="Title"/>
-        <w:rPr/>
-      </w:pPr>
-      <w:r>
-        <w:rPr/>
+      </w:pPr>
+      <w:r>
         <w:t xml:space="preserve">Software Design Document </w:t>
       </w:r>
     </w:p>
     <w:p>
       <w:pPr>
         <w:pStyle w:val="Title"/>
-        <w:rPr/>
-      </w:pPr>
-      <w:r>
-        <w:rPr/>
+      </w:pPr>
+      <w:r>
         <w:t>Unnamed Graphing Application</w:t>
       </w:r>
     </w:p>
     <w:p>
-      <w:pPr>
-        <w:pStyle w:val="Normal"/>
-        <w:rPr/>
-      </w:pPr>
-      <w:r>
-        <w:rPr/>
-        <w:t>Hayden Baker, Visesh Sagar, Zachary Hardman</w:t>
-      </w:r>
-    </w:p>
-    <w:p>
-      <w:pPr>
-        <w:pStyle w:val="Normal"/>
-        <w:rPr/>
-      </w:pPr>
-      <w:r>
-        <w:rPr/>
-      </w:r>
-    </w:p>
+      <w:r>
+        <w:t xml:space="preserve">Hayden Baker, </w:t>
+      </w:r>
+      <w:proofErr w:type="spellStart"/>
+      <w:r>
+        <w:t>Visesh</w:t>
+      </w:r>
+      <w:proofErr w:type="spellEnd"/>
+      <w:r>
+        <w:t xml:space="preserve"> Sagar, Zachary Hardman</w:t>
+      </w:r>
+    </w:p>
+    <w:p/>
     <w:sdt>
       <w:sdtPr>
+        <w:rPr>
+          <w:rFonts w:asciiTheme="minorHAnsi" w:eastAsiaTheme="minorEastAsia" w:hAnsiTheme="minorHAnsi" w:cstheme="minorBidi"/>
+          <w:b w:val="0"/>
+          <w:bCs w:val="0"/>
+          <w:color w:val="auto"/>
+          <w:sz w:val="22"/>
+          <w:szCs w:val="22"/>
+        </w:rPr>
+        <w:id w:val="-1515835031"/>
         <w:docPartObj>
           <w:docPartGallery w:val="Table of Contents"/>
-          <w:docPartUnique w:val="true"/>
+          <w:docPartUnique/>
         </w:docPartObj>
       </w:sdtPr>
+      <w:sdtEndPr/>
       <w:sdtContent>
         <w:p>
           <w:pPr>
-            <w:pStyle w:val="ContentsHeading"/>
-            <w:rPr/>
+            <w:pStyle w:val="TOCHeading"/>
           </w:pPr>
           <w:r>
             <w:br w:type="page"/>
           </w:r>
           <w:r>
-            <w:rPr/>
+            <w:lastRenderedPageBreak/>
             <w:t>Table of Contents</w:t>
           </w:r>
         </w:p>
         <w:p>
           <w:pPr>
-            <w:pStyle w:val="Contents1"/>
+            <w:pStyle w:val="TOC1"/>
             <w:tabs>
-              <w:tab w:val="clear" w:pos="720"/>
-              <w:tab w:val="left" w:pos="660" w:leader="none"/>
-              <w:tab w:val="right" w:pos="9016" w:leader="dot"/>
+              <w:tab w:val="left" w:pos="660"/>
+              <w:tab w:val="right" w:leader="dot" w:pos="9016"/>
             </w:tabs>
             <w:rPr>
               <w:lang w:eastAsia="en-AU"/>
@@ -79,14 +78,13 @@
           </w:r>
           <w:r>
             <w:rPr>
+              <w:rStyle w:val="IndexLink"/>
               <w:webHidden/>
-              <w:rStyle w:val="IndexLink"/>
             </w:rPr>
             <w:instrText xml:space="preserve"> TOC \z \o "1-3" \u \h</w:instrText>
           </w:r>
           <w:r>
             <w:rPr>
-              <w:webHidden/>
               <w:rStyle w:val="IndexLink"/>
             </w:rPr>
             <w:fldChar w:fldCharType="separate"/>
@@ -94,8 +92,8 @@
           <w:hyperlink w:anchor="_Toc46748622">
             <w:r>
               <w:rPr>
-                <w:webHidden/>
                 <w:rStyle w:val="IndexLink"/>
+                <w:webHidden/>
               </w:rPr>
               <w:t>1.0</w:t>
             </w:r>
@@ -122,7 +120,12 @@
               <w:rPr>
                 <w:webHidden/>
               </w:rPr>
-              <w:instrText xml:space="preserve">PAGEREF _Toc46748622 \h</w:instrText>
+              <w:instrText>PAGEREF _Toc46748622 \h</w:instrText>
+            </w:r>
+            <w:r>
+              <w:rPr>
+                <w:webHidden/>
+              </w:rPr>
             </w:r>
             <w:r>
               <w:rPr>
@@ -133,7 +136,6 @@
             <w:r>
               <w:rPr>
                 <w:rStyle w:val="IndexLink"/>
-                <w:vanish w:val="false"/>
               </w:rPr>
               <w:tab/>
               <w:t>3</w:t>
@@ -148,11 +150,10 @@
         </w:p>
         <w:p>
           <w:pPr>
-            <w:pStyle w:val="Contents2"/>
+            <w:pStyle w:val="TOC2"/>
             <w:tabs>
-              <w:tab w:val="clear" w:pos="720"/>
-              <w:tab w:val="left" w:pos="880" w:leader="none"/>
-              <w:tab w:val="right" w:pos="9016" w:leader="dot"/>
+              <w:tab w:val="left" w:pos="880"/>
+              <w:tab w:val="right" w:leader="dot" w:pos="9016"/>
             </w:tabs>
             <w:rPr>
               <w:lang w:eastAsia="en-AU"/>
@@ -161,8 +162,8 @@
           <w:hyperlink w:anchor="_Toc46748623">
             <w:r>
               <w:rPr>
-                <w:webHidden/>
                 <w:rStyle w:val="IndexLink"/>
+                <w:webHidden/>
               </w:rPr>
               <w:t>1.1</w:t>
             </w:r>
@@ -189,7 +190,12 @@
               <w:rPr>
                 <w:webHidden/>
               </w:rPr>
-              <w:instrText xml:space="preserve">PAGEREF _Toc46748623 \h</w:instrText>
+              <w:instrText>PAGEREF _Toc46748623 \h</w:instrText>
+            </w:r>
+            <w:r>
+              <w:rPr>
+                <w:webHidden/>
+              </w:rPr>
             </w:r>
             <w:r>
               <w:rPr>
@@ -200,7 +206,6 @@
             <w:r>
               <w:rPr>
                 <w:rStyle w:val="IndexLink"/>
-                <w:vanish w:val="false"/>
               </w:rPr>
               <w:tab/>
               <w:t>3</w:t>
@@ -215,11 +220,10 @@
         </w:p>
         <w:p>
           <w:pPr>
-            <w:pStyle w:val="Contents2"/>
+            <w:pStyle w:val="TOC2"/>
             <w:tabs>
-              <w:tab w:val="clear" w:pos="720"/>
-              <w:tab w:val="left" w:pos="880" w:leader="none"/>
-              <w:tab w:val="right" w:pos="9016" w:leader="dot"/>
+              <w:tab w:val="left" w:pos="880"/>
+              <w:tab w:val="right" w:leader="dot" w:pos="9016"/>
             </w:tabs>
             <w:rPr>
               <w:lang w:eastAsia="en-AU"/>
@@ -228,8 +232,8 @@
           <w:hyperlink w:anchor="_Toc46748624">
             <w:r>
               <w:rPr>
-                <w:webHidden/>
                 <w:rStyle w:val="IndexLink"/>
+                <w:webHidden/>
               </w:rPr>
               <w:t>1.2</w:t>
             </w:r>
@@ -256,7 +260,12 @@
               <w:rPr>
                 <w:webHidden/>
               </w:rPr>
-              <w:instrText xml:space="preserve">PAGEREF _Toc46748624 \h</w:instrText>
+              <w:instrText>PAGEREF _Toc46748624 \h</w:instrText>
+            </w:r>
+            <w:r>
+              <w:rPr>
+                <w:webHidden/>
+              </w:rPr>
             </w:r>
             <w:r>
               <w:rPr>
@@ -267,7 +276,6 @@
             <w:r>
               <w:rPr>
                 <w:rStyle w:val="IndexLink"/>
-                <w:vanish w:val="false"/>
               </w:rPr>
               <w:tab/>
               <w:t>3</w:t>
@@ -282,11 +290,10 @@
         </w:p>
         <w:p>
           <w:pPr>
-            <w:pStyle w:val="Contents2"/>
+            <w:pStyle w:val="TOC2"/>
             <w:tabs>
-              <w:tab w:val="clear" w:pos="720"/>
-              <w:tab w:val="left" w:pos="880" w:leader="none"/>
-              <w:tab w:val="right" w:pos="9016" w:leader="dot"/>
+              <w:tab w:val="left" w:pos="880"/>
+              <w:tab w:val="right" w:leader="dot" w:pos="9016"/>
             </w:tabs>
             <w:rPr>
               <w:lang w:eastAsia="en-AU"/>
@@ -295,8 +302,8 @@
           <w:hyperlink w:anchor="_Toc46748625">
             <w:r>
               <w:rPr>
-                <w:webHidden/>
                 <w:rStyle w:val="IndexLink"/>
+                <w:webHidden/>
               </w:rPr>
               <w:t>1.3</w:t>
             </w:r>
@@ -323,7 +330,12 @@
               <w:rPr>
                 <w:webHidden/>
               </w:rPr>
-              <w:instrText xml:space="preserve">PAGEREF _Toc46748625 \h</w:instrText>
+              <w:instrText>PAGEREF _Toc46748625 \h</w:instrText>
+            </w:r>
+            <w:r>
+              <w:rPr>
+                <w:webHidden/>
+              </w:rPr>
             </w:r>
             <w:r>
               <w:rPr>
@@ -334,7 +346,6 @@
             <w:r>
               <w:rPr>
                 <w:rStyle w:val="IndexLink"/>
-                <w:vanish w:val="false"/>
               </w:rPr>
               <w:tab/>
               <w:t>3</w:t>
@@ -349,11 +360,10 @@
         </w:p>
         <w:p>
           <w:pPr>
-            <w:pStyle w:val="Contents1"/>
+            <w:pStyle w:val="TOC1"/>
             <w:tabs>
-              <w:tab w:val="clear" w:pos="720"/>
-              <w:tab w:val="left" w:pos="660" w:leader="none"/>
-              <w:tab w:val="right" w:pos="9016" w:leader="dot"/>
+              <w:tab w:val="left" w:pos="660"/>
+              <w:tab w:val="right" w:leader="dot" w:pos="9016"/>
             </w:tabs>
             <w:rPr>
               <w:lang w:eastAsia="en-AU"/>
@@ -362,8 +372,8 @@
           <w:hyperlink w:anchor="_Toc46748626">
             <w:r>
               <w:rPr>
-                <w:webHidden/>
                 <w:rStyle w:val="IndexLink"/>
+                <w:webHidden/>
               </w:rPr>
               <w:t>2.0</w:t>
             </w:r>
@@ -390,7 +400,12 @@
               <w:rPr>
                 <w:webHidden/>
               </w:rPr>
-              <w:instrText xml:space="preserve">PAGEREF _Toc46748626 \h</w:instrText>
+              <w:instrText>PAGEREF _Toc46748626 \h</w:instrText>
+            </w:r>
+            <w:r>
+              <w:rPr>
+                <w:webHidden/>
+              </w:rPr>
             </w:r>
             <w:r>
               <w:rPr>
@@ -401,7 +416,6 @@
             <w:r>
               <w:rPr>
                 <w:rStyle w:val="IndexLink"/>
-                <w:vanish w:val="false"/>
               </w:rPr>
               <w:tab/>
               <w:t>4</w:t>
@@ -416,11 +430,10 @@
         </w:p>
         <w:p>
           <w:pPr>
-            <w:pStyle w:val="Contents2"/>
+            <w:pStyle w:val="TOC2"/>
             <w:tabs>
-              <w:tab w:val="clear" w:pos="720"/>
-              <w:tab w:val="left" w:pos="880" w:leader="none"/>
-              <w:tab w:val="right" w:pos="9016" w:leader="dot"/>
+              <w:tab w:val="left" w:pos="880"/>
+              <w:tab w:val="right" w:leader="dot" w:pos="9016"/>
             </w:tabs>
             <w:rPr>
               <w:lang w:eastAsia="en-AU"/>
@@ -429,8 +442,8 @@
           <w:hyperlink w:anchor="_Toc46748627">
             <w:r>
               <w:rPr>
-                <w:webHidden/>
                 <w:rStyle w:val="IndexLink"/>
+                <w:webHidden/>
               </w:rPr>
               <w:t>2.1</w:t>
             </w:r>
@@ -457,7 +470,12 @@
               <w:rPr>
                 <w:webHidden/>
               </w:rPr>
-              <w:instrText xml:space="preserve">PAGEREF _Toc46748627 \h</w:instrText>
+              <w:instrText>PAGEREF _Toc46748627 \h</w:instrText>
+            </w:r>
+            <w:r>
+              <w:rPr>
+                <w:webHidden/>
+              </w:rPr>
             </w:r>
             <w:r>
               <w:rPr>
@@ -468,7 +486,6 @@
             <w:r>
               <w:rPr>
                 <w:rStyle w:val="IndexLink"/>
-                <w:vanish w:val="false"/>
               </w:rPr>
               <w:tab/>
               <w:t>4</w:t>
@@ -483,11 +500,10 @@
         </w:p>
         <w:p>
           <w:pPr>
-            <w:pStyle w:val="Contents2"/>
+            <w:pStyle w:val="TOC2"/>
             <w:tabs>
-              <w:tab w:val="clear" w:pos="720"/>
-              <w:tab w:val="left" w:pos="880" w:leader="none"/>
-              <w:tab w:val="right" w:pos="9016" w:leader="dot"/>
+              <w:tab w:val="left" w:pos="880"/>
+              <w:tab w:val="right" w:leader="dot" w:pos="9016"/>
             </w:tabs>
             <w:rPr>
               <w:lang w:eastAsia="en-AU"/>
@@ -496,8 +512,8 @@
           <w:hyperlink w:anchor="_Toc46748628">
             <w:r>
               <w:rPr>
-                <w:webHidden/>
                 <w:rStyle w:val="IndexLink"/>
+                <w:webHidden/>
               </w:rPr>
               <w:t>2.2</w:t>
             </w:r>
@@ -524,7 +540,12 @@
               <w:rPr>
                 <w:webHidden/>
               </w:rPr>
-              <w:instrText xml:space="preserve">PAGEREF _Toc46748628 \h</w:instrText>
+              <w:instrText>PAGEREF _Toc46748628 \h</w:instrText>
+            </w:r>
+            <w:r>
+              <w:rPr>
+                <w:webHidden/>
+              </w:rPr>
             </w:r>
             <w:r>
               <w:rPr>
@@ -535,7 +556,6 @@
             <w:r>
               <w:rPr>
                 <w:rStyle w:val="IndexLink"/>
-                <w:vanish w:val="false"/>
               </w:rPr>
               <w:tab/>
               <w:t>4</w:t>
@@ -550,11 +570,10 @@
         </w:p>
         <w:p>
           <w:pPr>
-            <w:pStyle w:val="Contents2"/>
+            <w:pStyle w:val="TOC2"/>
             <w:tabs>
-              <w:tab w:val="clear" w:pos="720"/>
-              <w:tab w:val="left" w:pos="880" w:leader="none"/>
-              <w:tab w:val="right" w:pos="9016" w:leader="dot"/>
+              <w:tab w:val="left" w:pos="880"/>
+              <w:tab w:val="right" w:leader="dot" w:pos="9016"/>
             </w:tabs>
             <w:rPr>
               <w:lang w:eastAsia="en-AU"/>
@@ -563,8 +582,8 @@
           <w:hyperlink w:anchor="_Toc46748629">
             <w:r>
               <w:rPr>
-                <w:webHidden/>
                 <w:rStyle w:val="IndexLink"/>
+                <w:webHidden/>
               </w:rPr>
               <w:t>2.3</w:t>
             </w:r>
@@ -591,7 +610,12 @@
               <w:rPr>
                 <w:webHidden/>
               </w:rPr>
-              <w:instrText xml:space="preserve">PAGEREF _Toc46748629 \h</w:instrText>
+              <w:instrText>PAGEREF _Toc46748629 \h</w:instrText>
+            </w:r>
+            <w:r>
+              <w:rPr>
+                <w:webHidden/>
+              </w:rPr>
             </w:r>
             <w:r>
               <w:rPr>
@@ -602,7 +626,6 @@
             <w:r>
               <w:rPr>
                 <w:rStyle w:val="IndexLink"/>
-                <w:vanish w:val="false"/>
               </w:rPr>
               <w:tab/>
               <w:t>4</w:t>
@@ -617,11 +640,10 @@
         </w:p>
         <w:p>
           <w:pPr>
-            <w:pStyle w:val="Contents1"/>
+            <w:pStyle w:val="TOC1"/>
             <w:tabs>
-              <w:tab w:val="clear" w:pos="720"/>
-              <w:tab w:val="left" w:pos="660" w:leader="none"/>
-              <w:tab w:val="right" w:pos="9016" w:leader="dot"/>
+              <w:tab w:val="left" w:pos="660"/>
+              <w:tab w:val="right" w:leader="dot" w:pos="9016"/>
             </w:tabs>
             <w:rPr>
               <w:lang w:eastAsia="en-AU"/>
@@ -630,8 +652,8 @@
           <w:hyperlink w:anchor="_Toc46748630">
             <w:r>
               <w:rPr>
-                <w:webHidden/>
                 <w:rStyle w:val="IndexLink"/>
+                <w:webHidden/>
               </w:rPr>
               <w:t>3.0</w:t>
             </w:r>
@@ -658,7 +680,12 @@
               <w:rPr>
                 <w:webHidden/>
               </w:rPr>
-              <w:instrText xml:space="preserve">PAGEREF _Toc46748630 \h</w:instrText>
+              <w:instrText>PAGEREF _Toc46748630 \h</w:instrText>
+            </w:r>
+            <w:r>
+              <w:rPr>
+                <w:webHidden/>
+              </w:rPr>
             </w:r>
             <w:r>
               <w:rPr>
@@ -669,7 +696,6 @@
             <w:r>
               <w:rPr>
                 <w:rStyle w:val="IndexLink"/>
-                <w:vanish w:val="false"/>
               </w:rPr>
               <w:tab/>
               <w:t>5</w:t>
@@ -684,11 +710,10 @@
         </w:p>
         <w:p>
           <w:pPr>
-            <w:pStyle w:val="Contents2"/>
+            <w:pStyle w:val="TOC2"/>
             <w:tabs>
-              <w:tab w:val="clear" w:pos="720"/>
-              <w:tab w:val="left" w:pos="880" w:leader="none"/>
-              <w:tab w:val="right" w:pos="9016" w:leader="dot"/>
+              <w:tab w:val="left" w:pos="880"/>
+              <w:tab w:val="right" w:leader="dot" w:pos="9016"/>
             </w:tabs>
             <w:rPr>
               <w:lang w:eastAsia="en-AU"/>
@@ -697,8 +722,8 @@
           <w:hyperlink w:anchor="_Toc46748631">
             <w:r>
               <w:rPr>
-                <w:webHidden/>
                 <w:rStyle w:val="IndexLink"/>
+                <w:webHidden/>
               </w:rPr>
               <w:t>3.1</w:t>
             </w:r>
@@ -725,7 +750,12 @@
               <w:rPr>
                 <w:webHidden/>
               </w:rPr>
-              <w:instrText xml:space="preserve">PAGEREF _Toc46748631 \h</w:instrText>
+              <w:instrText>PAGEREF _Toc46748631 \h</w:instrText>
+            </w:r>
+            <w:r>
+              <w:rPr>
+                <w:webHidden/>
+              </w:rPr>
             </w:r>
             <w:r>
               <w:rPr>
@@ -736,7 +766,6 @@
             <w:r>
               <w:rPr>
                 <w:rStyle w:val="IndexLink"/>
-                <w:vanish w:val="false"/>
               </w:rPr>
               <w:tab/>
               <w:t>5</w:t>
@@ -751,11 +780,10 @@
         </w:p>
         <w:p>
           <w:pPr>
-            <w:pStyle w:val="Contents2"/>
+            <w:pStyle w:val="TOC2"/>
             <w:tabs>
-              <w:tab w:val="clear" w:pos="720"/>
-              <w:tab w:val="left" w:pos="880" w:leader="none"/>
-              <w:tab w:val="right" w:pos="9016" w:leader="dot"/>
+              <w:tab w:val="left" w:pos="880"/>
+              <w:tab w:val="right" w:leader="dot" w:pos="9016"/>
             </w:tabs>
             <w:rPr>
               <w:lang w:eastAsia="en-AU"/>
@@ -764,8 +792,8 @@
           <w:hyperlink w:anchor="_Toc46748632">
             <w:r>
               <w:rPr>
-                <w:webHidden/>
                 <w:rStyle w:val="IndexLink"/>
+                <w:webHidden/>
               </w:rPr>
               <w:t>3.2</w:t>
             </w:r>
@@ -792,7 +820,12 @@
               <w:rPr>
                 <w:webHidden/>
               </w:rPr>
-              <w:instrText xml:space="preserve">PAGEREF _Toc46748632 \h</w:instrText>
+              <w:instrText>PAGEREF _Toc46748632 \h</w:instrText>
+            </w:r>
+            <w:r>
+              <w:rPr>
+                <w:webHidden/>
+              </w:rPr>
             </w:r>
             <w:r>
               <w:rPr>
@@ -803,7 +836,6 @@
             <w:r>
               <w:rPr>
                 <w:rStyle w:val="IndexLink"/>
-                <w:vanish w:val="false"/>
               </w:rPr>
               <w:tab/>
               <w:t>5</w:t>
@@ -818,11 +850,10 @@
         </w:p>
         <w:p>
           <w:pPr>
-            <w:pStyle w:val="Contents1"/>
+            <w:pStyle w:val="TOC1"/>
             <w:tabs>
-              <w:tab w:val="clear" w:pos="720"/>
-              <w:tab w:val="left" w:pos="660" w:leader="none"/>
-              <w:tab w:val="right" w:pos="9016" w:leader="dot"/>
+              <w:tab w:val="left" w:pos="660"/>
+              <w:tab w:val="right" w:leader="dot" w:pos="9016"/>
             </w:tabs>
             <w:rPr>
               <w:lang w:eastAsia="en-AU"/>
@@ -831,8 +862,8 @@
           <w:hyperlink w:anchor="_Toc46748633">
             <w:r>
               <w:rPr>
-                <w:webHidden/>
                 <w:rStyle w:val="IndexLink"/>
+                <w:webHidden/>
               </w:rPr>
               <w:t>4.0</w:t>
             </w:r>
@@ -859,7 +890,12 @@
               <w:rPr>
                 <w:webHidden/>
               </w:rPr>
-              <w:instrText xml:space="preserve">PAGEREF _Toc46748633 \h</w:instrText>
+              <w:instrText>PAGEREF _Toc46748633 \h</w:instrText>
+            </w:r>
+            <w:r>
+              <w:rPr>
+                <w:webHidden/>
+              </w:rPr>
             </w:r>
             <w:r>
               <w:rPr>
@@ -870,7 +906,6 @@
             <w:r>
               <w:rPr>
                 <w:rStyle w:val="IndexLink"/>
-                <w:vanish w:val="false"/>
               </w:rPr>
               <w:tab/>
               <w:t>6</w:t>
@@ -884,55 +919,16 @@
           </w:hyperlink>
         </w:p>
         <w:p>
-          <w:pPr>
-            <w:pStyle w:val="Normal"/>
-            <w:rPr/>
-          </w:pPr>
           <w:r>
-            <w:rPr/>
-          </w:r>
-          <w:r>
-            <w:rPr/>
             <w:fldChar w:fldCharType="end"/>
           </w:r>
         </w:p>
       </w:sdtContent>
     </w:sdt>
-    <w:p>
-      <w:pPr>
-        <w:pStyle w:val="Normal"/>
-        <w:rPr/>
-      </w:pPr>
-      <w:r>
-        <w:rPr/>
-      </w:r>
-    </w:p>
-    <w:p>
-      <w:pPr>
-        <w:pStyle w:val="Normal"/>
-        <w:rPr/>
-      </w:pPr>
-      <w:r>
-        <w:rPr/>
-      </w:r>
-    </w:p>
-    <w:p>
-      <w:pPr>
-        <w:pStyle w:val="Normal"/>
-        <w:rPr/>
-      </w:pPr>
-      <w:r>
-        <w:rPr/>
-      </w:r>
-    </w:p>
-    <w:p>
-      <w:pPr>
-        <w:pStyle w:val="Normal"/>
-        <w:rPr/>
-      </w:pPr>
-      <w:r>
-        <w:rPr/>
-      </w:r>
+    <w:p/>
+    <w:p/>
+    <w:p/>
+    <w:p>
       <w:r>
         <w:br w:type="page"/>
       </w:r>
@@ -944,11 +940,10 @@
           <w:ilvl w:val="0"/>
           <w:numId w:val="1"/>
         </w:numPr>
-        <w:rPr/>
       </w:pPr>
       <w:bookmarkStart w:id="0" w:name="_Toc46748622"/>
       <w:r>
-        <w:rPr/>
+        <w:lastRenderedPageBreak/>
         <w:t>System Vision</w:t>
       </w:r>
       <w:bookmarkEnd w:id="0"/>
@@ -960,42 +955,138 @@
           <w:ilvl w:val="1"/>
           <w:numId w:val="1"/>
         </w:numPr>
-        <w:rPr/>
       </w:pPr>
       <w:bookmarkStart w:id="1" w:name="_Toc46748623"/>
       <w:r>
-        <w:rPr/>
         <w:t>Problem Background</w:t>
       </w:r>
       <w:bookmarkEnd w:id="1"/>
     </w:p>
-    <w:p>
-      <w:pPr>
-        <w:pStyle w:val="Normal"/>
-        <w:ind w:left="284" w:hanging="0"/>
-        <w:rPr/>
-      </w:pPr>
-      <w:r>
-        <w:rPr/>
+    <w:p/>
+    <w:p>
+      <w:pPr>
+        <w:ind w:left="284"/>
+        <w:rPr>
+          <w:b/>
+          <w:bCs/>
+        </w:rPr>
+      </w:pPr>
+      <w:r>
+        <w:rPr>
+          <w:b/>
+          <w:bCs/>
+        </w:rPr>
         <w:t>What problem does this project solve?</w:t>
       </w:r>
     </w:p>
     <w:p>
       <w:pPr>
-        <w:pStyle w:val="Normal"/>
-        <w:ind w:left="284" w:hanging="0"/>
-        <w:rPr/>
-      </w:pPr>
-      <w:r>
-        <w:rPr/>
+        <w:ind w:left="284"/>
+      </w:pPr>
+      <w:r>
+        <w:t xml:space="preserve">This project has been started with the express purpose of reading in a given dataset and providing visual and non-visual insights about the dataset. In particular, the project is specifically designed with consideration for a specific dataset, which contains information about Sydney hotel accommodation provided by </w:t>
+      </w:r>
+      <w:proofErr w:type="spellStart"/>
+      <w:r>
+        <w:t>AirBNB</w:t>
+      </w:r>
+      <w:proofErr w:type="spellEnd"/>
+      <w:r>
+        <w:t>.</w:t>
+      </w:r>
+    </w:p>
+    <w:p>
+      <w:pPr>
+        <w:ind w:left="284"/>
+      </w:pPr>
+    </w:p>
+    <w:p>
+      <w:pPr>
+        <w:ind w:left="284"/>
+        <w:rPr>
+          <w:b/>
+          <w:bCs/>
+        </w:rPr>
+      </w:pPr>
+      <w:r>
+        <w:rPr>
+          <w:b/>
+          <w:bCs/>
+        </w:rPr>
         <w:t>Description of the problem</w:t>
+      </w:r>
+    </w:p>
+    <w:p>
+      <w:pPr>
+        <w:ind w:left="284"/>
+      </w:pPr>
+      <w:r>
+        <w:t>A fixed, provided dataset must be read and displayed in different, specific ways (outlined in the requirements section) which are both visual and non-visual in nature.</w:t>
+      </w:r>
+    </w:p>
+    <w:p>
+      <w:pPr>
+        <w:ind w:left="284"/>
+      </w:pPr>
+      <w:r>
+        <w:t xml:space="preserve">The dataset details information </w:t>
+      </w:r>
+    </w:p>
+    <w:p>
+      <w:pPr>
+        <w:ind w:left="284"/>
+      </w:pPr>
+      <w:r>
         <w:br/>
-        <w:t>stakeholders affected</w:t>
+      </w:r>
+      <w:r>
+        <w:rPr>
+          <w:b/>
+          <w:bCs/>
+        </w:rPr>
+        <w:t>Stakeholders Affected</w:t>
+      </w:r>
+    </w:p>
+    <w:p>
+      <w:pPr>
+        <w:ind w:left="284"/>
+      </w:pPr>
+      <w:r>
+        <w:t>This project has two groups of stakeholders. The commissioners of the project, Griffith University and the developers of the project. As this project is a university assignment, there are no other real stakeholders, as the commissioners, Griffith University will be the only intended users of the application.</w:t>
+      </w:r>
+    </w:p>
+    <w:p>
+      <w:pPr>
+        <w:ind w:left="284"/>
+      </w:pPr>
+      <w:r>
         <w:br/>
-        <w:t>impact of the problem</w:t>
+      </w:r>
+      <w:r>
+        <w:rPr>
+          <w:b/>
+          <w:bCs/>
+        </w:rPr>
+        <w:t>Impact of the Problem</w:t>
+      </w:r>
+    </w:p>
+    <w:p>
+      <w:pPr>
+        <w:ind w:left="284"/>
+      </w:pPr>
+      <w:r>
+        <w:t xml:space="preserve">Without a tool to read in and display the data from this dataset, a user would not be able to read and parse the information it contains, at least to any useful degree. Because of this, the data is essentially unusable in </w:t>
+      </w:r>
+      <w:proofErr w:type="spellStart"/>
+      <w:r>
+        <w:t>it’s</w:t>
+      </w:r>
+      <w:proofErr w:type="spellEnd"/>
+      <w:r>
+        <w:t xml:space="preserve"> current state.</w:t>
+      </w:r>
+      <w:r>
         <w:br/>
-        <w:br/>
-        <w:t>benefits (on 1.3, as provided headers were sub optimal)</w:t>
       </w:r>
     </w:p>
     <w:p>
@@ -1005,45 +1096,58 @@
           <w:ilvl w:val="1"/>
           <w:numId w:val="1"/>
         </w:numPr>
-        <w:rPr/>
       </w:pPr>
       <w:bookmarkStart w:id="2" w:name="_Toc46748624"/>
       <w:r>
-        <w:rPr/>
         <w:t>System Overview</w:t>
       </w:r>
       <w:bookmarkEnd w:id="2"/>
     </w:p>
     <w:p>
       <w:pPr>
-        <w:pStyle w:val="Normal"/>
-        <w:ind w:left="284" w:hanging="0"/>
-        <w:rPr/>
-      </w:pPr>
-      <w:r>
-        <w:rPr/>
-        <w:t xml:space="preserve">Perspective ( other products in the user environment, </w:t>
-      </w:r>
-      <w:r>
-        <w:rPr/>
-        <w:t>self contained</w:t>
-      </w:r>
-      <w:r>
-        <w:rPr/>
-        <w:t>, any other components?)</w:t>
+        <w:ind w:left="284"/>
+      </w:pPr>
+      <w:r>
         <w:br/>
-        <w:t>capability summary (brief)</w:t>
-      </w:r>
-    </w:p>
-    <w:p>
-      <w:pPr>
-        <w:pStyle w:val="Normal"/>
-        <w:ind w:left="284" w:hanging="0"/>
-        <w:rPr/>
-      </w:pPr>
-      <w:r>
-        <w:rPr/>
+      </w:r>
+      <w:r>
+        <w:rPr>
+          <w:b/>
+          <w:bCs/>
+        </w:rPr>
+        <w:t>Capability Summary</w:t>
+      </w:r>
+    </w:p>
+    <w:p>
+      <w:pPr>
+        <w:ind w:left="284"/>
+      </w:pPr>
+      <w:r>
+        <w:t>The finished project will allow a user to load in a specific dataset and provide visual and non-visual feedback, allowing the user to gain additional insights into the data.</w:t>
+      </w:r>
+    </w:p>
+    <w:p>
+      <w:pPr>
+        <w:ind w:left="284"/>
+        <w:rPr>
+          <w:b/>
+          <w:bCs/>
+        </w:rPr>
+      </w:pPr>
+      <w:r>
+        <w:rPr>
+          <w:b/>
+          <w:bCs/>
+        </w:rPr>
         <w:t>Assumptions and dependencies</w:t>
+      </w:r>
+    </w:p>
+    <w:p>
+      <w:pPr>
+        <w:ind w:left="284"/>
+      </w:pPr>
+      <w:r>
+        <w:t>The user is assumed to be on a x64 environment running windows. The project will be designed in such a way that it will not require any additional software or installations to allow the user to run the software.</w:t>
       </w:r>
     </w:p>
     <w:p>
@@ -1053,84 +1157,123 @@
           <w:ilvl w:val="1"/>
           <w:numId w:val="1"/>
         </w:numPr>
-        <w:rPr/>
       </w:pPr>
       <w:bookmarkStart w:id="3" w:name="_Toc46748625"/>
       <w:r>
-        <w:rPr/>
+        <w:lastRenderedPageBreak/>
         <w:t>Potential Benefits</w:t>
       </w:r>
       <w:bookmarkEnd w:id="3"/>
     </w:p>
-    <w:p>
-      <w:pPr>
-        <w:pStyle w:val="Normal"/>
-        <w:ind w:left="284" w:hanging="0"/>
-        <w:rPr/>
-      </w:pPr>
-      <w:r>
-        <w:rPr/>
-        <w:t>Benefits and the features they derive from</w:t>
-        <w:tab/>
-      </w:r>
-    </w:p>
-    <w:p>
-      <w:pPr>
-        <w:pStyle w:val="Normal"/>
-        <w:ind w:left="284" w:hanging="0"/>
-        <w:rPr/>
-      </w:pPr>
-      <w:r>
-        <w:rPr/>
-        <w:t>Capabilities</w:t>
-      </w:r>
-    </w:p>
-    <w:p>
-      <w:pPr>
-        <w:pStyle w:val="Normal"/>
-        <w:ind w:left="284" w:hanging="0"/>
-        <w:rPr/>
-      </w:pPr>
-      <w:r>
-        <w:rPr/>
-        <w:t>critical / important / useful</w:t>
-      </w:r>
-    </w:p>
-    <w:p>
-      <w:pPr>
-        <w:pStyle w:val="Normal"/>
-        <w:rPr/>
-      </w:pPr>
-      <w:r>
-        <w:rPr/>
-      </w:r>
-    </w:p>
-    <w:p>
-      <w:pPr>
-        <w:pStyle w:val="Normal"/>
-        <w:rPr/>
-      </w:pPr>
-      <w:r>
-        <w:rPr/>
-      </w:r>
-    </w:p>
-    <w:p>
-      <w:pPr>
-        <w:pStyle w:val="Normal"/>
-        <w:rPr/>
-      </w:pPr>
-      <w:r>
-        <w:rPr/>
-      </w:r>
-    </w:p>
-    <w:p>
-      <w:pPr>
-        <w:pStyle w:val="Normal"/>
-        <w:rPr/>
-      </w:pPr>
-      <w:r>
-        <w:rPr/>
-      </w:r>
+    <w:p/>
+    <w:p>
+      <w:pPr>
+        <w:ind w:left="284"/>
+        <w:rPr>
+          <w:b/>
+          <w:bCs/>
+        </w:rPr>
+      </w:pPr>
+      <w:r>
+        <w:rPr>
+          <w:b/>
+          <w:bCs/>
+        </w:rPr>
+        <w:t>Benefits and features</w:t>
+      </w:r>
+    </w:p>
+    <w:p>
+      <w:pPr>
+        <w:ind w:left="284"/>
+        <w:rPr>
+          <w:b/>
+          <w:bCs/>
+        </w:rPr>
+      </w:pPr>
+      <w:r>
+        <w:rPr>
+          <w:b/>
+          <w:bCs/>
+        </w:rPr>
+        <w:t>Critical</w:t>
+      </w:r>
+    </w:p>
+    <w:p>
+      <w:pPr>
+        <w:ind w:left="284"/>
+      </w:pPr>
+      <w:r>
+        <w:t>Data display – The feature to load in and display formatted or visually styled data gives the benefit of making the data easy to read and parse for the user.</w:t>
+      </w:r>
+    </w:p>
+    <w:p>
+      <w:pPr>
+        <w:ind w:left="284"/>
+      </w:pPr>
+      <w:r>
+        <w:t>Data loading – The feature of loading in a data set from one or more files gives the user the benefit of flexibility of input.</w:t>
+      </w:r>
+    </w:p>
+    <w:p>
+      <w:pPr>
+        <w:ind w:left="284"/>
+      </w:pPr>
+    </w:p>
+    <w:p>
+      <w:pPr>
+        <w:ind w:left="284"/>
+        <w:rPr>
+          <w:b/>
+          <w:bCs/>
+        </w:rPr>
+      </w:pPr>
+      <w:r>
+        <w:rPr>
+          <w:b/>
+          <w:bCs/>
+        </w:rPr>
+        <w:t>Important</w:t>
+      </w:r>
+    </w:p>
+    <w:p>
+      <w:pPr>
+        <w:ind w:left="284"/>
+      </w:pPr>
+      <w:r>
+        <w:t>Exporting – The feature of exporting the reformatted data, or the visual graphs gives the benefit of the user being able to share their results without needing to rerun the application.</w:t>
+      </w:r>
+    </w:p>
+    <w:p>
+      <w:pPr>
+        <w:ind w:left="284"/>
+      </w:pPr>
+    </w:p>
+    <w:p>
+      <w:pPr>
+        <w:ind w:left="284"/>
+        <w:rPr>
+          <w:b/>
+          <w:bCs/>
+        </w:rPr>
+      </w:pPr>
+      <w:r>
+        <w:rPr>
+          <w:b/>
+          <w:bCs/>
+        </w:rPr>
+        <w:t>Useful</w:t>
+      </w:r>
+    </w:p>
+    <w:p>
+      <w:pPr>
+        <w:ind w:left="284"/>
+      </w:pPr>
+      <w:r>
+        <w:t>Intuitive UI – the feature of a simple and easy to use interface gives the benefit of user convenience and comfort.</w:t>
+      </w:r>
+    </w:p>
+    <w:p/>
+    <w:p>
       <w:r>
         <w:br w:type="page"/>
       </w:r>
@@ -1142,11 +1285,10 @@
           <w:ilvl w:val="0"/>
           <w:numId w:val="1"/>
         </w:numPr>
-        <w:rPr/>
       </w:pPr>
       <w:bookmarkStart w:id="4" w:name="_Toc46748626"/>
       <w:r>
-        <w:rPr/>
+        <w:lastRenderedPageBreak/>
         <w:t>Requirements</w:t>
       </w:r>
       <w:bookmarkEnd w:id="4"/>
@@ -1158,187 +1300,157 @@
           <w:ilvl w:val="1"/>
           <w:numId w:val="1"/>
         </w:numPr>
-        <w:rPr/>
       </w:pPr>
       <w:bookmarkStart w:id="5" w:name="_Toc46748627"/>
       <w:r>
-        <w:rPr/>
         <w:t>User Requirements</w:t>
       </w:r>
       <w:bookmarkEnd w:id="5"/>
     </w:p>
     <w:p>
       <w:pPr>
-        <w:pStyle w:val="Normal"/>
-        <w:rPr>
-          <w:color w:val="FF0000"/>
-        </w:rPr>
-      </w:pPr>
-      <w:r>
-        <w:rPr>
-          <w:color w:val="FF0000"/>
-        </w:rPr>
-        <w:t xml:space="preserve">In this section you detail how a user is supposed to interact with or use your program. What do they </w:t>
-      </w:r>
-      <w:r>
-        <w:rPr>
-          <w:b/>
-          <w:i/>
-          <w:color w:val="FF0000"/>
-        </w:rPr>
-        <w:t>need</w:t>
-      </w:r>
-      <w:r>
-        <w:rPr>
-          <w:color w:val="FF0000"/>
-        </w:rPr>
-        <w:t xml:space="preserve"> to be able to do? This should all be from the end users perspective. Can be a combination of narrative text and listing of needs. </w:t>
-      </w:r>
-    </w:p>
-    <w:p>
-      <w:pPr>
-        <w:pStyle w:val="Normal"/>
-        <w:rPr>
-          <w:color w:val="FF0000"/>
-        </w:rPr>
-      </w:pPr>
-      <w:r>
-        <w:rPr>
-          <w:b/>
-          <w:color w:val="FF0000"/>
-        </w:rPr>
-        <w:t>Assignment note: You have not been given a client/user, so you can make one up. Who do you think would be using your software?</w:t>
-      </w:r>
-    </w:p>
-    <w:p>
-      <w:pPr>
-        <w:pStyle w:val="Normal"/>
-        <w:rPr/>
-      </w:pPr>
-      <w:r>
-        <w:rPr/>
+        <w:pStyle w:val="ListParagraph"/>
+        <w:numPr>
+          <w:ilvl w:val="0"/>
+          <w:numId w:val="5"/>
+        </w:numPr>
+        <w:spacing w:line="360" w:lineRule="auto"/>
+      </w:pPr>
+      <w:r>
         <w:t>The user must be able to:</w:t>
       </w:r>
     </w:p>
     <w:p>
       <w:pPr>
-        <w:pStyle w:val="Normal"/>
-        <w:rPr/>
-      </w:pPr>
-      <w:r>
-        <w:rPr/>
+        <w:pStyle w:val="ListParagraph"/>
+        <w:numPr>
+          <w:ilvl w:val="0"/>
+          <w:numId w:val="5"/>
+        </w:numPr>
+        <w:spacing w:line="360" w:lineRule="auto"/>
+      </w:pPr>
+      <w:r>
         <w:t>Open the software</w:t>
       </w:r>
     </w:p>
     <w:p>
       <w:pPr>
-        <w:pStyle w:val="Normal"/>
-        <w:rPr/>
-      </w:pPr>
-      <w:r>
-        <w:rPr/>
+        <w:pStyle w:val="ListParagraph"/>
+        <w:numPr>
+          <w:ilvl w:val="0"/>
+          <w:numId w:val="5"/>
+        </w:numPr>
+        <w:spacing w:line="360" w:lineRule="auto"/>
+      </w:pPr>
+      <w:r>
         <w:t>Load in an existing CSV file or files</w:t>
       </w:r>
     </w:p>
     <w:p>
       <w:pPr>
-        <w:pStyle w:val="Normal"/>
-        <w:rPr/>
-      </w:pPr>
-      <w:r>
-        <w:rPr/>
+        <w:pStyle w:val="ListParagraph"/>
+        <w:numPr>
+          <w:ilvl w:val="0"/>
+          <w:numId w:val="5"/>
+        </w:numPr>
+        <w:spacing w:line="360" w:lineRule="auto"/>
+      </w:pPr>
+      <w:r>
         <w:t>Link together CSV files if multiple are present</w:t>
       </w:r>
     </w:p>
     <w:p>
       <w:pPr>
-        <w:pStyle w:val="Normal"/>
-        <w:rPr/>
-      </w:pPr>
-      <w:r>
-        <w:rPr/>
+        <w:pStyle w:val="ListParagraph"/>
+        <w:numPr>
+          <w:ilvl w:val="0"/>
+          <w:numId w:val="5"/>
+        </w:numPr>
+        <w:spacing w:line="360" w:lineRule="auto"/>
+      </w:pPr>
+      <w:r>
         <w:t>View the formatted information contained in the files, graphically and non-graphically presented</w:t>
       </w:r>
     </w:p>
     <w:p>
       <w:pPr>
-        <w:pStyle w:val="Normal"/>
-        <w:rPr/>
-      </w:pPr>
-      <w:r>
-        <w:rPr/>
+        <w:pStyle w:val="ListParagraph"/>
+        <w:numPr>
+          <w:ilvl w:val="0"/>
+          <w:numId w:val="5"/>
+        </w:numPr>
+        <w:spacing w:line="360" w:lineRule="auto"/>
+      </w:pPr>
+      <w:r>
         <w:t>The user has made these specific requests:</w:t>
       </w:r>
     </w:p>
     <w:p>
       <w:pPr>
-        <w:pStyle w:val="Normal"/>
-        <w:rPr/>
-      </w:pPr>
-      <w:r>
-        <w:rPr/>
+        <w:pStyle w:val="ListParagraph"/>
+        <w:numPr>
+          <w:ilvl w:val="0"/>
+          <w:numId w:val="5"/>
+        </w:numPr>
+        <w:spacing w:line="360" w:lineRule="auto"/>
+      </w:pPr>
+      <w:r>
         <w:t>For a user-selected period, report the information of all listings in a specified suburb</w:t>
       </w:r>
     </w:p>
     <w:p>
       <w:pPr>
-        <w:pStyle w:val="Normal"/>
-        <w:rPr/>
-      </w:pPr>
-      <w:r>
-        <w:rPr/>
+        <w:pStyle w:val="ListParagraph"/>
+        <w:numPr>
+          <w:ilvl w:val="1"/>
+          <w:numId w:val="5"/>
+        </w:numPr>
+        <w:spacing w:line="360" w:lineRule="auto"/>
+      </w:pPr>
+      <w:r>
         <w:t>For a user-selected period, produce a chart to show the distribution of prices of properties</w:t>
       </w:r>
     </w:p>
     <w:p>
       <w:pPr>
-        <w:pStyle w:val="Normal"/>
-        <w:rPr/>
-      </w:pPr>
-      <w:r>
-        <w:rPr/>
+        <w:pStyle w:val="ListParagraph"/>
+        <w:numPr>
+          <w:ilvl w:val="1"/>
+          <w:numId w:val="5"/>
+        </w:numPr>
+        <w:spacing w:line="360" w:lineRule="auto"/>
+      </w:pPr>
+      <w:r>
         <w:t>For a user-selected period, retrieve all records that contain a keyword (user entered), e.g. pool, pet.</w:t>
       </w:r>
     </w:p>
     <w:p>
       <w:pPr>
-        <w:pStyle w:val="Normal"/>
-        <w:rPr/>
-      </w:pPr>
-      <w:r>
-        <w:rPr/>
+        <w:pStyle w:val="ListParagraph"/>
+        <w:numPr>
+          <w:ilvl w:val="1"/>
+          <w:numId w:val="5"/>
+        </w:numPr>
+        <w:spacing w:line="360" w:lineRule="auto"/>
+      </w:pPr>
+      <w:r>
         <w:t>Analysing how many customers commented on factors related to cleanliness (multiple key words may be associated with cleanliness – justify your selection).</w:t>
       </w:r>
     </w:p>
     <w:p>
       <w:pPr>
-        <w:pStyle w:val="Normal"/>
-        <w:rPr/>
-      </w:pPr>
-      <w:r>
-        <w:rPr/>
-        <w:t xml:space="preserve">One </w:t>
-      </w:r>
-      <w:r>
-        <w:rPr>
-          <w:color w:val="FF0000"/>
-        </w:rPr>
-        <w:t xml:space="preserve">other ‘insight’ or analysis tool of your </w:t>
-      </w:r>
-      <w:r>
-        <w:rPr/>
-        <w:t>choice (modify this)</w:t>
-      </w:r>
-    </w:p>
-    <w:p>
-      <w:pPr>
-        <w:pStyle w:val="Normal"/>
-        <w:rPr/>
-      </w:pPr>
-      <w:r>
-        <w:rPr/>
-      </w:r>
-    </w:p>
+        <w:pStyle w:val="ListParagraph"/>
+        <w:numPr>
+          <w:ilvl w:val="1"/>
+          <w:numId w:val="5"/>
+        </w:numPr>
+        <w:spacing w:line="360" w:lineRule="auto"/>
+      </w:pPr>
+      <w:r>
+        <w:t>Search for reviews made by a specific customer name.</w:t>
+      </w:r>
+    </w:p>
+    <w:p/>
     <w:p>
       <w:pPr>
         <w:pStyle w:val="Heading2"/>
@@ -1346,247 +1458,517 @@
           <w:ilvl w:val="1"/>
           <w:numId w:val="1"/>
         </w:numPr>
-        <w:rPr/>
-      </w:pPr>
-      <w:r>
-        <w:rPr/>
+      </w:pPr>
+      <w:r>
         <w:t>Software Requirements</w:t>
       </w:r>
     </w:p>
     <w:p>
-      <w:pPr>
-        <w:pStyle w:val="Normal"/>
-        <w:rPr>
-          <w:color w:val="FF0000"/>
-        </w:rPr>
-      </w:pPr>
-      <w:r>
-        <w:rPr>
-          <w:color w:val="FF0000"/>
-        </w:rPr>
-        <w:t>In this section you detail what the requirements for the software are. What functionality will it provide? This is usually a formal listing, with requirements often using the word ‘Shall’. IE:</w:t>
-      </w:r>
-    </w:p>
-    <w:p>
-      <w:pPr>
-        <w:pStyle w:val="Normal"/>
-        <w:ind w:firstLine="284"/>
-        <w:rPr>
-          <w:color w:val="FF0000"/>
-        </w:rPr>
-      </w:pPr>
-      <w:r>
-        <w:rPr>
-          <w:color w:val="FF0000"/>
-        </w:rPr>
-        <w:t>R1.1 The program shall accept multiple file names as arguments from the command line.</w:t>
-      </w:r>
-    </w:p>
-    <w:p>
-      <w:pPr>
-        <w:pStyle w:val="Normal"/>
-        <w:ind w:firstLine="284"/>
-        <w:rPr>
-          <w:color w:val="FF0000"/>
-        </w:rPr>
-      </w:pPr>
-      <w:r>
-        <w:rPr>
-          <w:color w:val="FF0000"/>
-        </w:rPr>
-        <w:t>R1.2 Each file name can be a simple file name or include the full path of the file with one or more levels.</w:t>
-      </w:r>
-    </w:p>
-    <w:p>
-      <w:pPr>
-        <w:pStyle w:val="Normal"/>
-        <w:ind w:firstLine="284"/>
-        <w:rPr>
-          <w:color w:val="FF0000"/>
-        </w:rPr>
-      </w:pPr>
-      <w:r>
-        <w:rPr>
-          <w:color w:val="FF0000"/>
-        </w:rPr>
-        <w:t>etc …</w:t>
-      </w:r>
-    </w:p>
-    <w:p>
-      <w:pPr>
-        <w:pStyle w:val="Normal"/>
-        <w:rPr>
-          <w:color w:val="FF0000"/>
-        </w:rPr>
-      </w:pPr>
-      <w:r>
-        <w:rPr>
-          <w:color w:val="FF0000"/>
-        </w:rPr>
-        <w:t>Can be primarily functional requirements, though you may include other types if you think of them.</w:t>
-      </w:r>
-    </w:p>
-    <w:p>
-      <w:pPr>
-        <w:pStyle w:val="Normal"/>
-        <w:rPr/>
-      </w:pPr>
-      <w:r>
-        <w:rPr/>
+      <w:r>
+        <w:rPr>
+          <w:b/>
+          <w:bCs/>
+        </w:rPr>
+        <w:t>R1.1</w:t>
+      </w:r>
+      <w:r>
+        <w:t xml:space="preserve"> - </w:t>
+      </w:r>
+      <w:r>
         <w:t>The program executable shall be portable, and shall open and run on windows machines without any additional dependencies</w:t>
       </w:r>
-    </w:p>
-    <w:p>
-      <w:pPr>
-        <w:pStyle w:val="Normal"/>
-        <w:rPr/>
-      </w:pPr>
-      <w:r>
-        <w:rPr/>
+      <w:r>
+        <w:t>.</w:t>
+      </w:r>
+    </w:p>
+    <w:p>
+      <w:r>
+        <w:rPr>
+          <w:b/>
+          <w:bCs/>
+        </w:rPr>
+        <w:t>R1.</w:t>
+      </w:r>
+      <w:r>
+        <w:rPr>
+          <w:b/>
+          <w:bCs/>
+        </w:rPr>
+        <w:t>2</w:t>
+      </w:r>
+      <w:r>
+        <w:t xml:space="preserve"> </w:t>
+      </w:r>
+      <w:r>
         <w:t>The program shall be interacted with by the user through a GUI at all times</w:t>
       </w:r>
-    </w:p>
-    <w:p>
-      <w:pPr>
-        <w:pStyle w:val="Normal"/>
-        <w:rPr/>
-      </w:pPr>
-      <w:r>
-        <w:rPr/>
-        <w:t>The program shall accept one or more CSV files as input, chosen through a file picker</w:t>
-      </w:r>
-    </w:p>
-    <w:p>
-      <w:pPr>
-        <w:pStyle w:val="Normal"/>
-        <w:rPr/>
-      </w:pPr>
-      <w:r>
-        <w:rPr/>
+      <w:r>
+        <w:t>.</w:t>
+      </w:r>
+    </w:p>
+    <w:p>
+      <w:r>
+        <w:rPr>
+          <w:b/>
+          <w:bCs/>
+        </w:rPr>
+        <w:t>R1.</w:t>
+      </w:r>
+      <w:r>
+        <w:rPr>
+          <w:b/>
+          <w:bCs/>
+        </w:rPr>
+        <w:t>3.1</w:t>
+      </w:r>
+      <w:r>
+        <w:t xml:space="preserve"> </w:t>
+      </w:r>
+      <w:r>
+        <w:t>The program shall accept one or more</w:t>
+      </w:r>
+      <w:r>
+        <w:t xml:space="preserve"> properly formatted</w:t>
+      </w:r>
+      <w:r>
+        <w:t xml:space="preserve"> CSV files as input, chosen through a file picker</w:t>
+      </w:r>
+      <w:r>
+        <w:t>.</w:t>
+      </w:r>
+    </w:p>
+    <w:p>
+      <w:r>
+        <w:rPr>
+          <w:b/>
+          <w:bCs/>
+        </w:rPr>
+        <w:t>R</w:t>
+      </w:r>
+      <w:r>
+        <w:rPr>
+          <w:b/>
+          <w:bCs/>
+        </w:rPr>
+        <w:t xml:space="preserve">1.3.2 </w:t>
+      </w:r>
+      <w:r>
+        <w:t>The program shall reject improperly formatted CSV files, or otherwise handle missing data cells gracefully</w:t>
+      </w:r>
+      <w:r>
+        <w:t>.</w:t>
+      </w:r>
+    </w:p>
+    <w:p>
+      <w:r>
+        <w:rPr>
+          <w:b/>
+          <w:bCs/>
+        </w:rPr>
+        <w:t>R1.</w:t>
+      </w:r>
+      <w:r>
+        <w:rPr>
+          <w:b/>
+          <w:bCs/>
+        </w:rPr>
+        <w:t>4</w:t>
+      </w:r>
+      <w:r>
+        <w:t xml:space="preserve"> </w:t>
+      </w:r>
+      <w:r>
         <w:t>Where multiple CSV files are provided, the program shall be able to link these together as long as they contain matching ID fields</w:t>
       </w:r>
-    </w:p>
-    <w:p>
-      <w:pPr>
-        <w:pStyle w:val="Normal"/>
-        <w:rPr/>
-      </w:pPr>
-      <w:r>
-        <w:rPr/>
+      <w:r>
+        <w:t>.</w:t>
+      </w:r>
+    </w:p>
+    <w:p>
+      <w:r>
+        <w:rPr>
+          <w:b/>
+          <w:bCs/>
+        </w:rPr>
+        <w:t>R1.</w:t>
+      </w:r>
+      <w:r>
+        <w:rPr>
+          <w:b/>
+          <w:bCs/>
+        </w:rPr>
+        <w:t>5</w:t>
+      </w:r>
+      <w:r>
+        <w:t xml:space="preserve"> </w:t>
+      </w:r>
+      <w:r>
         <w:t>When a CSV file is loaded, the program shall give the user the option to mark the ID field, as well as rename other fields</w:t>
       </w:r>
-    </w:p>
-    <w:p>
-      <w:pPr>
-        <w:pStyle w:val="Normal"/>
-        <w:rPr/>
-      </w:pPr>
-      <w:r>
-        <w:rPr/>
-        <w:t>The program shall gracefully handle improperly formatted CSV files</w:t>
-      </w:r>
-    </w:p>
-    <w:p>
-      <w:pPr>
-        <w:pStyle w:val="Normal"/>
-        <w:rPr/>
-      </w:pPr>
-      <w:r>
-        <w:rPr/>
-        <w:t>The program shall display the loaded results in a raw or visual format</w:t>
-      </w:r>
-    </w:p>
-    <w:p>
-      <w:pPr>
-        <w:pStyle w:val="Normal"/>
-        <w:rPr/>
-      </w:pPr>
-      <w:r>
-        <w:rPr/>
-        <w:t>The program shall allow the user to filter the data in these ways:</w:t>
-      </w:r>
-    </w:p>
-    <w:p>
-      <w:pPr>
-        <w:pStyle w:val="Normal"/>
-        <w:rPr/>
-      </w:pPr>
-      <w:r>
-        <w:rPr/>
+      <w:r>
+        <w:t>.</w:t>
+      </w:r>
+    </w:p>
+    <w:p>
+      <w:r>
+        <w:rPr>
+          <w:b/>
+          <w:bCs/>
+        </w:rPr>
+        <w:t>R1.</w:t>
+      </w:r>
+      <w:r>
+        <w:rPr>
+          <w:b/>
+          <w:bCs/>
+        </w:rPr>
+        <w:t>6</w:t>
+      </w:r>
+      <w:r>
+        <w:t xml:space="preserve"> </w:t>
+      </w:r>
+      <w:r>
+        <w:t xml:space="preserve">The program shall </w:t>
+      </w:r>
+      <w:r>
+        <w:t>allow the user to accept the current data set or add another CSV file, provided that there is a matching ID field available.</w:t>
+      </w:r>
+    </w:p>
+    <w:p>
+      <w:r>
+        <w:rPr>
+          <w:b/>
+          <w:bCs/>
+        </w:rPr>
+        <w:t>R1.</w:t>
+      </w:r>
+      <w:r>
+        <w:rPr>
+          <w:b/>
+          <w:bCs/>
+        </w:rPr>
+        <w:t>7</w:t>
+      </w:r>
+      <w:r>
+        <w:t xml:space="preserve"> </w:t>
+      </w:r>
+      <w:r>
+        <w:t>The program shall display the loaded results in a raw</w:t>
+      </w:r>
+      <w:r>
+        <w:t xml:space="preserve"> table</w:t>
+      </w:r>
+      <w:r>
+        <w:t xml:space="preserve"> or visual format</w:t>
+      </w:r>
+      <w:r>
+        <w:t>.</w:t>
+      </w:r>
+    </w:p>
+    <w:p>
+      <w:r>
+        <w:rPr>
+          <w:b/>
+          <w:bCs/>
+        </w:rPr>
+        <w:lastRenderedPageBreak/>
+        <w:t>R1.</w:t>
+      </w:r>
+      <w:r>
+        <w:rPr>
+          <w:b/>
+          <w:bCs/>
+        </w:rPr>
+        <w:t>8</w:t>
+      </w:r>
+      <w:r>
+        <w:t xml:space="preserve"> </w:t>
+      </w:r>
+      <w:r>
+        <w:t>The program shall allow the user to export a combined or filtered CSV file</w:t>
+      </w:r>
+      <w:r>
+        <w:t>.</w:t>
+      </w:r>
+    </w:p>
+    <w:p>
+      <w:r>
+        <w:rPr>
+          <w:b/>
+          <w:bCs/>
+        </w:rPr>
+        <w:t>R1.</w:t>
+      </w:r>
+      <w:r>
+        <w:rPr>
+          <w:b/>
+          <w:bCs/>
+        </w:rPr>
+        <w:t>9</w:t>
+      </w:r>
+      <w:r>
+        <w:t xml:space="preserve"> </w:t>
+      </w:r>
+      <w:r>
+        <w:t>The program shall allow the user to export a visual graph as a PNG file</w:t>
+      </w:r>
+    </w:p>
+    <w:p>
+      <w:r>
+        <w:rPr>
+          <w:b/>
+          <w:bCs/>
+        </w:rPr>
+        <w:t>R1.</w:t>
+      </w:r>
+      <w:r>
+        <w:rPr>
+          <w:b/>
+          <w:bCs/>
+        </w:rPr>
+        <w:t>10</w:t>
+      </w:r>
+      <w:r>
+        <w:t xml:space="preserve"> </w:t>
+      </w:r>
+      <w:r>
+        <w:t>The program shall allow the user to unload the files and return to the original prompt</w:t>
+      </w:r>
+    </w:p>
+    <w:p>
+      <w:r>
+        <w:rPr>
+          <w:b/>
+          <w:bCs/>
+        </w:rPr>
+        <w:t>R1.1</w:t>
+      </w:r>
+      <w:r>
+        <w:rPr>
+          <w:b/>
+          <w:bCs/>
+        </w:rPr>
+        <w:t>1</w:t>
+      </w:r>
+      <w:r>
+        <w:t xml:space="preserve"> </w:t>
+      </w:r>
+      <w:r>
+        <w:t>The program shall allow the user to exit the program gracefully</w:t>
+      </w:r>
+    </w:p>
+    <w:p>
+      <w:r>
+        <w:rPr>
+          <w:b/>
+          <w:bCs/>
+        </w:rPr>
+        <w:t>R</w:t>
+      </w:r>
+      <w:r>
+        <w:rPr>
+          <w:b/>
+          <w:bCs/>
+        </w:rPr>
+        <w:t>2</w:t>
+      </w:r>
+      <w:r>
+        <w:rPr>
+          <w:b/>
+          <w:bCs/>
+        </w:rPr>
+        <w:t>.1</w:t>
+      </w:r>
+      <w:r>
+        <w:t xml:space="preserve"> The program shall allow the user to filter the data in these ways:</w:t>
+      </w:r>
+    </w:p>
+    <w:p>
+      <w:r>
         <w:t>-</w:t>
+      </w:r>
+      <w:r>
+        <w:t xml:space="preserve"> </w:t>
+      </w:r>
+      <w:r>
+        <w:rPr>
+          <w:b/>
+          <w:bCs/>
+        </w:rPr>
+        <w:t>R</w:t>
+      </w:r>
+      <w:r>
+        <w:rPr>
+          <w:b/>
+          <w:bCs/>
+        </w:rPr>
+        <w:t>2</w:t>
+      </w:r>
+      <w:r>
+        <w:rPr>
+          <w:b/>
+          <w:bCs/>
+        </w:rPr>
+        <w:t>.</w:t>
+      </w:r>
+      <w:r>
+        <w:rPr>
+          <w:b/>
+          <w:bCs/>
+        </w:rPr>
+        <w:t>1.2</w:t>
+      </w:r>
+      <w:r>
+        <w:t xml:space="preserve"> For a user-selected period, report the information of all listings in a specified suburb</w:t>
+      </w:r>
+    </w:p>
+    <w:p>
+      <w:r>
         <w:br/>
         <w:t>-</w:t>
+      </w:r>
+      <w:r>
+        <w:t xml:space="preserve"> </w:t>
+      </w:r>
+      <w:r>
+        <w:rPr>
+          <w:b/>
+          <w:bCs/>
+        </w:rPr>
+        <w:t>R</w:t>
+      </w:r>
+      <w:r>
+        <w:rPr>
+          <w:b/>
+          <w:bCs/>
+        </w:rPr>
+        <w:t>2</w:t>
+      </w:r>
+      <w:r>
+        <w:rPr>
+          <w:b/>
+          <w:bCs/>
+        </w:rPr>
+        <w:t>.</w:t>
+      </w:r>
+      <w:r>
+        <w:rPr>
+          <w:b/>
+          <w:bCs/>
+        </w:rPr>
+        <w:t>1.3</w:t>
+      </w:r>
+      <w:r>
+        <w:t xml:space="preserve"> For a user-selected period, produce a chart to show the distribution of prices of properties</w:t>
+      </w:r>
+    </w:p>
+    <w:p>
+      <w:r>
         <w:br/>
-        <w:t>_</w:t>
-      </w:r>
-    </w:p>
-    <w:p>
-      <w:pPr>
-        <w:pStyle w:val="Normal"/>
-        <w:rPr/>
-      </w:pPr>
-      <w:r>
-        <w:rPr/>
-        <w:t>_</w:t>
-      </w:r>
-    </w:p>
-    <w:p>
-      <w:pPr>
-        <w:pStyle w:val="Normal"/>
-        <w:rPr/>
-      </w:pPr>
-      <w:r>
-        <w:rPr/>
         <w:t>-</w:t>
       </w:r>
-    </w:p>
-    <w:p>
-      <w:pPr>
-        <w:pStyle w:val="Normal"/>
-        <w:rPr/>
-      </w:pPr>
-      <w:r>
-        <w:rPr/>
-        <w:t>The program shall allow the user to export a combined or filtered CSV file</w:t>
-      </w:r>
-    </w:p>
-    <w:p>
-      <w:pPr>
-        <w:pStyle w:val="Normal"/>
-        <w:rPr/>
-      </w:pPr>
-      <w:r>
-        <w:rPr/>
-        <w:t>The program shall allow the user to export a visual graph as a PNG file</w:t>
-      </w:r>
-    </w:p>
-    <w:p>
-      <w:pPr>
-        <w:pStyle w:val="Normal"/>
-        <w:rPr/>
-      </w:pPr>
-      <w:r>
-        <w:rPr/>
-        <w:t>The program shall allow the user to unload the files and return to the original prompt</w:t>
-      </w:r>
-    </w:p>
-    <w:p>
-      <w:pPr>
-        <w:pStyle w:val="Normal"/>
-        <w:rPr/>
-      </w:pPr>
-      <w:r>
-        <w:rPr/>
-        <w:t>The program shall allow the user to exit the program gracefully</w:t>
-      </w:r>
-    </w:p>
-    <w:p>
-      <w:pPr>
-        <w:pStyle w:val="Normal"/>
-        <w:rPr/>
-      </w:pPr>
-      <w:r>
-        <w:rPr/>
+      <w:r>
+        <w:t xml:space="preserve"> </w:t>
+      </w:r>
+      <w:r>
+        <w:rPr>
+          <w:b/>
+          <w:bCs/>
+        </w:rPr>
+        <w:t>R</w:t>
+      </w:r>
+      <w:r>
+        <w:rPr>
+          <w:b/>
+          <w:bCs/>
+        </w:rPr>
+        <w:t>2</w:t>
+      </w:r>
+      <w:r>
+        <w:rPr>
+          <w:b/>
+          <w:bCs/>
+        </w:rPr>
+        <w:t>.1.4</w:t>
+      </w:r>
+      <w:r>
+        <w:t xml:space="preserve"> For a user-selected period, retrieve all records that contain a keyword (user entered), e.g. pool, pet.</w:t>
+      </w:r>
+    </w:p>
+    <w:p>
+      <w:r>
+        <w:t>-</w:t>
+      </w:r>
+      <w:r>
+        <w:t xml:space="preserve"> </w:t>
+      </w:r>
+      <w:r>
+        <w:rPr>
+          <w:b/>
+          <w:bCs/>
+        </w:rPr>
+        <w:t>R</w:t>
+      </w:r>
+      <w:r>
+        <w:rPr>
+          <w:b/>
+          <w:bCs/>
+        </w:rPr>
+        <w:t>2.1.5</w:t>
+      </w:r>
+      <w:r>
+        <w:t xml:space="preserve"> Analysing how many customers commented on factors related to cleanliness (multiple key words may be associated with cleanliness – justify your selection).</w:t>
+      </w:r>
+    </w:p>
+    <w:p>
+      <w:r>
+        <w:t>-</w:t>
+      </w:r>
+      <w:r>
+        <w:t xml:space="preserve"> </w:t>
+      </w:r>
+      <w:r>
+        <w:rPr>
+          <w:b/>
+          <w:bCs/>
+        </w:rPr>
+        <w:t>R</w:t>
+      </w:r>
+      <w:r>
+        <w:rPr>
+          <w:b/>
+          <w:bCs/>
+        </w:rPr>
+        <w:t>2</w:t>
+      </w:r>
+      <w:r>
+        <w:rPr>
+          <w:b/>
+          <w:bCs/>
+        </w:rPr>
+        <w:t>.</w:t>
+      </w:r>
+      <w:r>
+        <w:rPr>
+          <w:b/>
+          <w:bCs/>
+        </w:rPr>
+        <w:t>1.</w:t>
+      </w:r>
+      <w:r>
+        <w:rPr>
+          <w:b/>
+          <w:bCs/>
+        </w:rPr>
+        <w:t>6</w:t>
+      </w:r>
+      <w:r>
+        <w:t xml:space="preserve"> Search for reviews made by a specific customer name.</w:t>
+      </w:r>
+    </w:p>
+    <w:p/>
+    <w:p>
+      <w:r>
         <w:t xml:space="preserve"> </w:t>
       </w:r>
     </w:p>
@@ -1597,68 +1979,44 @@
           <w:ilvl w:val="1"/>
           <w:numId w:val="1"/>
         </w:numPr>
-        <w:rPr/>
       </w:pPr>
       <w:bookmarkStart w:id="6" w:name="_Toc46748629"/>
       <w:r>
-        <w:rPr/>
         <w:t>Use Cases</w:t>
       </w:r>
       <w:bookmarkEnd w:id="6"/>
       <w:r>
-        <w:rPr/>
         <w:t xml:space="preserve"> &amp; Use Case Diagrams</w:t>
       </w:r>
     </w:p>
-    <w:p>
-      <w:pPr>
-        <w:pStyle w:val="Normal"/>
-        <w:rPr>
-          <w:color w:val="FF0000"/>
-        </w:rPr>
-      </w:pPr>
-      <w:r>
-        <w:rPr>
-          <w:color w:val="FF0000"/>
-        </w:rPr>
-        <w:t>In this section you provide some use cases showing how people may use your software.</w:t>
-      </w:r>
-    </w:p>
-    <w:p>
-      <w:pPr>
-        <w:pStyle w:val="Normal"/>
-        <w:rPr/>
-      </w:pPr>
-      <w:r>
-        <w:rPr/>
-      </w:r>
-    </w:p>
-    <w:p>
-      <w:pPr>
-        <w:pStyle w:val="Normal"/>
-        <w:rPr/>
-      </w:pPr>
-      <w:r>
-        <w:rPr/>
-      </w:r>
-    </w:p>
-    <w:p>
-      <w:pPr>
-        <w:pStyle w:val="Normal"/>
-        <w:rPr/>
-      </w:pPr>
-      <w:r>
-        <w:rPr/>
-      </w:r>
-    </w:p>
-    <w:p>
-      <w:pPr>
-        <w:pStyle w:val="Normal"/>
-        <w:rPr/>
-      </w:pPr>
-      <w:r>
-        <w:rPr/>
-      </w:r>
+    <w:p/>
+    <w:p>
+      <w:r>
+        <w:t>Use case 1: Loading a CSV file</w:t>
+      </w:r>
+    </w:p>
+    <w:p>
+      <w:r>
+        <w:t>Use case 2: Linking multiple CSV files</w:t>
+      </w:r>
+    </w:p>
+    <w:p>
+      <w:r>
+        <w:t>Use case 3: Viewing data</w:t>
+      </w:r>
+    </w:p>
+    <w:p>
+      <w:r>
+        <w:t>Use case 4: Sorting data</w:t>
+      </w:r>
+    </w:p>
+    <w:p>
+      <w:r>
+        <w:t>Use case 5: Exporting data</w:t>
+      </w:r>
+    </w:p>
+    <w:p/>
+    <w:p>
       <w:r>
         <w:br w:type="page"/>
       </w:r>
@@ -1670,11 +2028,10 @@
           <w:ilvl w:val="0"/>
           <w:numId w:val="1"/>
         </w:numPr>
-        <w:rPr/>
       </w:pPr>
       <w:bookmarkStart w:id="7" w:name="_Toc46748630"/>
       <w:r>
-        <w:rPr/>
+        <w:lastRenderedPageBreak/>
         <w:t>Software Design and System Components</w:t>
       </w:r>
       <w:bookmarkEnd w:id="7"/>
@@ -1686,16 +2043,13 @@
           <w:ilvl w:val="1"/>
           <w:numId w:val="1"/>
         </w:numPr>
-        <w:rPr/>
-      </w:pPr>
-      <w:r>
-        <w:rPr/>
+      </w:pPr>
+      <w:r>
         <w:t>Software Design</w:t>
       </w:r>
     </w:p>
     <w:p>
       <w:pPr>
-        <w:pStyle w:val="Normal"/>
         <w:rPr>
           <w:color w:val="FF0000"/>
         </w:rPr>
@@ -1714,10 +2068,8 @@
           <w:ilvl w:val="1"/>
           <w:numId w:val="1"/>
         </w:numPr>
-        <w:rPr/>
-      </w:pPr>
-      <w:r>
-        <w:rPr/>
+      </w:pPr>
+      <w:r>
         <w:t>System Components</w:t>
       </w:r>
     </w:p>
@@ -1728,16 +2080,13 @@
           <w:ilvl w:val="2"/>
           <w:numId w:val="1"/>
         </w:numPr>
-        <w:rPr/>
-      </w:pPr>
-      <w:r>
-        <w:rPr/>
+      </w:pPr>
+      <w:r>
         <w:t>Functions</w:t>
       </w:r>
     </w:p>
     <w:p>
       <w:pPr>
-        <w:pStyle w:val="Normal"/>
         <w:rPr>
           <w:color w:val="FF0000"/>
         </w:rPr>
@@ -1800,7 +2149,21 @@
         <w:rPr>
           <w:color w:val="FF0000"/>
         </w:rPr>
-        <w:t>a list of any side effects caused by the function (ie change global or member variables, changes data passed by reference from calling function etc)</w:t>
+        <w:t>a list of any side effects caused by the function (</w:t>
+      </w:r>
+      <w:proofErr w:type="spellStart"/>
+      <w:r>
+        <w:rPr>
+          <w:color w:val="FF0000"/>
+        </w:rPr>
+        <w:t>ie</w:t>
+      </w:r>
+      <w:proofErr w:type="spellEnd"/>
+      <w:r>
+        <w:rPr>
+          <w:color w:val="FF0000"/>
+        </w:rPr>
+        <w:t xml:space="preserve"> change global or member variables, changes data passed by reference from calling function etc)</w:t>
       </w:r>
     </w:p>
     <w:p>
@@ -1821,15 +2184,7 @@
         <w:t>a description of the function’s return value</w:t>
       </w:r>
     </w:p>
-    <w:p>
-      <w:pPr>
-        <w:pStyle w:val="Normal"/>
-        <w:rPr/>
-      </w:pPr>
-      <w:r>
-        <w:rPr/>
-      </w:r>
-    </w:p>
+    <w:p/>
     <w:p>
       <w:pPr>
         <w:pStyle w:val="Heading3"/>
@@ -1837,16 +2192,13 @@
           <w:ilvl w:val="2"/>
           <w:numId w:val="1"/>
         </w:numPr>
-        <w:rPr/>
-      </w:pPr>
-      <w:r>
-        <w:rPr/>
+      </w:pPr>
+      <w:r>
         <w:t>Data Structures / Data Sources</w:t>
       </w:r>
     </w:p>
     <w:p>
       <w:pPr>
-        <w:pStyle w:val="Normal"/>
         <w:rPr>
           <w:color w:val="FF0000"/>
         </w:rPr>
@@ -1855,7 +2207,21 @@
         <w:rPr>
           <w:color w:val="FF0000"/>
         </w:rPr>
-        <w:t>List of all data structures in the software (eg linked lists, trees, arrays etc) or eternal data sources. For each data structure in the list the following information is provided:</w:t>
+        <w:t>List of all data structures in the software (</w:t>
+      </w:r>
+      <w:proofErr w:type="spellStart"/>
+      <w:r>
+        <w:rPr>
+          <w:color w:val="FF0000"/>
+        </w:rPr>
+        <w:t>eg</w:t>
+      </w:r>
+      <w:proofErr w:type="spellEnd"/>
+      <w:r>
+        <w:rPr>
+          <w:color w:val="FF0000"/>
+        </w:rPr>
+        <w:t xml:space="preserve"> linked lists, trees, arrays etc) or eternal data sources. For each data structure in the list the following information is provided:</w:t>
       </w:r>
     </w:p>
     <w:p>
@@ -1933,16 +2299,11 @@
     <w:p>
       <w:pPr>
         <w:pStyle w:val="ListParagraph"/>
-        <w:ind w:left="1080" w:hanging="0"/>
+        <w:ind w:left="1080"/>
         <w:rPr>
           <w:color w:val="FF0000"/>
         </w:rPr>
       </w:pPr>
-      <w:r>
-        <w:rPr>
-          <w:color w:val="FF0000"/>
-        </w:rPr>
-      </w:r>
     </w:p>
     <w:p>
       <w:pPr>
@@ -1951,16 +2312,13 @@
           <w:ilvl w:val="2"/>
           <w:numId w:val="1"/>
         </w:numPr>
-        <w:rPr/>
-      </w:pPr>
-      <w:r>
-        <w:rPr/>
+      </w:pPr>
+      <w:r>
         <w:t>Detailed Design</w:t>
       </w:r>
     </w:p>
     <w:p>
       <w:pPr>
-        <w:pStyle w:val="Normal"/>
         <w:rPr>
           <w:color w:val="FF0000"/>
         </w:rPr>
@@ -1974,38 +2332,19 @@
     </w:p>
     <w:p>
       <w:pPr>
-        <w:pStyle w:val="Normal"/>
         <w:rPr>
           <w:color w:val="FF0000"/>
         </w:rPr>
       </w:pPr>
-      <w:r>
+    </w:p>
+    <w:p>
+      <w:pPr>
         <w:rPr>
           <w:color w:val="FF0000"/>
         </w:rPr>
-      </w:r>
-    </w:p>
-    <w:p>
-      <w:pPr>
-        <w:pStyle w:val="Normal"/>
-        <w:rPr>
-          <w:color w:val="FF0000"/>
-        </w:rPr>
-      </w:pPr>
-      <w:r>
-        <w:rPr>
-          <w:color w:val="FF0000"/>
-        </w:rPr>
-      </w:r>
-    </w:p>
-    <w:p>
-      <w:pPr>
-        <w:pStyle w:val="Normal"/>
-        <w:rPr/>
-      </w:pPr>
-      <w:r>
-        <w:rPr/>
-      </w:r>
+      </w:pPr>
+    </w:p>
+    <w:p>
       <w:r>
         <w:br w:type="page"/>
       </w:r>
@@ -2017,18 +2356,16 @@
           <w:ilvl w:val="0"/>
           <w:numId w:val="1"/>
         </w:numPr>
-        <w:rPr/>
       </w:pPr>
       <w:bookmarkStart w:id="8" w:name="_Toc46748633"/>
       <w:r>
-        <w:rPr/>
+        <w:lastRenderedPageBreak/>
         <w:t>User Interface Design</w:t>
       </w:r>
       <w:bookmarkEnd w:id="8"/>
     </w:p>
     <w:p>
       <w:pPr>
-        <w:pStyle w:val="Normal"/>
         <w:rPr>
           <w:color w:val="FF0000"/>
         </w:rPr>
@@ -2041,14 +2378,28 @@
       </w:r>
     </w:p>
     <w:p>
-      <w:pPr>
-        <w:pStyle w:val="Normal"/>
-        <w:rPr/>
-      </w:pPr>
-      <w:r>
-        <w:rPr/>
-      </w:r>
-    </w:p>
+      <w:r>
+        <w:t xml:space="preserve">For this initial design, wireframes were produced initially with pen and paper, then </w:t>
+      </w:r>
+      <w:r>
+        <w:t xml:space="preserve">a </w:t>
+      </w:r>
+      <w:r>
+        <w:t>digitalised version w</w:t>
+      </w:r>
+      <w:r>
+        <w:t>as</w:t>
+      </w:r>
+      <w:r>
+        <w:t xml:space="preserve"> created with draw.io.</w:t>
+      </w:r>
+    </w:p>
+    <w:p>
+      <w:r>
+        <w:t>During this design, several decisions were made about the program flow, and the options that will be available to the user to format the data. Not including the file selection pop up, the program will include 4 screens, which are detailed below.</w:t>
+      </w:r>
+    </w:p>
+    <w:p/>
     <w:p>
       <w:pPr>
         <w:pStyle w:val="Heading2"/>
@@ -2056,16 +2407,13 @@
           <w:ilvl w:val="1"/>
           <w:numId w:val="1"/>
         </w:numPr>
-        <w:rPr/>
-      </w:pPr>
-      <w:r>
-        <w:rPr/>
+      </w:pPr>
+      <w:r>
         <w:t>Structural Design</w:t>
       </w:r>
     </w:p>
     <w:p>
       <w:pPr>
-        <w:pStyle w:val="Normal"/>
         <w:rPr>
           <w:color w:val="FF0000"/>
         </w:rPr>
@@ -2078,14 +2426,339 @@
       </w:r>
     </w:p>
     <w:p>
-      <w:pPr>
-        <w:pStyle w:val="Normal"/>
-        <w:rPr/>
-      </w:pPr>
-      <w:r>
-        <w:rPr/>
-      </w:r>
-    </w:p>
+      <w:r>
+        <w:t>The program will have four main screens, excluding the file selection popup. The screens also dictate the flow of user interaction.</w:t>
+      </w:r>
+    </w:p>
+    <w:p/>
+    <w:p>
+      <w:pPr>
+        <w:rPr>
+          <w:b/>
+          <w:bCs/>
+        </w:rPr>
+      </w:pPr>
+      <w:r>
+        <w:rPr>
+          <w:b/>
+          <w:bCs/>
+        </w:rPr>
+        <w:t>Screen 1 (figure 1)– Initial screen</w:t>
+      </w:r>
+    </w:p>
+    <w:p>
+      <w:r>
+        <w:t>This initial screen presents the user with a button which can be used to open a file selection screen. This screen also displays the current software version for the user.</w:t>
+      </w:r>
+    </w:p>
+    <w:p>
+      <w:r>
+        <w:t>When the user selects this button, a file selection dialogue opens and the user is able to select the desired CSV file</w:t>
+      </w:r>
+      <w:r>
+        <w:t>, which will send the user to screen 2</w:t>
+      </w:r>
+    </w:p>
+    <w:p>
+      <w:pPr>
+        <w:rPr>
+          <w:b/>
+          <w:bCs/>
+        </w:rPr>
+      </w:pPr>
+      <w:r>
+        <w:rPr>
+          <w:b/>
+          <w:bCs/>
+        </w:rPr>
+        <w:t xml:space="preserve">Screen </w:t>
+      </w:r>
+      <w:r>
+        <w:rPr>
+          <w:b/>
+          <w:bCs/>
+        </w:rPr>
+        <w:t>2</w:t>
+      </w:r>
+      <w:r>
+        <w:rPr>
+          <w:b/>
+          <w:bCs/>
+        </w:rPr>
+        <w:t xml:space="preserve"> (figure </w:t>
+      </w:r>
+      <w:r>
+        <w:rPr>
+          <w:b/>
+          <w:bCs/>
+        </w:rPr>
+        <w:t>2</w:t>
+      </w:r>
+      <w:r>
+        <w:rPr>
+          <w:b/>
+          <w:bCs/>
+        </w:rPr>
+        <w:t xml:space="preserve">)– </w:t>
+      </w:r>
+      <w:r>
+        <w:rPr>
+          <w:b/>
+          <w:bCs/>
+        </w:rPr>
+        <w:t>Data formatting</w:t>
+      </w:r>
+      <w:r>
+        <w:rPr>
+          <w:b/>
+          <w:bCs/>
+        </w:rPr>
+        <w:t xml:space="preserve"> screen</w:t>
+      </w:r>
+    </w:p>
+    <w:p>
+      <w:r>
+        <w:t>In this screen, the user is presented with a formatted view of the file they have just uploaded.</w:t>
+      </w:r>
+    </w:p>
+    <w:p>
+      <w:r>
+        <w:t>There is an option to go back, which will return the user to screen 1.</w:t>
+      </w:r>
+    </w:p>
+    <w:p>
+      <w:r>
+        <w:t>There is an option to continue, which will confirm the shown data in its current state and take the user to screen 3</w:t>
+      </w:r>
+    </w:p>
+    <w:p>
+      <w:r>
+        <w:t xml:space="preserve">There is an option to add another CSV file, which will be greyed out unless the user has selected a column using the checkboxes </w:t>
+      </w:r>
+      <w:r>
+        <w:t>next to each</w:t>
+      </w:r>
+      <w:r>
+        <w:t xml:space="preserve"> column. This button will open another file selection dialogue and allow the user to select an additional CSV file to link with the currently selected data.</w:t>
+      </w:r>
+    </w:p>
+    <w:p>
+      <w:r>
+        <w:lastRenderedPageBreak/>
+        <w:t xml:space="preserve">There are checkboxes </w:t>
+      </w:r>
+      <w:r>
+        <w:t>next to each</w:t>
+      </w:r>
+      <w:r>
+        <w:t xml:space="preserve"> column, and a text field that reads ‘ID?’ which allows a user to mark one column as the ID column, which will allow them to link that CSV file which also has an ID column. Checking this box allows the user to click the ‘add another CSV file’ button.</w:t>
+      </w:r>
+    </w:p>
+    <w:p>
+      <w:r>
+        <w:t xml:space="preserve">There is a </w:t>
+      </w:r>
+      <w:r>
+        <w:t>list of</w:t>
+      </w:r>
+      <w:r>
+        <w:t xml:space="preserve"> the data</w:t>
+      </w:r>
+      <w:r>
+        <w:t xml:space="preserve"> cell titles</w:t>
+      </w:r>
+      <w:r>
+        <w:t xml:space="preserve"> presented in the centre of the screen. The</w:t>
+      </w:r>
+      <w:r>
+        <w:t xml:space="preserve"> title column will be user adjustable, allowing the user to rename the columns in the dataset</w:t>
+      </w:r>
+      <w:r>
+        <w:t>. If the list is longer than the window, it will be scrollable.</w:t>
+      </w:r>
+    </w:p>
+    <w:p/>
+    <w:p>
+      <w:pPr>
+        <w:rPr>
+          <w:b/>
+          <w:bCs/>
+        </w:rPr>
+      </w:pPr>
+      <w:r>
+        <w:rPr>
+          <w:b/>
+          <w:bCs/>
+        </w:rPr>
+        <w:t xml:space="preserve">Screen </w:t>
+      </w:r>
+      <w:r>
+        <w:rPr>
+          <w:b/>
+          <w:bCs/>
+        </w:rPr>
+        <w:t>3</w:t>
+      </w:r>
+      <w:r>
+        <w:rPr>
+          <w:b/>
+          <w:bCs/>
+        </w:rPr>
+        <w:t xml:space="preserve"> (figure </w:t>
+      </w:r>
+      <w:r>
+        <w:rPr>
+          <w:b/>
+          <w:bCs/>
+        </w:rPr>
+        <w:t>3</w:t>
+      </w:r>
+      <w:r>
+        <w:rPr>
+          <w:b/>
+          <w:bCs/>
+        </w:rPr>
+        <w:t xml:space="preserve">)– </w:t>
+      </w:r>
+      <w:r>
+        <w:rPr>
+          <w:b/>
+          <w:bCs/>
+        </w:rPr>
+        <w:t>Final view screen</w:t>
+      </w:r>
+    </w:p>
+    <w:p>
+      <w:r>
+        <w:t>This</w:t>
+      </w:r>
+      <w:r>
+        <w:t xml:space="preserve"> screen contains the information view as a table, </w:t>
+      </w:r>
+      <w:r>
+        <w:t>which will be scrollable vertically and horizontally if it is too large for the component space.</w:t>
+      </w:r>
+    </w:p>
+    <w:p>
+      <w:r>
+        <w:t>There is a Chart view button, which takes the user to screen 4</w:t>
+      </w:r>
+    </w:p>
+    <w:p>
+      <w:r>
+        <w:t>There is an export button, which allows the user to export the currently displayed dataset as a CSV file</w:t>
+      </w:r>
+    </w:p>
+    <w:p>
+      <w:r>
+        <w:t>There is a reset button, which allows the user to return to screen 1, and clears any active datasets.</w:t>
+      </w:r>
+    </w:p>
+    <w:p>
+      <w:r>
+        <w:t>There are filter controls above the table, which allow the user to select a field, and then smaller radial buttons which let the user tell the program whether the values in that field are words, numbers or dates.</w:t>
+      </w:r>
+    </w:p>
+    <w:p>
+      <w:r>
+        <w:t>Depending on the selection, the user can then set the start of the filter range and end of the filter range, and press the go button to filter the dataset to show the desired results.</w:t>
+      </w:r>
+    </w:p>
+    <w:p>
+      <w:pPr>
+        <w:rPr>
+          <w:b/>
+          <w:bCs/>
+        </w:rPr>
+      </w:pPr>
+    </w:p>
+    <w:p>
+      <w:pPr>
+        <w:rPr>
+          <w:b/>
+          <w:bCs/>
+        </w:rPr>
+      </w:pPr>
+      <w:r>
+        <w:rPr>
+          <w:b/>
+          <w:bCs/>
+        </w:rPr>
+        <w:t xml:space="preserve">Screen </w:t>
+      </w:r>
+      <w:r>
+        <w:rPr>
+          <w:b/>
+          <w:bCs/>
+        </w:rPr>
+        <w:t>4</w:t>
+      </w:r>
+      <w:r>
+        <w:rPr>
+          <w:b/>
+          <w:bCs/>
+        </w:rPr>
+        <w:t xml:space="preserve"> (figure </w:t>
+      </w:r>
+      <w:r>
+        <w:rPr>
+          <w:b/>
+          <w:bCs/>
+        </w:rPr>
+        <w:t>4</w:t>
+      </w:r>
+      <w:r>
+        <w:rPr>
+          <w:b/>
+          <w:bCs/>
+        </w:rPr>
+        <w:t xml:space="preserve">)– </w:t>
+      </w:r>
+      <w:r>
+        <w:rPr>
+          <w:b/>
+          <w:bCs/>
+        </w:rPr>
+        <w:t>Chart view</w:t>
+      </w:r>
+    </w:p>
+    <w:p>
+      <w:pPr>
+        <w:rPr>
+          <w:b/>
+          <w:bCs/>
+        </w:rPr>
+      </w:pPr>
+    </w:p>
+    <w:p>
+      <w:r>
+        <w:t>This screen allows the user to select a value to view as a chart. The values selected must be numerical in nature, and the chart presented is fixed, with different values being represented by different columns in the chart, from high to low, with the height of the columns being determined by how many times that value appears in the selected dataset.</w:t>
+      </w:r>
+    </w:p>
+    <w:p>
+      <w:r>
+        <w:t>There is a leave chart button, which allows the user to return to screen 3.</w:t>
+      </w:r>
+    </w:p>
+    <w:p>
+      <w:r>
+        <w:t>There is an export button, which allows the user to export the chart as an image file.</w:t>
+      </w:r>
+    </w:p>
+    <w:p>
+      <w:r>
+        <w:t>There is a reset button, which allows the user to return to screen 1, and clears any active datasets.</w:t>
+      </w:r>
+    </w:p>
+    <w:p>
+      <w:r>
+        <w:t>There is a field selection and a go button, which allows the user to select a valid numerical field in the dataset to visualise in the chart.</w:t>
+      </w:r>
+    </w:p>
+    <w:p/>
+    <w:p/>
+    <w:p/>
+    <w:p/>
     <w:p>
       <w:pPr>
         <w:pStyle w:val="Heading2"/>
@@ -2093,65 +2766,252 @@
           <w:ilvl w:val="1"/>
           <w:numId w:val="1"/>
         </w:numPr>
-        <w:rPr/>
-      </w:pPr>
-      <w:r>
-        <w:rPr/>
+      </w:pPr>
+      <w:r>
         <w:t>Visual Design</w:t>
       </w:r>
     </w:p>
     <w:p>
       <w:pPr>
-        <w:pStyle w:val="Normal"/>
         <w:rPr>
           <w:color w:val="FF0000"/>
         </w:rPr>
       </w:pPr>
-      <w:r>
+    </w:p>
+    <w:p>
+      <w:pPr>
         <w:rPr>
           <w:color w:val="FF0000"/>
         </w:rPr>
-        <w:t xml:space="preserve">Detail your visual design: Layout, visual elements, icons, graphics, style, colour, fonts general screen designs. This can be sketches, wireframes, mockups etc, supported by a discussion, explanation, and justification of your choices. </w:t>
-      </w:r>
-    </w:p>
-    <w:p>
-      <w:pPr>
-        <w:pStyle w:val="Normal"/>
-        <w:rPr/>
-      </w:pPr>
-      <w:r>
-        <w:rPr/>
-      </w:r>
-    </w:p>
-    <w:p>
-      <w:pPr>
-        <w:pStyle w:val="Normal"/>
-        <w:widowControl/>
-        <w:bidi w:val="0"/>
-        <w:spacing w:lineRule="auto" w:line="276" w:before="0" w:after="200"/>
-        <w:jc w:val="left"/>
-        <w:rPr/>
-      </w:pPr>
-      <w:r>
-        <w:rPr/>
+      </w:pPr>
+    </w:p>
+    <w:p>
+      <w:pPr>
+        <w:rPr>
+          <w:color w:val="FF0000"/>
+        </w:rPr>
+      </w:pPr>
+    </w:p>
+    <w:p>
+      <w:pPr>
+        <w:rPr>
+          <w:color w:val="FF0000"/>
+        </w:rPr>
+      </w:pPr>
+      <w:r>
+        <w:rPr>
+          <w:noProof/>
+          <w:color w:val="FF0000"/>
+        </w:rPr>
+        <w:drawing>
+          <wp:inline distT="0" distB="0" distL="0" distR="0" wp14:anchorId="7EDC39BB" wp14:editId="619FBF7B">
+            <wp:extent cx="5020376" cy="3667637"/>
+            <wp:effectExtent l="0" t="0" r="8890" b="9525"/>
+            <wp:docPr id="1" name="Picture 1"/>
+            <wp:cNvGraphicFramePr>
+              <a:graphicFrameLocks xmlns:a="http://schemas.openxmlformats.org/drawingml/2006/main" noChangeAspect="1"/>
+            </wp:cNvGraphicFramePr>
+            <a:graphic xmlns:a="http://schemas.openxmlformats.org/drawingml/2006/main">
+              <a:graphicData uri="http://schemas.openxmlformats.org/drawingml/2006/picture">
+                <pic:pic xmlns:pic="http://schemas.openxmlformats.org/drawingml/2006/picture">
+                  <pic:nvPicPr>
+                    <pic:cNvPr id="1" name=""/>
+                    <pic:cNvPicPr/>
+                  </pic:nvPicPr>
+                  <pic:blipFill>
+                    <a:blip r:embed="rId6"/>
+                    <a:stretch>
+                      <a:fillRect/>
+                    </a:stretch>
+                  </pic:blipFill>
+                  <pic:spPr>
+                    <a:xfrm>
+                      <a:off x="0" y="0"/>
+                      <a:ext cx="5020376" cy="3667637"/>
+                    </a:xfrm>
+                    <a:prstGeom prst="rect">
+                      <a:avLst/>
+                    </a:prstGeom>
+                  </pic:spPr>
+                </pic:pic>
+              </a:graphicData>
+            </a:graphic>
+          </wp:inline>
+        </w:drawing>
+      </w:r>
+    </w:p>
+    <w:p>
+      <w:r>
+        <w:t>Figure 1: Initial welcome screen presented when launching the application</w:t>
+      </w:r>
+    </w:p>
+    <w:p/>
+    <w:p>
+      <w:r>
+        <w:rPr>
+          <w:noProof/>
+        </w:rPr>
+        <w:lastRenderedPageBreak/>
+        <w:drawing>
+          <wp:inline distT="0" distB="0" distL="0" distR="0" wp14:anchorId="38B42574" wp14:editId="087CE2FF">
+            <wp:extent cx="5731510" cy="3383915"/>
+            <wp:effectExtent l="0" t="0" r="2540" b="6985"/>
+            <wp:docPr id="5" name="Picture 5"/>
+            <wp:cNvGraphicFramePr>
+              <a:graphicFrameLocks xmlns:a="http://schemas.openxmlformats.org/drawingml/2006/main" noChangeAspect="1"/>
+            </wp:cNvGraphicFramePr>
+            <a:graphic xmlns:a="http://schemas.openxmlformats.org/drawingml/2006/main">
+              <a:graphicData uri="http://schemas.openxmlformats.org/drawingml/2006/picture">
+                <pic:pic xmlns:pic="http://schemas.openxmlformats.org/drawingml/2006/picture">
+                  <pic:nvPicPr>
+                    <pic:cNvPr id="1" name=""/>
+                    <pic:cNvPicPr/>
+                  </pic:nvPicPr>
+                  <pic:blipFill>
+                    <a:blip r:embed="rId7"/>
+                    <a:stretch>
+                      <a:fillRect/>
+                    </a:stretch>
+                  </pic:blipFill>
+                  <pic:spPr>
+                    <a:xfrm>
+                      <a:off x="0" y="0"/>
+                      <a:ext cx="5731510" cy="3383915"/>
+                    </a:xfrm>
+                    <a:prstGeom prst="rect">
+                      <a:avLst/>
+                    </a:prstGeom>
+                  </pic:spPr>
+                </pic:pic>
+              </a:graphicData>
+            </a:graphic>
+          </wp:inline>
+        </w:drawing>
+      </w:r>
+    </w:p>
+    <w:p>
+      <w:r>
+        <w:t>Figure 2: Data configuration screen when a file is selected</w:t>
+      </w:r>
+    </w:p>
+    <w:p/>
+    <w:p/>
+    <w:p>
+      <w:r>
+        <w:rPr>
+          <w:noProof/>
+        </w:rPr>
+        <w:drawing>
+          <wp:inline distT="0" distB="0" distL="0" distR="0" wp14:anchorId="3431804C" wp14:editId="4ABC1E4B">
+            <wp:extent cx="5731510" cy="3462655"/>
+            <wp:effectExtent l="0" t="0" r="2540" b="4445"/>
+            <wp:docPr id="3" name="Picture 3"/>
+            <wp:cNvGraphicFramePr>
+              <a:graphicFrameLocks xmlns:a="http://schemas.openxmlformats.org/drawingml/2006/main" noChangeAspect="1"/>
+            </wp:cNvGraphicFramePr>
+            <a:graphic xmlns:a="http://schemas.openxmlformats.org/drawingml/2006/main">
+              <a:graphicData uri="http://schemas.openxmlformats.org/drawingml/2006/picture">
+                <pic:pic xmlns:pic="http://schemas.openxmlformats.org/drawingml/2006/picture">
+                  <pic:nvPicPr>
+                    <pic:cNvPr id="1" name=""/>
+                    <pic:cNvPicPr/>
+                  </pic:nvPicPr>
+                  <pic:blipFill>
+                    <a:blip r:embed="rId8"/>
+                    <a:stretch>
+                      <a:fillRect/>
+                    </a:stretch>
+                  </pic:blipFill>
+                  <pic:spPr>
+                    <a:xfrm>
+                      <a:off x="0" y="0"/>
+                      <a:ext cx="5731510" cy="3462655"/>
+                    </a:xfrm>
+                    <a:prstGeom prst="rect">
+                      <a:avLst/>
+                    </a:prstGeom>
+                  </pic:spPr>
+                </pic:pic>
+              </a:graphicData>
+            </a:graphic>
+          </wp:inline>
+        </w:drawing>
+      </w:r>
+    </w:p>
+    <w:p>
+      <w:r>
+        <w:t xml:space="preserve">Figure 3: </w:t>
+      </w:r>
+      <w:r>
+        <w:t>Final results page, where the user can analyse and filter the data</w:t>
+      </w:r>
+    </w:p>
+    <w:p/>
+    <w:p>
+      <w:r>
+        <w:rPr>
+          <w:noProof/>
+        </w:rPr>
+        <w:lastRenderedPageBreak/>
+        <w:drawing>
+          <wp:inline distT="0" distB="0" distL="0" distR="0" wp14:anchorId="13739092" wp14:editId="1E014D63">
+            <wp:extent cx="5731510" cy="3502025"/>
+            <wp:effectExtent l="0" t="0" r="2540" b="3175"/>
+            <wp:docPr id="4" name="Picture 4"/>
+            <wp:cNvGraphicFramePr>
+              <a:graphicFrameLocks xmlns:a="http://schemas.openxmlformats.org/drawingml/2006/main" noChangeAspect="1"/>
+            </wp:cNvGraphicFramePr>
+            <a:graphic xmlns:a="http://schemas.openxmlformats.org/drawingml/2006/main">
+              <a:graphicData uri="http://schemas.openxmlformats.org/drawingml/2006/picture">
+                <pic:pic xmlns:pic="http://schemas.openxmlformats.org/drawingml/2006/picture">
+                  <pic:nvPicPr>
+                    <pic:cNvPr id="1" name=""/>
+                    <pic:cNvPicPr/>
+                  </pic:nvPicPr>
+                  <pic:blipFill>
+                    <a:blip r:embed="rId9"/>
+                    <a:stretch>
+                      <a:fillRect/>
+                    </a:stretch>
+                  </pic:blipFill>
+                  <pic:spPr>
+                    <a:xfrm>
+                      <a:off x="0" y="0"/>
+                      <a:ext cx="5731510" cy="3502025"/>
+                    </a:xfrm>
+                    <a:prstGeom prst="rect">
+                      <a:avLst/>
+                    </a:prstGeom>
+                  </pic:spPr>
+                </pic:pic>
+              </a:graphicData>
+            </a:graphic>
+          </wp:inline>
+        </w:drawing>
+      </w:r>
+    </w:p>
+    <w:p>
+      <w:r>
+        <w:t>Figure 4: Chart view, where the user can view numerical data as a chart</w:t>
       </w:r>
     </w:p>
     <w:sectPr>
-      <w:type w:val="nextPage"/>
       <w:pgSz w:w="11906" w:h="16838"/>
-      <w:pgMar w:left="1440" w:right="1440" w:gutter="0" w:header="0" w:top="1440" w:footer="0" w:bottom="1440"/>
-      <w:pgNumType w:fmt="decimal"/>
-      <w:formProt w:val="false"/>
-      <w:textDirection w:val="lrTb"/>
-      <w:docGrid w:type="default" w:linePitch="360" w:charSpace="4096"/>
+      <w:pgMar w:top="1440" w:right="1440" w:bottom="1440" w:left="1440" w:header="0" w:footer="0" w:gutter="0"/>
+      <w:cols w:space="720"/>
+      <w:formProt w:val="0"/>
+      <w:docGrid w:linePitch="360" w:charSpace="4096"/>
     </w:sectPr>
   </w:body>
 </w:document>
 </file>
 
 <file path=word/numbering.xml><?xml version="1.0" encoding="utf-8"?>
-<w:numbering xmlns:w="http://schemas.openxmlformats.org/wordprocessingml/2006/main" xmlns:o="urn:schemas-microsoft-com:office:office" xmlns:r="http://schemas.openxmlformats.org/officeDocument/2006/relationships" xmlns:v="urn:schemas-microsoft-com:vml" xmlns:mc="http://schemas.openxmlformats.org/markup-compatibility/2006" xmlns:w14="http://schemas.microsoft.com/office/word/2010/wordml" mc:Ignorable="w14">
-  <w:abstractNum w:abstractNumId="1">
+<w:numbering xmlns:wpc="http://schemas.microsoft.com/office/word/2010/wordprocessingCanvas" xmlns:cx="http://schemas.microsoft.com/office/drawing/2014/chartex" xmlns:cx1="http://schemas.microsoft.com/office/drawing/2015/9/8/chartex" xmlns:cx2="http://schemas.microsoft.com/office/drawing/2015/10/21/chartex" xmlns:cx3="http://schemas.microsoft.com/office/drawing/2016/5/9/chartex" xmlns:cx4="http://schemas.microsoft.com/office/drawing/2016/5/10/chartex" xmlns:cx5="http://schemas.microsoft.com/office/drawing/2016/5/11/chartex" xmlns:cx6="http://schemas.microsoft.com/office/drawing/2016/5/12/chartex" xmlns:cx7="http://schemas.microsoft.com/office/drawing/2016/5/13/chartex" xmlns:cx8="http://schemas.microsoft.com/office/drawing/2016/5/14/chartex" xmlns:mc="http://schemas.openxmlformats.org/markup-compatibility/2006" xmlns:aink="http://schemas.microsoft.com/office/drawing/2016/ink" xmlns:am3d="http://schemas.microsoft.com/office/drawing/2017/model3d" xmlns:o="urn:schemas-microsoft-com:office:office" xmlns:r="http://schemas.openxmlformats.org/officeDocument/2006/relationships" xmlns:m="http://schemas.openxmlformats.org/officeDocument/2006/math" xmlns:v="urn:schemas-microsoft-com:vml" xmlns:wp14="http://schemas.microsoft.com/office/word/2010/wordprocessingDrawing" xmlns:wp="http://schemas.openxmlformats.org/drawingml/2006/wordprocessingDrawing" xmlns:w10="urn:schemas-microsoft-com:office:word" xmlns:w="http://schemas.openxmlformats.org/wordprocessingml/2006/main" xmlns:w14="http://schemas.microsoft.com/office/word/2010/wordml" xmlns:w15="http://schemas.microsoft.com/office/word/2012/wordml" xmlns:w16cex="http://schemas.microsoft.com/office/word/2018/wordml/cex" xmlns:w16cid="http://schemas.microsoft.com/office/word/2016/wordml/cid" xmlns:w16="http://schemas.microsoft.com/office/word/2018/wordml" xmlns:w16sdtdh="http://schemas.microsoft.com/office/word/2020/wordml/sdtdatahash" xmlns:w16se="http://schemas.microsoft.com/office/word/2015/wordml/symex" xmlns:wpg="http://schemas.microsoft.com/office/word/2010/wordprocessingGroup" xmlns:wpi="http://schemas.microsoft.com/office/word/2010/wordprocessingInk" xmlns:wne="http://schemas.microsoft.com/office/word/2006/wordml" xmlns:wps="http://schemas.microsoft.com/office/word/2010/wordprocessingShape" mc:Ignorable="w14 w15 w16se w16cid w16 w16cex w16sdtdh wp14">
+  <w:abstractNum w:abstractNumId="0" w15:restartNumberingAfterBreak="0">
+    <w:nsid w:val="025F21B5"/>
+    <w:multiLevelType w:val="multilevel"/>
+    <w:tmpl w:val="AB705F40"/>
     <w:lvl w:ilvl="0">
       <w:start w:val="1"/>
       <w:numFmt w:val="decimal"/>
@@ -2163,7 +3023,6 @@
         </w:tabs>
         <w:ind w:left="432" w:hanging="432"/>
       </w:pPr>
-      <w:rPr/>
     </w:lvl>
     <w:lvl w:ilvl="1">
       <w:start w:val="1"/>
@@ -2176,7 +3035,6 @@
         </w:tabs>
         <w:ind w:left="716" w:hanging="432"/>
       </w:pPr>
-      <w:rPr/>
     </w:lvl>
     <w:lvl w:ilvl="2">
       <w:start w:val="1"/>
@@ -2189,7 +3047,6 @@
         </w:tabs>
         <w:ind w:left="1428" w:hanging="720"/>
       </w:pPr>
-      <w:rPr/>
     </w:lvl>
     <w:lvl w:ilvl="3">
       <w:start w:val="1"/>
@@ -2202,7 +3059,6 @@
         </w:tabs>
         <w:ind w:left="2880" w:hanging="720"/>
       </w:pPr>
-      <w:rPr/>
     </w:lvl>
     <w:lvl w:ilvl="4">
       <w:start w:val="1"/>
@@ -2215,7 +3071,6 @@
         </w:tabs>
         <w:ind w:left="3960" w:hanging="1080"/>
       </w:pPr>
-      <w:rPr/>
     </w:lvl>
     <w:lvl w:ilvl="5">
       <w:start w:val="1"/>
@@ -2228,7 +3083,6 @@
         </w:tabs>
         <w:ind w:left="4680" w:hanging="1080"/>
       </w:pPr>
-      <w:rPr/>
     </w:lvl>
     <w:lvl w:ilvl="6">
       <w:start w:val="1"/>
@@ -2241,7 +3095,6 @@
         </w:tabs>
         <w:ind w:left="5760" w:hanging="1440"/>
       </w:pPr>
-      <w:rPr/>
     </w:lvl>
     <w:lvl w:ilvl="7">
       <w:start w:val="1"/>
@@ -2254,7 +3107,6 @@
         </w:tabs>
         <w:ind w:left="6480" w:hanging="1440"/>
       </w:pPr>
-      <w:rPr/>
     </w:lvl>
     <w:lvl w:ilvl="8">
       <w:start w:val="1"/>
@@ -2267,10 +3119,12 @@
         </w:tabs>
         <w:ind w:left="7200" w:hanging="1440"/>
       </w:pPr>
-      <w:rPr/>
     </w:lvl>
   </w:abstractNum>
-  <w:abstractNum w:abstractNumId="2">
+  <w:abstractNum w:abstractNumId="1" w15:restartNumberingAfterBreak="0">
+    <w:nsid w:val="472B6ED3"/>
+    <w:multiLevelType w:val="multilevel"/>
+    <w:tmpl w:val="DDEE7986"/>
     <w:lvl w:ilvl="0">
       <w:numFmt w:val="bullet"/>
       <w:lvlText w:val="•"/>
@@ -2282,8 +3136,7 @@
         <w:ind w:left="1080" w:hanging="720"/>
       </w:pPr>
       <w:rPr>
-        <w:rFonts w:ascii="Calibri" w:hAnsi="Calibri" w:cs="Calibri" w:hint="default"/>
-        <w:rFonts w:eastAsiaTheme="minorEastAsia"/>
+        <w:rFonts w:ascii="Calibri" w:eastAsiaTheme="minorEastAsia" w:hAnsi="Calibri" w:cs="Calibri" w:hint="default"/>
       </w:rPr>
     </w:lvl>
     <w:lvl w:ilvl="1">
@@ -2407,7 +3260,10 @@
       </w:rPr>
     </w:lvl>
   </w:abstractNum>
-  <w:abstractNum w:abstractNumId="3">
+  <w:abstractNum w:abstractNumId="2" w15:restartNumberingAfterBreak="0">
+    <w:nsid w:val="4DB97331"/>
+    <w:multiLevelType w:val="multilevel"/>
+    <w:tmpl w:val="D7AA3252"/>
     <w:lvl w:ilvl="0">
       <w:numFmt w:val="bullet"/>
       <w:lvlText w:val="•"/>
@@ -2419,8 +3275,7 @@
         <w:ind w:left="1080" w:hanging="720"/>
       </w:pPr>
       <w:rPr>
-        <w:rFonts w:ascii="Calibri" w:hAnsi="Calibri" w:cs="Calibri" w:hint="default"/>
-        <w:rFonts w:eastAsiaTheme="minorEastAsia"/>
+        <w:rFonts w:ascii="Calibri" w:eastAsiaTheme="minorEastAsia" w:hAnsi="Calibri" w:cs="Calibri" w:hint="default"/>
       </w:rPr>
     </w:lvl>
     <w:lvl w:ilvl="1">
@@ -2544,7 +3399,123 @@
       </w:rPr>
     </w:lvl>
   </w:abstractNum>
-  <w:abstractNum w:abstractNumId="4">
+  <w:abstractNum w:abstractNumId="3" w15:restartNumberingAfterBreak="0">
+    <w:nsid w:val="5506029E"/>
+    <w:multiLevelType w:val="hybridMultilevel"/>
+    <w:tmpl w:val="689A5574"/>
+    <w:lvl w:ilvl="0" w:tplc="0C090001">
+      <w:start w:val="1"/>
+      <w:numFmt w:val="bullet"/>
+      <w:lvlText w:val=""/>
+      <w:lvlJc w:val="left"/>
+      <w:pPr>
+        <w:ind w:left="720" w:hanging="360"/>
+      </w:pPr>
+      <w:rPr>
+        <w:rFonts w:ascii="Symbol" w:hAnsi="Symbol" w:hint="default"/>
+      </w:rPr>
+    </w:lvl>
+    <w:lvl w:ilvl="1" w:tplc="0C090003">
+      <w:start w:val="1"/>
+      <w:numFmt w:val="bullet"/>
+      <w:lvlText w:val="o"/>
+      <w:lvlJc w:val="left"/>
+      <w:pPr>
+        <w:ind w:left="1440" w:hanging="360"/>
+      </w:pPr>
+      <w:rPr>
+        <w:rFonts w:ascii="Courier New" w:hAnsi="Courier New" w:cs="Courier New" w:hint="default"/>
+      </w:rPr>
+    </w:lvl>
+    <w:lvl w:ilvl="2" w:tplc="0C090005" w:tentative="1">
+      <w:start w:val="1"/>
+      <w:numFmt w:val="bullet"/>
+      <w:lvlText w:val=""/>
+      <w:lvlJc w:val="left"/>
+      <w:pPr>
+        <w:ind w:left="2160" w:hanging="360"/>
+      </w:pPr>
+      <w:rPr>
+        <w:rFonts w:ascii="Wingdings" w:hAnsi="Wingdings" w:hint="default"/>
+      </w:rPr>
+    </w:lvl>
+    <w:lvl w:ilvl="3" w:tplc="0C090001" w:tentative="1">
+      <w:start w:val="1"/>
+      <w:numFmt w:val="bullet"/>
+      <w:lvlText w:val=""/>
+      <w:lvlJc w:val="left"/>
+      <w:pPr>
+        <w:ind w:left="2880" w:hanging="360"/>
+      </w:pPr>
+      <w:rPr>
+        <w:rFonts w:ascii="Symbol" w:hAnsi="Symbol" w:hint="default"/>
+      </w:rPr>
+    </w:lvl>
+    <w:lvl w:ilvl="4" w:tplc="0C090003" w:tentative="1">
+      <w:start w:val="1"/>
+      <w:numFmt w:val="bullet"/>
+      <w:lvlText w:val="o"/>
+      <w:lvlJc w:val="left"/>
+      <w:pPr>
+        <w:ind w:left="3600" w:hanging="360"/>
+      </w:pPr>
+      <w:rPr>
+        <w:rFonts w:ascii="Courier New" w:hAnsi="Courier New" w:cs="Courier New" w:hint="default"/>
+      </w:rPr>
+    </w:lvl>
+    <w:lvl w:ilvl="5" w:tplc="0C090005" w:tentative="1">
+      <w:start w:val="1"/>
+      <w:numFmt w:val="bullet"/>
+      <w:lvlText w:val=""/>
+      <w:lvlJc w:val="left"/>
+      <w:pPr>
+        <w:ind w:left="4320" w:hanging="360"/>
+      </w:pPr>
+      <w:rPr>
+        <w:rFonts w:ascii="Wingdings" w:hAnsi="Wingdings" w:hint="default"/>
+      </w:rPr>
+    </w:lvl>
+    <w:lvl w:ilvl="6" w:tplc="0C090001" w:tentative="1">
+      <w:start w:val="1"/>
+      <w:numFmt w:val="bullet"/>
+      <w:lvlText w:val=""/>
+      <w:lvlJc w:val="left"/>
+      <w:pPr>
+        <w:ind w:left="5040" w:hanging="360"/>
+      </w:pPr>
+      <w:rPr>
+        <w:rFonts w:ascii="Symbol" w:hAnsi="Symbol" w:hint="default"/>
+      </w:rPr>
+    </w:lvl>
+    <w:lvl w:ilvl="7" w:tplc="0C090003" w:tentative="1">
+      <w:start w:val="1"/>
+      <w:numFmt w:val="bullet"/>
+      <w:lvlText w:val="o"/>
+      <w:lvlJc w:val="left"/>
+      <w:pPr>
+        <w:ind w:left="5760" w:hanging="360"/>
+      </w:pPr>
+      <w:rPr>
+        <w:rFonts w:ascii="Courier New" w:hAnsi="Courier New" w:cs="Courier New" w:hint="default"/>
+      </w:rPr>
+    </w:lvl>
+    <w:lvl w:ilvl="8" w:tplc="0C090005" w:tentative="1">
+      <w:start w:val="1"/>
+      <w:numFmt w:val="bullet"/>
+      <w:lvlText w:val=""/>
+      <w:lvlJc w:val="left"/>
+      <w:pPr>
+        <w:ind w:left="6480" w:hanging="360"/>
+      </w:pPr>
+      <w:rPr>
+        <w:rFonts w:ascii="Wingdings" w:hAnsi="Wingdings" w:hint="default"/>
+      </w:rPr>
+    </w:lvl>
+  </w:abstractNum>
+  <w:abstractNum w:abstractNumId="4" w15:restartNumberingAfterBreak="0">
+    <w:nsid w:val="654553EF"/>
+    <w:multiLevelType w:val="multilevel"/>
+    <w:tmpl w:val="5DEA3378"/>
     <w:lvl w:ilvl="0">
       <w:start w:val="1"/>
       <w:numFmt w:val="none"/>
@@ -2555,7 +3526,7 @@
         <w:tabs>
           <w:tab w:val="num" w:pos="0"/>
         </w:tabs>
-        <w:ind w:left="0" w:hanging="0"/>
+        <w:ind w:left="0" w:firstLine="0"/>
       </w:pPr>
     </w:lvl>
     <w:lvl w:ilvl="1">
@@ -2568,7 +3539,7 @@
         <w:tabs>
           <w:tab w:val="num" w:pos="0"/>
         </w:tabs>
-        <w:ind w:left="0" w:hanging="0"/>
+        <w:ind w:left="0" w:firstLine="0"/>
       </w:pPr>
     </w:lvl>
     <w:lvl w:ilvl="2">
@@ -2581,7 +3552,7 @@
         <w:tabs>
           <w:tab w:val="num" w:pos="0"/>
         </w:tabs>
-        <w:ind w:left="0" w:hanging="0"/>
+        <w:ind w:left="0" w:firstLine="0"/>
       </w:pPr>
     </w:lvl>
     <w:lvl w:ilvl="3">
@@ -2594,7 +3565,7 @@
         <w:tabs>
           <w:tab w:val="num" w:pos="0"/>
         </w:tabs>
-        <w:ind w:left="0" w:hanging="0"/>
+        <w:ind w:left="0" w:firstLine="0"/>
       </w:pPr>
     </w:lvl>
     <w:lvl w:ilvl="4">
@@ -2607,7 +3578,7 @@
         <w:tabs>
           <w:tab w:val="num" w:pos="0"/>
         </w:tabs>
-        <w:ind w:left="0" w:hanging="0"/>
+        <w:ind w:left="0" w:firstLine="0"/>
       </w:pPr>
     </w:lvl>
     <w:lvl w:ilvl="5">
@@ -2620,7 +3591,7 @@
         <w:tabs>
           <w:tab w:val="num" w:pos="0"/>
         </w:tabs>
-        <w:ind w:left="0" w:hanging="0"/>
+        <w:ind w:left="0" w:firstLine="0"/>
       </w:pPr>
     </w:lvl>
     <w:lvl w:ilvl="6">
@@ -2633,7 +3604,7 @@
         <w:tabs>
           <w:tab w:val="num" w:pos="0"/>
         </w:tabs>
-        <w:ind w:left="0" w:hanging="0"/>
+        <w:ind w:left="0" w:firstLine="0"/>
       </w:pPr>
     </w:lvl>
     <w:lvl w:ilvl="7">
@@ -2646,7 +3617,7 @@
         <w:tabs>
           <w:tab w:val="num" w:pos="0"/>
         </w:tabs>
-        <w:ind w:left="0" w:hanging="0"/>
+        <w:ind w:left="0" w:firstLine="0"/>
       </w:pPr>
     </w:lvl>
     <w:lvl w:ilvl="8">
@@ -2659,31 +3630,34 @@
         <w:tabs>
           <w:tab w:val="num" w:pos="0"/>
         </w:tabs>
-        <w:ind w:left="0" w:hanging="0"/>
+        <w:ind w:left="0" w:firstLine="0"/>
       </w:pPr>
     </w:lvl>
   </w:abstractNum>
   <w:num w:numId="1">
+    <w:abstractNumId w:val="0"/>
+  </w:num>
+  <w:num w:numId="2">
     <w:abstractNumId w:val="1"/>
   </w:num>
-  <w:num w:numId="2">
+  <w:num w:numId="3">
     <w:abstractNumId w:val="2"/>
-  </w:num>
-  <w:num w:numId="3">
-    <w:abstractNumId w:val="3"/>
   </w:num>
   <w:num w:numId="4">
     <w:abstractNumId w:val="4"/>
+  </w:num>
+  <w:num w:numId="5">
+    <w:abstractNumId w:val="3"/>
   </w:num>
 </w:numbering>
 </file>
 
 <file path=word/styles.xml><?xml version="1.0" encoding="utf-8"?>
-<w:styles xmlns:w="http://schemas.openxmlformats.org/wordprocessingml/2006/main" xmlns:w14="http://schemas.microsoft.com/office/word/2010/wordml" xmlns:mc="http://schemas.openxmlformats.org/markup-compatibility/2006" mc:Ignorable="w14">
+<w:styles xmlns:mc="http://schemas.openxmlformats.org/markup-compatibility/2006" xmlns:r="http://schemas.openxmlformats.org/officeDocument/2006/relationships" xmlns:w="http://schemas.openxmlformats.org/wordprocessingml/2006/main" xmlns:w14="http://schemas.microsoft.com/office/word/2010/wordml" xmlns:w15="http://schemas.microsoft.com/office/word/2012/wordml" xmlns:w16cex="http://schemas.microsoft.com/office/word/2018/wordml/cex" xmlns:w16cid="http://schemas.microsoft.com/office/word/2016/wordml/cid" xmlns:w16="http://schemas.microsoft.com/office/word/2018/wordml" xmlns:w16sdtdh="http://schemas.microsoft.com/office/word/2020/wordml/sdtdatahash" xmlns:w16se="http://schemas.microsoft.com/office/word/2015/wordml/symex" mc:Ignorable="w14 w15 w16se w16cid w16 w16cex w16sdtdh">
   <w:docDefaults>
     <w:rPrDefault>
       <w:rPr>
-        <w:rFonts w:ascii="Calibri" w:hAnsi="Calibri" w:eastAsia="宋体" w:cs="Arial" w:asciiTheme="minorHAnsi" w:cstheme="minorBidi" w:eastAsiaTheme="minorEastAsia" w:hAnsiTheme="minorHAnsi"/>
+        <w:rFonts w:asciiTheme="minorHAnsi" w:eastAsiaTheme="minorEastAsia" w:hAnsiTheme="minorHAnsi" w:cstheme="minorBidi"/>
         <w:sz w:val="22"/>
         <w:szCs w:val="22"/>
         <w:lang w:val="en-AU" w:eastAsia="en-US" w:bidi="ar-SA"/>
@@ -2691,21 +3665,21 @@
     </w:rPrDefault>
     <w:pPrDefault>
       <w:pPr>
-        <w:suppressAutoHyphens w:val="true"/>
+        <w:suppressAutoHyphens/>
       </w:pPr>
     </w:pPrDefault>
   </w:docDefaults>
   <w:latentStyles w:defLockedState="0" w:defUIPriority="99" w:defSemiHidden="0" w:defUnhideWhenUsed="0" w:defQFormat="0" w:count="376">
     <w:lsdException w:name="Normal" w:uiPriority="0" w:qFormat="1"/>
     <w:lsdException w:name="heading 1" w:uiPriority="9" w:qFormat="1"/>
-    <w:lsdException w:name="heading 2" w:uiPriority="9" w:semiHidden="1" w:unhideWhenUsed="1" w:qFormat="1"/>
-    <w:lsdException w:name="heading 3" w:uiPriority="9" w:semiHidden="1" w:unhideWhenUsed="1" w:qFormat="1"/>
-    <w:lsdException w:name="heading 4" w:uiPriority="9" w:semiHidden="1" w:unhideWhenUsed="1" w:qFormat="1"/>
-    <w:lsdException w:name="heading 5" w:uiPriority="9" w:semiHidden="1" w:unhideWhenUsed="1" w:qFormat="1"/>
-    <w:lsdException w:name="heading 6" w:uiPriority="9" w:semiHidden="1" w:unhideWhenUsed="1" w:qFormat="1"/>
-    <w:lsdException w:name="heading 7" w:uiPriority="9" w:semiHidden="1" w:unhideWhenUsed="1" w:qFormat="1"/>
-    <w:lsdException w:name="heading 8" w:uiPriority="9" w:semiHidden="1" w:unhideWhenUsed="1" w:qFormat="1"/>
-    <w:lsdException w:name="heading 9" w:uiPriority="9" w:semiHidden="1" w:unhideWhenUsed="1" w:qFormat="1"/>
+    <w:lsdException w:name="heading 2" w:semiHidden="1" w:uiPriority="9" w:unhideWhenUsed="1" w:qFormat="1"/>
+    <w:lsdException w:name="heading 3" w:semiHidden="1" w:uiPriority="9" w:unhideWhenUsed="1" w:qFormat="1"/>
+    <w:lsdException w:name="heading 4" w:semiHidden="1" w:uiPriority="9" w:unhideWhenUsed="1" w:qFormat="1"/>
+    <w:lsdException w:name="heading 5" w:semiHidden="1" w:uiPriority="9" w:unhideWhenUsed="1" w:qFormat="1"/>
+    <w:lsdException w:name="heading 6" w:semiHidden="1" w:uiPriority="9" w:unhideWhenUsed="1" w:qFormat="1"/>
+    <w:lsdException w:name="heading 7" w:semiHidden="1" w:uiPriority="9" w:unhideWhenUsed="1" w:qFormat="1"/>
+    <w:lsdException w:name="heading 8" w:semiHidden="1" w:uiPriority="9" w:unhideWhenUsed="1" w:qFormat="1"/>
+    <w:lsdException w:name="heading 9" w:semiHidden="1" w:uiPriority="9" w:unhideWhenUsed="1" w:qFormat="1"/>
     <w:lsdException w:name="index 1" w:semiHidden="1" w:unhideWhenUsed="1"/>
     <w:lsdException w:name="index 2" w:semiHidden="1" w:unhideWhenUsed="1"/>
     <w:lsdException w:name="index 3" w:semiHidden="1" w:unhideWhenUsed="1"/>
@@ -2715,22 +3689,22 @@
     <w:lsdException w:name="index 7" w:semiHidden="1" w:unhideWhenUsed="1"/>
     <w:lsdException w:name="index 8" w:semiHidden="1" w:unhideWhenUsed="1"/>
     <w:lsdException w:name="index 9" w:semiHidden="1" w:unhideWhenUsed="1"/>
-    <w:lsdException w:name="toc 1" w:uiPriority="39" w:semiHidden="1" w:unhideWhenUsed="1"/>
-    <w:lsdException w:name="toc 2" w:uiPriority="39" w:semiHidden="1" w:unhideWhenUsed="1"/>
-    <w:lsdException w:name="toc 3" w:uiPriority="39" w:semiHidden="1" w:unhideWhenUsed="1"/>
-    <w:lsdException w:name="toc 4" w:uiPriority="39" w:semiHidden="1" w:unhideWhenUsed="1"/>
-    <w:lsdException w:name="toc 5" w:uiPriority="39" w:semiHidden="1" w:unhideWhenUsed="1"/>
-    <w:lsdException w:name="toc 6" w:uiPriority="39" w:semiHidden="1" w:unhideWhenUsed="1"/>
-    <w:lsdException w:name="toc 7" w:uiPriority="39" w:semiHidden="1" w:unhideWhenUsed="1"/>
-    <w:lsdException w:name="toc 8" w:uiPriority="39" w:semiHidden="1" w:unhideWhenUsed="1"/>
-    <w:lsdException w:name="toc 9" w:uiPriority="39" w:semiHidden="1" w:unhideWhenUsed="1"/>
+    <w:lsdException w:name="toc 1" w:semiHidden="1" w:uiPriority="39" w:unhideWhenUsed="1"/>
+    <w:lsdException w:name="toc 2" w:semiHidden="1" w:uiPriority="39" w:unhideWhenUsed="1"/>
+    <w:lsdException w:name="toc 3" w:semiHidden="1" w:uiPriority="39" w:unhideWhenUsed="1"/>
+    <w:lsdException w:name="toc 4" w:semiHidden="1" w:uiPriority="39" w:unhideWhenUsed="1"/>
+    <w:lsdException w:name="toc 5" w:semiHidden="1" w:uiPriority="39" w:unhideWhenUsed="1"/>
+    <w:lsdException w:name="toc 6" w:semiHidden="1" w:uiPriority="39" w:unhideWhenUsed="1"/>
+    <w:lsdException w:name="toc 7" w:semiHidden="1" w:uiPriority="39" w:unhideWhenUsed="1"/>
+    <w:lsdException w:name="toc 8" w:semiHidden="1" w:uiPriority="39" w:unhideWhenUsed="1"/>
+    <w:lsdException w:name="toc 9" w:semiHidden="1" w:uiPriority="39" w:unhideWhenUsed="1"/>
     <w:lsdException w:name="Normal Indent" w:semiHidden="1" w:unhideWhenUsed="1"/>
     <w:lsdException w:name="footnote text" w:semiHidden="1" w:unhideWhenUsed="1"/>
     <w:lsdException w:name="annotation text" w:semiHidden="1" w:unhideWhenUsed="1"/>
     <w:lsdException w:name="header" w:semiHidden="1" w:unhideWhenUsed="1"/>
     <w:lsdException w:name="footer" w:semiHidden="1" w:unhideWhenUsed="1"/>
     <w:lsdException w:name="index heading" w:semiHidden="1" w:unhideWhenUsed="1"/>
-    <w:lsdException w:name="caption" w:uiPriority="35" w:semiHidden="1" w:unhideWhenUsed="1" w:qFormat="1"/>
+    <w:lsdException w:name="caption" w:semiHidden="1" w:uiPriority="35" w:unhideWhenUsed="1" w:qFormat="1"/>
     <w:lsdException w:name="table of figures" w:semiHidden="1" w:unhideWhenUsed="1"/>
     <w:lsdException w:name="envelope address" w:semiHidden="1" w:unhideWhenUsed="1"/>
     <w:lsdException w:name="envelope return" w:semiHidden="1" w:unhideWhenUsed="1"/>
@@ -2761,7 +3735,7 @@
     <w:lsdException w:name="Title" w:uiPriority="10" w:qFormat="1"/>
     <w:lsdException w:name="Closing" w:semiHidden="1" w:unhideWhenUsed="1"/>
     <w:lsdException w:name="Signature" w:semiHidden="1" w:unhideWhenUsed="1"/>
-    <w:lsdException w:name="Default Paragraph Font" w:uiPriority="1" w:semiHidden="1" w:unhideWhenUsed="1"/>
+    <w:lsdException w:name="Default Paragraph Font" w:semiHidden="1" w:uiPriority="1" w:unhideWhenUsed="1"/>
     <w:lsdException w:name="Body Text" w:semiHidden="1" w:unhideWhenUsed="1"/>
     <w:lsdException w:name="Body Text Indent" w:semiHidden="1" w:unhideWhenUsed="1"/>
     <w:lsdException w:name="List Continue" w:semiHidden="1" w:unhideWhenUsed="1"/>
@@ -2961,8 +3935,8 @@
     <w:lsdException w:name="Subtle Reference" w:uiPriority="31" w:qFormat="1"/>
     <w:lsdException w:name="Intense Reference" w:uiPriority="32" w:qFormat="1"/>
     <w:lsdException w:name="Book Title" w:uiPriority="33" w:qFormat="1"/>
-    <w:lsdException w:name="Bibliography" w:uiPriority="37" w:semiHidden="1" w:unhideWhenUsed="1"/>
-    <w:lsdException w:name="TOC Heading" w:uiPriority="39" w:semiHidden="1" w:unhideWhenUsed="1" w:qFormat="1"/>
+    <w:lsdException w:name="Bibliography" w:semiHidden="1" w:uiPriority="37" w:unhideWhenUsed="1"/>
+    <w:lsdException w:name="TOC Heading" w:semiHidden="1" w:uiPriority="39" w:unhideWhenUsed="1" w:qFormat="1"/>
     <w:lsdException w:name="Plain Table 1" w:uiPriority="41"/>
     <w:lsdException w:name="Plain Table 2" w:uiPriority="42"/>
     <w:lsdException w:name="Plain Table 3" w:uiPriority="43"/>
@@ -3073,65 +4047,54 @@
     <w:lsdException w:name="Unresolved Mention" w:semiHidden="1" w:unhideWhenUsed="1"/>
     <w:lsdException w:name="Smart Link" w:semiHidden="1" w:unhideWhenUsed="1"/>
   </w:latentStyles>
-  <w:style w:type="paragraph" w:styleId="Normal" w:default="1">
+  <w:style w:type="paragraph" w:default="1" w:styleId="Normal">
     <w:name w:val="Normal"/>
     <w:qFormat/>
-    <w:rsid w:val="00926cfd"/>
+    <w:rsid w:val="00926CFD"/>
     <w:pPr>
-      <w:widowControl/>
-      <w:bidi w:val="0"/>
-      <w:spacing w:lineRule="auto" w:line="276" w:before="0" w:after="200"/>
-      <w:jc w:val="left"/>
+      <w:spacing w:after="200" w:line="276" w:lineRule="auto"/>
     </w:pPr>
-    <w:rPr>
-      <w:rFonts w:ascii="Calibri" w:hAnsi="Calibri" w:eastAsia="宋体" w:cs="Arial" w:asciiTheme="minorHAnsi" w:cstheme="minorBidi" w:eastAsiaTheme="minorEastAsia" w:hAnsiTheme="minorHAnsi"/>
-      <w:color w:val="auto"/>
-      <w:kern w:val="0"/>
-      <w:sz w:val="22"/>
-      <w:szCs w:val="22"/>
-      <w:lang w:val="en-AU" w:eastAsia="en-US" w:bidi="ar-SA"/>
-    </w:rPr>
   </w:style>
   <w:style w:type="paragraph" w:styleId="Heading1">
-    <w:name w:val="Heading 1"/>
+    <w:name w:val="heading 1"/>
     <w:basedOn w:val="Normal"/>
     <w:next w:val="Normal"/>
     <w:link w:val="Heading1Char"/>
     <w:uiPriority w:val="9"/>
     <w:qFormat/>
-    <w:rsid w:val="00926cfd"/>
+    <w:rsid w:val="00926CFD"/>
     <w:pPr>
-      <w:keepNext w:val="true"/>
+      <w:keepNext/>
       <w:keepLines/>
       <w:spacing w:before="480" w:after="0"/>
       <w:outlineLvl w:val="0"/>
     </w:pPr>
     <w:rPr>
-      <w:rFonts w:ascii="Calibri Light" w:hAnsi="Calibri Light" w:eastAsia="宋体" w:cs="Times New Roman" w:asciiTheme="majorHAnsi" w:cstheme="majorBidi" w:eastAsiaTheme="majorEastAsia" w:hAnsiTheme="majorHAnsi"/>
+      <w:rFonts w:asciiTheme="majorHAnsi" w:eastAsiaTheme="majorEastAsia" w:hAnsiTheme="majorHAnsi" w:cstheme="majorBidi"/>
       <w:b/>
       <w:bCs/>
-      <w:color w:val="374C80" w:themeColor="accent1" w:themeShade="bf"/>
+      <w:color w:val="374C80" w:themeColor="accent1" w:themeShade="BF"/>
       <w:sz w:val="28"/>
       <w:szCs w:val="28"/>
     </w:rPr>
   </w:style>
   <w:style w:type="paragraph" w:styleId="Heading2">
-    <w:name w:val="Heading 2"/>
+    <w:name w:val="heading 2"/>
     <w:basedOn w:val="Normal"/>
     <w:next w:val="Normal"/>
     <w:link w:val="Heading2Char"/>
     <w:uiPriority w:val="9"/>
     <w:unhideWhenUsed/>
     <w:qFormat/>
-    <w:rsid w:val="00926cfd"/>
+    <w:rsid w:val="00926CFD"/>
     <w:pPr>
-      <w:keepNext w:val="true"/>
+      <w:keepNext/>
       <w:keepLines/>
       <w:spacing w:before="200" w:after="0"/>
       <w:outlineLvl w:val="1"/>
     </w:pPr>
     <w:rPr>
-      <w:rFonts w:ascii="Calibri Light" w:hAnsi="Calibri Light" w:eastAsia="宋体" w:cs="Times New Roman" w:asciiTheme="majorHAnsi" w:cstheme="majorBidi" w:eastAsiaTheme="majorEastAsia" w:hAnsiTheme="majorHAnsi"/>
+      <w:rFonts w:asciiTheme="majorHAnsi" w:eastAsiaTheme="majorEastAsia" w:hAnsiTheme="majorHAnsi" w:cstheme="majorBidi"/>
       <w:b/>
       <w:bCs/>
       <w:color w:val="4A66AC" w:themeColor="accent1"/>
@@ -3140,29 +4103,29 @@
     </w:rPr>
   </w:style>
   <w:style w:type="paragraph" w:styleId="Heading3">
-    <w:name w:val="Heading 3"/>
+    <w:name w:val="heading 3"/>
     <w:basedOn w:val="Normal"/>
     <w:next w:val="Normal"/>
     <w:link w:val="Heading3Char"/>
     <w:uiPriority w:val="9"/>
     <w:unhideWhenUsed/>
     <w:qFormat/>
-    <w:rsid w:val="00926cfd"/>
+    <w:rsid w:val="00926CFD"/>
     <w:pPr>
-      <w:keepNext w:val="true"/>
+      <w:keepNext/>
       <w:keepLines/>
       <w:spacing w:before="200" w:after="0"/>
       <w:outlineLvl w:val="2"/>
     </w:pPr>
     <w:rPr>
-      <w:rFonts w:ascii="Calibri Light" w:hAnsi="Calibri Light" w:eastAsia="宋体" w:cs="Times New Roman" w:asciiTheme="majorHAnsi" w:cstheme="majorBidi" w:eastAsiaTheme="majorEastAsia" w:hAnsiTheme="majorHAnsi"/>
+      <w:rFonts w:asciiTheme="majorHAnsi" w:eastAsiaTheme="majorEastAsia" w:hAnsiTheme="majorHAnsi" w:cstheme="majorBidi"/>
       <w:b/>
       <w:bCs/>
       <w:color w:val="4A66AC" w:themeColor="accent1"/>
     </w:rPr>
   </w:style>
   <w:style w:type="paragraph" w:styleId="Heading4">
-    <w:name w:val="Heading 4"/>
+    <w:name w:val="heading 4"/>
     <w:basedOn w:val="Normal"/>
     <w:next w:val="Normal"/>
     <w:link w:val="Heading4Char"/>
@@ -3170,15 +4133,15 @@
     <w:semiHidden/>
     <w:unhideWhenUsed/>
     <w:qFormat/>
-    <w:rsid w:val="00926cfd"/>
+    <w:rsid w:val="00926CFD"/>
     <w:pPr>
-      <w:keepNext w:val="true"/>
+      <w:keepNext/>
       <w:keepLines/>
       <w:spacing w:before="200" w:after="0"/>
       <w:outlineLvl w:val="3"/>
     </w:pPr>
     <w:rPr>
-      <w:rFonts w:ascii="Calibri Light" w:hAnsi="Calibri Light" w:eastAsia="宋体" w:cs="Times New Roman" w:asciiTheme="majorHAnsi" w:cstheme="majorBidi" w:eastAsiaTheme="majorEastAsia" w:hAnsiTheme="majorHAnsi"/>
+      <w:rFonts w:asciiTheme="majorHAnsi" w:eastAsiaTheme="majorEastAsia" w:hAnsiTheme="majorHAnsi" w:cstheme="majorBidi"/>
       <w:b/>
       <w:bCs/>
       <w:i/>
@@ -3187,7 +4150,7 @@
     </w:rPr>
   </w:style>
   <w:style w:type="paragraph" w:styleId="Heading5">
-    <w:name w:val="Heading 5"/>
+    <w:name w:val="heading 5"/>
     <w:basedOn w:val="Normal"/>
     <w:next w:val="Normal"/>
     <w:link w:val="Heading5Char"/>
@@ -3195,20 +4158,20 @@
     <w:semiHidden/>
     <w:unhideWhenUsed/>
     <w:qFormat/>
-    <w:rsid w:val="00926cfd"/>
+    <w:rsid w:val="00926CFD"/>
     <w:pPr>
-      <w:keepNext w:val="true"/>
+      <w:keepNext/>
       <w:keepLines/>
       <w:spacing w:before="200" w:after="0"/>
       <w:outlineLvl w:val="4"/>
     </w:pPr>
     <w:rPr>
-      <w:rFonts w:ascii="Calibri Light" w:hAnsi="Calibri Light" w:eastAsia="宋体" w:cs="Times New Roman" w:asciiTheme="majorHAnsi" w:cstheme="majorBidi" w:eastAsiaTheme="majorEastAsia" w:hAnsiTheme="majorHAnsi"/>
-      <w:color w:val="243255" w:themeColor="accent1" w:themeShade="7f"/>
+      <w:rFonts w:asciiTheme="majorHAnsi" w:eastAsiaTheme="majorEastAsia" w:hAnsiTheme="majorHAnsi" w:cstheme="majorBidi"/>
+      <w:color w:val="243255" w:themeColor="accent1" w:themeShade="7F"/>
     </w:rPr>
   </w:style>
   <w:style w:type="paragraph" w:styleId="Heading6">
-    <w:name w:val="Heading 6"/>
+    <w:name w:val="heading 6"/>
     <w:basedOn w:val="Normal"/>
     <w:next w:val="Normal"/>
     <w:link w:val="Heading6Char"/>
@@ -3216,22 +4179,22 @@
     <w:semiHidden/>
     <w:unhideWhenUsed/>
     <w:qFormat/>
-    <w:rsid w:val="00926cfd"/>
+    <w:rsid w:val="00926CFD"/>
     <w:pPr>
-      <w:keepNext w:val="true"/>
+      <w:keepNext/>
       <w:keepLines/>
       <w:spacing w:before="200" w:after="0"/>
       <w:outlineLvl w:val="5"/>
     </w:pPr>
     <w:rPr>
-      <w:rFonts w:ascii="Calibri Light" w:hAnsi="Calibri Light" w:eastAsia="宋体" w:cs="Times New Roman" w:asciiTheme="majorHAnsi" w:cstheme="majorBidi" w:eastAsiaTheme="majorEastAsia" w:hAnsiTheme="majorHAnsi"/>
+      <w:rFonts w:asciiTheme="majorHAnsi" w:eastAsiaTheme="majorEastAsia" w:hAnsiTheme="majorHAnsi" w:cstheme="majorBidi"/>
       <w:i/>
       <w:iCs/>
-      <w:color w:val="243255" w:themeColor="accent1" w:themeShade="7f"/>
+      <w:color w:val="243255" w:themeColor="accent1" w:themeShade="7F"/>
     </w:rPr>
   </w:style>
   <w:style w:type="paragraph" w:styleId="Heading7">
-    <w:name w:val="Heading 7"/>
+    <w:name w:val="heading 7"/>
     <w:basedOn w:val="Normal"/>
     <w:next w:val="Normal"/>
     <w:link w:val="Heading7Char"/>
@@ -3239,22 +4202,22 @@
     <w:semiHidden/>
     <w:unhideWhenUsed/>
     <w:qFormat/>
-    <w:rsid w:val="00926cfd"/>
+    <w:rsid w:val="00926CFD"/>
     <w:pPr>
-      <w:keepNext w:val="true"/>
+      <w:keepNext/>
       <w:keepLines/>
       <w:spacing w:before="200" w:after="0"/>
       <w:outlineLvl w:val="6"/>
     </w:pPr>
     <w:rPr>
-      <w:rFonts w:ascii="Calibri Light" w:hAnsi="Calibri Light" w:eastAsia="宋体" w:cs="Times New Roman" w:asciiTheme="majorHAnsi" w:cstheme="majorBidi" w:eastAsiaTheme="majorEastAsia" w:hAnsiTheme="majorHAnsi"/>
+      <w:rFonts w:asciiTheme="majorHAnsi" w:eastAsiaTheme="majorEastAsia" w:hAnsiTheme="majorHAnsi" w:cstheme="majorBidi"/>
       <w:i/>
       <w:iCs/>
-      <w:color w:val="404040" w:themeColor="text1" w:themeTint="bf"/>
+      <w:color w:val="404040" w:themeColor="text1" w:themeTint="BF"/>
     </w:rPr>
   </w:style>
   <w:style w:type="paragraph" w:styleId="Heading8">
-    <w:name w:val="Heading 8"/>
+    <w:name w:val="heading 8"/>
     <w:basedOn w:val="Normal"/>
     <w:next w:val="Normal"/>
     <w:link w:val="Heading8Char"/>
@@ -3262,22 +4225,22 @@
     <w:semiHidden/>
     <w:unhideWhenUsed/>
     <w:qFormat/>
-    <w:rsid w:val="00926cfd"/>
+    <w:rsid w:val="00926CFD"/>
     <w:pPr>
-      <w:keepNext w:val="true"/>
+      <w:keepNext/>
       <w:keepLines/>
       <w:spacing w:before="200" w:after="0"/>
       <w:outlineLvl w:val="7"/>
     </w:pPr>
     <w:rPr>
-      <w:rFonts w:ascii="Calibri Light" w:hAnsi="Calibri Light" w:eastAsia="宋体" w:cs="Times New Roman" w:asciiTheme="majorHAnsi" w:cstheme="majorBidi" w:eastAsiaTheme="majorEastAsia" w:hAnsiTheme="majorHAnsi"/>
+      <w:rFonts w:asciiTheme="majorHAnsi" w:eastAsiaTheme="majorEastAsia" w:hAnsiTheme="majorHAnsi" w:cstheme="majorBidi"/>
       <w:color w:val="4A66AC" w:themeColor="accent1"/>
       <w:sz w:val="20"/>
       <w:szCs w:val="20"/>
     </w:rPr>
   </w:style>
   <w:style w:type="paragraph" w:styleId="Heading9">
-    <w:name w:val="Heading 9"/>
+    <w:name w:val="heading 9"/>
     <w:basedOn w:val="Normal"/>
     <w:next w:val="Normal"/>
     <w:link w:val="Heading9Char"/>
@@ -3285,55 +4248,74 @@
     <w:semiHidden/>
     <w:unhideWhenUsed/>
     <w:qFormat/>
-    <w:rsid w:val="00926cfd"/>
+    <w:rsid w:val="00926CFD"/>
     <w:pPr>
-      <w:keepNext w:val="true"/>
+      <w:keepNext/>
       <w:keepLines/>
       <w:spacing w:before="200" w:after="0"/>
       <w:outlineLvl w:val="8"/>
     </w:pPr>
     <w:rPr>
-      <w:rFonts w:ascii="Calibri Light" w:hAnsi="Calibri Light" w:eastAsia="宋体" w:cs="Times New Roman" w:asciiTheme="majorHAnsi" w:cstheme="majorBidi" w:eastAsiaTheme="majorEastAsia" w:hAnsiTheme="majorHAnsi"/>
+      <w:rFonts w:asciiTheme="majorHAnsi" w:eastAsiaTheme="majorEastAsia" w:hAnsiTheme="majorHAnsi" w:cstheme="majorBidi"/>
       <w:i/>
       <w:iCs/>
-      <w:color w:val="404040" w:themeColor="text1" w:themeTint="bf"/>
+      <w:color w:val="404040" w:themeColor="text1" w:themeTint="BF"/>
       <w:sz w:val="20"/>
       <w:szCs w:val="20"/>
     </w:rPr>
   </w:style>
-  <w:style w:type="character" w:styleId="DefaultParagraphFont" w:default="1">
+  <w:style w:type="character" w:default="1" w:styleId="DefaultParagraphFont">
     <w:name w:val="Default Paragraph Font"/>
     <w:uiPriority w:val="1"/>
     <w:semiHidden/>
     <w:unhideWhenUsed/>
-    <w:qFormat/>
-    <w:rPr/>
   </w:style>
-  <w:style w:type="character" w:styleId="Heading1Char" w:customStyle="1">
+  <w:style w:type="table" w:default="1" w:styleId="TableNormal">
+    <w:name w:val="Normal Table"/>
+    <w:uiPriority w:val="99"/>
+    <w:semiHidden/>
+    <w:unhideWhenUsed/>
+    <w:tblPr>
+      <w:tblInd w:w="0" w:type="dxa"/>
+      <w:tblCellMar>
+        <w:top w:w="0" w:type="dxa"/>
+        <w:left w:w="108" w:type="dxa"/>
+        <w:bottom w:w="0" w:type="dxa"/>
+        <w:right w:w="108" w:type="dxa"/>
+      </w:tblCellMar>
+    </w:tblPr>
+  </w:style>
+  <w:style w:type="numbering" w:default="1" w:styleId="NoList">
+    <w:name w:val="No List"/>
+    <w:uiPriority w:val="99"/>
+    <w:semiHidden/>
+    <w:unhideWhenUsed/>
+  </w:style>
+  <w:style w:type="character" w:customStyle="1" w:styleId="Heading1Char">
     <w:name w:val="Heading 1 Char"/>
     <w:basedOn w:val="DefaultParagraphFont"/>
     <w:link w:val="Heading1"/>
     <w:uiPriority w:val="9"/>
     <w:qFormat/>
-    <w:rsid w:val="00926cfd"/>
+    <w:rsid w:val="00926CFD"/>
     <w:rPr>
-      <w:rFonts w:ascii="Calibri Light" w:hAnsi="Calibri Light" w:eastAsia="宋体" w:cs="Times New Roman" w:asciiTheme="majorHAnsi" w:cstheme="majorBidi" w:eastAsiaTheme="majorEastAsia" w:hAnsiTheme="majorHAnsi"/>
+      <w:rFonts w:asciiTheme="majorHAnsi" w:eastAsiaTheme="majorEastAsia" w:hAnsiTheme="majorHAnsi" w:cstheme="majorBidi"/>
       <w:b/>
       <w:bCs/>
-      <w:color w:val="374C80" w:themeColor="accent1" w:themeShade="bf"/>
+      <w:color w:val="374C80" w:themeColor="accent1" w:themeShade="BF"/>
       <w:sz w:val="28"/>
       <w:szCs w:val="28"/>
     </w:rPr>
   </w:style>
-  <w:style w:type="character" w:styleId="Heading2Char" w:customStyle="1">
+  <w:style w:type="character" w:customStyle="1" w:styleId="Heading2Char">
     <w:name w:val="Heading 2 Char"/>
     <w:basedOn w:val="DefaultParagraphFont"/>
     <w:link w:val="Heading2"/>
     <w:uiPriority w:val="9"/>
     <w:qFormat/>
-    <w:rsid w:val="00926cfd"/>
+    <w:rsid w:val="00926CFD"/>
     <w:rPr>
-      <w:rFonts w:ascii="Calibri Light" w:hAnsi="Calibri Light" w:eastAsia="宋体" w:cs="Times New Roman" w:asciiTheme="majorHAnsi" w:cstheme="majorBidi" w:eastAsiaTheme="majorEastAsia" w:hAnsiTheme="majorHAnsi"/>
+      <w:rFonts w:asciiTheme="majorHAnsi" w:eastAsiaTheme="majorEastAsia" w:hAnsiTheme="majorHAnsi" w:cstheme="majorBidi"/>
       <w:b/>
       <w:bCs/>
       <w:color w:val="4A66AC" w:themeColor="accent1"/>
@@ -3341,30 +4323,30 @@
       <w:szCs w:val="26"/>
     </w:rPr>
   </w:style>
-  <w:style w:type="character" w:styleId="Heading3Char" w:customStyle="1">
+  <w:style w:type="character" w:customStyle="1" w:styleId="Heading3Char">
     <w:name w:val="Heading 3 Char"/>
     <w:basedOn w:val="DefaultParagraphFont"/>
     <w:link w:val="Heading3"/>
     <w:uiPriority w:val="9"/>
     <w:qFormat/>
-    <w:rsid w:val="00926cfd"/>
+    <w:rsid w:val="00926CFD"/>
     <w:rPr>
-      <w:rFonts w:ascii="Calibri Light" w:hAnsi="Calibri Light" w:eastAsia="宋体" w:cs="Times New Roman" w:asciiTheme="majorHAnsi" w:cstheme="majorBidi" w:eastAsiaTheme="majorEastAsia" w:hAnsiTheme="majorHAnsi"/>
+      <w:rFonts w:asciiTheme="majorHAnsi" w:eastAsiaTheme="majorEastAsia" w:hAnsiTheme="majorHAnsi" w:cstheme="majorBidi"/>
       <w:b/>
       <w:bCs/>
       <w:color w:val="4A66AC" w:themeColor="accent1"/>
     </w:rPr>
   </w:style>
-  <w:style w:type="character" w:styleId="Heading4Char" w:customStyle="1">
+  <w:style w:type="character" w:customStyle="1" w:styleId="Heading4Char">
     <w:name w:val="Heading 4 Char"/>
     <w:basedOn w:val="DefaultParagraphFont"/>
     <w:link w:val="Heading4"/>
     <w:uiPriority w:val="9"/>
     <w:semiHidden/>
     <w:qFormat/>
-    <w:rsid w:val="00926cfd"/>
+    <w:rsid w:val="00926CFD"/>
     <w:rPr>
-      <w:rFonts w:ascii="Calibri Light" w:hAnsi="Calibri Light" w:eastAsia="宋体" w:cs="Times New Roman" w:asciiTheme="majorHAnsi" w:cstheme="majorBidi" w:eastAsiaTheme="majorEastAsia" w:hAnsiTheme="majorHAnsi"/>
+      <w:rFonts w:asciiTheme="majorHAnsi" w:eastAsiaTheme="majorEastAsia" w:hAnsiTheme="majorHAnsi" w:cstheme="majorBidi"/>
       <w:b/>
       <w:bCs/>
       <w:i/>
@@ -3372,105 +4354,105 @@
       <w:color w:val="4A66AC" w:themeColor="accent1"/>
     </w:rPr>
   </w:style>
-  <w:style w:type="character" w:styleId="Heading5Char" w:customStyle="1">
+  <w:style w:type="character" w:customStyle="1" w:styleId="Heading5Char">
     <w:name w:val="Heading 5 Char"/>
     <w:basedOn w:val="DefaultParagraphFont"/>
     <w:link w:val="Heading5"/>
     <w:uiPriority w:val="9"/>
     <w:semiHidden/>
     <w:qFormat/>
-    <w:rsid w:val="00926cfd"/>
+    <w:rsid w:val="00926CFD"/>
     <w:rPr>
-      <w:rFonts w:ascii="Calibri Light" w:hAnsi="Calibri Light" w:eastAsia="宋体" w:cs="Times New Roman" w:asciiTheme="majorHAnsi" w:cstheme="majorBidi" w:eastAsiaTheme="majorEastAsia" w:hAnsiTheme="majorHAnsi"/>
-      <w:color w:val="243255" w:themeColor="accent1" w:themeShade="7f"/>
+      <w:rFonts w:asciiTheme="majorHAnsi" w:eastAsiaTheme="majorEastAsia" w:hAnsiTheme="majorHAnsi" w:cstheme="majorBidi"/>
+      <w:color w:val="243255" w:themeColor="accent1" w:themeShade="7F"/>
     </w:rPr>
   </w:style>
-  <w:style w:type="character" w:styleId="Heading6Char" w:customStyle="1">
+  <w:style w:type="character" w:customStyle="1" w:styleId="Heading6Char">
     <w:name w:val="Heading 6 Char"/>
     <w:basedOn w:val="DefaultParagraphFont"/>
     <w:link w:val="Heading6"/>
     <w:uiPriority w:val="9"/>
     <w:semiHidden/>
     <w:qFormat/>
-    <w:rsid w:val="00926cfd"/>
+    <w:rsid w:val="00926CFD"/>
     <w:rPr>
-      <w:rFonts w:ascii="Calibri Light" w:hAnsi="Calibri Light" w:eastAsia="宋体" w:cs="Times New Roman" w:asciiTheme="majorHAnsi" w:cstheme="majorBidi" w:eastAsiaTheme="majorEastAsia" w:hAnsiTheme="majorHAnsi"/>
+      <w:rFonts w:asciiTheme="majorHAnsi" w:eastAsiaTheme="majorEastAsia" w:hAnsiTheme="majorHAnsi" w:cstheme="majorBidi"/>
       <w:i/>
       <w:iCs/>
-      <w:color w:val="243255" w:themeColor="accent1" w:themeShade="7f"/>
+      <w:color w:val="243255" w:themeColor="accent1" w:themeShade="7F"/>
     </w:rPr>
   </w:style>
-  <w:style w:type="character" w:styleId="Heading7Char" w:customStyle="1">
+  <w:style w:type="character" w:customStyle="1" w:styleId="Heading7Char">
     <w:name w:val="Heading 7 Char"/>
     <w:basedOn w:val="DefaultParagraphFont"/>
     <w:link w:val="Heading7"/>
     <w:uiPriority w:val="9"/>
     <w:semiHidden/>
     <w:qFormat/>
-    <w:rsid w:val="00926cfd"/>
+    <w:rsid w:val="00926CFD"/>
     <w:rPr>
-      <w:rFonts w:ascii="Calibri Light" w:hAnsi="Calibri Light" w:eastAsia="宋体" w:cs="Times New Roman" w:asciiTheme="majorHAnsi" w:cstheme="majorBidi" w:eastAsiaTheme="majorEastAsia" w:hAnsiTheme="majorHAnsi"/>
+      <w:rFonts w:asciiTheme="majorHAnsi" w:eastAsiaTheme="majorEastAsia" w:hAnsiTheme="majorHAnsi" w:cstheme="majorBidi"/>
       <w:i/>
       <w:iCs/>
-      <w:color w:val="404040" w:themeColor="text1" w:themeTint="bf"/>
+      <w:color w:val="404040" w:themeColor="text1" w:themeTint="BF"/>
     </w:rPr>
   </w:style>
-  <w:style w:type="character" w:styleId="Heading8Char" w:customStyle="1">
+  <w:style w:type="character" w:customStyle="1" w:styleId="Heading8Char">
     <w:name w:val="Heading 8 Char"/>
     <w:basedOn w:val="DefaultParagraphFont"/>
     <w:link w:val="Heading8"/>
     <w:uiPriority w:val="9"/>
     <w:semiHidden/>
     <w:qFormat/>
-    <w:rsid w:val="00926cfd"/>
+    <w:rsid w:val="00926CFD"/>
     <w:rPr>
-      <w:rFonts w:ascii="Calibri Light" w:hAnsi="Calibri Light" w:eastAsia="宋体" w:cs="Times New Roman" w:asciiTheme="majorHAnsi" w:cstheme="majorBidi" w:eastAsiaTheme="majorEastAsia" w:hAnsiTheme="majorHAnsi"/>
+      <w:rFonts w:asciiTheme="majorHAnsi" w:eastAsiaTheme="majorEastAsia" w:hAnsiTheme="majorHAnsi" w:cstheme="majorBidi"/>
       <w:color w:val="4A66AC" w:themeColor="accent1"/>
       <w:sz w:val="20"/>
       <w:szCs w:val="20"/>
     </w:rPr>
   </w:style>
-  <w:style w:type="character" w:styleId="Heading9Char" w:customStyle="1">
+  <w:style w:type="character" w:customStyle="1" w:styleId="Heading9Char">
     <w:name w:val="Heading 9 Char"/>
     <w:basedOn w:val="DefaultParagraphFont"/>
     <w:link w:val="Heading9"/>
     <w:uiPriority w:val="9"/>
     <w:semiHidden/>
     <w:qFormat/>
-    <w:rsid w:val="00926cfd"/>
+    <w:rsid w:val="00926CFD"/>
     <w:rPr>
-      <w:rFonts w:ascii="Calibri Light" w:hAnsi="Calibri Light" w:eastAsia="宋体" w:cs="Times New Roman" w:asciiTheme="majorHAnsi" w:cstheme="majorBidi" w:eastAsiaTheme="majorEastAsia" w:hAnsiTheme="majorHAnsi"/>
+      <w:rFonts w:asciiTheme="majorHAnsi" w:eastAsiaTheme="majorEastAsia" w:hAnsiTheme="majorHAnsi" w:cstheme="majorBidi"/>
       <w:i/>
       <w:iCs/>
-      <w:color w:val="404040" w:themeColor="text1" w:themeTint="bf"/>
+      <w:color w:val="404040" w:themeColor="text1" w:themeTint="BF"/>
       <w:sz w:val="20"/>
       <w:szCs w:val="20"/>
     </w:rPr>
   </w:style>
-  <w:style w:type="character" w:styleId="TitleChar" w:customStyle="1">
+  <w:style w:type="character" w:customStyle="1" w:styleId="TitleChar">
     <w:name w:val="Title Char"/>
     <w:basedOn w:val="DefaultParagraphFont"/>
     <w:link w:val="Title"/>
     <w:uiPriority w:val="10"/>
     <w:qFormat/>
-    <w:rsid w:val="00926cfd"/>
+    <w:rsid w:val="00926CFD"/>
     <w:rPr>
-      <w:rFonts w:ascii="Calibri Light" w:hAnsi="Calibri Light" w:eastAsia="宋体" w:cs="Times New Roman" w:asciiTheme="majorHAnsi" w:cstheme="majorBidi" w:eastAsiaTheme="majorEastAsia" w:hAnsiTheme="majorHAnsi"/>
-      <w:color w:val="1B1D3D" w:themeColor="text2" w:themeShade="bf"/>
+      <w:rFonts w:asciiTheme="majorHAnsi" w:eastAsiaTheme="majorEastAsia" w:hAnsiTheme="majorHAnsi" w:cstheme="majorBidi"/>
+      <w:color w:val="1B1D3D" w:themeColor="text2" w:themeShade="BF"/>
       <w:spacing w:val="5"/>
       <w:sz w:val="52"/>
       <w:szCs w:val="52"/>
     </w:rPr>
   </w:style>
-  <w:style w:type="character" w:styleId="SubtitleChar" w:customStyle="1">
+  <w:style w:type="character" w:customStyle="1" w:styleId="SubtitleChar">
     <w:name w:val="Subtitle Char"/>
     <w:basedOn w:val="DefaultParagraphFont"/>
     <w:link w:val="Subtitle"/>
     <w:uiPriority w:val="11"/>
     <w:qFormat/>
-    <w:rsid w:val="00926cfd"/>
+    <w:rsid w:val="00926CFD"/>
     <w:rPr>
-      <w:rFonts w:ascii="Calibri Light" w:hAnsi="Calibri Light" w:eastAsia="宋体" w:cs="Times New Roman" w:asciiTheme="majorHAnsi" w:cstheme="majorBidi" w:eastAsiaTheme="majorEastAsia" w:hAnsiTheme="majorHAnsi"/>
+      <w:rFonts w:asciiTheme="majorHAnsi" w:eastAsiaTheme="majorEastAsia" w:hAnsiTheme="majorHAnsi" w:cstheme="majorBidi"/>
       <w:i/>
       <w:iCs/>
       <w:color w:val="4A66AC" w:themeColor="accent1"/>
@@ -3484,7 +4466,7 @@
     <w:basedOn w:val="DefaultParagraphFont"/>
     <w:uiPriority w:val="22"/>
     <w:qFormat/>
-    <w:rsid w:val="00926cfd"/>
+    <w:rsid w:val="00926CFD"/>
     <w:rPr>
       <w:b/>
       <w:bCs/>
@@ -3495,32 +4477,32 @@
     <w:basedOn w:val="DefaultParagraphFont"/>
     <w:uiPriority w:val="20"/>
     <w:qFormat/>
-    <w:rsid w:val="00926cfd"/>
+    <w:rsid w:val="00926CFD"/>
     <w:rPr>
       <w:i/>
       <w:iCs/>
     </w:rPr>
   </w:style>
-  <w:style w:type="character" w:styleId="QuoteChar" w:customStyle="1">
+  <w:style w:type="character" w:customStyle="1" w:styleId="QuoteChar">
     <w:name w:val="Quote Char"/>
     <w:basedOn w:val="DefaultParagraphFont"/>
     <w:link w:val="Quote"/>
     <w:uiPriority w:val="29"/>
     <w:qFormat/>
-    <w:rsid w:val="00926cfd"/>
+    <w:rsid w:val="00926CFD"/>
     <w:rPr>
       <w:i/>
       <w:iCs/>
       <w:color w:val="000000" w:themeColor="text1"/>
     </w:rPr>
   </w:style>
-  <w:style w:type="character" w:styleId="IntenseQuoteChar" w:customStyle="1">
+  <w:style w:type="character" w:customStyle="1" w:styleId="IntenseQuoteChar">
     <w:name w:val="Intense Quote Char"/>
     <w:basedOn w:val="DefaultParagraphFont"/>
     <w:link w:val="IntenseQuote"/>
     <w:uiPriority w:val="30"/>
     <w:qFormat/>
-    <w:rsid w:val="00926cfd"/>
+    <w:rsid w:val="00926CFD"/>
     <w:rPr>
       <w:b/>
       <w:bCs/>
@@ -3534,11 +4516,11 @@
     <w:basedOn w:val="DefaultParagraphFont"/>
     <w:uiPriority w:val="19"/>
     <w:qFormat/>
-    <w:rsid w:val="00926cfd"/>
+    <w:rsid w:val="00926CFD"/>
     <w:rPr>
       <w:i/>
       <w:iCs/>
-      <w:color w:val="808080" w:themeColor="text1" w:themeTint="7f"/>
+      <w:color w:val="808080" w:themeColor="text1" w:themeTint="7F"/>
     </w:rPr>
   </w:style>
   <w:style w:type="character" w:styleId="IntenseEmphasis">
@@ -3546,7 +4528,7 @@
     <w:basedOn w:val="DefaultParagraphFont"/>
     <w:uiPriority w:val="21"/>
     <w:qFormat/>
-    <w:rsid w:val="00926cfd"/>
+    <w:rsid w:val="00926CFD"/>
     <w:rPr>
       <w:b/>
       <w:bCs/>
@@ -3560,7 +4542,7 @@
     <w:basedOn w:val="DefaultParagraphFont"/>
     <w:uiPriority w:val="31"/>
     <w:qFormat/>
-    <w:rsid w:val="00926cfd"/>
+    <w:rsid w:val="00926CFD"/>
     <w:rPr>
       <w:smallCaps/>
       <w:color w:val="629DD1" w:themeColor="accent2"/>
@@ -3572,7 +4554,7 @@
     <w:basedOn w:val="DefaultParagraphFont"/>
     <w:uiPriority w:val="32"/>
     <w:qFormat/>
-    <w:rsid w:val="00926cfd"/>
+    <w:rsid w:val="00926CFD"/>
     <w:rPr>
       <w:b/>
       <w:bCs/>
@@ -3587,7 +4569,7 @@
     <w:basedOn w:val="DefaultParagraphFont"/>
     <w:uiPriority w:val="33"/>
     <w:qFormat/>
-    <w:rsid w:val="00926cfd"/>
+    <w:rsid w:val="00926CFD"/>
     <w:rPr>
       <w:b/>
       <w:bCs/>
@@ -3595,70 +4577,71 @@
       <w:spacing w:val="5"/>
     </w:rPr>
   </w:style>
-  <w:style w:type="character" w:styleId="InternetLink">
+  <w:style w:type="character" w:styleId="Hyperlink">
     <w:name w:val="Hyperlink"/>
     <w:basedOn w:val="DefaultParagraphFont"/>
     <w:uiPriority w:val="99"/>
     <w:unhideWhenUsed/>
-    <w:rsid w:val="00926cfd"/>
+    <w:rsid w:val="00926CFD"/>
     <w:rPr>
       <w:color w:val="9454C3" w:themeColor="hyperlink"/>
       <w:u w:val="single"/>
     </w:rPr>
   </w:style>
-  <w:style w:type="character" w:styleId="IndexLink">
+  <w:style w:type="character" w:customStyle="1" w:styleId="IndexLink">
     <w:name w:val="Index Link"/>
     <w:qFormat/>
-    <w:rPr/>
   </w:style>
-  <w:style w:type="paragraph" w:styleId="Heading">
+  <w:style w:type="paragraph" w:customStyle="1" w:styleId="Heading">
     <w:name w:val="Heading"/>
     <w:basedOn w:val="Normal"/>
-    <w:next w:val="TextBody"/>
+    <w:next w:val="BodyText"/>
     <w:qFormat/>
     <w:pPr>
-      <w:keepNext w:val="true"/>
+      <w:keepNext/>
       <w:spacing w:before="240" w:after="120"/>
     </w:pPr>
     <w:rPr>
-      <w:rFonts w:ascii="Liberation Sans" w:hAnsi="Liberation Sans" w:eastAsia="Microsoft YaHei" w:cs="Arial"/>
+      <w:rFonts w:ascii="Liberation Sans" w:eastAsia="Microsoft YaHei" w:hAnsi="Liberation Sans" w:cs="Arial"/>
       <w:sz w:val="28"/>
       <w:szCs w:val="28"/>
     </w:rPr>
   </w:style>
-  <w:style w:type="paragraph" w:styleId="TextBody">
+  <w:style w:type="paragraph" w:styleId="BodyText">
     <w:name w:val="Body Text"/>
     <w:basedOn w:val="Normal"/>
     <w:pPr>
-      <w:spacing w:lineRule="auto" w:line="276" w:before="0" w:after="140"/>
+      <w:spacing w:after="140"/>
     </w:pPr>
-    <w:rPr/>
   </w:style>
   <w:style w:type="paragraph" w:styleId="List">
     <w:name w:val="List"/>
-    <w:basedOn w:val="TextBody"/>
-    <w:pPr/>
+    <w:basedOn w:val="BodyText"/>
     <w:rPr>
       <w:rFonts w:cs="Arial"/>
     </w:rPr>
   </w:style>
   <w:style w:type="paragraph" w:styleId="Caption">
-    <w:name w:val="Caption"/>
+    <w:name w:val="caption"/>
     <w:basedOn w:val="Normal"/>
+    <w:next w:val="Normal"/>
+    <w:uiPriority w:val="35"/>
+    <w:semiHidden/>
+    <w:unhideWhenUsed/>
     <w:qFormat/>
+    <w:rsid w:val="00926CFD"/>
     <w:pPr>
-      <w:suppressLineNumbers/>
-      <w:spacing w:before="120" w:after="120"/>
+      <w:spacing w:line="240" w:lineRule="auto"/>
     </w:pPr>
     <w:rPr>
-      <w:rFonts w:cs="Arial"/>
-      <w:i/>
-      <w:iCs/>
-      <w:sz w:val="24"/>
-      <w:szCs w:val="24"/>
+      <w:b/>
+      <w:bCs/>
+      <w:color w:val="4A66AC" w:themeColor="accent1"/>
+      <w:sz w:val="18"/>
+      <w:szCs w:val="18"/>
     </w:rPr>
   </w:style>
-  <w:style w:type="paragraph" w:styleId="Index">
+  <w:style w:type="paragraph" w:customStyle="1" w:styleId="Index">
     <w:name w:val="Index"/>
     <w:basedOn w:val="Normal"/>
     <w:qFormat/>
@@ -3669,26 +4652,6 @@
       <w:rFonts w:cs="Arial"/>
     </w:rPr>
   </w:style>
-  <w:style w:type="paragraph" w:styleId="Caption1">
-    <w:name w:val="caption"/>
-    <w:basedOn w:val="Normal"/>
-    <w:next w:val="Normal"/>
-    <w:uiPriority w:val="35"/>
-    <w:semiHidden/>
-    <w:unhideWhenUsed/>
-    <w:qFormat/>
-    <w:rsid w:val="00926cfd"/>
-    <w:pPr>
-      <w:spacing w:lineRule="auto" w:line="240"/>
-    </w:pPr>
-    <w:rPr>
-      <w:b/>
-      <w:bCs/>
-      <w:color w:val="4A66AC" w:themeColor="accent1"/>
-      <w:sz w:val="18"/>
-      <w:szCs w:val="18"/>
-    </w:rPr>
-  </w:style>
   <w:style w:type="paragraph" w:styleId="Title">
     <w:name w:val="Title"/>
     <w:basedOn w:val="Normal"/>
@@ -3696,17 +4659,17 @@
     <w:link w:val="TitleChar"/>
     <w:uiPriority w:val="10"/>
     <w:qFormat/>
-    <w:rsid w:val="00926cfd"/>
+    <w:rsid w:val="00926CFD"/>
     <w:pPr>
       <w:pBdr>
         <w:bottom w:val="single" w:sz="8" w:space="4" w:color="4A66AC"/>
       </w:pBdr>
-      <w:spacing w:lineRule="auto" w:line="240" w:before="0" w:after="300"/>
+      <w:spacing w:after="300" w:line="240" w:lineRule="auto"/>
       <w:contextualSpacing/>
     </w:pPr>
     <w:rPr>
-      <w:rFonts w:ascii="Calibri Light" w:hAnsi="Calibri Light" w:eastAsia="宋体" w:cs="Times New Roman" w:asciiTheme="majorHAnsi" w:cstheme="majorBidi" w:eastAsiaTheme="majorEastAsia" w:hAnsiTheme="majorHAnsi"/>
-      <w:color w:val="1B1D3D" w:themeColor="text2" w:themeShade="bf"/>
+      <w:rFonts w:asciiTheme="majorHAnsi" w:eastAsiaTheme="majorEastAsia" w:hAnsiTheme="majorHAnsi" w:cstheme="majorBidi"/>
+      <w:color w:val="1B1D3D" w:themeColor="text2" w:themeShade="BF"/>
       <w:spacing w:val="5"/>
       <w:sz w:val="52"/>
       <w:szCs w:val="52"/>
@@ -3719,10 +4682,9 @@
     <w:link w:val="SubtitleChar"/>
     <w:uiPriority w:val="11"/>
     <w:qFormat/>
-    <w:rsid w:val="00926cfd"/>
-    <w:pPr/>
+    <w:rsid w:val="00926CFD"/>
     <w:rPr>
-      <w:rFonts w:ascii="Calibri Light" w:hAnsi="Calibri Light" w:eastAsia="宋体" w:cs="Times New Roman" w:asciiTheme="majorHAnsi" w:cstheme="majorBidi" w:eastAsiaTheme="majorEastAsia" w:hAnsiTheme="majorHAnsi"/>
+      <w:rFonts w:asciiTheme="majorHAnsi" w:eastAsiaTheme="majorEastAsia" w:hAnsiTheme="majorHAnsi" w:cstheme="majorBidi"/>
       <w:i/>
       <w:iCs/>
       <w:color w:val="4A66AC" w:themeColor="accent1"/>
@@ -3735,21 +4697,7 @@
     <w:name w:val="No Spacing"/>
     <w:uiPriority w:val="1"/>
     <w:qFormat/>
-    <w:rsid w:val="00926cfd"/>
-    <w:pPr>
-      <w:widowControl/>
-      <w:bidi w:val="0"/>
-      <w:spacing w:lineRule="auto" w:line="240" w:before="0" w:after="0"/>
-      <w:jc w:val="left"/>
-    </w:pPr>
-    <w:rPr>
-      <w:rFonts w:ascii="Calibri" w:hAnsi="Calibri" w:eastAsia="宋体" w:cs="Arial" w:asciiTheme="minorHAnsi" w:cstheme="minorBidi" w:eastAsiaTheme="minorEastAsia" w:hAnsiTheme="minorHAnsi"/>
-      <w:color w:val="auto"/>
-      <w:kern w:val="0"/>
-      <w:sz w:val="22"/>
-      <w:szCs w:val="22"/>
-      <w:lang w:val="en-AU" w:eastAsia="en-US" w:bidi="ar-SA"/>
-    </w:rPr>
+    <w:rsid w:val="00926CFD"/>
   </w:style>
   <w:style w:type="paragraph" w:styleId="Quote">
     <w:name w:val="Quote"/>
@@ -3758,8 +4706,7 @@
     <w:link w:val="QuoteChar"/>
     <w:uiPriority w:val="29"/>
     <w:qFormat/>
-    <w:rsid w:val="00926cfd"/>
-    <w:pPr/>
+    <w:rsid w:val="00926CFD"/>
     <w:rPr>
       <w:i/>
       <w:iCs/>
@@ -3773,13 +4720,13 @@
     <w:link w:val="IntenseQuoteChar"/>
     <w:uiPriority w:val="30"/>
     <w:qFormat/>
-    <w:rsid w:val="00926cfd"/>
+    <w:rsid w:val="00926CFD"/>
     <w:pPr>
       <w:pBdr>
         <w:bottom w:val="single" w:sz="4" w:space="4" w:color="4A66AC"/>
       </w:pBdr>
       <w:spacing w:before="200" w:after="280"/>
-      <w:ind w:left="936" w:right="936" w:hanging="0"/>
+      <w:ind w:left="936" w:right="936"/>
     </w:pPr>
     <w:rPr>
       <w:b/>
@@ -3790,52 +4737,46 @@
     </w:rPr>
   </w:style>
   <w:style w:type="paragraph" w:styleId="IndexHeading">
-    <w:name w:val="Index Heading"/>
+    <w:name w:val="index heading"/>
     <w:basedOn w:val="Heading"/>
-    <w:pPr/>
-    <w:rPr/>
   </w:style>
-  <w:style w:type="paragraph" w:styleId="ContentsHeading">
+  <w:style w:type="paragraph" w:styleId="TOCHeading">
     <w:name w:val="TOC Heading"/>
     <w:basedOn w:val="Heading1"/>
     <w:next w:val="Normal"/>
     <w:uiPriority w:val="39"/>
     <w:unhideWhenUsed/>
     <w:qFormat/>
-    <w:rsid w:val="00926cfd"/>
+    <w:rsid w:val="00926CFD"/>
     <w:pPr>
       <w:outlineLvl w:val="9"/>
     </w:pPr>
-    <w:rPr/>
   </w:style>
   <w:style w:type="paragraph" w:styleId="ListParagraph">
     <w:name w:val="List Paragraph"/>
     <w:basedOn w:val="Normal"/>
     <w:uiPriority w:val="34"/>
     <w:qFormat/>
-    <w:rsid w:val="00926cfd"/>
+    <w:rsid w:val="00926CFD"/>
     <w:pPr>
-      <w:spacing w:before="0" w:after="200"/>
-      <w:ind w:left="720" w:hanging="0"/>
+      <w:ind w:left="720"/>
       <w:contextualSpacing/>
     </w:pPr>
-    <w:rPr/>
   </w:style>
-  <w:style w:type="paragraph" w:styleId="Contents1">
-    <w:name w:val="TOC 1"/>
+  <w:style w:type="paragraph" w:styleId="TOC1">
+    <w:name w:val="toc 1"/>
     <w:basedOn w:val="Normal"/>
     <w:next w:val="Normal"/>
     <w:autoRedefine/>
     <w:uiPriority w:val="39"/>
     <w:unhideWhenUsed/>
-    <w:rsid w:val="00926cfd"/>
+    <w:rsid w:val="00926CFD"/>
     <w:pPr>
-      <w:spacing w:before="0" w:after="100"/>
+      <w:spacing w:after="100"/>
     </w:pPr>
-    <w:rPr/>
   </w:style>
-  <w:style w:type="paragraph" w:styleId="Contents2">
-    <w:name w:val="TOC 2"/>
+  <w:style w:type="paragraph" w:styleId="TOC2">
+    <w:name w:val="toc 2"/>
     <w:basedOn w:val="Normal"/>
     <w:next w:val="Normal"/>
     <w:autoRedefine/>
@@ -3843,13 +4784,12 @@
     <w:unhideWhenUsed/>
     <w:rsid w:val="00473473"/>
     <w:pPr>
-      <w:spacing w:before="0" w:after="100"/>
-      <w:ind w:left="220" w:hanging="0"/>
+      <w:spacing w:after="100"/>
+      <w:ind w:left="220"/>
     </w:pPr>
-    <w:rPr/>
   </w:style>
-  <w:style w:type="paragraph" w:styleId="Contents3">
-    <w:name w:val="TOC 3"/>
+  <w:style w:type="paragraph" w:styleId="TOC3">
+    <w:name w:val="toc 3"/>
     <w:basedOn w:val="Normal"/>
     <w:next w:val="Normal"/>
     <w:autoRedefine/>
@@ -3857,34 +4797,13 @@
     <w:unhideWhenUsed/>
     <w:rsid w:val="00473473"/>
     <w:pPr>
-      <w:spacing w:lineRule="auto" w:line="259" w:before="0" w:after="100"/>
-      <w:ind w:left="440" w:hanging="0"/>
+      <w:spacing w:after="100" w:line="259" w:lineRule="auto"/>
+      <w:ind w:left="440"/>
     </w:pPr>
     <w:rPr>
       <w:rFonts w:cs="Times New Roman"/>
       <w:lang w:val="en-US"/>
     </w:rPr>
-  </w:style>
-  <w:style w:type="numbering" w:styleId="NoList" w:default="1">
-    <w:name w:val="No List"/>
-    <w:uiPriority w:val="99"/>
-    <w:semiHidden/>
-    <w:unhideWhenUsed/>
-    <w:qFormat/>
-  </w:style>
-  <w:style w:type="table" w:default="1" w:styleId="TableNormal">
-    <w:name w:val="Normal Table"/>
-    <w:uiPriority w:val="99"/>
-    <w:semiHidden/>
-    <w:unhideWhenUsed/>
-    <w:tblPr>
-      <w:tblCellMar>
-        <w:top w:w="0" w:type="dxa"/>
-        <w:left w:w="108" w:type="dxa"/>
-        <w:bottom w:w="0" w:type="dxa"/>
-        <w:right w:w="108" w:type="dxa"/>
-      </w:tblCellMar>
-    </w:tblPr>
   </w:style>
 </w:styles>
 </file>

</xml_diff>

<commit_message>
Added functions and flow chart to section 3
</commit_message>
<xml_diff>
--- a/Software Design Document.docx
+++ b/Software Design Document.docx
@@ -1078,10 +1078,12 @@
         <w:t xml:space="preserve">Without a tool to read in and display the data from this dataset, a user would not be able to read and parse the information it contains, at least to any useful degree. Because of this, the data is essentially unusable in </w:t>
       </w:r>
       <w:proofErr w:type="spellStart"/>
+      <w:proofErr w:type="gramStart"/>
       <w:r>
         <w:t>it’s</w:t>
       </w:r>
       <w:proofErr w:type="spellEnd"/>
+      <w:proofErr w:type="gramEnd"/>
       <w:r>
         <w:t xml:space="preserve"> current state.</w:t>
       </w:r>
@@ -1356,7 +1358,15 @@
         <w:spacing w:line="360" w:lineRule="auto"/>
       </w:pPr>
       <w:r>
-        <w:t>Link together CSV files if multiple are present</w:t>
+        <w:t xml:space="preserve">Link together CSV files if multiple </w:t>
+      </w:r>
+      <w:proofErr w:type="gramStart"/>
+      <w:r>
+        <w:t>are</w:t>
+      </w:r>
+      <w:proofErr w:type="gramEnd"/>
+      <w:r>
+        <w:t xml:space="preserve"> present</w:t>
       </w:r>
     </w:p>
     <w:p>
@@ -1421,7 +1431,15 @@
         <w:spacing w:line="360" w:lineRule="auto"/>
       </w:pPr>
       <w:r>
-        <w:t>For a user-selected period, retrieve all records that contain a keyword (user entered), e.g. pool, pet.</w:t>
+        <w:t xml:space="preserve">For a user-selected period, retrieve all records that contain a keyword (user entered), </w:t>
+      </w:r>
+      <w:proofErr w:type="gramStart"/>
+      <w:r>
+        <w:t>e.g.</w:t>
+      </w:r>
+      <w:proofErr w:type="gramEnd"/>
+      <w:r>
+        <w:t xml:space="preserve"> pool, pet.</w:t>
       </w:r>
     </w:p>
     <w:p>
@@ -1475,7 +1493,15 @@
         <w:t xml:space="preserve"> - </w:t>
       </w:r>
       <w:r>
-        <w:t>The program executable shall be portable, and shall open and run on windows machines without any additional dependencies</w:t>
+        <w:t xml:space="preserve">The program executable shall be portable, and shall open and </w:t>
+      </w:r>
+      <w:proofErr w:type="gramStart"/>
+      <w:r>
+        <w:t>run on</w:t>
+      </w:r>
+      <w:proofErr w:type="gramEnd"/>
+      <w:r>
+        <w:t xml:space="preserve"> windows machines without any additional dependencies</w:t>
       </w:r>
       <w:r>
         <w:t>.</w:t>
@@ -1892,7 +1918,15 @@
         <w:t>.1.4</w:t>
       </w:r>
       <w:r>
-        <w:t xml:space="preserve"> For a user-selected period, retrieve all records that contain a keyword (user entered), e.g. pool, pet.</w:t>
+        <w:t xml:space="preserve"> For a user-selected period, retrieve all records that contain a keyword (user entered), </w:t>
+      </w:r>
+      <w:proofErr w:type="gramStart"/>
+      <w:r>
+        <w:t>e.g.</w:t>
+      </w:r>
+      <w:proofErr w:type="gramEnd"/>
+      <w:r>
+        <w:t xml:space="preserve"> pool, pet.</w:t>
       </w:r>
     </w:p>
     <w:p>
@@ -2048,6 +2082,7 @@
         <w:t>Software Design</w:t>
       </w:r>
     </w:p>
+    <w:p/>
     <w:p>
       <w:pPr>
         <w:rPr>
@@ -2058,756 +2093,11 @@
         <w:rPr>
           <w:color w:val="FF0000"/>
         </w:rPr>
-        <w:t>A block diagram/flowchart of how your software might work</w:t>
-      </w:r>
-    </w:p>
-    <w:p>
-      <w:pPr>
-        <w:pStyle w:val="Heading2"/>
-        <w:numPr>
-          <w:ilvl w:val="1"/>
-          <w:numId w:val="1"/>
-        </w:numPr>
-      </w:pPr>
-      <w:r>
-        <w:t>System Components</w:t>
-      </w:r>
-    </w:p>
-    <w:p>
-      <w:pPr>
-        <w:pStyle w:val="Heading3"/>
-        <w:numPr>
-          <w:ilvl w:val="2"/>
-          <w:numId w:val="1"/>
-        </w:numPr>
-      </w:pPr>
-      <w:r>
-        <w:t>Functions</w:t>
-      </w:r>
-    </w:p>
-    <w:p>
-      <w:pPr>
-        <w:rPr>
-          <w:color w:val="FF0000"/>
-        </w:rPr>
-      </w:pPr>
-      <w:r>
-        <w:rPr>
-          <w:color w:val="FF0000"/>
-        </w:rPr>
-        <w:t>Preliminary list of all functions in the software. For each function in the list the following information is provided:</w:t>
-      </w:r>
-    </w:p>
-    <w:p>
-      <w:pPr>
-        <w:pStyle w:val="ListParagraph"/>
-        <w:numPr>
-          <w:ilvl w:val="0"/>
-          <w:numId w:val="3"/>
-        </w:numPr>
-        <w:rPr>
-          <w:color w:val="FF0000"/>
-        </w:rPr>
-      </w:pPr>
-      <w:r>
-        <w:rPr>
-          <w:color w:val="FF0000"/>
-        </w:rPr>
-        <w:t>a brief description of what it does  (1 or 2 sentences);</w:t>
-      </w:r>
-    </w:p>
-    <w:p>
-      <w:pPr>
-        <w:pStyle w:val="ListParagraph"/>
-        <w:numPr>
-          <w:ilvl w:val="0"/>
-          <w:numId w:val="3"/>
-        </w:numPr>
-        <w:rPr>
-          <w:color w:val="FF0000"/>
-        </w:rPr>
-      </w:pPr>
-      <w:r>
-        <w:rPr>
-          <w:color w:val="FF0000"/>
-        </w:rPr>
-        <w:t>a list of the input parameters, and their data types, and what they are used for;</w:t>
-      </w:r>
-    </w:p>
-    <w:p>
-      <w:pPr>
-        <w:pStyle w:val="ListParagraph"/>
-        <w:numPr>
-          <w:ilvl w:val="0"/>
-          <w:numId w:val="2"/>
-        </w:numPr>
-        <w:rPr>
-          <w:color w:val="FF0000"/>
-        </w:rPr>
-      </w:pPr>
-      <w:r>
-        <w:rPr>
-          <w:color w:val="FF0000"/>
-        </w:rPr>
-        <w:t>a list of any side effects caused by the function (</w:t>
-      </w:r>
-      <w:proofErr w:type="spellStart"/>
-      <w:r>
-        <w:rPr>
-          <w:color w:val="FF0000"/>
-        </w:rPr>
-        <w:t>ie</w:t>
-      </w:r>
-      <w:proofErr w:type="spellEnd"/>
-      <w:r>
-        <w:rPr>
-          <w:color w:val="FF0000"/>
-        </w:rPr>
-        <w:t xml:space="preserve"> change global or member variables, changes data passed by reference from calling function etc)</w:t>
-      </w:r>
-    </w:p>
-    <w:p>
-      <w:pPr>
-        <w:pStyle w:val="ListParagraph"/>
-        <w:numPr>
-          <w:ilvl w:val="0"/>
-          <w:numId w:val="2"/>
-        </w:numPr>
-        <w:rPr>
-          <w:color w:val="FF0000"/>
-        </w:rPr>
-      </w:pPr>
-      <w:r>
-        <w:rPr>
-          <w:color w:val="FF0000"/>
-        </w:rPr>
-        <w:t>a description of the function’s return value</w:t>
-      </w:r>
-    </w:p>
-    <w:p/>
-    <w:p>
-      <w:pPr>
-        <w:pStyle w:val="Heading3"/>
-        <w:numPr>
-          <w:ilvl w:val="2"/>
-          <w:numId w:val="1"/>
-        </w:numPr>
-      </w:pPr>
-      <w:r>
-        <w:t>Data Structures / Data Sources</w:t>
-      </w:r>
-    </w:p>
-    <w:p>
-      <w:pPr>
-        <w:rPr>
-          <w:color w:val="FF0000"/>
-        </w:rPr>
-      </w:pPr>
-      <w:r>
-        <w:rPr>
-          <w:color w:val="FF0000"/>
-        </w:rPr>
-        <w:t>List of all data structures in the software (</w:t>
-      </w:r>
-      <w:proofErr w:type="spellStart"/>
-      <w:r>
-        <w:rPr>
-          <w:color w:val="FF0000"/>
-        </w:rPr>
-        <w:t>eg</w:t>
-      </w:r>
-      <w:proofErr w:type="spellEnd"/>
-      <w:r>
-        <w:rPr>
-          <w:color w:val="FF0000"/>
-        </w:rPr>
-        <w:t xml:space="preserve"> linked lists, trees, arrays etc) or eternal data sources. For each data structure in the list the following information is provided:</w:t>
-      </w:r>
-    </w:p>
-    <w:p>
-      <w:pPr>
-        <w:pStyle w:val="ListParagraph"/>
-        <w:numPr>
-          <w:ilvl w:val="0"/>
-          <w:numId w:val="2"/>
-        </w:numPr>
-        <w:rPr>
-          <w:color w:val="FF0000"/>
-        </w:rPr>
-      </w:pPr>
-      <w:r>
-        <w:rPr>
-          <w:color w:val="FF0000"/>
-        </w:rPr>
-        <w:t xml:space="preserve">Type of structure (tree, list etc), </w:t>
-      </w:r>
-    </w:p>
-    <w:p>
-      <w:pPr>
-        <w:pStyle w:val="ListParagraph"/>
-        <w:numPr>
-          <w:ilvl w:val="0"/>
-          <w:numId w:val="2"/>
-        </w:numPr>
-        <w:rPr>
-          <w:color w:val="FF0000"/>
-        </w:rPr>
-      </w:pPr>
-      <w:r>
-        <w:rPr>
-          <w:color w:val="FF0000"/>
-        </w:rPr>
-        <w:t>Description of where and how it is used</w:t>
-      </w:r>
-    </w:p>
-    <w:p>
-      <w:pPr>
-        <w:pStyle w:val="ListParagraph"/>
-        <w:numPr>
-          <w:ilvl w:val="0"/>
-          <w:numId w:val="2"/>
-        </w:numPr>
-        <w:rPr>
-          <w:color w:val="FF0000"/>
-        </w:rPr>
-      </w:pPr>
-      <w:r>
-        <w:rPr>
-          <w:color w:val="FF0000"/>
-        </w:rPr>
-        <w:t>List of data members, and what each one is for do</w:t>
-      </w:r>
-    </w:p>
-    <w:p>
-      <w:pPr>
-        <w:pStyle w:val="ListParagraph"/>
-        <w:numPr>
-          <w:ilvl w:val="0"/>
-          <w:numId w:val="2"/>
-        </w:numPr>
-        <w:rPr>
-          <w:color w:val="FF0000"/>
-        </w:rPr>
-      </w:pPr>
-      <w:r>
-        <w:rPr>
-          <w:color w:val="FF0000"/>
-        </w:rPr>
-        <w:t>List of functions that use it</w:t>
-      </w:r>
-    </w:p>
-    <w:p>
-      <w:pPr>
-        <w:pStyle w:val="ListParagraph"/>
-        <w:ind w:left="1080"/>
-        <w:rPr>
-          <w:color w:val="FF0000"/>
-        </w:rPr>
-      </w:pPr>
-    </w:p>
-    <w:p>
-      <w:pPr>
-        <w:pStyle w:val="Heading3"/>
-        <w:numPr>
-          <w:ilvl w:val="2"/>
-          <w:numId w:val="1"/>
-        </w:numPr>
-      </w:pPr>
-      <w:r>
-        <w:t>Detailed Design</w:t>
-      </w:r>
-    </w:p>
-    <w:p>
-      <w:pPr>
-        <w:rPr>
-          <w:color w:val="FF0000"/>
-        </w:rPr>
-      </w:pPr>
-      <w:r>
-        <w:rPr>
-          <w:color w:val="FF0000"/>
-        </w:rPr>
-        <w:t>Pseudocode for all non-standard / non-trivial algorithms that operate on data structures</w:t>
-      </w:r>
-    </w:p>
-    <w:p>
-      <w:pPr>
-        <w:rPr>
-          <w:color w:val="FF0000"/>
-        </w:rPr>
-      </w:pPr>
-    </w:p>
-    <w:p>
-      <w:pPr>
-        <w:rPr>
-          <w:color w:val="FF0000"/>
-        </w:rPr>
-      </w:pPr>
-    </w:p>
-    <w:p>
-      <w:r>
-        <w:br w:type="page"/>
-      </w:r>
-    </w:p>
-    <w:p>
-      <w:pPr>
-        <w:pStyle w:val="Heading1"/>
-        <w:numPr>
-          <w:ilvl w:val="0"/>
-          <w:numId w:val="1"/>
-        </w:numPr>
-      </w:pPr>
-      <w:bookmarkStart w:id="8" w:name="_Toc46748633"/>
-      <w:r>
-        <w:lastRenderedPageBreak/>
-        <w:t>User Interface Design</w:t>
-      </w:r>
-      <w:bookmarkEnd w:id="8"/>
-    </w:p>
-    <w:p>
-      <w:pPr>
-        <w:rPr>
-          <w:color w:val="FF0000"/>
-        </w:rPr>
-      </w:pPr>
-      <w:r>
-        <w:rPr>
-          <w:color w:val="FF0000"/>
-        </w:rPr>
-        <w:t>This is your initial interface design. Describe the tools you used for this design stage and any key findings that informed your design.  This introduction is descriptive and should explain what you have completed for the actual design work you will present in the sub-sections below.</w:t>
-      </w:r>
-    </w:p>
-    <w:p>
-      <w:r>
-        <w:t xml:space="preserve">For this initial design, wireframes were produced initially with pen and paper, then </w:t>
-      </w:r>
-      <w:r>
-        <w:t xml:space="preserve">a </w:t>
-      </w:r>
-      <w:r>
-        <w:t>digitalised version w</w:t>
-      </w:r>
-      <w:r>
-        <w:t>as</w:t>
-      </w:r>
-      <w:r>
-        <w:t xml:space="preserve"> created with draw.io.</w:t>
-      </w:r>
-    </w:p>
-    <w:p>
-      <w:r>
-        <w:t>During this design, several decisions were made about the program flow, and the options that will be available to the user to format the data. Not including the file selection pop up, the program will include 4 screens, which are detailed below.</w:t>
-      </w:r>
-    </w:p>
-    <w:p/>
-    <w:p>
-      <w:pPr>
-        <w:pStyle w:val="Heading2"/>
-        <w:numPr>
-          <w:ilvl w:val="1"/>
-          <w:numId w:val="1"/>
-        </w:numPr>
-      </w:pPr>
-      <w:r>
-        <w:t>Structural Design</w:t>
-      </w:r>
-    </w:p>
-    <w:p>
-      <w:pPr>
-        <w:rPr>
-          <w:color w:val="FF0000"/>
-        </w:rPr>
-      </w:pPr>
-      <w:r>
-        <w:rPr>
-          <w:color w:val="FF0000"/>
-        </w:rPr>
-        <w:t xml:space="preserve">Structural design refers to the navigational and information structure of your product – the structure that supports the interface layout.  How will you structure your product?  How will you group your information?  How will you navigate through your product?  Why?  This can take the form of a diagram showing structure and hierarchy, supported by a discussion and justification of your choices.  Why have you made these design choices? Describe and outline the structure of your interface and of your information. </w:t>
-      </w:r>
-    </w:p>
-    <w:p>
-      <w:r>
-        <w:t>The program will have four main screens, excluding the file selection popup. The screens also dictate the flow of user interaction.</w:t>
-      </w:r>
-    </w:p>
-    <w:p/>
-    <w:p>
-      <w:pPr>
-        <w:rPr>
-          <w:b/>
-          <w:bCs/>
-        </w:rPr>
-      </w:pPr>
-      <w:r>
-        <w:rPr>
-          <w:b/>
-          <w:bCs/>
-        </w:rPr>
-        <w:t>Screen 1 (figure 1)– Initial screen</w:t>
-      </w:r>
-    </w:p>
-    <w:p>
-      <w:r>
-        <w:t>This initial screen presents the user with a button which can be used to open a file selection screen. This screen also displays the current software version for the user.</w:t>
-      </w:r>
-    </w:p>
-    <w:p>
-      <w:r>
-        <w:t>When the user selects this button, a file selection dialogue opens and the user is able to select the desired CSV file</w:t>
-      </w:r>
-      <w:r>
-        <w:t>, which will send the user to screen 2</w:t>
-      </w:r>
-    </w:p>
-    <w:p>
-      <w:pPr>
-        <w:rPr>
-          <w:b/>
-          <w:bCs/>
-        </w:rPr>
-      </w:pPr>
-      <w:r>
-        <w:rPr>
-          <w:b/>
-          <w:bCs/>
-        </w:rPr>
-        <w:t xml:space="preserve">Screen </w:t>
-      </w:r>
-      <w:r>
-        <w:rPr>
-          <w:b/>
-          <w:bCs/>
-        </w:rPr>
-        <w:t>2</w:t>
-      </w:r>
-      <w:r>
-        <w:rPr>
-          <w:b/>
-          <w:bCs/>
-        </w:rPr>
-        <w:t xml:space="preserve"> (figure </w:t>
-      </w:r>
-      <w:r>
-        <w:rPr>
-          <w:b/>
-          <w:bCs/>
-        </w:rPr>
-        <w:t>2</w:t>
-      </w:r>
-      <w:r>
-        <w:rPr>
-          <w:b/>
-          <w:bCs/>
-        </w:rPr>
-        <w:t xml:space="preserve">)– </w:t>
-      </w:r>
-      <w:r>
-        <w:rPr>
-          <w:b/>
-          <w:bCs/>
-        </w:rPr>
-        <w:t>Data formatting</w:t>
-      </w:r>
-      <w:r>
-        <w:rPr>
-          <w:b/>
-          <w:bCs/>
-        </w:rPr>
-        <w:t xml:space="preserve"> screen</w:t>
-      </w:r>
-    </w:p>
-    <w:p>
-      <w:r>
-        <w:t>In this screen, the user is presented with a formatted view of the file they have just uploaded.</w:t>
-      </w:r>
-    </w:p>
-    <w:p>
-      <w:r>
-        <w:t>There is an option to go back, which will return the user to screen 1.</w:t>
-      </w:r>
-    </w:p>
-    <w:p>
-      <w:r>
-        <w:t>There is an option to continue, which will confirm the shown data in its current state and take the user to screen 3</w:t>
-      </w:r>
-    </w:p>
-    <w:p>
-      <w:r>
-        <w:t xml:space="preserve">There is an option to add another CSV file, which will be greyed out unless the user has selected a column using the checkboxes </w:t>
-      </w:r>
-      <w:r>
-        <w:t>next to each</w:t>
-      </w:r>
-      <w:r>
-        <w:t xml:space="preserve"> column. This button will open another file selection dialogue and allow the user to select an additional CSV file to link with the currently selected data.</w:t>
-      </w:r>
-    </w:p>
-    <w:p>
-      <w:r>
-        <w:lastRenderedPageBreak/>
-        <w:t xml:space="preserve">There are checkboxes </w:t>
-      </w:r>
-      <w:r>
-        <w:t>next to each</w:t>
-      </w:r>
-      <w:r>
-        <w:t xml:space="preserve"> column, and a text field that reads ‘ID?’ which allows a user to mark one column as the ID column, which will allow them to link that CSV file which also has an ID column. Checking this box allows the user to click the ‘add another CSV file’ button.</w:t>
-      </w:r>
-    </w:p>
-    <w:p>
-      <w:r>
-        <w:t xml:space="preserve">There is a </w:t>
-      </w:r>
-      <w:r>
-        <w:t>list of</w:t>
-      </w:r>
-      <w:r>
-        <w:t xml:space="preserve"> the data</w:t>
-      </w:r>
-      <w:r>
-        <w:t xml:space="preserve"> cell titles</w:t>
-      </w:r>
-      <w:r>
-        <w:t xml:space="preserve"> presented in the centre of the screen. The</w:t>
-      </w:r>
-      <w:r>
-        <w:t xml:space="preserve"> title column will be user adjustable, allowing the user to rename the columns in the dataset</w:t>
-      </w:r>
-      <w:r>
-        <w:t>. If the list is longer than the window, it will be scrollable.</w:t>
-      </w:r>
-    </w:p>
-    <w:p/>
-    <w:p>
-      <w:pPr>
-        <w:rPr>
-          <w:b/>
-          <w:bCs/>
-        </w:rPr>
-      </w:pPr>
-      <w:r>
-        <w:rPr>
-          <w:b/>
-          <w:bCs/>
-        </w:rPr>
-        <w:t xml:space="preserve">Screen </w:t>
-      </w:r>
-      <w:r>
-        <w:rPr>
-          <w:b/>
-          <w:bCs/>
-        </w:rPr>
-        <w:t>3</w:t>
-      </w:r>
-      <w:r>
-        <w:rPr>
-          <w:b/>
-          <w:bCs/>
-        </w:rPr>
-        <w:t xml:space="preserve"> (figure </w:t>
-      </w:r>
-      <w:r>
-        <w:rPr>
-          <w:b/>
-          <w:bCs/>
-        </w:rPr>
-        <w:t>3</w:t>
-      </w:r>
-      <w:r>
-        <w:rPr>
-          <w:b/>
-          <w:bCs/>
-        </w:rPr>
-        <w:t xml:space="preserve">)– </w:t>
-      </w:r>
-      <w:r>
-        <w:rPr>
-          <w:b/>
-          <w:bCs/>
-        </w:rPr>
-        <w:t>Final view screen</w:t>
-      </w:r>
-    </w:p>
-    <w:p>
-      <w:r>
-        <w:t>This</w:t>
-      </w:r>
-      <w:r>
-        <w:t xml:space="preserve"> screen contains the information view as a table, </w:t>
-      </w:r>
-      <w:r>
-        <w:t>which will be scrollable vertically and horizontally if it is too large for the component space.</w:t>
-      </w:r>
-    </w:p>
-    <w:p>
-      <w:r>
-        <w:t>There is a Chart view button, which takes the user to screen 4</w:t>
-      </w:r>
-    </w:p>
-    <w:p>
-      <w:r>
-        <w:t>There is an export button, which allows the user to export the currently displayed dataset as a CSV file</w:t>
-      </w:r>
-    </w:p>
-    <w:p>
-      <w:r>
-        <w:t>There is a reset button, which allows the user to return to screen 1, and clears any active datasets.</w:t>
-      </w:r>
-    </w:p>
-    <w:p>
-      <w:r>
-        <w:t>There are filter controls above the table, which allow the user to select a field, and then smaller radial buttons which let the user tell the program whether the values in that field are words, numbers or dates.</w:t>
-      </w:r>
-    </w:p>
-    <w:p>
-      <w:r>
-        <w:t>Depending on the selection, the user can then set the start of the filter range and end of the filter range, and press the go button to filter the dataset to show the desired results.</w:t>
-      </w:r>
-    </w:p>
-    <w:p>
-      <w:pPr>
-        <w:rPr>
-          <w:b/>
-          <w:bCs/>
-        </w:rPr>
-      </w:pPr>
-    </w:p>
-    <w:p>
-      <w:pPr>
-        <w:rPr>
-          <w:b/>
-          <w:bCs/>
-        </w:rPr>
-      </w:pPr>
-      <w:r>
-        <w:rPr>
-          <w:b/>
-          <w:bCs/>
-        </w:rPr>
-        <w:t xml:space="preserve">Screen </w:t>
-      </w:r>
-      <w:r>
-        <w:rPr>
-          <w:b/>
-          <w:bCs/>
-        </w:rPr>
-        <w:t>4</w:t>
-      </w:r>
-      <w:r>
-        <w:rPr>
-          <w:b/>
-          <w:bCs/>
-        </w:rPr>
-        <w:t xml:space="preserve"> (figure </w:t>
-      </w:r>
-      <w:r>
-        <w:rPr>
-          <w:b/>
-          <w:bCs/>
-        </w:rPr>
-        <w:t>4</w:t>
-      </w:r>
-      <w:r>
-        <w:rPr>
-          <w:b/>
-          <w:bCs/>
-        </w:rPr>
-        <w:t xml:space="preserve">)– </w:t>
-      </w:r>
-      <w:r>
-        <w:rPr>
-          <w:b/>
-          <w:bCs/>
-        </w:rPr>
-        <w:t>Chart view</w:t>
-      </w:r>
-    </w:p>
-    <w:p>
-      <w:pPr>
-        <w:rPr>
-          <w:b/>
-          <w:bCs/>
-        </w:rPr>
-      </w:pPr>
-    </w:p>
-    <w:p>
-      <w:r>
-        <w:t>This screen allows the user to select a value to view as a chart. The values selected must be numerical in nature, and the chart presented is fixed, with different values being represented by different columns in the chart, from high to low, with the height of the columns being determined by how many times that value appears in the selected dataset.</w:t>
-      </w:r>
-    </w:p>
-    <w:p>
-      <w:r>
-        <w:t>There is a leave chart button, which allows the user to return to screen 3.</w:t>
-      </w:r>
-    </w:p>
-    <w:p>
-      <w:r>
-        <w:t>There is an export button, which allows the user to export the chart as an image file.</w:t>
-      </w:r>
-    </w:p>
-    <w:p>
-      <w:r>
-        <w:t>There is a reset button, which allows the user to return to screen 1, and clears any active datasets.</w:t>
-      </w:r>
-    </w:p>
-    <w:p>
-      <w:r>
-        <w:t>There is a field selection and a go button, which allows the user to select a valid numerical field in the dataset to visualise in the chart.</w:t>
-      </w:r>
-    </w:p>
-    <w:p/>
-    <w:p/>
-    <w:p/>
-    <w:p/>
-    <w:p>
-      <w:pPr>
-        <w:pStyle w:val="Heading2"/>
-        <w:numPr>
-          <w:ilvl w:val="1"/>
-          <w:numId w:val="1"/>
-        </w:numPr>
-      </w:pPr>
-      <w:r>
-        <w:t>Visual Design</w:t>
-      </w:r>
-    </w:p>
-    <w:p>
-      <w:pPr>
-        <w:rPr>
-          <w:color w:val="FF0000"/>
-        </w:rPr>
-      </w:pPr>
-    </w:p>
-    <w:p>
-      <w:pPr>
-        <w:rPr>
-          <w:color w:val="FF0000"/>
-        </w:rPr>
-      </w:pPr>
-    </w:p>
-    <w:p>
-      <w:pPr>
-        <w:rPr>
-          <w:color w:val="FF0000"/>
-        </w:rPr>
-      </w:pPr>
-    </w:p>
-    <w:p>
-      <w:pPr>
-        <w:rPr>
-          <w:color w:val="FF0000"/>
-        </w:rPr>
-      </w:pPr>
-      <w:r>
-        <w:rPr>
-          <w:noProof/>
-          <w:color w:val="FF0000"/>
-        </w:rPr>
         <w:drawing>
-          <wp:inline distT="0" distB="0" distL="0" distR="0" wp14:anchorId="7EDC39BB" wp14:editId="619FBF7B">
-            <wp:extent cx="5020376" cy="3667637"/>
-            <wp:effectExtent l="0" t="0" r="8890" b="9525"/>
-            <wp:docPr id="1" name="Picture 1"/>
+          <wp:inline distT="0" distB="0" distL="0" distR="0" wp14:anchorId="25080970" wp14:editId="405ECE33">
+            <wp:extent cx="4410691" cy="6858957"/>
+            <wp:effectExtent l="0" t="0" r="9525" b="0"/>
+            <wp:docPr id="6" name="Picture 6"/>
             <wp:cNvGraphicFramePr>
               <a:graphicFrameLocks xmlns:a="http://schemas.openxmlformats.org/drawingml/2006/main" noChangeAspect="1"/>
             </wp:cNvGraphicFramePr>
@@ -2827,7 +2117,7 @@
                   <pic:spPr>
                     <a:xfrm>
                       <a:off x="0" y="0"/>
-                      <a:ext cx="5020376" cy="3667637"/>
+                      <a:ext cx="4410691" cy="6858957"/>
                     </a:xfrm>
                     <a:prstGeom prst="rect">
                       <a:avLst/>
@@ -2842,21 +2132,1567 @@
     </w:p>
     <w:p>
       <w:r>
-        <w:t>Figure 1: Initial welcome screen presented when launching the application</w:t>
+        <w:t>Figure A: Flow chart showing the usage structure of the software</w:t>
+      </w:r>
+    </w:p>
+    <w:p>
+      <w:pPr>
+        <w:pStyle w:val="Heading2"/>
+        <w:numPr>
+          <w:ilvl w:val="1"/>
+          <w:numId w:val="1"/>
+        </w:numPr>
+      </w:pPr>
+      <w:r>
+        <w:lastRenderedPageBreak/>
+        <w:t>System Components</w:t>
+      </w:r>
+    </w:p>
+    <w:p>
+      <w:pPr>
+        <w:pStyle w:val="Heading3"/>
+        <w:numPr>
+          <w:ilvl w:val="2"/>
+          <w:numId w:val="1"/>
+        </w:numPr>
+      </w:pPr>
+      <w:r>
+        <w:t>Functions</w:t>
+      </w:r>
+    </w:p>
+    <w:p>
+      <w:pPr>
+        <w:rPr>
+          <w:color w:val="FF0000"/>
+        </w:rPr>
+      </w:pPr>
+      <w:r>
+        <w:rPr>
+          <w:color w:val="FF0000"/>
+        </w:rPr>
+        <w:t>Preliminary list of all functions in the software. For each function in the list the following information is provided:</w:t>
+      </w:r>
+    </w:p>
+    <w:p>
+      <w:pPr>
+        <w:pStyle w:val="ListParagraph"/>
+        <w:numPr>
+          <w:ilvl w:val="0"/>
+          <w:numId w:val="3"/>
+        </w:numPr>
+        <w:rPr>
+          <w:color w:val="FF0000"/>
+        </w:rPr>
+      </w:pPr>
+      <w:r>
+        <w:rPr>
+          <w:color w:val="FF0000"/>
+        </w:rPr>
+        <w:t xml:space="preserve">a brief description of what it </w:t>
+      </w:r>
+      <w:proofErr w:type="gramStart"/>
+      <w:r>
+        <w:rPr>
+          <w:color w:val="FF0000"/>
+        </w:rPr>
+        <w:t>does  (</w:t>
+      </w:r>
+      <w:proofErr w:type="gramEnd"/>
+      <w:r>
+        <w:rPr>
+          <w:color w:val="FF0000"/>
+        </w:rPr>
+        <w:t>1 or 2 sentences);</w:t>
+      </w:r>
+    </w:p>
+    <w:p>
+      <w:pPr>
+        <w:pStyle w:val="ListParagraph"/>
+        <w:numPr>
+          <w:ilvl w:val="0"/>
+          <w:numId w:val="3"/>
+        </w:numPr>
+        <w:rPr>
+          <w:color w:val="FF0000"/>
+        </w:rPr>
+      </w:pPr>
+      <w:r>
+        <w:rPr>
+          <w:color w:val="FF0000"/>
+        </w:rPr>
+        <w:t>a list of the input parameters, and their data types, and what they are used for;</w:t>
+      </w:r>
+    </w:p>
+    <w:p>
+      <w:pPr>
+        <w:pStyle w:val="ListParagraph"/>
+        <w:numPr>
+          <w:ilvl w:val="0"/>
+          <w:numId w:val="2"/>
+        </w:numPr>
+        <w:rPr>
+          <w:color w:val="FF0000"/>
+        </w:rPr>
+      </w:pPr>
+      <w:r>
+        <w:rPr>
+          <w:color w:val="FF0000"/>
+        </w:rPr>
+        <w:t>a list of any side effects caused by the function (</w:t>
+      </w:r>
+      <w:proofErr w:type="spellStart"/>
+      <w:proofErr w:type="gramStart"/>
+      <w:r>
+        <w:rPr>
+          <w:color w:val="FF0000"/>
+        </w:rPr>
+        <w:t>ie</w:t>
+      </w:r>
+      <w:proofErr w:type="spellEnd"/>
+      <w:proofErr w:type="gramEnd"/>
+      <w:r>
+        <w:rPr>
+          <w:color w:val="FF0000"/>
+        </w:rPr>
+        <w:t xml:space="preserve"> change global or member variables, changes data passed by reference from calling function etc)</w:t>
+      </w:r>
+    </w:p>
+    <w:p>
+      <w:pPr>
+        <w:pStyle w:val="ListParagraph"/>
+        <w:numPr>
+          <w:ilvl w:val="0"/>
+          <w:numId w:val="2"/>
+        </w:numPr>
+        <w:rPr>
+          <w:color w:val="FF0000"/>
+        </w:rPr>
+      </w:pPr>
+      <w:r>
+        <w:rPr>
+          <w:color w:val="FF0000"/>
+        </w:rPr>
+        <w:t>a description of the function’s return value</w:t>
+      </w:r>
+    </w:p>
+    <w:p>
+      <w:pPr>
+        <w:rPr>
+          <w:color w:val="FF0000"/>
+        </w:rPr>
+      </w:pPr>
+    </w:p>
+    <w:p>
+      <w:pPr>
+        <w:rPr>
+          <w:b/>
+          <w:bCs/>
+        </w:rPr>
+      </w:pPr>
+      <w:r>
+        <w:rPr>
+          <w:b/>
+          <w:bCs/>
+        </w:rPr>
+        <w:t xml:space="preserve">Function </w:t>
+      </w:r>
+      <w:proofErr w:type="spellStart"/>
+      <w:r>
+        <w:rPr>
+          <w:b/>
+          <w:bCs/>
+        </w:rPr>
+        <w:t>DisplayOpeningScreen</w:t>
+      </w:r>
+      <w:proofErr w:type="spellEnd"/>
+    </w:p>
+    <w:p>
+      <w:r>
+        <w:t>Displays Opening screen GUI</w:t>
+      </w:r>
+    </w:p>
+    <w:p>
+      <w:r>
+        <w:t>No input parameters</w:t>
+      </w:r>
+    </w:p>
+    <w:p>
+      <w:r>
+        <w:t>No changes</w:t>
+      </w:r>
+    </w:p>
+    <w:p>
+      <w:r>
+        <w:t>No return</w:t>
       </w:r>
     </w:p>
     <w:p/>
     <w:p>
+      <w:pPr>
+        <w:rPr>
+          <w:b/>
+          <w:bCs/>
+        </w:rPr>
+      </w:pPr>
+      <w:r>
+        <w:rPr>
+          <w:b/>
+          <w:bCs/>
+        </w:rPr>
+        <w:t xml:space="preserve">Function </w:t>
+      </w:r>
+      <w:proofErr w:type="spellStart"/>
+      <w:r>
+        <w:rPr>
+          <w:b/>
+          <w:bCs/>
+        </w:rPr>
+        <w:t>Display</w:t>
+      </w:r>
+      <w:r>
+        <w:rPr>
+          <w:b/>
+          <w:bCs/>
+        </w:rPr>
+        <w:t>ConfirmationScreen</w:t>
+      </w:r>
+      <w:proofErr w:type="spellEnd"/>
+    </w:p>
+    <w:p>
+      <w:r>
+        <w:t>Displays Confirmation Screen GUI</w:t>
+      </w:r>
+    </w:p>
+    <w:p>
+      <w:r>
+        <w:t>No input parameters</w:t>
+      </w:r>
+    </w:p>
+    <w:p>
+      <w:r>
+        <w:t>No changes</w:t>
+      </w:r>
+    </w:p>
+    <w:p>
+      <w:r>
+        <w:t>No return</w:t>
+      </w:r>
+    </w:p>
+    <w:p/>
+    <w:p>
+      <w:pPr>
+        <w:rPr>
+          <w:b/>
+          <w:bCs/>
+        </w:rPr>
+      </w:pPr>
+      <w:r>
+        <w:rPr>
+          <w:b/>
+          <w:bCs/>
+        </w:rPr>
+        <w:t xml:space="preserve">Function </w:t>
+      </w:r>
+      <w:proofErr w:type="spellStart"/>
+      <w:r>
+        <w:rPr>
+          <w:b/>
+          <w:bCs/>
+        </w:rPr>
+        <w:t>Display</w:t>
+      </w:r>
+      <w:r>
+        <w:rPr>
+          <w:b/>
+          <w:bCs/>
+        </w:rPr>
+        <w:t>InformationViewScreen</w:t>
+      </w:r>
+      <w:proofErr w:type="spellEnd"/>
+    </w:p>
+    <w:p>
+      <w:r>
+        <w:t>Displays Information View GUI</w:t>
+      </w:r>
+    </w:p>
+    <w:p>
+      <w:r>
+        <w:t>No input parameters</w:t>
+      </w:r>
+    </w:p>
+    <w:p>
+      <w:r>
+        <w:t>No changes</w:t>
+      </w:r>
+    </w:p>
+    <w:p>
+      <w:r>
+        <w:t>No return</w:t>
+      </w:r>
+    </w:p>
+    <w:p/>
+    <w:p>
+      <w:pPr>
+        <w:rPr>
+          <w:b/>
+          <w:bCs/>
+        </w:rPr>
+      </w:pPr>
+      <w:r>
+        <w:rPr>
+          <w:b/>
+          <w:bCs/>
+        </w:rPr>
+        <w:t xml:space="preserve">Function </w:t>
+      </w:r>
+      <w:proofErr w:type="spellStart"/>
+      <w:r>
+        <w:rPr>
+          <w:b/>
+          <w:bCs/>
+        </w:rPr>
+        <w:t>Display</w:t>
+      </w:r>
+      <w:r>
+        <w:rPr>
+          <w:b/>
+          <w:bCs/>
+        </w:rPr>
+        <w:t>ChartViewScreen</w:t>
+      </w:r>
+      <w:proofErr w:type="spellEnd"/>
+    </w:p>
+    <w:p>
+      <w:r>
+        <w:t>Displays Chart View GUI</w:t>
+      </w:r>
+    </w:p>
+    <w:p>
+      <w:r>
+        <w:lastRenderedPageBreak/>
+        <w:t>No input parameters</w:t>
+      </w:r>
+    </w:p>
+    <w:p>
+      <w:r>
+        <w:t>No changes</w:t>
+      </w:r>
+    </w:p>
+    <w:p>
+      <w:r>
+        <w:t>No return</w:t>
+      </w:r>
+    </w:p>
+    <w:p/>
+    <w:p>
+      <w:pPr>
+        <w:rPr>
+          <w:b/>
+          <w:bCs/>
+        </w:rPr>
+      </w:pPr>
+      <w:r>
+        <w:rPr>
+          <w:b/>
+          <w:bCs/>
+        </w:rPr>
+        <w:t xml:space="preserve">Function </w:t>
+      </w:r>
+      <w:proofErr w:type="spellStart"/>
+      <w:r>
+        <w:rPr>
+          <w:b/>
+          <w:bCs/>
+        </w:rPr>
+        <w:t>FileChooser</w:t>
+      </w:r>
+      <w:proofErr w:type="spellEnd"/>
+    </w:p>
+    <w:p>
+      <w:r>
+        <w:t xml:space="preserve">Opens a file chooser for the user to select a file. </w:t>
+      </w:r>
+    </w:p>
+    <w:p>
+      <w:r>
+        <w:t>No input parameters</w:t>
+      </w:r>
+    </w:p>
+    <w:p>
+      <w:r>
+        <w:t>No changes</w:t>
+      </w:r>
+    </w:p>
+    <w:p>
+      <w:r>
+        <w:t xml:space="preserve">Returns a file name value to be passed into </w:t>
+      </w:r>
+      <w:proofErr w:type="spellStart"/>
+      <w:r>
+        <w:t>ReadCSV</w:t>
+      </w:r>
+      <w:proofErr w:type="spellEnd"/>
+    </w:p>
+    <w:p>
+      <w:pPr>
+        <w:rPr>
+          <w:b/>
+          <w:bCs/>
+        </w:rPr>
+      </w:pPr>
+    </w:p>
+    <w:p>
+      <w:pPr>
+        <w:rPr>
+          <w:b/>
+          <w:bCs/>
+        </w:rPr>
+      </w:pPr>
+      <w:r>
+        <w:rPr>
+          <w:b/>
+          <w:bCs/>
+        </w:rPr>
+        <w:t xml:space="preserve">Function </w:t>
+      </w:r>
+      <w:proofErr w:type="spellStart"/>
+      <w:r>
+        <w:rPr>
+          <w:b/>
+          <w:bCs/>
+        </w:rPr>
+        <w:t>ReadCSV</w:t>
+      </w:r>
+      <w:proofErr w:type="spellEnd"/>
+    </w:p>
+    <w:p>
+      <w:r>
+        <w:t>Reads a CSV file into the internal database</w:t>
+      </w:r>
+    </w:p>
+    <w:p>
+      <w:r>
+        <w:t>Input: CSV file</w:t>
+      </w:r>
+    </w:p>
+    <w:p>
+      <w:r>
+        <w:t>Changes internal database</w:t>
+      </w:r>
+    </w:p>
+    <w:p>
+      <w:r>
+        <w:t>Returns success or failure</w:t>
+      </w:r>
+    </w:p>
+    <w:p/>
+    <w:p>
+      <w:pPr>
+        <w:rPr>
+          <w:b/>
+          <w:bCs/>
+        </w:rPr>
+      </w:pPr>
+      <w:r>
+        <w:rPr>
+          <w:b/>
+          <w:bCs/>
+        </w:rPr>
+        <w:t xml:space="preserve">Function </w:t>
+      </w:r>
+      <w:proofErr w:type="spellStart"/>
+      <w:r>
+        <w:rPr>
+          <w:b/>
+          <w:bCs/>
+        </w:rPr>
+        <w:t>SwitchScreen</w:t>
+      </w:r>
+      <w:proofErr w:type="spellEnd"/>
+    </w:p>
+    <w:p>
+      <w:r>
+        <w:t>Switches between the different GUI screens</w:t>
+      </w:r>
+    </w:p>
+    <w:p>
+      <w:r>
+        <w:t>Input: Screen name</w:t>
+      </w:r>
+    </w:p>
+    <w:p>
+      <w:r>
+        <w:t>No changes</w:t>
+      </w:r>
+    </w:p>
+    <w:p>
+      <w:r>
+        <w:t>No return</w:t>
+      </w:r>
+    </w:p>
+    <w:p/>
+    <w:p>
+      <w:pPr>
+        <w:rPr>
+          <w:b/>
+          <w:bCs/>
+        </w:rPr>
+      </w:pPr>
+      <w:r>
+        <w:rPr>
+          <w:b/>
+          <w:bCs/>
+        </w:rPr>
+        <w:t xml:space="preserve">Function </w:t>
+      </w:r>
+      <w:proofErr w:type="spellStart"/>
+      <w:r>
+        <w:rPr>
+          <w:b/>
+          <w:bCs/>
+        </w:rPr>
+        <w:t>ResetApplication</w:t>
+      </w:r>
+      <w:proofErr w:type="spellEnd"/>
+    </w:p>
+    <w:p>
+      <w:r>
+        <w:t>Empties internal database and resets values, returns to the opening screen</w:t>
+      </w:r>
+    </w:p>
+    <w:p>
+      <w:r>
+        <w:t>No input</w:t>
+      </w:r>
+    </w:p>
+    <w:p>
+      <w:r>
+        <w:t xml:space="preserve">Clears </w:t>
+      </w:r>
+      <w:r>
+        <w:t>existing user data</w:t>
+      </w:r>
+    </w:p>
+    <w:p>
+      <w:r>
+        <w:t>No return</w:t>
+      </w:r>
+    </w:p>
+    <w:p/>
+    <w:p>
+      <w:pPr>
+        <w:rPr>
+          <w:b/>
+          <w:bCs/>
+        </w:rPr>
+      </w:pPr>
+      <w:r>
+        <w:rPr>
+          <w:b/>
+          <w:bCs/>
+        </w:rPr>
+        <w:t xml:space="preserve">Function </w:t>
+      </w:r>
+      <w:proofErr w:type="spellStart"/>
+      <w:r>
+        <w:rPr>
+          <w:b/>
+          <w:bCs/>
+        </w:rPr>
+        <w:t>Merge</w:t>
+      </w:r>
+      <w:r>
+        <w:rPr>
+          <w:b/>
+          <w:bCs/>
+        </w:rPr>
+        <w:t>CSVFile</w:t>
+      </w:r>
+      <w:proofErr w:type="spellEnd"/>
+    </w:p>
+    <w:p>
+      <w:r>
+        <w:t>Merges additional data into the database using an ID field</w:t>
+      </w:r>
+    </w:p>
+    <w:p>
+      <w:r>
+        <w:t>Two smaller databases</w:t>
+      </w:r>
+    </w:p>
+    <w:p>
+      <w:r>
+        <w:t xml:space="preserve">Changes </w:t>
+      </w:r>
+      <w:r>
+        <w:t>internal database</w:t>
+      </w:r>
+    </w:p>
+    <w:p>
+      <w:r>
+        <w:t>Returns success or failure</w:t>
+      </w:r>
+    </w:p>
+    <w:p/>
+    <w:p>
+      <w:pPr>
+        <w:rPr>
+          <w:b/>
+          <w:bCs/>
+        </w:rPr>
+      </w:pPr>
+      <w:r>
+        <w:rPr>
+          <w:b/>
+          <w:bCs/>
+        </w:rPr>
+        <w:t xml:space="preserve">Function </w:t>
+      </w:r>
+      <w:proofErr w:type="spellStart"/>
+      <w:r>
+        <w:rPr>
+          <w:b/>
+          <w:bCs/>
+        </w:rPr>
+        <w:t>RenameField</w:t>
+      </w:r>
+      <w:proofErr w:type="spellEnd"/>
+    </w:p>
+    <w:p>
+      <w:r>
+        <w:t>Renames a column in the data before adding it to internal database</w:t>
+      </w:r>
+    </w:p>
+    <w:p>
+      <w:r>
+        <w:t>Input: string</w:t>
+      </w:r>
+    </w:p>
+    <w:p>
+      <w:r>
+        <w:t>Changes name of a title cell of data</w:t>
+      </w:r>
+    </w:p>
+    <w:p>
+      <w:r>
+        <w:t>No return</w:t>
+      </w:r>
+    </w:p>
+    <w:p/>
+    <w:p>
+      <w:pPr>
+        <w:rPr>
+          <w:b/>
+          <w:bCs/>
+        </w:rPr>
+      </w:pPr>
+      <w:r>
+        <w:rPr>
+          <w:b/>
+          <w:bCs/>
+        </w:rPr>
+        <w:t xml:space="preserve">Function </w:t>
+      </w:r>
+      <w:proofErr w:type="spellStart"/>
+      <w:r>
+        <w:rPr>
+          <w:b/>
+          <w:bCs/>
+        </w:rPr>
+        <w:t>MarkAsID</w:t>
+      </w:r>
+      <w:proofErr w:type="spellEnd"/>
+    </w:p>
+    <w:p>
+      <w:r>
+        <w:t xml:space="preserve">Marks a column as an ID column for the </w:t>
+      </w:r>
+      <w:proofErr w:type="spellStart"/>
+      <w:r>
+        <w:t>MergeCSVFile</w:t>
+      </w:r>
+      <w:proofErr w:type="spellEnd"/>
+      <w:r>
+        <w:t xml:space="preserve"> function</w:t>
+      </w:r>
+    </w:p>
+    <w:p>
+      <w:r>
+        <w:t>Input: database</w:t>
+      </w:r>
+    </w:p>
+    <w:p>
+      <w:r>
+        <w:t>Changes a Boolean value</w:t>
+      </w:r>
+    </w:p>
+    <w:p>
+      <w:r>
+        <w:t>No return</w:t>
+      </w:r>
+    </w:p>
+    <w:p/>
+    <w:p>
+      <w:pPr>
+        <w:rPr>
+          <w:b/>
+          <w:bCs/>
+        </w:rPr>
+      </w:pPr>
+      <w:r>
+        <w:rPr>
+          <w:b/>
+          <w:bCs/>
+        </w:rPr>
+        <w:t xml:space="preserve">Function </w:t>
+      </w:r>
+      <w:proofErr w:type="spellStart"/>
+      <w:r>
+        <w:rPr>
+          <w:b/>
+          <w:bCs/>
+        </w:rPr>
+        <w:t>FilterData</w:t>
+      </w:r>
+      <w:proofErr w:type="spellEnd"/>
+    </w:p>
+    <w:p>
+      <w:r>
+        <w:t>Filters the data by a given range</w:t>
+      </w:r>
+    </w:p>
+    <w:p>
+      <w:r>
+        <w:t>Input: limiting range in either string, string array, numerical or date values</w:t>
+      </w:r>
+    </w:p>
+    <w:p>
+      <w:r>
+        <w:t>Changes the outputted database display</w:t>
+      </w:r>
+    </w:p>
+    <w:p>
+      <w:r>
+        <w:t>Returns true if less than 1 output (no results)</w:t>
+      </w:r>
+    </w:p>
+    <w:p/>
+    <w:p>
+      <w:pPr>
+        <w:rPr>
+          <w:b/>
+          <w:bCs/>
+        </w:rPr>
+      </w:pPr>
+      <w:r>
+        <w:rPr>
+          <w:b/>
+          <w:bCs/>
+        </w:rPr>
+        <w:t xml:space="preserve">Function </w:t>
+      </w:r>
+      <w:proofErr w:type="spellStart"/>
+      <w:r>
+        <w:rPr>
+          <w:b/>
+          <w:bCs/>
+        </w:rPr>
+        <w:t>MakeChart</w:t>
+      </w:r>
+      <w:proofErr w:type="spellEnd"/>
+    </w:p>
+    <w:p>
+      <w:r>
+        <w:t xml:space="preserve">Creates a chart of </w:t>
+      </w:r>
+      <w:r>
+        <w:t>the selected input</w:t>
+      </w:r>
+    </w:p>
+    <w:p>
+      <w:r>
+        <w:lastRenderedPageBreak/>
+        <w:t>Input: data from the database</w:t>
+      </w:r>
+    </w:p>
+    <w:p>
+      <w:r>
+        <w:t>Changes: internal chart display data</w:t>
+      </w:r>
+    </w:p>
+    <w:p>
+      <w:r>
+        <w:t>No returns</w:t>
+      </w:r>
+    </w:p>
+    <w:p/>
+    <w:p>
+      <w:pPr>
+        <w:rPr>
+          <w:b/>
+          <w:bCs/>
+        </w:rPr>
+      </w:pPr>
+      <w:r>
+        <w:rPr>
+          <w:b/>
+          <w:bCs/>
+        </w:rPr>
+        <w:t xml:space="preserve">Function </w:t>
+      </w:r>
+      <w:proofErr w:type="spellStart"/>
+      <w:r>
+        <w:rPr>
+          <w:b/>
+          <w:bCs/>
+        </w:rPr>
+        <w:t>ExportCSV</w:t>
+      </w:r>
+      <w:proofErr w:type="spellEnd"/>
+    </w:p>
+    <w:p>
+      <w:r>
+        <w:t xml:space="preserve">Creates a CSV file of the displayed table, and saves it to a specific location using the </w:t>
+      </w:r>
+      <w:proofErr w:type="spellStart"/>
+      <w:r>
+        <w:t>FileChooser</w:t>
+      </w:r>
+      <w:proofErr w:type="spellEnd"/>
+      <w:r>
+        <w:t xml:space="preserve"> function.</w:t>
+      </w:r>
+    </w:p>
+    <w:p>
+      <w:r>
+        <w:t>Input: displayed table data</w:t>
+      </w:r>
+    </w:p>
+    <w:p>
+      <w:r>
+        <w:t>No changes</w:t>
+      </w:r>
+    </w:p>
+    <w:p>
+      <w:r>
+        <w:t>Returns success or failure</w:t>
+      </w:r>
+    </w:p>
+    <w:p/>
+    <w:p>
+      <w:pPr>
+        <w:rPr>
+          <w:b/>
+          <w:bCs/>
+        </w:rPr>
+      </w:pPr>
+      <w:r>
+        <w:rPr>
+          <w:b/>
+          <w:bCs/>
+        </w:rPr>
+        <w:t xml:space="preserve">Function </w:t>
+      </w:r>
+      <w:proofErr w:type="spellStart"/>
+      <w:r>
+        <w:rPr>
+          <w:b/>
+          <w:bCs/>
+        </w:rPr>
+        <w:t>ExportPNGChart</w:t>
+      </w:r>
+      <w:proofErr w:type="spellEnd"/>
+    </w:p>
+    <w:p>
+      <w:r>
+        <w:t>Creates a PNG file of the displayed chart, and saves it to a specific location usi</w:t>
+      </w:r>
+      <w:r>
+        <w:t xml:space="preserve">ng the </w:t>
+      </w:r>
+      <w:proofErr w:type="spellStart"/>
+      <w:r>
+        <w:t>FileChooser</w:t>
+      </w:r>
+      <w:proofErr w:type="spellEnd"/>
+      <w:r>
+        <w:t xml:space="preserve"> function.</w:t>
+      </w:r>
+    </w:p>
+    <w:p>
+      <w:r>
+        <w:t>Input: displayed chart data</w:t>
+      </w:r>
+    </w:p>
+    <w:p>
+      <w:r>
+        <w:t>No changes</w:t>
+      </w:r>
+    </w:p>
+    <w:p>
+      <w:r>
+        <w:t>Returns success or failure</w:t>
+      </w:r>
+    </w:p>
+    <w:p/>
+    <w:p/>
+    <w:p>
+      <w:pPr>
+        <w:rPr>
+          <w:b/>
+          <w:bCs/>
+        </w:rPr>
+      </w:pPr>
+      <w:r>
+        <w:rPr>
+          <w:b/>
+          <w:bCs/>
+        </w:rPr>
+        <w:t xml:space="preserve">Function </w:t>
+      </w:r>
+      <w:proofErr w:type="spellStart"/>
+      <w:r>
+        <w:rPr>
+          <w:b/>
+          <w:bCs/>
+        </w:rPr>
+        <w:t>ChangeRangeSelection</w:t>
+      </w:r>
+      <w:proofErr w:type="spellEnd"/>
+    </w:p>
+    <w:p>
+      <w:r>
+        <w:t xml:space="preserve">Changes the </w:t>
+      </w:r>
+      <w:r>
+        <w:t>range selection inputs on the GUI</w:t>
+      </w:r>
+    </w:p>
+    <w:p>
+      <w:r>
+        <w:t>Input: Selection type (string, numerical, date range)</w:t>
+      </w:r>
+    </w:p>
+    <w:p>
+      <w:r>
+        <w:t>No changes</w:t>
+      </w:r>
+    </w:p>
+    <w:p>
+      <w:r>
+        <w:t>No return</w:t>
+      </w:r>
+    </w:p>
+    <w:p>
+      <w:r>
+        <w:br/>
+      </w:r>
+    </w:p>
+    <w:p/>
+    <w:p/>
+    <w:p/>
+    <w:p>
+      <w:pPr>
+        <w:pStyle w:val="Heading3"/>
+        <w:numPr>
+          <w:ilvl w:val="2"/>
+          <w:numId w:val="1"/>
+        </w:numPr>
+      </w:pPr>
+      <w:r>
+        <w:lastRenderedPageBreak/>
+        <w:t>Data Structures / Data Sources</w:t>
+      </w:r>
+    </w:p>
+    <w:p>
+      <w:pPr>
+        <w:rPr>
+          <w:color w:val="FF0000"/>
+        </w:rPr>
+      </w:pPr>
+      <w:r>
+        <w:rPr>
+          <w:color w:val="FF0000"/>
+        </w:rPr>
+        <w:t>List of all data structures in the software (</w:t>
+      </w:r>
+      <w:proofErr w:type="spellStart"/>
+      <w:proofErr w:type="gramStart"/>
+      <w:r>
+        <w:rPr>
+          <w:color w:val="FF0000"/>
+        </w:rPr>
+        <w:t>eg</w:t>
+      </w:r>
+      <w:proofErr w:type="spellEnd"/>
+      <w:proofErr w:type="gramEnd"/>
+      <w:r>
+        <w:rPr>
+          <w:color w:val="FF0000"/>
+        </w:rPr>
+        <w:t xml:space="preserve"> linked lists, trees, arrays etc) or eternal data sources. For each data structure in the list the following information is provided:</w:t>
+      </w:r>
+    </w:p>
+    <w:p>
+      <w:pPr>
+        <w:pStyle w:val="ListParagraph"/>
+        <w:numPr>
+          <w:ilvl w:val="0"/>
+          <w:numId w:val="2"/>
+        </w:numPr>
+        <w:rPr>
+          <w:color w:val="FF0000"/>
+        </w:rPr>
+      </w:pPr>
+      <w:r>
+        <w:rPr>
+          <w:color w:val="FF0000"/>
+        </w:rPr>
+        <w:t xml:space="preserve">Type of structure (tree, list etc), </w:t>
+      </w:r>
+    </w:p>
+    <w:p>
+      <w:pPr>
+        <w:pStyle w:val="ListParagraph"/>
+        <w:numPr>
+          <w:ilvl w:val="0"/>
+          <w:numId w:val="2"/>
+        </w:numPr>
+        <w:rPr>
+          <w:color w:val="FF0000"/>
+        </w:rPr>
+      </w:pPr>
+      <w:r>
+        <w:rPr>
+          <w:color w:val="FF0000"/>
+        </w:rPr>
+        <w:t>Description of where and how it is used</w:t>
+      </w:r>
+    </w:p>
+    <w:p>
+      <w:pPr>
+        <w:pStyle w:val="ListParagraph"/>
+        <w:numPr>
+          <w:ilvl w:val="0"/>
+          <w:numId w:val="2"/>
+        </w:numPr>
+        <w:rPr>
+          <w:color w:val="FF0000"/>
+        </w:rPr>
+      </w:pPr>
+      <w:r>
+        <w:rPr>
+          <w:color w:val="FF0000"/>
+        </w:rPr>
+        <w:t>List of data members, and what each one is for do</w:t>
+      </w:r>
+    </w:p>
+    <w:p>
+      <w:pPr>
+        <w:pStyle w:val="ListParagraph"/>
+        <w:numPr>
+          <w:ilvl w:val="0"/>
+          <w:numId w:val="2"/>
+        </w:numPr>
+        <w:rPr>
+          <w:color w:val="FF0000"/>
+        </w:rPr>
+      </w:pPr>
+      <w:r>
+        <w:rPr>
+          <w:color w:val="FF0000"/>
+        </w:rPr>
+        <w:t>List of functions that use it</w:t>
+      </w:r>
+    </w:p>
+    <w:p>
+      <w:pPr>
+        <w:pStyle w:val="ListParagraph"/>
+        <w:ind w:left="1080"/>
+        <w:rPr>
+          <w:color w:val="FF0000"/>
+        </w:rPr>
+      </w:pPr>
+    </w:p>
+    <w:p>
+      <w:pPr>
+        <w:pStyle w:val="Heading3"/>
+        <w:numPr>
+          <w:ilvl w:val="2"/>
+          <w:numId w:val="1"/>
+        </w:numPr>
+      </w:pPr>
+      <w:r>
+        <w:t>Detailed Design</w:t>
+      </w:r>
+    </w:p>
+    <w:p>
+      <w:pPr>
+        <w:rPr>
+          <w:color w:val="FF0000"/>
+        </w:rPr>
+      </w:pPr>
+      <w:r>
+        <w:rPr>
+          <w:color w:val="FF0000"/>
+        </w:rPr>
+        <w:t>Pseudocode for all non-standard / non-trivial algorithms that operate on data structures</w:t>
+      </w:r>
+    </w:p>
+    <w:p>
+      <w:pPr>
+        <w:rPr>
+          <w:color w:val="FF0000"/>
+        </w:rPr>
+      </w:pPr>
+    </w:p>
+    <w:p>
+      <w:pPr>
+        <w:rPr>
+          <w:color w:val="FF0000"/>
+        </w:rPr>
+      </w:pPr>
+    </w:p>
+    <w:p>
+      <w:r>
+        <w:br w:type="page"/>
+      </w:r>
+    </w:p>
+    <w:p>
+      <w:pPr>
+        <w:pStyle w:val="Heading1"/>
+        <w:numPr>
+          <w:ilvl w:val="0"/>
+          <w:numId w:val="1"/>
+        </w:numPr>
+      </w:pPr>
+      <w:bookmarkStart w:id="8" w:name="_Toc46748633"/>
+      <w:r>
+        <w:lastRenderedPageBreak/>
+        <w:t>User Interface Design</w:t>
+      </w:r>
+      <w:bookmarkEnd w:id="8"/>
+    </w:p>
+    <w:p/>
+    <w:p>
+      <w:r>
+        <w:t xml:space="preserve">For this initial design, wireframes were produced initially with pen and paper, then </w:t>
+      </w:r>
+      <w:r>
+        <w:t xml:space="preserve">a </w:t>
+      </w:r>
+      <w:r>
+        <w:t>digitalised version w</w:t>
+      </w:r>
+      <w:r>
+        <w:t>as</w:t>
+      </w:r>
+      <w:r>
+        <w:t xml:space="preserve"> created with draw.io.</w:t>
+      </w:r>
+    </w:p>
+    <w:p>
+      <w:r>
+        <w:t>During this design, several decisions were made about the program flow, and the options that will be available to the user to format the data. Not including the file selection pop up, the program will include 4 screens, which are detailed below.</w:t>
+      </w:r>
+    </w:p>
+    <w:p/>
+    <w:p>
+      <w:pPr>
+        <w:pStyle w:val="Heading2"/>
+        <w:numPr>
+          <w:ilvl w:val="1"/>
+          <w:numId w:val="1"/>
+        </w:numPr>
+      </w:pPr>
+      <w:r>
+        <w:t>Structural Design</w:t>
+      </w:r>
+    </w:p>
+    <w:p/>
+    <w:p>
+      <w:r>
+        <w:t>The program will have four main screens, excluding the file selection popup. The screens also dictate the flow of user interaction.</w:t>
+      </w:r>
+    </w:p>
+    <w:p/>
+    <w:p>
+      <w:pPr>
+        <w:rPr>
+          <w:b/>
+          <w:bCs/>
+        </w:rPr>
+      </w:pPr>
+      <w:r>
+        <w:rPr>
+          <w:b/>
+          <w:bCs/>
+        </w:rPr>
+        <w:t>Screen 1 (figure 1)– Initial screen</w:t>
+      </w:r>
+    </w:p>
+    <w:p>
+      <w:r>
+        <w:t>This initial screen presents the user with a button which can be used to open a file selection screen. This screen also displays the current software version for the user.</w:t>
+      </w:r>
+    </w:p>
+    <w:p>
+      <w:r>
+        <w:t>When the user selects this button, a file selection dialogue opens and the user is able to select the desired CSV file</w:t>
+      </w:r>
+      <w:r>
+        <w:t>, which will send the user to screen 2</w:t>
+      </w:r>
+    </w:p>
+    <w:p>
+      <w:pPr>
+        <w:rPr>
+          <w:b/>
+          <w:bCs/>
+        </w:rPr>
+      </w:pPr>
+      <w:r>
+        <w:rPr>
+          <w:b/>
+          <w:bCs/>
+        </w:rPr>
+        <w:t xml:space="preserve">Screen </w:t>
+      </w:r>
+      <w:r>
+        <w:rPr>
+          <w:b/>
+          <w:bCs/>
+        </w:rPr>
+        <w:t>2</w:t>
+      </w:r>
+      <w:r>
+        <w:rPr>
+          <w:b/>
+          <w:bCs/>
+        </w:rPr>
+        <w:t xml:space="preserve"> (figure </w:t>
+      </w:r>
+      <w:r>
+        <w:rPr>
+          <w:b/>
+          <w:bCs/>
+        </w:rPr>
+        <w:t>2</w:t>
+      </w:r>
+      <w:r>
+        <w:rPr>
+          <w:b/>
+          <w:bCs/>
+        </w:rPr>
+        <w:t xml:space="preserve">)– </w:t>
+      </w:r>
+      <w:r>
+        <w:rPr>
+          <w:b/>
+          <w:bCs/>
+        </w:rPr>
+        <w:t>Data formatting</w:t>
+      </w:r>
+      <w:r>
+        <w:rPr>
+          <w:b/>
+          <w:bCs/>
+        </w:rPr>
+        <w:t xml:space="preserve"> screen</w:t>
+      </w:r>
+    </w:p>
+    <w:p>
+      <w:r>
+        <w:t>In this screen, the user is presented with a formatted view of the file they have just uploaded.</w:t>
+      </w:r>
+    </w:p>
+    <w:p>
+      <w:r>
+        <w:t>There is an option to go back, which will return the user to screen 1.</w:t>
+      </w:r>
+    </w:p>
+    <w:p>
+      <w:r>
+        <w:t>There is an option to continue, which will confirm the shown data in its current state and take the user to screen 3</w:t>
+      </w:r>
+    </w:p>
+    <w:p>
+      <w:r>
+        <w:t xml:space="preserve">There is an option to add another CSV file, which will be greyed out unless the user has selected a column using the checkboxes </w:t>
+      </w:r>
+      <w:r>
+        <w:t>next to each</w:t>
+      </w:r>
+      <w:r>
+        <w:t xml:space="preserve"> column. This button will open another file selection dialogue and allow the user to select an additional CSV file to link with the currently selected data.</w:t>
+      </w:r>
+    </w:p>
+    <w:p>
+      <w:r>
+        <w:t xml:space="preserve">There are checkboxes </w:t>
+      </w:r>
+      <w:r>
+        <w:t>next to each</w:t>
+      </w:r>
+      <w:r>
+        <w:t xml:space="preserve"> column, and a text field that reads ‘ID?’ which allows a user to mark one column as the ID column, which will allow them to link that CSV file which also has an ID column. Checking this box allows the user to click the ‘add another CSV file’ button.</w:t>
+      </w:r>
+    </w:p>
+    <w:p>
+      <w:r>
+        <w:t xml:space="preserve">There is a </w:t>
+      </w:r>
+      <w:r>
+        <w:t>list of</w:t>
+      </w:r>
+      <w:r>
+        <w:t xml:space="preserve"> the data</w:t>
+      </w:r>
+      <w:r>
+        <w:t xml:space="preserve"> cell titles</w:t>
+      </w:r>
+      <w:r>
+        <w:t xml:space="preserve"> presented in the centre of the screen. The</w:t>
+      </w:r>
+      <w:r>
+        <w:t xml:space="preserve"> title column will be user adjustable, allowing the user to rename the columns in the dataset</w:t>
+      </w:r>
+      <w:r>
+        <w:t>. If the list is longer than the window, it will be scrollable.</w:t>
+      </w:r>
+    </w:p>
+    <w:p/>
+    <w:p>
+      <w:pPr>
+        <w:rPr>
+          <w:b/>
+          <w:bCs/>
+        </w:rPr>
+      </w:pPr>
+      <w:r>
+        <w:rPr>
+          <w:b/>
+          <w:bCs/>
+        </w:rPr>
+        <w:lastRenderedPageBreak/>
+        <w:t xml:space="preserve">Screen </w:t>
+      </w:r>
+      <w:r>
+        <w:rPr>
+          <w:b/>
+          <w:bCs/>
+        </w:rPr>
+        <w:t>3</w:t>
+      </w:r>
+      <w:r>
+        <w:rPr>
+          <w:b/>
+          <w:bCs/>
+        </w:rPr>
+        <w:t xml:space="preserve"> (figure </w:t>
+      </w:r>
+      <w:r>
+        <w:rPr>
+          <w:b/>
+          <w:bCs/>
+        </w:rPr>
+        <w:t>3</w:t>
+      </w:r>
+      <w:r>
+        <w:rPr>
+          <w:b/>
+          <w:bCs/>
+        </w:rPr>
+        <w:t xml:space="preserve">)– </w:t>
+      </w:r>
+      <w:r>
+        <w:rPr>
+          <w:b/>
+          <w:bCs/>
+        </w:rPr>
+        <w:t>Final view screen</w:t>
+      </w:r>
+    </w:p>
+    <w:p>
+      <w:r>
+        <w:t>This</w:t>
+      </w:r>
+      <w:r>
+        <w:t xml:space="preserve"> screen contains the information view as a table, </w:t>
+      </w:r>
+      <w:r>
+        <w:t>which will be scrollable vertically and horizontally if it is too large for the component space.</w:t>
+      </w:r>
+    </w:p>
+    <w:p>
+      <w:r>
+        <w:t>There is a Chart view button, which takes the user to screen 4</w:t>
+      </w:r>
+    </w:p>
+    <w:p>
+      <w:r>
+        <w:t>There is an export button, which allows the user to export the currently displayed dataset as a CSV file</w:t>
+      </w:r>
+    </w:p>
+    <w:p>
+      <w:r>
+        <w:t>There is a reset button, which allows the user to return to screen 1, and clears any active datasets.</w:t>
+      </w:r>
+    </w:p>
+    <w:p>
+      <w:r>
+        <w:t>There are filter controls above the table, which allow the user to select a field, and then smaller radial buttons which let the user tell the program whether the values in that field are words, numbers or dates.</w:t>
+      </w:r>
+    </w:p>
+    <w:p>
+      <w:r>
+        <w:t>Depending on the selection, the user can then set the start of the filter range and end of the filter range, and press the go button to filter the dataset to show the desired results.</w:t>
+      </w:r>
+    </w:p>
+    <w:p>
+      <w:pPr>
+        <w:rPr>
+          <w:b/>
+          <w:bCs/>
+        </w:rPr>
+      </w:pPr>
+    </w:p>
+    <w:p>
+      <w:pPr>
+        <w:rPr>
+          <w:b/>
+          <w:bCs/>
+        </w:rPr>
+      </w:pPr>
+      <w:r>
+        <w:rPr>
+          <w:b/>
+          <w:bCs/>
+        </w:rPr>
+        <w:t xml:space="preserve">Screen </w:t>
+      </w:r>
+      <w:r>
+        <w:rPr>
+          <w:b/>
+          <w:bCs/>
+        </w:rPr>
+        <w:t>4</w:t>
+      </w:r>
+      <w:r>
+        <w:rPr>
+          <w:b/>
+          <w:bCs/>
+        </w:rPr>
+        <w:t xml:space="preserve"> (figure </w:t>
+      </w:r>
+      <w:r>
+        <w:rPr>
+          <w:b/>
+          <w:bCs/>
+        </w:rPr>
+        <w:t>4</w:t>
+      </w:r>
+      <w:r>
+        <w:rPr>
+          <w:b/>
+          <w:bCs/>
+        </w:rPr>
+        <w:t xml:space="preserve">)– </w:t>
+      </w:r>
+      <w:r>
+        <w:rPr>
+          <w:b/>
+          <w:bCs/>
+        </w:rPr>
+        <w:t>Chart view</w:t>
+      </w:r>
+    </w:p>
+    <w:p>
+      <w:pPr>
+        <w:rPr>
+          <w:b/>
+          <w:bCs/>
+        </w:rPr>
+      </w:pPr>
+    </w:p>
+    <w:p>
+      <w:r>
+        <w:t>This screen allows the user to select a value to view as a chart. The values selected must be numerical in nature, and the chart presented is fixed, with different values being represented by different columns in the chart, from high to low, with the height of the columns being determined by how many times that value appears in the selected dataset.</w:t>
+      </w:r>
+    </w:p>
+    <w:p>
+      <w:r>
+        <w:t>There is a leave chart button, which allows the user to return to screen 3.</w:t>
+      </w:r>
+    </w:p>
+    <w:p>
+      <w:r>
+        <w:t>There is an export button, which allows the user to export the chart as an image file.</w:t>
+      </w:r>
+    </w:p>
+    <w:p>
+      <w:r>
+        <w:t>There is a reset button, which allows the user to return to screen 1, and clears any active datasets.</w:t>
+      </w:r>
+    </w:p>
+    <w:p>
+      <w:r>
+        <w:t>There is a field selection and a go button, which allows the user to select a valid numerical field in the dataset to visualise in the chart.</w:t>
+      </w:r>
+    </w:p>
+    <w:p/>
+    <w:p/>
+    <w:p/>
+    <w:p/>
+    <w:p>
+      <w:pPr>
+        <w:pStyle w:val="Heading2"/>
+        <w:numPr>
+          <w:ilvl w:val="1"/>
+          <w:numId w:val="1"/>
+        </w:numPr>
+      </w:pPr>
+      <w:r>
+        <w:t>Visual Design</w:t>
+      </w:r>
+    </w:p>
+    <w:p>
+      <w:pPr>
+        <w:rPr>
+          <w:color w:val="FF0000"/>
+        </w:rPr>
+      </w:pPr>
+    </w:p>
+    <w:p>
+      <w:pPr>
+        <w:rPr>
+          <w:color w:val="FF0000"/>
+        </w:rPr>
+      </w:pPr>
+    </w:p>
+    <w:p>
+      <w:pPr>
+        <w:rPr>
+          <w:color w:val="FF0000"/>
+        </w:rPr>
+      </w:pPr>
+    </w:p>
+    <w:p>
+      <w:pPr>
+        <w:rPr>
+          <w:color w:val="FF0000"/>
+        </w:rPr>
+      </w:pPr>
       <w:r>
         <w:rPr>
           <w:noProof/>
-        </w:rPr>
-        <w:lastRenderedPageBreak/>
+          <w:color w:val="FF0000"/>
+        </w:rPr>
         <w:drawing>
-          <wp:inline distT="0" distB="0" distL="0" distR="0" wp14:anchorId="38B42574" wp14:editId="087CE2FF">
-            <wp:extent cx="5731510" cy="3383915"/>
-            <wp:effectExtent l="0" t="0" r="2540" b="6985"/>
-            <wp:docPr id="5" name="Picture 5"/>
+          <wp:inline distT="0" distB="0" distL="0" distR="0" wp14:anchorId="7EDC39BB" wp14:editId="619FBF7B">
+            <wp:extent cx="5020376" cy="3667637"/>
+            <wp:effectExtent l="0" t="0" r="8890" b="9525"/>
+            <wp:docPr id="1" name="Picture 1"/>
             <wp:cNvGraphicFramePr>
               <a:graphicFrameLocks xmlns:a="http://schemas.openxmlformats.org/drawingml/2006/main" noChangeAspect="1"/>
             </wp:cNvGraphicFramePr>
@@ -2876,7 +3712,7 @@
                   <pic:spPr>
                     <a:xfrm>
                       <a:off x="0" y="0"/>
-                      <a:ext cx="5731510" cy="3383915"/>
+                      <a:ext cx="5020376" cy="3667637"/>
                     </a:xfrm>
                     <a:prstGeom prst="rect">
                       <a:avLst/>
@@ -2891,21 +3727,20 @@
     </w:p>
     <w:p>
       <w:r>
-        <w:t>Figure 2: Data configuration screen when a file is selected</w:t>
+        <w:t>Figure 1: Initial welcome screen presented when launching the application</w:t>
       </w:r>
     </w:p>
     <w:p/>
-    <w:p/>
     <w:p>
       <w:r>
         <w:rPr>
           <w:noProof/>
         </w:rPr>
         <w:drawing>
-          <wp:inline distT="0" distB="0" distL="0" distR="0" wp14:anchorId="3431804C" wp14:editId="4ABC1E4B">
-            <wp:extent cx="5731510" cy="3462655"/>
-            <wp:effectExtent l="0" t="0" r="2540" b="4445"/>
-            <wp:docPr id="3" name="Picture 3"/>
+          <wp:inline distT="0" distB="0" distL="0" distR="0" wp14:anchorId="38B42574" wp14:editId="087CE2FF">
+            <wp:extent cx="5731510" cy="3383915"/>
+            <wp:effectExtent l="0" t="0" r="2540" b="6985"/>
+            <wp:docPr id="5" name="Picture 5"/>
             <wp:cNvGraphicFramePr>
               <a:graphicFrameLocks xmlns:a="http://schemas.openxmlformats.org/drawingml/2006/main" noChangeAspect="1"/>
             </wp:cNvGraphicFramePr>
@@ -2925,6 +3760,55 @@
                   <pic:spPr>
                     <a:xfrm>
                       <a:off x="0" y="0"/>
+                      <a:ext cx="5731510" cy="3383915"/>
+                    </a:xfrm>
+                    <a:prstGeom prst="rect">
+                      <a:avLst/>
+                    </a:prstGeom>
+                  </pic:spPr>
+                </pic:pic>
+              </a:graphicData>
+            </a:graphic>
+          </wp:inline>
+        </w:drawing>
+      </w:r>
+    </w:p>
+    <w:p>
+      <w:r>
+        <w:t>Figure 2: Data configuration screen when a file is selected</w:t>
+      </w:r>
+    </w:p>
+    <w:p/>
+    <w:p/>
+    <w:p>
+      <w:r>
+        <w:rPr>
+          <w:noProof/>
+        </w:rPr>
+        <w:drawing>
+          <wp:inline distT="0" distB="0" distL="0" distR="0" wp14:anchorId="3431804C" wp14:editId="4ABC1E4B">
+            <wp:extent cx="5731510" cy="3462655"/>
+            <wp:effectExtent l="0" t="0" r="2540" b="4445"/>
+            <wp:docPr id="3" name="Picture 3"/>
+            <wp:cNvGraphicFramePr>
+              <a:graphicFrameLocks xmlns:a="http://schemas.openxmlformats.org/drawingml/2006/main" noChangeAspect="1"/>
+            </wp:cNvGraphicFramePr>
+            <a:graphic xmlns:a="http://schemas.openxmlformats.org/drawingml/2006/main">
+              <a:graphicData uri="http://schemas.openxmlformats.org/drawingml/2006/picture">
+                <pic:pic xmlns:pic="http://schemas.openxmlformats.org/drawingml/2006/picture">
+                  <pic:nvPicPr>
+                    <pic:cNvPr id="1" name=""/>
+                    <pic:cNvPicPr/>
+                  </pic:nvPicPr>
+                  <pic:blipFill>
+                    <a:blip r:embed="rId9"/>
+                    <a:stretch>
+                      <a:fillRect/>
+                    </a:stretch>
+                  </pic:blipFill>
+                  <pic:spPr>
+                    <a:xfrm>
+                      <a:off x="0" y="0"/>
                       <a:ext cx="5731510" cy="3462655"/>
                     </a:xfrm>
                     <a:prstGeom prst="rect">
@@ -2952,7 +3836,6 @@
         <w:rPr>
           <w:noProof/>
         </w:rPr>
-        <w:lastRenderedPageBreak/>
         <w:drawing>
           <wp:inline distT="0" distB="0" distL="0" distR="0" wp14:anchorId="13739092" wp14:editId="1E014D63">
             <wp:extent cx="5731510" cy="3502025"/>
@@ -2969,7 +3852,7 @@
                     <pic:cNvPicPr/>
                   </pic:nvPicPr>
                   <pic:blipFill>
-                    <a:blip r:embed="rId9"/>
+                    <a:blip r:embed="rId10"/>
                     <a:stretch>
                       <a:fillRect/>
                     </a:stretch>

</xml_diff>

<commit_message>
Some updates in software design document
</commit_message>
<xml_diff>
--- a/Software Design Document.docx
+++ b/Software Design Document.docx
@@ -1,74 +1,81 @@
 
 <file path=word/document.xml><?xml version="1.0" encoding="utf-8"?>
-<w:document xmlns:o="urn:schemas-microsoft-com:office:office" xmlns:r="http://schemas.openxmlformats.org/officeDocument/2006/relationships" xmlns:v="urn:schemas-microsoft-com:vml" xmlns:w="http://schemas.openxmlformats.org/wordprocessingml/2006/main" xmlns:w10="urn:schemas-microsoft-com:office:word" xmlns:wp="http://schemas.openxmlformats.org/drawingml/2006/wordprocessingDrawing" xmlns:wps="http://schemas.microsoft.com/office/word/2010/wordprocessingShape" xmlns:wpg="http://schemas.microsoft.com/office/word/2010/wordprocessingGroup" xmlns:mc="http://schemas.openxmlformats.org/markup-compatibility/2006" xmlns:wp14="http://schemas.microsoft.com/office/word/2010/wordprocessingDrawing" xmlns:w14="http://schemas.microsoft.com/office/word/2010/wordml" xmlns:w15="http://schemas.microsoft.com/office/word/2012/wordml" mc:Ignorable="w14 wp14 w15">
+<w:document xmlns:wpc="http://schemas.microsoft.com/office/word/2010/wordprocessingCanvas" xmlns:mc="http://schemas.openxmlformats.org/markup-compatibility/2006" xmlns:o="urn:schemas-microsoft-com:office:office" xmlns:r="http://schemas.openxmlformats.org/officeDocument/2006/relationships" xmlns:m="http://schemas.openxmlformats.org/officeDocument/2006/math" xmlns:v="urn:schemas-microsoft-com:vml" xmlns:wp14="http://schemas.microsoft.com/office/word/2010/wordprocessingDrawing" xmlns:wp="http://schemas.openxmlformats.org/drawingml/2006/wordprocessingDrawing" xmlns:w10="urn:schemas-microsoft-com:office:word" xmlns:w="http://schemas.openxmlformats.org/wordprocessingml/2006/main" xmlns:w14="http://schemas.microsoft.com/office/word/2010/wordml" xmlns:w15="http://schemas.microsoft.com/office/word/2012/wordml" xmlns:wpg="http://schemas.microsoft.com/office/word/2010/wordprocessingGroup" xmlns:wpi="http://schemas.microsoft.com/office/word/2010/wordprocessingInk" xmlns:wne="http://schemas.microsoft.com/office/word/2006/wordml" xmlns:wps="http://schemas.microsoft.com/office/word/2010/wordprocessingShape" mc:Ignorable="w14 w15 wp14">
   <w:body>
     <w:p>
       <w:pPr>
         <w:pStyle w:val="Title"/>
-        <w:rPr/>
-      </w:pPr>
-      <w:r>
-        <w:rPr/>
+      </w:pPr>
+      <w:r>
         <w:t xml:space="preserve">Software Design Document </w:t>
       </w:r>
     </w:p>
     <w:p>
       <w:pPr>
         <w:pStyle w:val="Title"/>
-        <w:rPr/>
-      </w:pPr>
-      <w:r>
-        <w:rPr/>
+      </w:pPr>
+      <w:r>
         <w:t>Unnamed Graphing Application</w:t>
       </w:r>
     </w:p>
     <w:p>
-      <w:pPr>
-        <w:pStyle w:val="Normal"/>
-        <w:rPr/>
-      </w:pPr>
-      <w:r>
-        <w:rPr/>
-        <w:t>Hayden Baker, Visesh Sagar, Zachary Hardman</w:t>
-      </w:r>
-    </w:p>
-    <w:p>
-      <w:pPr>
-        <w:pStyle w:val="Normal"/>
-        <w:rPr/>
-      </w:pPr>
-      <w:r>
-        <w:rPr/>
-      </w:r>
-    </w:p>
+      <w:r>
+        <w:t xml:space="preserve">Hayden Baker, </w:t>
+      </w:r>
+      <w:proofErr w:type="spellStart"/>
+      <w:r>
+        <w:t>Visesh</w:t>
+      </w:r>
+      <w:proofErr w:type="spellEnd"/>
+      <w:r>
+        <w:t xml:space="preserve"> </w:t>
+      </w:r>
+      <w:proofErr w:type="spellStart"/>
+      <w:r>
+        <w:t>Sagar</w:t>
+      </w:r>
+      <w:proofErr w:type="spellEnd"/>
+      <w:r>
+        <w:t>, Zachary Hardman</w:t>
+      </w:r>
+    </w:p>
+    <w:p/>
     <w:sdt>
       <w:sdtPr>
+        <w:rPr>
+          <w:rFonts w:asciiTheme="minorHAnsi" w:eastAsiaTheme="minorEastAsia" w:hAnsiTheme="minorHAnsi" w:cstheme="minorBidi"/>
+          <w:b w:val="0"/>
+          <w:bCs w:val="0"/>
+          <w:color w:val="auto"/>
+          <w:sz w:val="22"/>
+          <w:szCs w:val="22"/>
+        </w:rPr>
+        <w:id w:val="469092646"/>
         <w:docPartObj>
           <w:docPartGallery w:val="Table of Contents"/>
-          <w:docPartUnique w:val="true"/>
+          <w:docPartUnique/>
         </w:docPartObj>
       </w:sdtPr>
+      <w:sdtEndPr/>
       <w:sdtContent>
         <w:p>
           <w:pPr>
-            <w:pStyle w:val="ContentsHeading"/>
-            <w:rPr/>
+            <w:pStyle w:val="TOCHeading"/>
           </w:pPr>
           <w:r>
             <w:br w:type="page"/>
           </w:r>
           <w:r>
-            <w:rPr/>
+            <w:lastRenderedPageBreak/>
             <w:t>Table of Contents</w:t>
           </w:r>
         </w:p>
         <w:p>
           <w:pPr>
-            <w:pStyle w:val="Contents1"/>
+            <w:pStyle w:val="TOC1"/>
             <w:tabs>
-              <w:tab w:val="clear" w:pos="720"/>
-              <w:tab w:val="left" w:pos="660" w:leader="none"/>
-              <w:tab w:val="right" w:pos="9016" w:leader="dot"/>
+              <w:tab w:val="left" w:pos="660"/>
+              <w:tab w:val="right" w:leader="dot" w:pos="9016"/>
             </w:tabs>
             <w:rPr>
               <w:lang w:eastAsia="en-AU"/>
@@ -79,14 +86,13 @@
           </w:r>
           <w:r>
             <w:rPr>
+              <w:rStyle w:val="IndexLink"/>
               <w:webHidden/>
-              <w:rStyle w:val="IndexLink"/>
             </w:rPr>
             <w:instrText xml:space="preserve"> TOC \z \o "1-3" \u \h</w:instrText>
           </w:r>
           <w:r>
             <w:rPr>
-              <w:webHidden/>
               <w:rStyle w:val="IndexLink"/>
             </w:rPr>
             <w:fldChar w:fldCharType="separate"/>
@@ -94,8 +100,8 @@
           <w:hyperlink w:anchor="_Toc46748622">
             <w:r>
               <w:rPr>
-                <w:webHidden/>
-                <w:rStyle w:val="IndexLink"/>
+                <w:rStyle w:val="IndexLink"/>
+                <w:webHidden/>
               </w:rPr>
               <w:t>1.0</w:t>
             </w:r>
@@ -122,7 +128,12 @@
               <w:rPr>
                 <w:webHidden/>
               </w:rPr>
-              <w:instrText xml:space="preserve">PAGEREF _Toc46748622 \h</w:instrText>
+              <w:instrText>PAGEREF _Toc46748622 \h</w:instrText>
+            </w:r>
+            <w:r>
+              <w:rPr>
+                <w:webHidden/>
+              </w:rPr>
             </w:r>
             <w:r>
               <w:rPr>
@@ -133,7 +144,6 @@
             <w:r>
               <w:rPr>
                 <w:rStyle w:val="IndexLink"/>
-                <w:vanish w:val="false"/>
               </w:rPr>
               <w:tab/>
               <w:t>3</w:t>
@@ -148,11 +158,10 @@
         </w:p>
         <w:p>
           <w:pPr>
-            <w:pStyle w:val="Contents2"/>
+            <w:pStyle w:val="TOC2"/>
             <w:tabs>
-              <w:tab w:val="clear" w:pos="720"/>
-              <w:tab w:val="left" w:pos="880" w:leader="none"/>
-              <w:tab w:val="right" w:pos="9016" w:leader="dot"/>
+              <w:tab w:val="left" w:pos="880"/>
+              <w:tab w:val="right" w:leader="dot" w:pos="9016"/>
             </w:tabs>
             <w:rPr>
               <w:lang w:eastAsia="en-AU"/>
@@ -161,8 +170,8 @@
           <w:hyperlink w:anchor="_Toc46748623">
             <w:r>
               <w:rPr>
-                <w:webHidden/>
-                <w:rStyle w:val="IndexLink"/>
+                <w:rStyle w:val="IndexLink"/>
+                <w:webHidden/>
               </w:rPr>
               <w:t>1.1</w:t>
             </w:r>
@@ -189,7 +198,12 @@
               <w:rPr>
                 <w:webHidden/>
               </w:rPr>
-              <w:instrText xml:space="preserve">PAGEREF _Toc46748623 \h</w:instrText>
+              <w:instrText>PAGEREF _Toc46748623 \h</w:instrText>
+            </w:r>
+            <w:r>
+              <w:rPr>
+                <w:webHidden/>
+              </w:rPr>
             </w:r>
             <w:r>
               <w:rPr>
@@ -200,7 +214,6 @@
             <w:r>
               <w:rPr>
                 <w:rStyle w:val="IndexLink"/>
-                <w:vanish w:val="false"/>
               </w:rPr>
               <w:tab/>
               <w:t>3</w:t>
@@ -215,11 +228,10 @@
         </w:p>
         <w:p>
           <w:pPr>
-            <w:pStyle w:val="Contents2"/>
+            <w:pStyle w:val="TOC2"/>
             <w:tabs>
-              <w:tab w:val="clear" w:pos="720"/>
-              <w:tab w:val="left" w:pos="880" w:leader="none"/>
-              <w:tab w:val="right" w:pos="9016" w:leader="dot"/>
+              <w:tab w:val="left" w:pos="880"/>
+              <w:tab w:val="right" w:leader="dot" w:pos="9016"/>
             </w:tabs>
             <w:rPr>
               <w:lang w:eastAsia="en-AU"/>
@@ -228,8 +240,8 @@
           <w:hyperlink w:anchor="_Toc46748624">
             <w:r>
               <w:rPr>
-                <w:webHidden/>
-                <w:rStyle w:val="IndexLink"/>
+                <w:rStyle w:val="IndexLink"/>
+                <w:webHidden/>
               </w:rPr>
               <w:t>1.2</w:t>
             </w:r>
@@ -244,7 +256,13 @@
               <w:rPr>
                 <w:rStyle w:val="IndexLink"/>
               </w:rPr>
-              <w:t>System Overview</w:t>
+              <w:t>Sys</w:t>
+            </w:r>
+            <w:r>
+              <w:rPr>
+                <w:rStyle w:val="IndexLink"/>
+              </w:rPr>
+              <w:t>tem Overview</w:t>
             </w:r>
             <w:r>
               <w:rPr>
@@ -256,7 +274,12 @@
               <w:rPr>
                 <w:webHidden/>
               </w:rPr>
-              <w:instrText xml:space="preserve">PAGEREF _Toc46748624 \h</w:instrText>
+              <w:instrText>PAGEREF _Toc46748624 \h</w:instrText>
+            </w:r>
+            <w:r>
+              <w:rPr>
+                <w:webHidden/>
+              </w:rPr>
             </w:r>
             <w:r>
               <w:rPr>
@@ -267,7 +290,6 @@
             <w:r>
               <w:rPr>
                 <w:rStyle w:val="IndexLink"/>
-                <w:vanish w:val="false"/>
               </w:rPr>
               <w:tab/>
               <w:t>3</w:t>
@@ -282,11 +304,10 @@
         </w:p>
         <w:p>
           <w:pPr>
-            <w:pStyle w:val="Contents2"/>
+            <w:pStyle w:val="TOC2"/>
             <w:tabs>
-              <w:tab w:val="clear" w:pos="720"/>
-              <w:tab w:val="left" w:pos="880" w:leader="none"/>
-              <w:tab w:val="right" w:pos="9016" w:leader="dot"/>
+              <w:tab w:val="left" w:pos="880"/>
+              <w:tab w:val="right" w:leader="dot" w:pos="9016"/>
             </w:tabs>
             <w:rPr>
               <w:lang w:eastAsia="en-AU"/>
@@ -295,8 +316,8 @@
           <w:hyperlink w:anchor="_Toc46748625">
             <w:r>
               <w:rPr>
-                <w:webHidden/>
-                <w:rStyle w:val="IndexLink"/>
+                <w:rStyle w:val="IndexLink"/>
+                <w:webHidden/>
               </w:rPr>
               <w:t>1.3</w:t>
             </w:r>
@@ -323,7 +344,12 @@
               <w:rPr>
                 <w:webHidden/>
               </w:rPr>
-              <w:instrText xml:space="preserve">PAGEREF _Toc46748625 \h</w:instrText>
+              <w:instrText>PAGEREF _Toc46748625 \h</w:instrText>
+            </w:r>
+            <w:r>
+              <w:rPr>
+                <w:webHidden/>
+              </w:rPr>
             </w:r>
             <w:r>
               <w:rPr>
@@ -334,7 +360,6 @@
             <w:r>
               <w:rPr>
                 <w:rStyle w:val="IndexLink"/>
-                <w:vanish w:val="false"/>
               </w:rPr>
               <w:tab/>
               <w:t>3</w:t>
@@ -349,11 +374,10 @@
         </w:p>
         <w:p>
           <w:pPr>
-            <w:pStyle w:val="Contents1"/>
+            <w:pStyle w:val="TOC1"/>
             <w:tabs>
-              <w:tab w:val="clear" w:pos="720"/>
-              <w:tab w:val="left" w:pos="660" w:leader="none"/>
-              <w:tab w:val="right" w:pos="9016" w:leader="dot"/>
+              <w:tab w:val="left" w:pos="660"/>
+              <w:tab w:val="right" w:leader="dot" w:pos="9016"/>
             </w:tabs>
             <w:rPr>
               <w:lang w:eastAsia="en-AU"/>
@@ -362,8 +386,8 @@
           <w:hyperlink w:anchor="_Toc46748626">
             <w:r>
               <w:rPr>
-                <w:webHidden/>
-                <w:rStyle w:val="IndexLink"/>
+                <w:rStyle w:val="IndexLink"/>
+                <w:webHidden/>
               </w:rPr>
               <w:t>2.0</w:t>
             </w:r>
@@ -390,7 +414,12 @@
               <w:rPr>
                 <w:webHidden/>
               </w:rPr>
-              <w:instrText xml:space="preserve">PAGEREF _Toc46748626 \h</w:instrText>
+              <w:instrText>PAGEREF _Toc46748626 \h</w:instrText>
+            </w:r>
+            <w:r>
+              <w:rPr>
+                <w:webHidden/>
+              </w:rPr>
             </w:r>
             <w:r>
               <w:rPr>
@@ -401,7 +430,6 @@
             <w:r>
               <w:rPr>
                 <w:rStyle w:val="IndexLink"/>
-                <w:vanish w:val="false"/>
               </w:rPr>
               <w:tab/>
               <w:t>4</w:t>
@@ -416,11 +444,10 @@
         </w:p>
         <w:p>
           <w:pPr>
-            <w:pStyle w:val="Contents2"/>
+            <w:pStyle w:val="TOC2"/>
             <w:tabs>
-              <w:tab w:val="clear" w:pos="720"/>
-              <w:tab w:val="left" w:pos="880" w:leader="none"/>
-              <w:tab w:val="right" w:pos="9016" w:leader="dot"/>
+              <w:tab w:val="left" w:pos="880"/>
+              <w:tab w:val="right" w:leader="dot" w:pos="9016"/>
             </w:tabs>
             <w:rPr>
               <w:lang w:eastAsia="en-AU"/>
@@ -429,8 +456,8 @@
           <w:hyperlink w:anchor="_Toc46748627">
             <w:r>
               <w:rPr>
-                <w:webHidden/>
-                <w:rStyle w:val="IndexLink"/>
+                <w:rStyle w:val="IndexLink"/>
+                <w:webHidden/>
               </w:rPr>
               <w:t>2.1</w:t>
             </w:r>
@@ -457,7 +484,12 @@
               <w:rPr>
                 <w:webHidden/>
               </w:rPr>
-              <w:instrText xml:space="preserve">PAGEREF _Toc46748627 \h</w:instrText>
+              <w:instrText>PAGEREF _Toc46748627 \h</w:instrText>
+            </w:r>
+            <w:r>
+              <w:rPr>
+                <w:webHidden/>
+              </w:rPr>
             </w:r>
             <w:r>
               <w:rPr>
@@ -468,7 +500,6 @@
             <w:r>
               <w:rPr>
                 <w:rStyle w:val="IndexLink"/>
-                <w:vanish w:val="false"/>
               </w:rPr>
               <w:tab/>
               <w:t>4</w:t>
@@ -483,11 +514,10 @@
         </w:p>
         <w:p>
           <w:pPr>
-            <w:pStyle w:val="Contents2"/>
+            <w:pStyle w:val="TOC2"/>
             <w:tabs>
-              <w:tab w:val="clear" w:pos="720"/>
-              <w:tab w:val="left" w:pos="880" w:leader="none"/>
-              <w:tab w:val="right" w:pos="9016" w:leader="dot"/>
+              <w:tab w:val="left" w:pos="880"/>
+              <w:tab w:val="right" w:leader="dot" w:pos="9016"/>
             </w:tabs>
             <w:rPr>
               <w:lang w:eastAsia="en-AU"/>
@@ -496,8 +526,8 @@
           <w:hyperlink w:anchor="_Toc46748628">
             <w:r>
               <w:rPr>
-                <w:webHidden/>
-                <w:rStyle w:val="IndexLink"/>
+                <w:rStyle w:val="IndexLink"/>
+                <w:webHidden/>
               </w:rPr>
               <w:t>2.2</w:t>
             </w:r>
@@ -524,7 +554,12 @@
               <w:rPr>
                 <w:webHidden/>
               </w:rPr>
-              <w:instrText xml:space="preserve">PAGEREF _Toc46748628 \h</w:instrText>
+              <w:instrText>PAGEREF _Toc46748628 \h</w:instrText>
+            </w:r>
+            <w:r>
+              <w:rPr>
+                <w:webHidden/>
+              </w:rPr>
             </w:r>
             <w:r>
               <w:rPr>
@@ -535,7 +570,6 @@
             <w:r>
               <w:rPr>
                 <w:rStyle w:val="IndexLink"/>
-                <w:vanish w:val="false"/>
               </w:rPr>
               <w:tab/>
               <w:t>4</w:t>
@@ -550,11 +584,10 @@
         </w:p>
         <w:p>
           <w:pPr>
-            <w:pStyle w:val="Contents2"/>
+            <w:pStyle w:val="TOC2"/>
             <w:tabs>
-              <w:tab w:val="clear" w:pos="720"/>
-              <w:tab w:val="left" w:pos="880" w:leader="none"/>
-              <w:tab w:val="right" w:pos="9016" w:leader="dot"/>
+              <w:tab w:val="left" w:pos="880"/>
+              <w:tab w:val="right" w:leader="dot" w:pos="9016"/>
             </w:tabs>
             <w:rPr>
               <w:lang w:eastAsia="en-AU"/>
@@ -563,8 +596,8 @@
           <w:hyperlink w:anchor="_Toc46748629">
             <w:r>
               <w:rPr>
-                <w:webHidden/>
-                <w:rStyle w:val="IndexLink"/>
+                <w:rStyle w:val="IndexLink"/>
+                <w:webHidden/>
               </w:rPr>
               <w:t>2.3</w:t>
             </w:r>
@@ -579,7 +612,13 @@
               <w:rPr>
                 <w:rStyle w:val="IndexLink"/>
               </w:rPr>
-              <w:t>Use Cases</w:t>
+              <w:t>U</w:t>
+            </w:r>
+            <w:r>
+              <w:rPr>
+                <w:rStyle w:val="IndexLink"/>
+              </w:rPr>
+              <w:t>se Cases</w:t>
             </w:r>
             <w:r>
               <w:rPr>
@@ -591,7 +630,12 @@
               <w:rPr>
                 <w:webHidden/>
               </w:rPr>
-              <w:instrText xml:space="preserve">PAGEREF _Toc46748629 \h</w:instrText>
+              <w:instrText>PAGEREF _Toc46748629 \h</w:instrText>
+            </w:r>
+            <w:r>
+              <w:rPr>
+                <w:webHidden/>
+              </w:rPr>
             </w:r>
             <w:r>
               <w:rPr>
@@ -602,7 +646,6 @@
             <w:r>
               <w:rPr>
                 <w:rStyle w:val="IndexLink"/>
-                <w:vanish w:val="false"/>
               </w:rPr>
               <w:tab/>
               <w:t>4</w:t>
@@ -617,11 +660,10 @@
         </w:p>
         <w:p>
           <w:pPr>
-            <w:pStyle w:val="Contents1"/>
+            <w:pStyle w:val="TOC1"/>
             <w:tabs>
-              <w:tab w:val="clear" w:pos="720"/>
-              <w:tab w:val="left" w:pos="660" w:leader="none"/>
-              <w:tab w:val="right" w:pos="9016" w:leader="dot"/>
+              <w:tab w:val="left" w:pos="660"/>
+              <w:tab w:val="right" w:leader="dot" w:pos="9016"/>
             </w:tabs>
             <w:rPr>
               <w:lang w:eastAsia="en-AU"/>
@@ -630,8 +672,8 @@
           <w:hyperlink w:anchor="_Toc46748630">
             <w:r>
               <w:rPr>
-                <w:webHidden/>
-                <w:rStyle w:val="IndexLink"/>
+                <w:rStyle w:val="IndexLink"/>
+                <w:webHidden/>
               </w:rPr>
               <w:t>3.0</w:t>
             </w:r>
@@ -658,7 +700,12 @@
               <w:rPr>
                 <w:webHidden/>
               </w:rPr>
-              <w:instrText xml:space="preserve">PAGEREF _Toc46748630 \h</w:instrText>
+              <w:instrText>PAGEREF _Toc46748630 \h</w:instrText>
+            </w:r>
+            <w:r>
+              <w:rPr>
+                <w:webHidden/>
+              </w:rPr>
             </w:r>
             <w:r>
               <w:rPr>
@@ -669,7 +716,6 @@
             <w:r>
               <w:rPr>
                 <w:rStyle w:val="IndexLink"/>
-                <w:vanish w:val="false"/>
               </w:rPr>
               <w:tab/>
               <w:t>5</w:t>
@@ -684,11 +730,10 @@
         </w:p>
         <w:p>
           <w:pPr>
-            <w:pStyle w:val="Contents2"/>
+            <w:pStyle w:val="TOC2"/>
             <w:tabs>
-              <w:tab w:val="clear" w:pos="720"/>
-              <w:tab w:val="left" w:pos="880" w:leader="none"/>
-              <w:tab w:val="right" w:pos="9016" w:leader="dot"/>
+              <w:tab w:val="left" w:pos="880"/>
+              <w:tab w:val="right" w:leader="dot" w:pos="9016"/>
             </w:tabs>
             <w:rPr>
               <w:lang w:eastAsia="en-AU"/>
@@ -697,8 +742,8 @@
           <w:hyperlink w:anchor="_Toc46748631">
             <w:r>
               <w:rPr>
-                <w:webHidden/>
-                <w:rStyle w:val="IndexLink"/>
+                <w:rStyle w:val="IndexLink"/>
+                <w:webHidden/>
               </w:rPr>
               <w:t>3.1</w:t>
             </w:r>
@@ -725,7 +770,12 @@
               <w:rPr>
                 <w:webHidden/>
               </w:rPr>
-              <w:instrText xml:space="preserve">PAGEREF _Toc46748631 \h</w:instrText>
+              <w:instrText>PAGEREF _Toc46748631 \h</w:instrText>
+            </w:r>
+            <w:r>
+              <w:rPr>
+                <w:webHidden/>
+              </w:rPr>
             </w:r>
             <w:r>
               <w:rPr>
@@ -736,7 +786,6 @@
             <w:r>
               <w:rPr>
                 <w:rStyle w:val="IndexLink"/>
-                <w:vanish w:val="false"/>
               </w:rPr>
               <w:tab/>
               <w:t>5</w:t>
@@ -751,11 +800,10 @@
         </w:p>
         <w:p>
           <w:pPr>
-            <w:pStyle w:val="Contents2"/>
+            <w:pStyle w:val="TOC2"/>
             <w:tabs>
-              <w:tab w:val="clear" w:pos="720"/>
-              <w:tab w:val="left" w:pos="880" w:leader="none"/>
-              <w:tab w:val="right" w:pos="9016" w:leader="dot"/>
+              <w:tab w:val="left" w:pos="880"/>
+              <w:tab w:val="right" w:leader="dot" w:pos="9016"/>
             </w:tabs>
             <w:rPr>
               <w:lang w:eastAsia="en-AU"/>
@@ -764,8 +812,8 @@
           <w:hyperlink w:anchor="_Toc46748632">
             <w:r>
               <w:rPr>
-                <w:webHidden/>
-                <w:rStyle w:val="IndexLink"/>
+                <w:rStyle w:val="IndexLink"/>
+                <w:webHidden/>
               </w:rPr>
               <w:t>3.2</w:t>
             </w:r>
@@ -792,7 +840,12 @@
               <w:rPr>
                 <w:webHidden/>
               </w:rPr>
-              <w:instrText xml:space="preserve">PAGEREF _Toc46748632 \h</w:instrText>
+              <w:instrText>PAGEREF _Toc46748632 \h</w:instrText>
+            </w:r>
+            <w:r>
+              <w:rPr>
+                <w:webHidden/>
+              </w:rPr>
             </w:r>
             <w:r>
               <w:rPr>
@@ -803,7 +856,6 @@
             <w:r>
               <w:rPr>
                 <w:rStyle w:val="IndexLink"/>
-                <w:vanish w:val="false"/>
               </w:rPr>
               <w:tab/>
               <w:t>5</w:t>
@@ -818,11 +870,10 @@
         </w:p>
         <w:p>
           <w:pPr>
-            <w:pStyle w:val="Contents1"/>
+            <w:pStyle w:val="TOC1"/>
             <w:tabs>
-              <w:tab w:val="clear" w:pos="720"/>
-              <w:tab w:val="left" w:pos="660" w:leader="none"/>
-              <w:tab w:val="right" w:pos="9016" w:leader="dot"/>
+              <w:tab w:val="left" w:pos="660"/>
+              <w:tab w:val="right" w:leader="dot" w:pos="9016"/>
             </w:tabs>
             <w:rPr>
               <w:lang w:eastAsia="en-AU"/>
@@ -831,8 +882,8 @@
           <w:hyperlink w:anchor="_Toc46748633">
             <w:r>
               <w:rPr>
-                <w:webHidden/>
-                <w:rStyle w:val="IndexLink"/>
+                <w:rStyle w:val="IndexLink"/>
+                <w:webHidden/>
               </w:rPr>
               <w:t>4.0</w:t>
             </w:r>
@@ -859,7 +910,12 @@
               <w:rPr>
                 <w:webHidden/>
               </w:rPr>
-              <w:instrText xml:space="preserve">PAGEREF _Toc46748633 \h</w:instrText>
+              <w:instrText>PAGEREF _Toc46748633 \h</w:instrText>
+            </w:r>
+            <w:r>
+              <w:rPr>
+                <w:webHidden/>
+              </w:rPr>
             </w:r>
             <w:r>
               <w:rPr>
@@ -870,7 +926,6 @@
             <w:r>
               <w:rPr>
                 <w:rStyle w:val="IndexLink"/>
-                <w:vanish w:val="false"/>
               </w:rPr>
               <w:tab/>
               <w:t>6</w:t>
@@ -884,55 +939,16 @@
           </w:hyperlink>
         </w:p>
         <w:p>
-          <w:pPr>
-            <w:pStyle w:val="Normal"/>
-            <w:rPr/>
-          </w:pPr>
           <w:r>
-            <w:rPr/>
-          </w:r>
-          <w:r>
-            <w:rPr/>
             <w:fldChar w:fldCharType="end"/>
           </w:r>
         </w:p>
       </w:sdtContent>
     </w:sdt>
-    <w:p>
-      <w:pPr>
-        <w:pStyle w:val="Normal"/>
-        <w:rPr/>
-      </w:pPr>
-      <w:r>
-        <w:rPr/>
-      </w:r>
-    </w:p>
-    <w:p>
-      <w:pPr>
-        <w:pStyle w:val="Normal"/>
-        <w:rPr/>
-      </w:pPr>
-      <w:r>
-        <w:rPr/>
-      </w:r>
-    </w:p>
-    <w:p>
-      <w:pPr>
-        <w:pStyle w:val="Normal"/>
-        <w:rPr/>
-      </w:pPr>
-      <w:r>
-        <w:rPr/>
-      </w:r>
-    </w:p>
-    <w:p>
-      <w:pPr>
-        <w:pStyle w:val="Normal"/>
-        <w:rPr/>
-      </w:pPr>
-      <w:r>
-        <w:rPr/>
-      </w:r>
+    <w:p/>
+    <w:p/>
+    <w:p/>
+    <w:p>
       <w:r>
         <w:br w:type="page"/>
       </w:r>
@@ -944,11 +960,10 @@
           <w:ilvl w:val="0"/>
           <w:numId w:val="1"/>
         </w:numPr>
-        <w:rPr/>
       </w:pPr>
       <w:bookmarkStart w:id="0" w:name="_Toc46748622"/>
       <w:r>
-        <w:rPr/>
+        <w:lastRenderedPageBreak/>
         <w:t>System Vision</w:t>
       </w:r>
       <w:bookmarkEnd w:id="0"/>
@@ -960,42 +975,45 @@
           <w:ilvl w:val="1"/>
           <w:numId w:val="1"/>
         </w:numPr>
-        <w:rPr/>
       </w:pPr>
       <w:bookmarkStart w:id="1" w:name="_Toc46748623"/>
       <w:r>
-        <w:rPr/>
         <w:t>Problem Background</w:t>
       </w:r>
       <w:bookmarkEnd w:id="1"/>
     </w:p>
     <w:p>
       <w:pPr>
-        <w:pStyle w:val="Normal"/>
-        <w:ind w:left="284" w:hanging="0"/>
-        <w:rPr/>
-      </w:pPr>
-      <w:r>
-        <w:rPr/>
+        <w:ind w:left="284"/>
+      </w:pPr>
+      <w:r>
         <w:t>What problem does this project solve?</w:t>
       </w:r>
     </w:p>
     <w:p>
       <w:pPr>
-        <w:pStyle w:val="Normal"/>
-        <w:ind w:left="284" w:hanging="0"/>
-        <w:rPr/>
-      </w:pPr>
-      <w:r>
-        <w:rPr/>
+        <w:ind w:left="284"/>
+      </w:pPr>
+      <w:r>
         <w:t>Description of the problem</w:t>
+      </w:r>
+      <w:r>
         <w:br/>
         <w:t>stakeholders affected</w:t>
+      </w:r>
+      <w:r>
         <w:br/>
         <w:t>impact of the problem</w:t>
+      </w:r>
+      <w:r>
         <w:br/>
+      </w:r>
+      <w:r>
         <w:br/>
-        <w:t>benefits (on 1.3, as provided headers were sub optimal)</w:t>
+        <w:t xml:space="preserve">benefits (on 1.3, as provided headers </w:t>
+      </w:r>
+      <w:r>
+        <w:t>were sub optimal)</w:t>
       </w:r>
     </w:p>
     <w:p>
@@ -1005,44 +1023,53 @@
           <w:ilvl w:val="1"/>
           <w:numId w:val="1"/>
         </w:numPr>
-        <w:rPr/>
       </w:pPr>
       <w:bookmarkStart w:id="2" w:name="_Toc46748624"/>
       <w:r>
-        <w:rPr/>
         <w:t>System Overview</w:t>
       </w:r>
       <w:bookmarkEnd w:id="2"/>
     </w:p>
     <w:p>
       <w:pPr>
-        <w:pStyle w:val="Normal"/>
-        <w:ind w:left="284" w:hanging="0"/>
-        <w:rPr/>
-      </w:pPr>
-      <w:r>
-        <w:rPr/>
-        <w:t xml:space="preserve">Perspective ( other products in the user environment, </w:t>
-      </w:r>
-      <w:r>
-        <w:rPr/>
+        <w:ind w:left="284"/>
+      </w:pPr>
+      <w:r>
+        <w:t xml:space="preserve">Perspective </w:t>
+      </w:r>
+      <w:proofErr w:type="gramStart"/>
+      <w:r>
+        <w:t>( other</w:t>
+      </w:r>
+      <w:proofErr w:type="gramEnd"/>
+      <w:r>
+        <w:t xml:space="preserve"> products in the user environment, </w:t>
+      </w:r>
+      <w:proofErr w:type="spellStart"/>
+      <w:r>
         <w:t>self contained</w:t>
       </w:r>
-      <w:r>
-        <w:rPr/>
+      <w:proofErr w:type="spellEnd"/>
+      <w:r>
         <w:t>, any other components?)</w:t>
+      </w:r>
+      <w:r>
         <w:br/>
-        <w:t>capability summary (brief)</w:t>
-      </w:r>
-    </w:p>
-    <w:p>
-      <w:pPr>
-        <w:pStyle w:val="Normal"/>
-        <w:ind w:left="284" w:hanging="0"/>
-        <w:rPr/>
-      </w:pPr>
-      <w:r>
-        <w:rPr/>
+      </w:r>
+      <w:proofErr w:type="gramStart"/>
+      <w:r>
+        <w:t>capability</w:t>
+      </w:r>
+      <w:proofErr w:type="gramEnd"/>
+      <w:r>
+        <w:t xml:space="preserve"> summary (brief)</w:t>
+      </w:r>
+    </w:p>
+    <w:p>
+      <w:pPr>
+        <w:ind w:left="284"/>
+      </w:pPr>
+      <w:r>
         <w:t>Assumptions and dependencies</w:t>
       </w:r>
     </w:p>
@@ -1053,84 +1080,52 @@
           <w:ilvl w:val="1"/>
           <w:numId w:val="1"/>
         </w:numPr>
-        <w:rPr/>
       </w:pPr>
       <w:bookmarkStart w:id="3" w:name="_Toc46748625"/>
       <w:r>
-        <w:rPr/>
         <w:t>Potential Benefits</w:t>
       </w:r>
       <w:bookmarkEnd w:id="3"/>
     </w:p>
     <w:p>
       <w:pPr>
-        <w:pStyle w:val="Normal"/>
-        <w:ind w:left="284" w:hanging="0"/>
-        <w:rPr/>
-      </w:pPr>
-      <w:r>
-        <w:rPr/>
+        <w:ind w:left="284"/>
+      </w:pPr>
+      <w:r>
         <w:t>Benefits and the features they derive from</w:t>
+      </w:r>
+      <w:r>
         <w:tab/>
       </w:r>
     </w:p>
     <w:p>
       <w:pPr>
-        <w:pStyle w:val="Normal"/>
-        <w:ind w:left="284" w:hanging="0"/>
-        <w:rPr/>
-      </w:pPr>
-      <w:r>
-        <w:rPr/>
-        <w:t>Capabilities</w:t>
-      </w:r>
-    </w:p>
-    <w:p>
-      <w:pPr>
-        <w:pStyle w:val="Normal"/>
-        <w:ind w:left="284" w:hanging="0"/>
-        <w:rPr/>
-      </w:pPr>
-      <w:r>
-        <w:rPr/>
-        <w:t>critical / important / useful</w:t>
-      </w:r>
-    </w:p>
-    <w:p>
-      <w:pPr>
-        <w:pStyle w:val="Normal"/>
-        <w:rPr/>
-      </w:pPr>
-      <w:r>
-        <w:rPr/>
-      </w:r>
-    </w:p>
-    <w:p>
-      <w:pPr>
-        <w:pStyle w:val="Normal"/>
-        <w:rPr/>
-      </w:pPr>
-      <w:r>
-        <w:rPr/>
-      </w:r>
-    </w:p>
-    <w:p>
-      <w:pPr>
-        <w:pStyle w:val="Normal"/>
-        <w:rPr/>
-      </w:pPr>
-      <w:r>
-        <w:rPr/>
-      </w:r>
-    </w:p>
-    <w:p>
-      <w:pPr>
-        <w:pStyle w:val="Normal"/>
-        <w:rPr/>
-      </w:pPr>
-      <w:r>
-        <w:rPr/>
-      </w:r>
+        <w:ind w:left="284"/>
+      </w:pPr>
+      <w:r>
+        <w:t>Capabiliti</w:t>
+      </w:r>
+      <w:r>
+        <w:t>es</w:t>
+      </w:r>
+    </w:p>
+    <w:p>
+      <w:pPr>
+        <w:ind w:left="284"/>
+      </w:pPr>
+      <w:proofErr w:type="gramStart"/>
+      <w:r>
+        <w:t>critical</w:t>
+      </w:r>
+      <w:proofErr w:type="gramEnd"/>
+      <w:r>
+        <w:t xml:space="preserve"> / important / useful</w:t>
+      </w:r>
+    </w:p>
+    <w:p/>
+    <w:p/>
+    <w:p/>
+    <w:p>
       <w:r>
         <w:br w:type="page"/>
       </w:r>
@@ -1142,11 +1137,10 @@
           <w:ilvl w:val="0"/>
           <w:numId w:val="1"/>
         </w:numPr>
-        <w:rPr/>
       </w:pPr>
       <w:bookmarkStart w:id="4" w:name="_Toc46748626"/>
       <w:r>
-        <w:rPr/>
+        <w:lastRenderedPageBreak/>
         <w:t>Requirements</w:t>
       </w:r>
       <w:bookmarkEnd w:id="4"/>
@@ -1158,18 +1152,15 @@
           <w:ilvl w:val="1"/>
           <w:numId w:val="1"/>
         </w:numPr>
-        <w:rPr/>
       </w:pPr>
       <w:bookmarkStart w:id="5" w:name="_Toc46748627"/>
       <w:r>
-        <w:rPr/>
         <w:t>User Requirements</w:t>
       </w:r>
       <w:bookmarkEnd w:id="5"/>
     </w:p>
     <w:p>
       <w:pPr>
-        <w:pStyle w:val="Normal"/>
         <w:rPr>
           <w:color w:val="FF0000"/>
         </w:rPr>
@@ -1192,12 +1183,17 @@
         <w:rPr>
           <w:color w:val="FF0000"/>
         </w:rPr>
-        <w:t xml:space="preserve"> to be able to do? This should all be from the end users perspective. Can be a combination of narrative text and listing of needs. </w:t>
-      </w:r>
-    </w:p>
-    <w:p>
-      <w:pPr>
-        <w:pStyle w:val="Normal"/>
+        <w:t xml:space="preserve"> to be able to do? This should all be from the end users perspective. Can be a com</w:t>
+      </w:r>
+      <w:r>
+        <w:rPr>
+          <w:color w:val="FF0000"/>
+        </w:rPr>
+        <w:t xml:space="preserve">bination of narrative text and listing of needs. </w:t>
+      </w:r>
+    </w:p>
+    <w:p>
+      <w:pPr>
         <w:rPr>
           <w:color w:val="FF0000"/>
         </w:rPr>
@@ -1211,112 +1207,66 @@
       </w:r>
     </w:p>
     <w:p>
-      <w:pPr>
-        <w:pStyle w:val="Normal"/>
-        <w:rPr/>
-      </w:pPr>
-      <w:r>
-        <w:rPr/>
+      <w:r>
         <w:t>The user must be able to:</w:t>
       </w:r>
     </w:p>
     <w:p>
-      <w:pPr>
-        <w:pStyle w:val="Normal"/>
-        <w:rPr/>
-      </w:pPr>
-      <w:r>
-        <w:rPr/>
+      <w:r>
         <w:t>Open the software</w:t>
       </w:r>
     </w:p>
     <w:p>
-      <w:pPr>
-        <w:pStyle w:val="Normal"/>
-        <w:rPr/>
-      </w:pPr>
-      <w:r>
-        <w:rPr/>
-        <w:t>Load in an existing CSV file or files</w:t>
-      </w:r>
-    </w:p>
-    <w:p>
-      <w:pPr>
-        <w:pStyle w:val="Normal"/>
-        <w:rPr/>
-      </w:pPr>
-      <w:r>
-        <w:rPr/>
+      <w:r>
+        <w:t xml:space="preserve">Load in an existing CSV file or </w:t>
+      </w:r>
+      <w:r>
+        <w:t>files</w:t>
+      </w:r>
+    </w:p>
+    <w:p>
+      <w:r>
         <w:t>Link together CSV files if multiple are present</w:t>
       </w:r>
     </w:p>
     <w:p>
-      <w:pPr>
-        <w:pStyle w:val="Normal"/>
-        <w:rPr/>
-      </w:pPr>
-      <w:r>
-        <w:rPr/>
+      <w:r>
         <w:t>View the formatted information contained in the files, graphically and non-graphically presented</w:t>
       </w:r>
     </w:p>
     <w:p>
-      <w:pPr>
-        <w:pStyle w:val="Normal"/>
-        <w:rPr/>
-      </w:pPr>
-      <w:r>
-        <w:rPr/>
+      <w:r>
         <w:t>The user has made these specific requests:</w:t>
       </w:r>
     </w:p>
     <w:p>
-      <w:pPr>
-        <w:pStyle w:val="Normal"/>
-        <w:rPr/>
-      </w:pPr>
-      <w:r>
-        <w:rPr/>
-        <w:t>For a user-selected period, report the information of all listings in a specified suburb</w:t>
-      </w:r>
-    </w:p>
-    <w:p>
-      <w:pPr>
-        <w:pStyle w:val="Normal"/>
-        <w:rPr/>
-      </w:pPr>
-      <w:r>
-        <w:rPr/>
+      <w:r>
+        <w:t>For a user-selected period, report the information of all list</w:t>
+      </w:r>
+      <w:r>
+        <w:t>ings in a specified suburb</w:t>
+      </w:r>
+    </w:p>
+    <w:p>
+      <w:r>
         <w:t>For a user-selected period, produce a chart to show the distribution of prices of properties</w:t>
       </w:r>
     </w:p>
     <w:p>
-      <w:pPr>
-        <w:pStyle w:val="Normal"/>
-        <w:rPr/>
-      </w:pPr>
-      <w:r>
-        <w:rPr/>
+      <w:r>
         <w:t>For a user-selected period, retrieve all records that contain a keyword (user entered), e.g. pool, pet.</w:t>
       </w:r>
     </w:p>
     <w:p>
-      <w:pPr>
-        <w:pStyle w:val="Normal"/>
-        <w:rPr/>
-      </w:pPr>
-      <w:r>
-        <w:rPr/>
-        <w:t>Analysing how many customers commented on factors related to cleanliness (multiple key words may be associated with cleanliness – justify your selection).</w:t>
-      </w:r>
-    </w:p>
-    <w:p>
-      <w:pPr>
-        <w:pStyle w:val="Normal"/>
-        <w:rPr/>
-      </w:pPr>
-      <w:r>
-        <w:rPr/>
+      <w:r>
+        <w:t>Analysing how many customers com</w:t>
+      </w:r>
+      <w:r>
+        <w:t>mented on factors related to cleanliness (multiple key words may be associated with cleanliness – justify your selection).</w:t>
+      </w:r>
+    </w:p>
+    <w:p>
+      <w:r>
         <w:t xml:space="preserve">One </w:t>
       </w:r>
       <w:r>
@@ -1326,19 +1276,10 @@
         <w:t xml:space="preserve">other ‘insight’ or analysis tool of your </w:t>
       </w:r>
       <w:r>
-        <w:rPr/>
         <w:t>choice (modify this)</w:t>
       </w:r>
     </w:p>
-    <w:p>
-      <w:pPr>
-        <w:pStyle w:val="Normal"/>
-        <w:rPr/>
-      </w:pPr>
-      <w:r>
-        <w:rPr/>
-      </w:r>
-    </w:p>
+    <w:p/>
     <w:p>
       <w:pPr>
         <w:pStyle w:val="Heading2"/>
@@ -1346,30 +1287,32 @@
           <w:ilvl w:val="1"/>
           <w:numId w:val="1"/>
         </w:numPr>
-        <w:rPr/>
-      </w:pPr>
-      <w:r>
-        <w:rPr/>
+      </w:pPr>
+      <w:r>
         <w:t>Software Requirements</w:t>
       </w:r>
     </w:p>
     <w:p>
       <w:pPr>
-        <w:pStyle w:val="Normal"/>
-        <w:rPr>
-          <w:color w:val="FF0000"/>
-        </w:rPr>
-      </w:pPr>
-      <w:r>
-        <w:rPr>
-          <w:color w:val="FF0000"/>
-        </w:rPr>
-        <w:t>In this section you detail what the requirements for the software are. What functionality will it provide? This is usually a formal listing, with requirements often using the word ‘Shall’. IE:</w:t>
-      </w:r>
-    </w:p>
-    <w:p>
-      <w:pPr>
-        <w:pStyle w:val="Normal"/>
+        <w:rPr>
+          <w:color w:val="FF0000"/>
+        </w:rPr>
+      </w:pPr>
+      <w:r>
+        <w:rPr>
+          <w:color w:val="FF0000"/>
+        </w:rPr>
+        <w:t xml:space="preserve">In this section you detail what the </w:t>
+      </w:r>
+      <w:r>
+        <w:rPr>
+          <w:color w:val="FF0000"/>
+        </w:rPr>
+        <w:t>requirements for the software are. What functionality will it provide? This is usually a formal listing, with requirements often using the word ‘Shall’. IE:</w:t>
+      </w:r>
+    </w:p>
+    <w:p>
+      <w:pPr>
         <w:ind w:firstLine="284"/>
         <w:rPr>
           <w:color w:val="FF0000"/>
@@ -1384,7 +1327,6 @@
     </w:p>
     <w:p>
       <w:pPr>
-        <w:pStyle w:val="Normal"/>
         <w:ind w:firstLine="284"/>
         <w:rPr>
           <w:color w:val="FF0000"/>
@@ -1394,27 +1336,41 @@
         <w:rPr>
           <w:color w:val="FF0000"/>
         </w:rPr>
-        <w:t>R1.2 Each file name can be a simple file name or include the full path of the file with one or more levels.</w:t>
-      </w:r>
-    </w:p>
-    <w:p>
-      <w:pPr>
-        <w:pStyle w:val="Normal"/>
+        <w:t>R1.2 Each fil</w:t>
+      </w:r>
+      <w:r>
+        <w:rPr>
+          <w:color w:val="FF0000"/>
+        </w:rPr>
+        <w:t>e name can be a simple file name or include the full path of the file with one or more levels.</w:t>
+      </w:r>
+    </w:p>
+    <w:p>
+      <w:pPr>
         <w:ind w:firstLine="284"/>
         <w:rPr>
           <w:color w:val="FF0000"/>
         </w:rPr>
       </w:pPr>
-      <w:r>
-        <w:rPr>
-          <w:color w:val="FF0000"/>
-        </w:rPr>
-        <w:t>etc …</w:t>
-      </w:r>
-    </w:p>
-    <w:p>
-      <w:pPr>
-        <w:pStyle w:val="Normal"/>
+      <w:proofErr w:type="spellStart"/>
+      <w:proofErr w:type="gramStart"/>
+      <w:r>
+        <w:rPr>
+          <w:color w:val="FF0000"/>
+        </w:rPr>
+        <w:t>etc</w:t>
+      </w:r>
+      <w:proofErr w:type="spellEnd"/>
+      <w:proofErr w:type="gramEnd"/>
+      <w:r>
+        <w:rPr>
+          <w:color w:val="FF0000"/>
+        </w:rPr>
+        <w:t xml:space="preserve"> …</w:t>
+      </w:r>
+    </w:p>
+    <w:p>
+      <w:pPr>
         <w:rPr>
           <w:color w:val="FF0000"/>
         </w:rPr>
@@ -1427,166 +1383,103 @@
       </w:r>
     </w:p>
     <w:p>
-      <w:pPr>
-        <w:pStyle w:val="Normal"/>
-        <w:rPr/>
-      </w:pPr>
-      <w:r>
-        <w:rPr/>
-        <w:t>The program executable shall be portable, and shall open and run on windows machines without any additional dependencies</w:t>
-      </w:r>
-    </w:p>
-    <w:p>
-      <w:pPr>
-        <w:pStyle w:val="Normal"/>
-        <w:rPr/>
-      </w:pPr>
-      <w:r>
-        <w:rPr/>
+      <w:r>
+        <w:t>The program executable shall be portable, and shall open</w:t>
+      </w:r>
+      <w:r>
+        <w:t xml:space="preserve"> and run on windows machines without any additional dependencies</w:t>
+      </w:r>
+    </w:p>
+    <w:p>
+      <w:r>
         <w:t>The program shall be interacted with by the user through a GUI at all times</w:t>
       </w:r>
     </w:p>
     <w:p>
-      <w:pPr>
-        <w:pStyle w:val="Normal"/>
-        <w:rPr/>
-      </w:pPr>
-      <w:r>
-        <w:rPr/>
+      <w:r>
+        <w:lastRenderedPageBreak/>
         <w:t>The program shall accept one or more CSV files as input, chosen through a file picker</w:t>
       </w:r>
     </w:p>
     <w:p>
-      <w:pPr>
-        <w:pStyle w:val="Normal"/>
-        <w:rPr/>
-      </w:pPr>
-      <w:r>
-        <w:rPr/>
-        <w:t>Where multiple CSV files are provided, the program shall be able to link these together as long as they contain matching ID fields</w:t>
-      </w:r>
-    </w:p>
-    <w:p>
-      <w:pPr>
-        <w:pStyle w:val="Normal"/>
-        <w:rPr/>
-      </w:pPr>
-      <w:r>
-        <w:rPr/>
+      <w:r>
+        <w:t xml:space="preserve">Where multiple CSV files are </w:t>
+      </w:r>
+      <w:r>
+        <w:t>provided, the program shall be able to link these together as long as they contain matching ID fields</w:t>
+      </w:r>
+    </w:p>
+    <w:p>
+      <w:r>
         <w:t>When a CSV file is loaded, the program shall give the user the option to mark the ID field, as well as rename other fields</w:t>
       </w:r>
     </w:p>
     <w:p>
-      <w:pPr>
-        <w:pStyle w:val="Normal"/>
-        <w:rPr/>
-      </w:pPr>
-      <w:r>
-        <w:rPr/>
-        <w:t>The program shall gracefully handle improperly formatted CSV files</w:t>
-      </w:r>
-    </w:p>
-    <w:p>
-      <w:pPr>
-        <w:pStyle w:val="Normal"/>
-        <w:rPr/>
-      </w:pPr>
-      <w:r>
-        <w:rPr/>
+      <w:r>
+        <w:t>The program shall gracefully ha</w:t>
+      </w:r>
+      <w:r>
+        <w:t>ndle improperly formatted CSV files</w:t>
+      </w:r>
+    </w:p>
+    <w:p>
+      <w:r>
         <w:t>The program shall display the loaded results in a raw or visual format</w:t>
       </w:r>
     </w:p>
     <w:p>
-      <w:pPr>
-        <w:pStyle w:val="Normal"/>
-        <w:rPr/>
-      </w:pPr>
-      <w:r>
-        <w:rPr/>
+      <w:r>
         <w:t>The program shall allow the user to filter the data in these ways:</w:t>
       </w:r>
     </w:p>
     <w:p>
-      <w:pPr>
-        <w:pStyle w:val="Normal"/>
-        <w:rPr/>
-      </w:pPr>
-      <w:r>
-        <w:rPr/>
+      <w:r>
         <w:t>-</w:t>
+      </w:r>
+      <w:r>
         <w:br/>
         <w:t>-</w:t>
+      </w:r>
+      <w:r>
         <w:br/>
         <w:t>_</w:t>
       </w:r>
     </w:p>
     <w:p>
-      <w:pPr>
-        <w:pStyle w:val="Normal"/>
-        <w:rPr/>
-      </w:pPr>
-      <w:r>
-        <w:rPr/>
+      <w:r>
         <w:t>_</w:t>
       </w:r>
     </w:p>
     <w:p>
-      <w:pPr>
-        <w:pStyle w:val="Normal"/>
-        <w:rPr/>
-      </w:pPr>
-      <w:r>
-        <w:rPr/>
+      <w:r>
         <w:t>-</w:t>
       </w:r>
     </w:p>
     <w:p>
-      <w:pPr>
-        <w:pStyle w:val="Normal"/>
-        <w:rPr/>
-      </w:pPr>
-      <w:r>
-        <w:rPr/>
-        <w:t>The program shall allow the user to export a combined or filtered CSV file</w:t>
-      </w:r>
-    </w:p>
-    <w:p>
-      <w:pPr>
-        <w:pStyle w:val="Normal"/>
-        <w:rPr/>
-      </w:pPr>
-      <w:r>
-        <w:rPr/>
+      <w:r>
+        <w:t>The program shall allow the user to export a combined or filtered CSV fi</w:t>
+      </w:r>
+      <w:r>
+        <w:t>le</w:t>
+      </w:r>
+    </w:p>
+    <w:p>
+      <w:r>
         <w:t>The program shall allow the user to export a visual graph as a PNG file</w:t>
       </w:r>
     </w:p>
     <w:p>
-      <w:pPr>
-        <w:pStyle w:val="Normal"/>
-        <w:rPr/>
-      </w:pPr>
-      <w:r>
-        <w:rPr/>
+      <w:r>
         <w:t>The program shall allow the user to unload the files and return to the original prompt</w:t>
       </w:r>
     </w:p>
     <w:p>
-      <w:pPr>
-        <w:pStyle w:val="Normal"/>
-        <w:rPr/>
-      </w:pPr>
-      <w:r>
-        <w:rPr/>
+      <w:r>
         <w:t>The program shall allow the user to exit the program gracefully</w:t>
       </w:r>
     </w:p>
     <w:p>
-      <w:pPr>
-        <w:pStyle w:val="Normal"/>
-        <w:rPr/>
-      </w:pPr>
-      <w:r>
-        <w:rPr/>
+      <w:r>
         <w:t xml:space="preserve"> </w:t>
       </w:r>
     </w:p>
@@ -1597,22 +1490,21 @@
           <w:ilvl w:val="1"/>
           <w:numId w:val="1"/>
         </w:numPr>
-        <w:rPr/>
       </w:pPr>
       <w:bookmarkStart w:id="6" w:name="_Toc46748629"/>
       <w:r>
-        <w:rPr/>
         <w:t>Use Cases</w:t>
       </w:r>
       <w:bookmarkEnd w:id="6"/>
       <w:r>
-        <w:rPr/>
-        <w:t xml:space="preserve"> &amp; Use Case Diagrams</w:t>
-      </w:r>
-    </w:p>
-    <w:p>
-      <w:pPr>
-        <w:pStyle w:val="Normal"/>
+        <w:t xml:space="preserve"> &amp; Use Case Diagram</w:t>
+      </w:r>
+      <w:r>
+        <w:t>s</w:t>
+      </w:r>
+    </w:p>
+    <w:p>
+      <w:pPr>
         <w:rPr>
           <w:color w:val="FF0000"/>
         </w:rPr>
@@ -1624,41 +1516,10 @@
         <w:t>In this section you provide some use cases showing how people may use your software.</w:t>
       </w:r>
     </w:p>
-    <w:p>
-      <w:pPr>
-        <w:pStyle w:val="Normal"/>
-        <w:rPr/>
-      </w:pPr>
-      <w:r>
-        <w:rPr/>
-      </w:r>
-    </w:p>
-    <w:p>
-      <w:pPr>
-        <w:pStyle w:val="Normal"/>
-        <w:rPr/>
-      </w:pPr>
-      <w:r>
-        <w:rPr/>
-      </w:r>
-    </w:p>
-    <w:p>
-      <w:pPr>
-        <w:pStyle w:val="Normal"/>
-        <w:rPr/>
-      </w:pPr>
-      <w:r>
-        <w:rPr/>
-      </w:r>
-    </w:p>
-    <w:p>
-      <w:pPr>
-        <w:pStyle w:val="Normal"/>
-        <w:rPr/>
-      </w:pPr>
-      <w:r>
-        <w:rPr/>
-      </w:r>
+    <w:p/>
+    <w:p/>
+    <w:p/>
+    <w:p>
       <w:r>
         <w:br w:type="page"/>
       </w:r>
@@ -1670,11 +1531,10 @@
           <w:ilvl w:val="0"/>
           <w:numId w:val="1"/>
         </w:numPr>
-        <w:rPr/>
       </w:pPr>
       <w:bookmarkStart w:id="7" w:name="_Toc46748630"/>
       <w:r>
-        <w:rPr/>
+        <w:lastRenderedPageBreak/>
         <w:t>Software Design and System Components</w:t>
       </w:r>
       <w:bookmarkEnd w:id="7"/>
@@ -1686,16 +1546,13 @@
           <w:ilvl w:val="1"/>
           <w:numId w:val="1"/>
         </w:numPr>
-        <w:rPr/>
-      </w:pPr>
-      <w:r>
-        <w:rPr/>
+      </w:pPr>
+      <w:r>
         <w:t>Software Design</w:t>
       </w:r>
     </w:p>
     <w:p>
       <w:pPr>
-        <w:pStyle w:val="Normal"/>
         <w:rPr>
           <w:color w:val="FF0000"/>
         </w:rPr>
@@ -1714,10 +1571,8 @@
           <w:ilvl w:val="1"/>
           <w:numId w:val="1"/>
         </w:numPr>
-        <w:rPr/>
-      </w:pPr>
-      <w:r>
-        <w:rPr/>
+      </w:pPr>
+      <w:r>
         <w:t>System Components</w:t>
       </w:r>
     </w:p>
@@ -1728,25 +1583,28 @@
           <w:ilvl w:val="2"/>
           <w:numId w:val="1"/>
         </w:numPr>
-        <w:rPr/>
-      </w:pPr>
-      <w:r>
-        <w:rPr/>
+      </w:pPr>
+      <w:r>
         <w:t>Functions</w:t>
       </w:r>
     </w:p>
     <w:p>
       <w:pPr>
-        <w:pStyle w:val="Normal"/>
-        <w:rPr>
-          <w:color w:val="FF0000"/>
-        </w:rPr>
-      </w:pPr>
-      <w:r>
-        <w:rPr>
-          <w:color w:val="FF0000"/>
-        </w:rPr>
-        <w:t>Preliminary list of all functions in the software. For each function in the list the following information is provided:</w:t>
+        <w:rPr>
+          <w:color w:val="FF0000"/>
+        </w:rPr>
+      </w:pPr>
+      <w:r>
+        <w:rPr>
+          <w:color w:val="FF0000"/>
+        </w:rPr>
+        <w:t xml:space="preserve">Preliminary list of all </w:t>
+      </w:r>
+      <w:r>
+        <w:rPr>
+          <w:color w:val="FF0000"/>
+        </w:rPr>
+        <w:t>functions in the software. For each function in the list the following information is provided:</w:t>
       </w:r>
     </w:p>
     <w:p>
@@ -1800,7 +1658,41 @@
         <w:rPr>
           <w:color w:val="FF0000"/>
         </w:rPr>
-        <w:t>a list of any side effects caused by the function (ie change global or member variables, changes data passed by reference from calling function etc)</w:t>
+        <w:t>a list of any side ef</w:t>
+      </w:r>
+      <w:r>
+        <w:rPr>
+          <w:color w:val="FF0000"/>
+        </w:rPr>
+        <w:t>fects caused by the function (</w:t>
+      </w:r>
+      <w:proofErr w:type="spellStart"/>
+      <w:r>
+        <w:rPr>
+          <w:color w:val="FF0000"/>
+        </w:rPr>
+        <w:t>ie</w:t>
+      </w:r>
+      <w:proofErr w:type="spellEnd"/>
+      <w:r>
+        <w:rPr>
+          <w:color w:val="FF0000"/>
+        </w:rPr>
+        <w:t xml:space="preserve"> change global or member variables, changes data passed by reference from calling function </w:t>
+      </w:r>
+      <w:proofErr w:type="spellStart"/>
+      <w:r>
+        <w:rPr>
+          <w:color w:val="FF0000"/>
+        </w:rPr>
+        <w:t>etc</w:t>
+      </w:r>
+      <w:proofErr w:type="spellEnd"/>
+      <w:r>
+        <w:rPr>
+          <w:color w:val="FF0000"/>
+        </w:rPr>
+        <w:t>)</w:t>
       </w:r>
     </w:p>
     <w:p>
@@ -1821,15 +1713,7 @@
         <w:t>a description of the function’s return value</w:t>
       </w:r>
     </w:p>
-    <w:p>
-      <w:pPr>
-        <w:pStyle w:val="Normal"/>
-        <w:rPr/>
-      </w:pPr>
-      <w:r>
-        <w:rPr/>
-      </w:r>
-    </w:p>
+    <w:p/>
     <w:p>
       <w:pPr>
         <w:pStyle w:val="Heading3"/>
@@ -1837,25 +1721,402 @@
           <w:ilvl w:val="2"/>
           <w:numId w:val="1"/>
         </w:numPr>
-        <w:rPr/>
-      </w:pPr>
-      <w:r>
-        <w:rPr/>
+      </w:pPr>
+      <w:r>
         <w:t>Data Structures / Data Sources</w:t>
       </w:r>
     </w:p>
-    <w:p>
-      <w:pPr>
-        <w:pStyle w:val="Normal"/>
-        <w:rPr>
-          <w:color w:val="FF0000"/>
-        </w:rPr>
-      </w:pPr>
-      <w:r>
-        <w:rPr>
-          <w:color w:val="FF0000"/>
-        </w:rPr>
-        <w:t>List of all data structures in the software (eg linked lists, trees, arrays etc) or eternal data sources. For each data structure in the list the following information is provided:</w:t>
+    <w:p/>
+    <w:p>
+      <w:r>
+        <w:t>In this section, data structures that would</w:t>
+      </w:r>
+      <w:r>
+        <w:t xml:space="preserve"> be used within the softwa</w:t>
+      </w:r>
+      <w:r>
+        <w:t>re</w:t>
+      </w:r>
+      <w:r>
+        <w:t xml:space="preserve"> mentioned</w:t>
+      </w:r>
+      <w:r>
+        <w:t xml:space="preserve">, with a description of their </w:t>
+      </w:r>
+      <w:r>
+        <w:t>role, data members, and the functions that interact with them.</w:t>
+      </w:r>
+    </w:p>
+    <w:p/>
+    <w:p>
+      <w:pPr>
+        <w:rPr>
+          <w:b/>
+        </w:rPr>
+      </w:pPr>
+      <w:r>
+        <w:rPr>
+          <w:b/>
+        </w:rPr>
+        <w:t>Database Array</w:t>
+      </w:r>
+    </w:p>
+    <w:p>
+      <w:r>
+        <w:t>It will show the</w:t>
+      </w:r>
+      <w:r>
+        <w:t xml:space="preserve"> internal storage of data extracted from CSV files. </w:t>
+      </w:r>
+      <w:r>
+        <w:t>This can function as a multidimensional array where each row represents a CSV item and each column has a particular attribute.</w:t>
+      </w:r>
+    </w:p>
+    <w:p/>
+    <w:p>
+      <w:r>
+        <w:t>Data Members:</w:t>
+      </w:r>
+    </w:p>
+    <w:p>
+      <w:r>
+        <w:t>Rows: Entries from CSV.</w:t>
+      </w:r>
+    </w:p>
+    <w:p>
+      <w:r>
+        <w:t xml:space="preserve">Columns: Attributes </w:t>
+      </w:r>
+      <w:r>
+        <w:t>of data.</w:t>
+      </w:r>
+    </w:p>
+    <w:p/>
+    <w:p>
+      <w:r>
+        <w:t>Functions using it:</w:t>
+      </w:r>
+    </w:p>
+    <w:p>
+      <w:proofErr w:type="spellStart"/>
+      <w:r>
+        <w:t>ReadCSV</w:t>
+      </w:r>
+      <w:proofErr w:type="spellEnd"/>
+    </w:p>
+    <w:p>
+      <w:proofErr w:type="spellStart"/>
+      <w:r>
+        <w:t>MergeCSVFile</w:t>
+      </w:r>
+      <w:proofErr w:type="spellEnd"/>
+    </w:p>
+    <w:p>
+      <w:proofErr w:type="spellStart"/>
+      <w:r>
+        <w:t>FilterData</w:t>
+      </w:r>
+      <w:proofErr w:type="spellEnd"/>
+    </w:p>
+    <w:p>
+      <w:proofErr w:type="spellStart"/>
+      <w:r>
+        <w:lastRenderedPageBreak/>
+        <w:t>MakeChart</w:t>
+      </w:r>
+      <w:proofErr w:type="spellEnd"/>
+    </w:p>
+    <w:p>
+      <w:proofErr w:type="spellStart"/>
+      <w:r>
+        <w:t>ExportCSV</w:t>
+      </w:r>
+      <w:proofErr w:type="spellEnd"/>
+    </w:p>
+    <w:p/>
+    <w:p/>
+    <w:p>
+      <w:pPr>
+        <w:rPr>
+          <w:b/>
+        </w:rPr>
+      </w:pPr>
+      <w:r>
+        <w:rPr>
+          <w:b/>
+        </w:rPr>
+        <w:t>Chart Data Structure</w:t>
+      </w:r>
+    </w:p>
+    <w:p>
+      <w:r>
+        <w:t>Contains information that is expressly intended for visualisation, such as the values that will be plotted and their corresponding labels.</w:t>
+      </w:r>
+    </w:p>
+    <w:p/>
+    <w:p>
+      <w:r>
+        <w:t>Data Members:</w:t>
+      </w:r>
+    </w:p>
+    <w:p>
+      <w:r>
+        <w:t>Labels: x-axis values or keys.</w:t>
+      </w:r>
+    </w:p>
+    <w:p>
+      <w:r>
+        <w:t>Data Points</w:t>
+      </w:r>
+      <w:r>
+        <w:t>: y-axis values or numerical values to be plotted.</w:t>
+      </w:r>
+    </w:p>
+    <w:p/>
+    <w:p>
+      <w:r>
+        <w:t>Functions using it:</w:t>
+      </w:r>
+    </w:p>
+    <w:p>
+      <w:proofErr w:type="spellStart"/>
+      <w:r>
+        <w:t>MakeChart</w:t>
+      </w:r>
+      <w:proofErr w:type="spellEnd"/>
+    </w:p>
+    <w:p>
+      <w:proofErr w:type="spellStart"/>
+      <w:r>
+        <w:t>ExportPNGChart</w:t>
+      </w:r>
+      <w:proofErr w:type="spellEnd"/>
+    </w:p>
+    <w:p/>
+    <w:p>
+      <w:pPr>
+        <w:rPr>
+          <w:b/>
+        </w:rPr>
+      </w:pPr>
+      <w:r>
+        <w:rPr>
+          <w:b/>
+        </w:rPr>
+        <w:t xml:space="preserve">Description of the ID Mapping Structure: </w:t>
+      </w:r>
+    </w:p>
+    <w:p>
+      <w:r>
+        <w:t>Helps in connecting various CSV files. Stores the ID column's corresponding column in each CSV.</w:t>
+      </w:r>
+    </w:p>
+    <w:p/>
+    <w:p>
+      <w:r>
+        <w:t>Data Members:</w:t>
+      </w:r>
+    </w:p>
+    <w:p>
+      <w:proofErr w:type="spellStart"/>
+      <w:r>
+        <w:t>CSVName</w:t>
+      </w:r>
+      <w:proofErr w:type="spellEnd"/>
+      <w:r>
+        <w:t>: The CSV's name or reference.</w:t>
+      </w:r>
+    </w:p>
+    <w:p>
+      <w:proofErr w:type="spellStart"/>
+      <w:r>
+        <w:t>IDColumnName</w:t>
+      </w:r>
+      <w:proofErr w:type="spellEnd"/>
+      <w:r>
+        <w:t>: The name of the column designated as the ID.</w:t>
+      </w:r>
+    </w:p>
+    <w:p/>
+    <w:p>
+      <w:r>
+        <w:t>Functions using it:</w:t>
+      </w:r>
+    </w:p>
+    <w:p>
+      <w:proofErr w:type="spellStart"/>
+      <w:r>
+        <w:t>MarkAsID</w:t>
+      </w:r>
+      <w:proofErr w:type="spellEnd"/>
+    </w:p>
+    <w:p>
+      <w:proofErr w:type="spellStart"/>
+      <w:r>
+        <w:t>MergeCSVFile</w:t>
+      </w:r>
+      <w:proofErr w:type="spellEnd"/>
+    </w:p>
+    <w:p/>
+    <w:p/>
+    <w:p>
+      <w:pPr>
+        <w:tabs>
+          <w:tab w:val="left" w:pos="2010"/>
+        </w:tabs>
+        <w:rPr>
+          <w:b/>
+        </w:rPr>
+      </w:pPr>
+      <w:r>
+        <w:rPr>
+          <w:b/>
+        </w:rPr>
+        <w:lastRenderedPageBreak/>
+        <w:t>Filter Parameters</w:t>
+      </w:r>
+      <w:r>
+        <w:rPr>
+          <w:b/>
+        </w:rPr>
+        <w:tab/>
+      </w:r>
+    </w:p>
+    <w:p>
+      <w:r>
+        <w:t xml:space="preserve">Contains the user-defined parameters the user has set for the data. It could be a class or </w:t>
+      </w:r>
+      <w:proofErr w:type="spellStart"/>
+      <w:r>
+        <w:t>struct</w:t>
+      </w:r>
+      <w:proofErr w:type="spellEnd"/>
+      <w:r>
+        <w:t xml:space="preserve"> that stores the data type, the range of values to filter by, and the column to be filtered.</w:t>
+      </w:r>
+    </w:p>
+    <w:p/>
+    <w:p>
+      <w:r>
+        <w:t>Data Members:</w:t>
+      </w:r>
+    </w:p>
+    <w:p>
+      <w:proofErr w:type="spellStart"/>
+      <w:r>
+        <w:t>ColumnName</w:t>
+      </w:r>
+      <w:proofErr w:type="spellEnd"/>
+      <w:r>
+        <w:t>: The name of the filtering column.</w:t>
+      </w:r>
+    </w:p>
+    <w:p>
+      <w:proofErr w:type="spellStart"/>
+      <w:r>
+        <w:t>DataType</w:t>
+      </w:r>
+      <w:proofErr w:type="spellEnd"/>
+      <w:r>
+        <w:t>: the type of data, such as date, text, or numeric.</w:t>
+      </w:r>
+    </w:p>
+    <w:p>
+      <w:proofErr w:type="spellStart"/>
+      <w:r>
+        <w:t>ValueRange</w:t>
+      </w:r>
+      <w:proofErr w:type="spellEnd"/>
+      <w:r>
+        <w:t>: Defines upper and lower filtering limits.</w:t>
+      </w:r>
+    </w:p>
+    <w:p>
+      <w:r>
+        <w:t>.</w:t>
+      </w:r>
+    </w:p>
+    <w:p>
+      <w:r>
+        <w:t>Functions using it:</w:t>
+      </w:r>
+    </w:p>
+    <w:p>
+      <w:proofErr w:type="spellStart"/>
+      <w:r>
+        <w:t>FilterData</w:t>
+      </w:r>
+      <w:proofErr w:type="spellEnd"/>
+    </w:p>
+    <w:p/>
+    <w:p/>
+    <w:p>
+      <w:pPr>
+        <w:rPr>
+          <w:b/>
+        </w:rPr>
+      </w:pPr>
+      <w:r>
+        <w:rPr>
+          <w:b/>
+        </w:rPr>
+        <w:t>External Data Source:</w:t>
+      </w:r>
+      <w:bookmarkStart w:id="8" w:name="_GoBack"/>
+      <w:bookmarkEnd w:id="8"/>
+    </w:p>
+    <w:p>
+      <w:r>
+        <w:t>CSV files are an external data source. As external data sources, CSV files are widely utilised by the programme. These are used for data export as well as input (reading data).</w:t>
+      </w:r>
+    </w:p>
+    <w:p/>
+    <w:p/>
+    <w:p>
+      <w:pPr>
+        <w:rPr>
+          <w:color w:val="FF0000"/>
+        </w:rPr>
+      </w:pPr>
+      <w:r>
+        <w:rPr>
+          <w:color w:val="FF0000"/>
+        </w:rPr>
+        <w:t>List of all data structures in the software (</w:t>
+      </w:r>
+      <w:proofErr w:type="spellStart"/>
+      <w:r>
+        <w:rPr>
+          <w:color w:val="FF0000"/>
+        </w:rPr>
+        <w:t>eg</w:t>
+      </w:r>
+      <w:proofErr w:type="spellEnd"/>
+      <w:r>
+        <w:rPr>
+          <w:color w:val="FF0000"/>
+        </w:rPr>
+        <w:t xml:space="preserve"> </w:t>
+      </w:r>
+      <w:r>
+        <w:rPr>
+          <w:color w:val="FF0000"/>
+        </w:rPr>
+        <w:t xml:space="preserve">linked lists, trees, arrays </w:t>
+      </w:r>
+      <w:proofErr w:type="spellStart"/>
+      <w:r>
+        <w:rPr>
+          <w:color w:val="FF0000"/>
+        </w:rPr>
+        <w:t>etc</w:t>
+      </w:r>
+      <w:proofErr w:type="spellEnd"/>
+      <w:r>
+        <w:rPr>
+          <w:color w:val="FF0000"/>
+        </w:rPr>
+        <w:t>) or eternal data sources. For each data structure in the list the following information is provided:</w:t>
       </w:r>
     </w:p>
     <w:p>
@@ -1873,7 +2134,21 @@
         <w:rPr>
           <w:color w:val="FF0000"/>
         </w:rPr>
-        <w:t xml:space="preserve">Type of structure (tree, list etc), </w:t>
+        <w:t xml:space="preserve">Type of structure (tree, list </w:t>
+      </w:r>
+      <w:proofErr w:type="spellStart"/>
+      <w:r>
+        <w:rPr>
+          <w:color w:val="FF0000"/>
+        </w:rPr>
+        <w:t>etc</w:t>
+      </w:r>
+      <w:proofErr w:type="spellEnd"/>
+      <w:r>
+        <w:rPr>
+          <w:color w:val="FF0000"/>
+        </w:rPr>
+        <w:t xml:space="preserve">), </w:t>
       </w:r>
     </w:p>
     <w:p>
@@ -1909,7 +2184,13 @@
         <w:rPr>
           <w:color w:val="FF0000"/>
         </w:rPr>
-        <w:t>List of data members, and what each one is for do</w:t>
+        <w:t>List of data members, and what each one is for</w:t>
+      </w:r>
+      <w:r>
+        <w:rPr>
+          <w:color w:val="FF0000"/>
+        </w:rPr>
+        <w:t xml:space="preserve"> do</w:t>
       </w:r>
     </w:p>
     <w:p>
@@ -1933,16 +2214,11 @@
     <w:p>
       <w:pPr>
         <w:pStyle w:val="ListParagraph"/>
-        <w:ind w:left="1080" w:hanging="0"/>
-        <w:rPr>
-          <w:color w:val="FF0000"/>
-        </w:rPr>
-      </w:pPr>
-      <w:r>
-        <w:rPr>
-          <w:color w:val="FF0000"/>
-        </w:rPr>
-      </w:r>
+        <w:ind w:left="1080"/>
+        <w:rPr>
+          <w:color w:val="FF0000"/>
+        </w:rPr>
+      </w:pPr>
     </w:p>
     <w:p>
       <w:pPr>
@@ -1951,16 +2227,13 @@
           <w:ilvl w:val="2"/>
           <w:numId w:val="1"/>
         </w:numPr>
-        <w:rPr/>
-      </w:pPr>
-      <w:r>
-        <w:rPr/>
+      </w:pPr>
+      <w:r>
         <w:t>Detailed Design</w:t>
       </w:r>
     </w:p>
     <w:p>
       <w:pPr>
-        <w:pStyle w:val="Normal"/>
         <w:rPr>
           <w:color w:val="FF0000"/>
         </w:rPr>
@@ -1974,38 +2247,19 @@
     </w:p>
     <w:p>
       <w:pPr>
-        <w:pStyle w:val="Normal"/>
-        <w:rPr>
-          <w:color w:val="FF0000"/>
-        </w:rPr>
-      </w:pPr>
-      <w:r>
-        <w:rPr>
-          <w:color w:val="FF0000"/>
-        </w:rPr>
-      </w:r>
-    </w:p>
-    <w:p>
-      <w:pPr>
-        <w:pStyle w:val="Normal"/>
-        <w:rPr>
-          <w:color w:val="FF0000"/>
-        </w:rPr>
-      </w:pPr>
-      <w:r>
-        <w:rPr>
-          <w:color w:val="FF0000"/>
-        </w:rPr>
-      </w:r>
-    </w:p>
-    <w:p>
-      <w:pPr>
-        <w:pStyle w:val="Normal"/>
-        <w:rPr/>
-      </w:pPr>
-      <w:r>
-        <w:rPr/>
-      </w:r>
+        <w:rPr>
+          <w:color w:val="FF0000"/>
+        </w:rPr>
+      </w:pPr>
+    </w:p>
+    <w:p>
+      <w:pPr>
+        <w:rPr>
+          <w:color w:val="FF0000"/>
+        </w:rPr>
+      </w:pPr>
+    </w:p>
+    <w:p>
       <w:r>
         <w:br w:type="page"/>
       </w:r>
@@ -2017,38 +2271,34 @@
           <w:ilvl w:val="0"/>
           <w:numId w:val="1"/>
         </w:numPr>
-        <w:rPr/>
-      </w:pPr>
-      <w:bookmarkStart w:id="8" w:name="_Toc46748633"/>
-      <w:r>
-        <w:rPr/>
+      </w:pPr>
+      <w:bookmarkStart w:id="9" w:name="_Toc46748633"/>
+      <w:r>
+        <w:lastRenderedPageBreak/>
         <w:t>User Interface Design</w:t>
       </w:r>
-      <w:bookmarkEnd w:id="8"/>
-    </w:p>
-    <w:p>
-      <w:pPr>
-        <w:pStyle w:val="Normal"/>
-        <w:rPr>
-          <w:color w:val="FF0000"/>
-        </w:rPr>
-      </w:pPr>
-      <w:r>
-        <w:rPr>
-          <w:color w:val="FF0000"/>
-        </w:rPr>
-        <w:t>This is your initial interface design. Describe the tools you used for this design stage and any key findings that informed your design.  This introduction is descriptive and should explain what you have completed for the actual design work you will present in the sub-sections below.</w:t>
-      </w:r>
-    </w:p>
-    <w:p>
-      <w:pPr>
-        <w:pStyle w:val="Normal"/>
-        <w:rPr/>
-      </w:pPr>
-      <w:r>
-        <w:rPr/>
-      </w:r>
-    </w:p>
+      <w:bookmarkEnd w:id="9"/>
+    </w:p>
+    <w:p>
+      <w:pPr>
+        <w:rPr>
+          <w:color w:val="FF0000"/>
+        </w:rPr>
+      </w:pPr>
+      <w:r>
+        <w:rPr>
+          <w:color w:val="FF0000"/>
+        </w:rPr>
+        <w:t xml:space="preserve">This is your initial interface design. Describe the tools you used for this design stage </w:t>
+      </w:r>
+      <w:r>
+        <w:rPr>
+          <w:color w:val="FF0000"/>
+        </w:rPr>
+        <w:t>and any key findings that informed your design.  This introduction is descriptive and should explain what you have completed for the actual design work you will present in the sub-sections below.</w:t>
+      </w:r>
+    </w:p>
+    <w:p/>
     <w:p>
       <w:pPr>
         <w:pStyle w:val="Heading2"/>
@@ -2056,36 +2306,37 @@
           <w:ilvl w:val="1"/>
           <w:numId w:val="1"/>
         </w:numPr>
-        <w:rPr/>
-      </w:pPr>
-      <w:r>
-        <w:rPr/>
+      </w:pPr>
+      <w:r>
         <w:t>Structural Design</w:t>
       </w:r>
     </w:p>
     <w:p>
       <w:pPr>
-        <w:pStyle w:val="Normal"/>
-        <w:rPr>
-          <w:color w:val="FF0000"/>
-        </w:rPr>
-      </w:pPr>
-      <w:r>
-        <w:rPr>
-          <w:color w:val="FF0000"/>
-        </w:rPr>
-        <w:t xml:space="preserve">Structural design refers to the navigational and information structure of your product – the structure that supports the interface layout.  How will you structure your product?  How will you group your information?  How will you navigate through your product?  Why?  This can take the form of a diagram showing structure and hierarchy, supported by a discussion and justification of your choices.  Why have you made these design choices? Describe and outline the structure of your interface and of your information. </w:t>
-      </w:r>
-    </w:p>
-    <w:p>
-      <w:pPr>
-        <w:pStyle w:val="Normal"/>
-        <w:rPr/>
-      </w:pPr>
-      <w:r>
-        <w:rPr/>
-      </w:r>
-    </w:p>
+        <w:rPr>
+          <w:color w:val="FF0000"/>
+        </w:rPr>
+      </w:pPr>
+      <w:r>
+        <w:rPr>
+          <w:color w:val="FF0000"/>
+        </w:rPr>
+        <w:t>Structural design refers to the navigatio</w:t>
+      </w:r>
+      <w:r>
+        <w:rPr>
+          <w:color w:val="FF0000"/>
+        </w:rPr>
+        <w:t>nal and information structure of your product – the structure that supports the interface layout.  How will you structure your product?  How will you group your information?  How will you navigate through your product?  Why?  This can take the form of a di</w:t>
+      </w:r>
+      <w:r>
+        <w:rPr>
+          <w:color w:val="FF0000"/>
+        </w:rPr>
+        <w:t xml:space="preserve">agram showing structure and hierarchy, supported by a discussion and justification of your choices.  Why have you made these design choices? Describe and outline the structure of your interface and of your information. </w:t>
+      </w:r>
+    </w:p>
+    <w:p/>
     <w:p>
       <w:pPr>
         <w:pStyle w:val="Heading2"/>
@@ -2093,184 +2344,79 @@
           <w:ilvl w:val="1"/>
           <w:numId w:val="1"/>
         </w:numPr>
-        <w:rPr/>
-      </w:pPr>
-      <w:r>
-        <w:rPr/>
+      </w:pPr>
+      <w:r>
         <w:t>Visual Design</w:t>
       </w:r>
     </w:p>
     <w:p>
       <w:pPr>
-        <w:pStyle w:val="Normal"/>
-        <w:rPr>
-          <w:color w:val="FF0000"/>
-        </w:rPr>
-      </w:pPr>
-      <w:r>
-        <w:rPr>
-          <w:color w:val="FF0000"/>
-        </w:rPr>
-        <w:t xml:space="preserve">Detail your visual design: Layout, visual elements, icons, graphics, style, colour, fonts general screen designs. This can be sketches, wireframes, mockups etc, supported by a discussion, explanation, and justification of your choices. </w:t>
-      </w:r>
-    </w:p>
-    <w:p>
-      <w:pPr>
-        <w:pStyle w:val="Normal"/>
-        <w:rPr/>
-      </w:pPr>
-      <w:r>
-        <w:rPr/>
-      </w:r>
-    </w:p>
-    <w:p>
-      <w:pPr>
-        <w:pStyle w:val="Normal"/>
-        <w:widowControl/>
-        <w:bidi w:val="0"/>
-        <w:spacing w:lineRule="auto" w:line="276" w:before="0" w:after="200"/>
-        <w:jc w:val="left"/>
-        <w:rPr/>
-      </w:pPr>
-      <w:r>
-        <w:rPr/>
-      </w:r>
-    </w:p>
+        <w:rPr>
+          <w:color w:val="FF0000"/>
+        </w:rPr>
+      </w:pPr>
+      <w:r>
+        <w:rPr>
+          <w:color w:val="FF0000"/>
+        </w:rPr>
+        <w:t>Detail your visual de</w:t>
+      </w:r>
+      <w:r>
+        <w:rPr>
+          <w:color w:val="FF0000"/>
+        </w:rPr>
+        <w:t xml:space="preserve">sign: Layout, visual elements, icons, graphics, style, colour, fonts general screen designs. This can be sketches, wireframes, </w:t>
+      </w:r>
+      <w:proofErr w:type="spellStart"/>
+      <w:proofErr w:type="gramStart"/>
+      <w:r>
+        <w:rPr>
+          <w:color w:val="FF0000"/>
+        </w:rPr>
+        <w:t>mockups</w:t>
+      </w:r>
+      <w:proofErr w:type="spellEnd"/>
+      <w:proofErr w:type="gramEnd"/>
+      <w:r>
+        <w:rPr>
+          <w:color w:val="FF0000"/>
+        </w:rPr>
+        <w:t xml:space="preserve"> </w:t>
+      </w:r>
+      <w:proofErr w:type="spellStart"/>
+      <w:r>
+        <w:rPr>
+          <w:color w:val="FF0000"/>
+        </w:rPr>
+        <w:t>etc</w:t>
+      </w:r>
+      <w:proofErr w:type="spellEnd"/>
+      <w:r>
+        <w:rPr>
+          <w:color w:val="FF0000"/>
+        </w:rPr>
+        <w:t xml:space="preserve">, supported by a discussion, explanation, and justification of your choices. </w:t>
+      </w:r>
+    </w:p>
+    <w:p/>
+    <w:p/>
     <w:sectPr>
-      <w:type w:val="nextPage"/>
       <w:pgSz w:w="11906" w:h="16838"/>
-      <w:pgMar w:left="1440" w:right="1440" w:gutter="0" w:header="0" w:top="1440" w:footer="0" w:bottom="1440"/>
-      <w:pgNumType w:fmt="decimal"/>
-      <w:formProt w:val="false"/>
-      <w:textDirection w:val="lrTb"/>
-      <w:docGrid w:type="default" w:linePitch="360" w:charSpace="4096"/>
+      <w:pgMar w:top="1440" w:right="1440" w:bottom="1440" w:left="1440" w:header="0" w:footer="0" w:gutter="0"/>
+      <w:cols w:space="720"/>
+      <w:formProt w:val="0"/>
+      <w:docGrid w:linePitch="360" w:charSpace="4096"/>
     </w:sectPr>
   </w:body>
 </w:document>
 </file>
 
 <file path=word/numbering.xml><?xml version="1.0" encoding="utf-8"?>
-<w:numbering xmlns:w="http://schemas.openxmlformats.org/wordprocessingml/2006/main" xmlns:o="urn:schemas-microsoft-com:office:office" xmlns:r="http://schemas.openxmlformats.org/officeDocument/2006/relationships" xmlns:v="urn:schemas-microsoft-com:vml" xmlns:mc="http://schemas.openxmlformats.org/markup-compatibility/2006" xmlns:w14="http://schemas.microsoft.com/office/word/2010/wordml" mc:Ignorable="w14">
-  <w:abstractNum w:abstractNumId="1">
-    <w:lvl w:ilvl="0">
-      <w:start w:val="1"/>
-      <w:numFmt w:val="decimal"/>
-      <w:lvlText w:val="%1.0"/>
-      <w:lvlJc w:val="left"/>
-      <w:pPr>
-        <w:tabs>
-          <w:tab w:val="num" w:pos="0"/>
-        </w:tabs>
-        <w:ind w:left="432" w:hanging="432"/>
-      </w:pPr>
-      <w:rPr/>
-    </w:lvl>
-    <w:lvl w:ilvl="1">
-      <w:start w:val="1"/>
-      <w:numFmt w:val="decimal"/>
-      <w:lvlText w:val="%1.%2"/>
-      <w:lvlJc w:val="left"/>
-      <w:pPr>
-        <w:tabs>
-          <w:tab w:val="num" w:pos="0"/>
-        </w:tabs>
-        <w:ind w:left="716" w:hanging="432"/>
-      </w:pPr>
-      <w:rPr/>
-    </w:lvl>
-    <w:lvl w:ilvl="2">
-      <w:start w:val="1"/>
-      <w:numFmt w:val="decimal"/>
-      <w:lvlText w:val="%1.%2.%3"/>
-      <w:lvlJc w:val="left"/>
-      <w:pPr>
-        <w:tabs>
-          <w:tab w:val="num" w:pos="0"/>
-        </w:tabs>
-        <w:ind w:left="1428" w:hanging="720"/>
-      </w:pPr>
-      <w:rPr/>
-    </w:lvl>
-    <w:lvl w:ilvl="3">
-      <w:start w:val="1"/>
-      <w:numFmt w:val="decimal"/>
-      <w:lvlText w:val="%1.%2.%3.%4"/>
-      <w:lvlJc w:val="left"/>
-      <w:pPr>
-        <w:tabs>
-          <w:tab w:val="num" w:pos="0"/>
-        </w:tabs>
-        <w:ind w:left="2880" w:hanging="720"/>
-      </w:pPr>
-      <w:rPr/>
-    </w:lvl>
-    <w:lvl w:ilvl="4">
-      <w:start w:val="1"/>
-      <w:numFmt w:val="decimal"/>
-      <w:lvlText w:val="%1.%2.%3.%4.%5"/>
-      <w:lvlJc w:val="left"/>
-      <w:pPr>
-        <w:tabs>
-          <w:tab w:val="num" w:pos="0"/>
-        </w:tabs>
-        <w:ind w:left="3960" w:hanging="1080"/>
-      </w:pPr>
-      <w:rPr/>
-    </w:lvl>
-    <w:lvl w:ilvl="5">
-      <w:start w:val="1"/>
-      <w:numFmt w:val="decimal"/>
-      <w:lvlText w:val="%1.%2.%3.%4.%5.%6"/>
-      <w:lvlJc w:val="left"/>
-      <w:pPr>
-        <w:tabs>
-          <w:tab w:val="num" w:pos="0"/>
-        </w:tabs>
-        <w:ind w:left="4680" w:hanging="1080"/>
-      </w:pPr>
-      <w:rPr/>
-    </w:lvl>
-    <w:lvl w:ilvl="6">
-      <w:start w:val="1"/>
-      <w:numFmt w:val="decimal"/>
-      <w:lvlText w:val="%1.%2.%3.%4.%5.%6.%7"/>
-      <w:lvlJc w:val="left"/>
-      <w:pPr>
-        <w:tabs>
-          <w:tab w:val="num" w:pos="0"/>
-        </w:tabs>
-        <w:ind w:left="5760" w:hanging="1440"/>
-      </w:pPr>
-      <w:rPr/>
-    </w:lvl>
-    <w:lvl w:ilvl="7">
-      <w:start w:val="1"/>
-      <w:numFmt w:val="decimal"/>
-      <w:lvlText w:val="%1.%2.%3.%4.%5.%6.%7.%8"/>
-      <w:lvlJc w:val="left"/>
-      <w:pPr>
-        <w:tabs>
-          <w:tab w:val="num" w:pos="0"/>
-        </w:tabs>
-        <w:ind w:left="6480" w:hanging="1440"/>
-      </w:pPr>
-      <w:rPr/>
-    </w:lvl>
-    <w:lvl w:ilvl="8">
-      <w:start w:val="1"/>
-      <w:numFmt w:val="decimal"/>
-      <w:lvlText w:val="%1.%2.%3.%4.%5.%6.%7.%8.%9"/>
-      <w:lvlJc w:val="left"/>
-      <w:pPr>
-        <w:tabs>
-          <w:tab w:val="num" w:pos="0"/>
-        </w:tabs>
-        <w:ind w:left="7200" w:hanging="1440"/>
-      </w:pPr>
-      <w:rPr/>
-    </w:lvl>
-  </w:abstractNum>
-  <w:abstractNum w:abstractNumId="2">
+<w:numbering xmlns:wpc="http://schemas.microsoft.com/office/word/2010/wordprocessingCanvas" xmlns:mc="http://schemas.openxmlformats.org/markup-compatibility/2006" xmlns:o="urn:schemas-microsoft-com:office:office" xmlns:r="http://schemas.openxmlformats.org/officeDocument/2006/relationships" xmlns:m="http://schemas.openxmlformats.org/officeDocument/2006/math" xmlns:v="urn:schemas-microsoft-com:vml" xmlns:wp14="http://schemas.microsoft.com/office/word/2010/wordprocessingDrawing" xmlns:wp="http://schemas.openxmlformats.org/drawingml/2006/wordprocessingDrawing" xmlns:w10="urn:schemas-microsoft-com:office:word" xmlns:w="http://schemas.openxmlformats.org/wordprocessingml/2006/main" xmlns:w14="http://schemas.microsoft.com/office/word/2010/wordml" xmlns:w15="http://schemas.microsoft.com/office/word/2012/wordml" xmlns:wpg="http://schemas.microsoft.com/office/word/2010/wordprocessingGroup" xmlns:wpi="http://schemas.microsoft.com/office/word/2010/wordprocessingInk" xmlns:wne="http://schemas.microsoft.com/office/word/2006/wordml" xmlns:wps="http://schemas.microsoft.com/office/word/2010/wordprocessingShape" mc:Ignorable="w14 w15 wp14">
+  <w:abstractNum w:abstractNumId="0" w15:restartNumberingAfterBreak="0">
+    <w:nsid w:val="1C412645"/>
+    <w:multiLevelType w:val="multilevel"/>
+    <w:tmpl w:val="D4E2890A"/>
     <w:lvl w:ilvl="0">
       <w:numFmt w:val="bullet"/>
       <w:lvlText w:val="•"/>
@@ -2282,8 +2428,7 @@
         <w:ind w:left="1080" w:hanging="720"/>
       </w:pPr>
       <w:rPr>
-        <w:rFonts w:ascii="Calibri" w:hAnsi="Calibri" w:cs="Calibri" w:hint="default"/>
-        <w:rFonts w:eastAsiaTheme="minorEastAsia"/>
+        <w:rFonts w:ascii="Calibri" w:eastAsiaTheme="minorEastAsia" w:hAnsi="Calibri" w:cs="Calibri" w:hint="default"/>
       </w:rPr>
     </w:lvl>
     <w:lvl w:ilvl="1">
@@ -2407,7 +2552,123 @@
       </w:rPr>
     </w:lvl>
   </w:abstractNum>
-  <w:abstractNum w:abstractNumId="3">
+  <w:abstractNum w:abstractNumId="1" w15:restartNumberingAfterBreak="0">
+    <w:nsid w:val="3CBD52B9"/>
+    <w:multiLevelType w:val="multilevel"/>
+    <w:tmpl w:val="7820D140"/>
+    <w:lvl w:ilvl="0">
+      <w:start w:val="1"/>
+      <w:numFmt w:val="decimal"/>
+      <w:lvlText w:val="%1.0"/>
+      <w:lvlJc w:val="left"/>
+      <w:pPr>
+        <w:tabs>
+          <w:tab w:val="num" w:pos="0"/>
+        </w:tabs>
+        <w:ind w:left="432" w:hanging="432"/>
+      </w:pPr>
+    </w:lvl>
+    <w:lvl w:ilvl="1">
+      <w:start w:val="1"/>
+      <w:numFmt w:val="decimal"/>
+      <w:lvlText w:val="%1.%2"/>
+      <w:lvlJc w:val="left"/>
+      <w:pPr>
+        <w:tabs>
+          <w:tab w:val="num" w:pos="0"/>
+        </w:tabs>
+        <w:ind w:left="716" w:hanging="432"/>
+      </w:pPr>
+    </w:lvl>
+    <w:lvl w:ilvl="2">
+      <w:start w:val="1"/>
+      <w:numFmt w:val="decimal"/>
+      <w:lvlText w:val="%1.%2.%3"/>
+      <w:lvlJc w:val="left"/>
+      <w:pPr>
+        <w:tabs>
+          <w:tab w:val="num" w:pos="0"/>
+        </w:tabs>
+        <w:ind w:left="1428" w:hanging="720"/>
+      </w:pPr>
+    </w:lvl>
+    <w:lvl w:ilvl="3">
+      <w:start w:val="1"/>
+      <w:numFmt w:val="decimal"/>
+      <w:lvlText w:val="%1.%2.%3.%4"/>
+      <w:lvlJc w:val="left"/>
+      <w:pPr>
+        <w:tabs>
+          <w:tab w:val="num" w:pos="0"/>
+        </w:tabs>
+        <w:ind w:left="2880" w:hanging="720"/>
+      </w:pPr>
+    </w:lvl>
+    <w:lvl w:ilvl="4">
+      <w:start w:val="1"/>
+      <w:numFmt w:val="decimal"/>
+      <w:lvlText w:val="%1.%2.%3.%4.%5"/>
+      <w:lvlJc w:val="left"/>
+      <w:pPr>
+        <w:tabs>
+          <w:tab w:val="num" w:pos="0"/>
+        </w:tabs>
+        <w:ind w:left="3960" w:hanging="1080"/>
+      </w:pPr>
+    </w:lvl>
+    <w:lvl w:ilvl="5">
+      <w:start w:val="1"/>
+      <w:numFmt w:val="decimal"/>
+      <w:lvlText w:val="%1.%2.%3.%4.%5.%6"/>
+      <w:lvlJc w:val="left"/>
+      <w:pPr>
+        <w:tabs>
+          <w:tab w:val="num" w:pos="0"/>
+        </w:tabs>
+        <w:ind w:left="4680" w:hanging="1080"/>
+      </w:pPr>
+    </w:lvl>
+    <w:lvl w:ilvl="6">
+      <w:start w:val="1"/>
+      <w:numFmt w:val="decimal"/>
+      <w:lvlText w:val="%1.%2.%3.%4.%5.%6.%7"/>
+      <w:lvlJc w:val="left"/>
+      <w:pPr>
+        <w:tabs>
+          <w:tab w:val="num" w:pos="0"/>
+        </w:tabs>
+        <w:ind w:left="5760" w:hanging="1440"/>
+      </w:pPr>
+    </w:lvl>
+    <w:lvl w:ilvl="7">
+      <w:start w:val="1"/>
+      <w:numFmt w:val="decimal"/>
+      <w:lvlText w:val="%1.%2.%3.%4.%5.%6.%7.%8"/>
+      <w:lvlJc w:val="left"/>
+      <w:pPr>
+        <w:tabs>
+          <w:tab w:val="num" w:pos="0"/>
+        </w:tabs>
+        <w:ind w:left="6480" w:hanging="1440"/>
+      </w:pPr>
+    </w:lvl>
+    <w:lvl w:ilvl="8">
+      <w:start w:val="1"/>
+      <w:numFmt w:val="decimal"/>
+      <w:lvlText w:val="%1.%2.%3.%4.%5.%6.%7.%8.%9"/>
+      <w:lvlJc w:val="left"/>
+      <w:pPr>
+        <w:tabs>
+          <w:tab w:val="num" w:pos="0"/>
+        </w:tabs>
+        <w:ind w:left="7200" w:hanging="1440"/>
+      </w:pPr>
+    </w:lvl>
+  </w:abstractNum>
+  <w:abstractNum w:abstractNumId="2" w15:restartNumberingAfterBreak="0">
+    <w:nsid w:val="654436F5"/>
+    <w:multiLevelType w:val="multilevel"/>
+    <w:tmpl w:val="0A8A9F68"/>
     <w:lvl w:ilvl="0">
       <w:numFmt w:val="bullet"/>
       <w:lvlText w:val="•"/>
@@ -2419,8 +2680,7 @@
         <w:ind w:left="1080" w:hanging="720"/>
       </w:pPr>
       <w:rPr>
-        <w:rFonts w:ascii="Calibri" w:hAnsi="Calibri" w:cs="Calibri" w:hint="default"/>
-        <w:rFonts w:eastAsiaTheme="minorEastAsia"/>
+        <w:rFonts w:ascii="Calibri" w:eastAsiaTheme="minorEastAsia" w:hAnsi="Calibri" w:cs="Calibri" w:hint="default"/>
       </w:rPr>
     </w:lvl>
     <w:lvl w:ilvl="1">
@@ -2544,7 +2804,10 @@
       </w:rPr>
     </w:lvl>
   </w:abstractNum>
-  <w:abstractNum w:abstractNumId="4">
+  <w:abstractNum w:abstractNumId="3" w15:restartNumberingAfterBreak="0">
+    <w:nsid w:val="65C864F5"/>
+    <w:multiLevelType w:val="multilevel"/>
+    <w:tmpl w:val="D0EA3B74"/>
     <w:lvl w:ilvl="0">
       <w:start w:val="1"/>
       <w:numFmt w:val="none"/>
@@ -2555,7 +2818,7 @@
         <w:tabs>
           <w:tab w:val="num" w:pos="0"/>
         </w:tabs>
-        <w:ind w:left="0" w:hanging="0"/>
+        <w:ind w:left="0" w:firstLine="0"/>
       </w:pPr>
     </w:lvl>
     <w:lvl w:ilvl="1">
@@ -2568,7 +2831,7 @@
         <w:tabs>
           <w:tab w:val="num" w:pos="0"/>
         </w:tabs>
-        <w:ind w:left="0" w:hanging="0"/>
+        <w:ind w:left="0" w:firstLine="0"/>
       </w:pPr>
     </w:lvl>
     <w:lvl w:ilvl="2">
@@ -2581,7 +2844,7 @@
         <w:tabs>
           <w:tab w:val="num" w:pos="0"/>
         </w:tabs>
-        <w:ind w:left="0" w:hanging="0"/>
+        <w:ind w:left="0" w:firstLine="0"/>
       </w:pPr>
     </w:lvl>
     <w:lvl w:ilvl="3">
@@ -2594,7 +2857,7 @@
         <w:tabs>
           <w:tab w:val="num" w:pos="0"/>
         </w:tabs>
-        <w:ind w:left="0" w:hanging="0"/>
+        <w:ind w:left="0" w:firstLine="0"/>
       </w:pPr>
     </w:lvl>
     <w:lvl w:ilvl="4">
@@ -2607,7 +2870,7 @@
         <w:tabs>
           <w:tab w:val="num" w:pos="0"/>
         </w:tabs>
-        <w:ind w:left="0" w:hanging="0"/>
+        <w:ind w:left="0" w:firstLine="0"/>
       </w:pPr>
     </w:lvl>
     <w:lvl w:ilvl="5">
@@ -2620,7 +2883,7 @@
         <w:tabs>
           <w:tab w:val="num" w:pos="0"/>
         </w:tabs>
-        <w:ind w:left="0" w:hanging="0"/>
+        <w:ind w:left="0" w:firstLine="0"/>
       </w:pPr>
     </w:lvl>
     <w:lvl w:ilvl="6">
@@ -2633,7 +2896,7 @@
         <w:tabs>
           <w:tab w:val="num" w:pos="0"/>
         </w:tabs>
-        <w:ind w:left="0" w:hanging="0"/>
+        <w:ind w:left="0" w:firstLine="0"/>
       </w:pPr>
     </w:lvl>
     <w:lvl w:ilvl="7">
@@ -2646,7 +2909,7 @@
         <w:tabs>
           <w:tab w:val="num" w:pos="0"/>
         </w:tabs>
-        <w:ind w:left="0" w:hanging="0"/>
+        <w:ind w:left="0" w:firstLine="0"/>
       </w:pPr>
     </w:lvl>
     <w:lvl w:ilvl="8">
@@ -2659,7 +2922,7 @@
         <w:tabs>
           <w:tab w:val="num" w:pos="0"/>
         </w:tabs>
-        <w:ind w:left="0" w:hanging="0"/>
+        <w:ind w:left="0" w:firstLine="0"/>
       </w:pPr>
     </w:lvl>
   </w:abstractNum>
@@ -2667,23 +2930,23 @@
     <w:abstractNumId w:val="1"/>
   </w:num>
   <w:num w:numId="2">
+    <w:abstractNumId w:val="0"/>
+  </w:num>
+  <w:num w:numId="3">
     <w:abstractNumId w:val="2"/>
   </w:num>
-  <w:num w:numId="3">
+  <w:num w:numId="4">
     <w:abstractNumId w:val="3"/>
-  </w:num>
-  <w:num w:numId="4">
-    <w:abstractNumId w:val="4"/>
   </w:num>
 </w:numbering>
 </file>
 
 <file path=word/styles.xml><?xml version="1.0" encoding="utf-8"?>
-<w:styles xmlns:w="http://schemas.openxmlformats.org/wordprocessingml/2006/main" xmlns:w14="http://schemas.microsoft.com/office/word/2010/wordml" xmlns:mc="http://schemas.openxmlformats.org/markup-compatibility/2006" mc:Ignorable="w14">
+<w:styles xmlns:mc="http://schemas.openxmlformats.org/markup-compatibility/2006" xmlns:r="http://schemas.openxmlformats.org/officeDocument/2006/relationships" xmlns:w="http://schemas.openxmlformats.org/wordprocessingml/2006/main" xmlns:w14="http://schemas.microsoft.com/office/word/2010/wordml" xmlns:w15="http://schemas.microsoft.com/office/word/2012/wordml" mc:Ignorable="w14 w15">
   <w:docDefaults>
     <w:rPrDefault>
       <w:rPr>
-        <w:rFonts w:ascii="Calibri" w:hAnsi="Calibri" w:eastAsia="宋体" w:cs="Arial" w:asciiTheme="minorHAnsi" w:cstheme="minorBidi" w:eastAsiaTheme="minorEastAsia" w:hAnsiTheme="minorHAnsi"/>
+        <w:rFonts w:asciiTheme="minorHAnsi" w:eastAsiaTheme="minorEastAsia" w:hAnsiTheme="minorHAnsi" w:cstheme="minorBidi"/>
         <w:sz w:val="22"/>
         <w:szCs w:val="22"/>
         <w:lang w:val="en-AU" w:eastAsia="en-US" w:bidi="ar-SA"/>
@@ -2691,21 +2954,21 @@
     </w:rPrDefault>
     <w:pPrDefault>
       <w:pPr>
-        <w:suppressAutoHyphens w:val="true"/>
+        <w:suppressAutoHyphens/>
       </w:pPr>
     </w:pPrDefault>
   </w:docDefaults>
-  <w:latentStyles w:defLockedState="0" w:defUIPriority="99" w:defSemiHidden="0" w:defUnhideWhenUsed="0" w:defQFormat="0" w:count="376">
+  <w:latentStyles w:defLockedState="0" w:defUIPriority="99" w:defSemiHidden="0" w:defUnhideWhenUsed="0" w:defQFormat="0" w:count="371">
     <w:lsdException w:name="Normal" w:uiPriority="0" w:qFormat="1"/>
     <w:lsdException w:name="heading 1" w:uiPriority="9" w:qFormat="1"/>
-    <w:lsdException w:name="heading 2" w:uiPriority="9" w:semiHidden="1" w:unhideWhenUsed="1" w:qFormat="1"/>
-    <w:lsdException w:name="heading 3" w:uiPriority="9" w:semiHidden="1" w:unhideWhenUsed="1" w:qFormat="1"/>
-    <w:lsdException w:name="heading 4" w:uiPriority="9" w:semiHidden="1" w:unhideWhenUsed="1" w:qFormat="1"/>
-    <w:lsdException w:name="heading 5" w:uiPriority="9" w:semiHidden="1" w:unhideWhenUsed="1" w:qFormat="1"/>
-    <w:lsdException w:name="heading 6" w:uiPriority="9" w:semiHidden="1" w:unhideWhenUsed="1" w:qFormat="1"/>
-    <w:lsdException w:name="heading 7" w:uiPriority="9" w:semiHidden="1" w:unhideWhenUsed="1" w:qFormat="1"/>
-    <w:lsdException w:name="heading 8" w:uiPriority="9" w:semiHidden="1" w:unhideWhenUsed="1" w:qFormat="1"/>
-    <w:lsdException w:name="heading 9" w:uiPriority="9" w:semiHidden="1" w:unhideWhenUsed="1" w:qFormat="1"/>
+    <w:lsdException w:name="heading 2" w:semiHidden="1" w:uiPriority="9" w:unhideWhenUsed="1" w:qFormat="1"/>
+    <w:lsdException w:name="heading 3" w:semiHidden="1" w:uiPriority="9" w:unhideWhenUsed="1" w:qFormat="1"/>
+    <w:lsdException w:name="heading 4" w:semiHidden="1" w:uiPriority="9" w:unhideWhenUsed="1" w:qFormat="1"/>
+    <w:lsdException w:name="heading 5" w:semiHidden="1" w:uiPriority="9" w:unhideWhenUsed="1" w:qFormat="1"/>
+    <w:lsdException w:name="heading 6" w:semiHidden="1" w:uiPriority="9" w:unhideWhenUsed="1" w:qFormat="1"/>
+    <w:lsdException w:name="heading 7" w:semiHidden="1" w:uiPriority="9" w:unhideWhenUsed="1" w:qFormat="1"/>
+    <w:lsdException w:name="heading 8" w:semiHidden="1" w:uiPriority="9" w:unhideWhenUsed="1" w:qFormat="1"/>
+    <w:lsdException w:name="heading 9" w:semiHidden="1" w:uiPriority="9" w:unhideWhenUsed="1" w:qFormat="1"/>
     <w:lsdException w:name="index 1" w:semiHidden="1" w:unhideWhenUsed="1"/>
     <w:lsdException w:name="index 2" w:semiHidden="1" w:unhideWhenUsed="1"/>
     <w:lsdException w:name="index 3" w:semiHidden="1" w:unhideWhenUsed="1"/>
@@ -2715,22 +2978,22 @@
     <w:lsdException w:name="index 7" w:semiHidden="1" w:unhideWhenUsed="1"/>
     <w:lsdException w:name="index 8" w:semiHidden="1" w:unhideWhenUsed="1"/>
     <w:lsdException w:name="index 9" w:semiHidden="1" w:unhideWhenUsed="1"/>
-    <w:lsdException w:name="toc 1" w:uiPriority="39" w:semiHidden="1" w:unhideWhenUsed="1"/>
-    <w:lsdException w:name="toc 2" w:uiPriority="39" w:semiHidden="1" w:unhideWhenUsed="1"/>
-    <w:lsdException w:name="toc 3" w:uiPriority="39" w:semiHidden="1" w:unhideWhenUsed="1"/>
-    <w:lsdException w:name="toc 4" w:uiPriority="39" w:semiHidden="1" w:unhideWhenUsed="1"/>
-    <w:lsdException w:name="toc 5" w:uiPriority="39" w:semiHidden="1" w:unhideWhenUsed="1"/>
-    <w:lsdException w:name="toc 6" w:uiPriority="39" w:semiHidden="1" w:unhideWhenUsed="1"/>
-    <w:lsdException w:name="toc 7" w:uiPriority="39" w:semiHidden="1" w:unhideWhenUsed="1"/>
-    <w:lsdException w:name="toc 8" w:uiPriority="39" w:semiHidden="1" w:unhideWhenUsed="1"/>
-    <w:lsdException w:name="toc 9" w:uiPriority="39" w:semiHidden="1" w:unhideWhenUsed="1"/>
+    <w:lsdException w:name="toc 1" w:semiHidden="1" w:uiPriority="39" w:unhideWhenUsed="1"/>
+    <w:lsdException w:name="toc 2" w:semiHidden="1" w:uiPriority="39" w:unhideWhenUsed="1"/>
+    <w:lsdException w:name="toc 3" w:semiHidden="1" w:uiPriority="39" w:unhideWhenUsed="1"/>
+    <w:lsdException w:name="toc 4" w:semiHidden="1" w:uiPriority="39" w:unhideWhenUsed="1"/>
+    <w:lsdException w:name="toc 5" w:semiHidden="1" w:uiPriority="39" w:unhideWhenUsed="1"/>
+    <w:lsdException w:name="toc 6" w:semiHidden="1" w:uiPriority="39" w:unhideWhenUsed="1"/>
+    <w:lsdException w:name="toc 7" w:semiHidden="1" w:uiPriority="39" w:unhideWhenUsed="1"/>
+    <w:lsdException w:name="toc 8" w:semiHidden="1" w:uiPriority="39" w:unhideWhenUsed="1"/>
+    <w:lsdException w:name="toc 9" w:semiHidden="1" w:uiPriority="39" w:unhideWhenUsed="1"/>
     <w:lsdException w:name="Normal Indent" w:semiHidden="1" w:unhideWhenUsed="1"/>
     <w:lsdException w:name="footnote text" w:semiHidden="1" w:unhideWhenUsed="1"/>
     <w:lsdException w:name="annotation text" w:semiHidden="1" w:unhideWhenUsed="1"/>
     <w:lsdException w:name="header" w:semiHidden="1" w:unhideWhenUsed="1"/>
     <w:lsdException w:name="footer" w:semiHidden="1" w:unhideWhenUsed="1"/>
     <w:lsdException w:name="index heading" w:semiHidden="1" w:unhideWhenUsed="1"/>
-    <w:lsdException w:name="caption" w:uiPriority="35" w:semiHidden="1" w:unhideWhenUsed="1" w:qFormat="1"/>
+    <w:lsdException w:name="caption" w:semiHidden="1" w:uiPriority="35" w:unhideWhenUsed="1" w:qFormat="1"/>
     <w:lsdException w:name="table of figures" w:semiHidden="1" w:unhideWhenUsed="1"/>
     <w:lsdException w:name="envelope address" w:semiHidden="1" w:unhideWhenUsed="1"/>
     <w:lsdException w:name="envelope return" w:semiHidden="1" w:unhideWhenUsed="1"/>
@@ -2761,7 +3024,7 @@
     <w:lsdException w:name="Title" w:uiPriority="10" w:qFormat="1"/>
     <w:lsdException w:name="Closing" w:semiHidden="1" w:unhideWhenUsed="1"/>
     <w:lsdException w:name="Signature" w:semiHidden="1" w:unhideWhenUsed="1"/>
-    <w:lsdException w:name="Default Paragraph Font" w:uiPriority="1" w:semiHidden="1" w:unhideWhenUsed="1"/>
+    <w:lsdException w:name="Default Paragraph Font" w:semiHidden="1" w:uiPriority="1" w:unhideWhenUsed="1"/>
     <w:lsdException w:name="Body Text" w:semiHidden="1" w:unhideWhenUsed="1"/>
     <w:lsdException w:name="Body Text Indent" w:semiHidden="1" w:unhideWhenUsed="1"/>
     <w:lsdException w:name="List Continue" w:semiHidden="1" w:unhideWhenUsed="1"/>
@@ -2961,8 +3224,8 @@
     <w:lsdException w:name="Subtle Reference" w:uiPriority="31" w:qFormat="1"/>
     <w:lsdException w:name="Intense Reference" w:uiPriority="32" w:qFormat="1"/>
     <w:lsdException w:name="Book Title" w:uiPriority="33" w:qFormat="1"/>
-    <w:lsdException w:name="Bibliography" w:uiPriority="37" w:semiHidden="1" w:unhideWhenUsed="1"/>
-    <w:lsdException w:name="TOC Heading" w:uiPriority="39" w:semiHidden="1" w:unhideWhenUsed="1" w:qFormat="1"/>
+    <w:lsdException w:name="Bibliography" w:semiHidden="1" w:uiPriority="37" w:unhideWhenUsed="1"/>
+    <w:lsdException w:name="TOC Heading" w:semiHidden="1" w:uiPriority="39" w:unhideWhenUsed="1" w:qFormat="1"/>
     <w:lsdException w:name="Plain Table 1" w:uiPriority="41"/>
     <w:lsdException w:name="Plain Table 2" w:uiPriority="42"/>
     <w:lsdException w:name="Plain Table 3" w:uiPriority="43"/>
@@ -3067,71 +3330,55 @@
     <w:lsdException w:name="List Table 5 Dark Accent 6" w:uiPriority="50"/>
     <w:lsdException w:name="List Table 6 Colorful Accent 6" w:uiPriority="51"/>
     <w:lsdException w:name="List Table 7 Colorful Accent 6" w:uiPriority="52"/>
-    <w:lsdException w:name="Mention" w:semiHidden="1" w:unhideWhenUsed="1"/>
-    <w:lsdException w:name="Smart Hyperlink" w:semiHidden="1" w:unhideWhenUsed="1"/>
-    <w:lsdException w:name="Hashtag" w:semiHidden="1" w:unhideWhenUsed="1"/>
-    <w:lsdException w:name="Unresolved Mention" w:semiHidden="1" w:unhideWhenUsed="1"/>
-    <w:lsdException w:name="Smart Link" w:semiHidden="1" w:unhideWhenUsed="1"/>
   </w:latentStyles>
-  <w:style w:type="paragraph" w:styleId="Normal" w:default="1">
+  <w:style w:type="paragraph" w:default="1" w:styleId="Normal">
     <w:name w:val="Normal"/>
     <w:qFormat/>
-    <w:rsid w:val="00926cfd"/>
+    <w:rsid w:val="00926CFD"/>
     <w:pPr>
-      <w:widowControl/>
-      <w:bidi w:val="0"/>
-      <w:spacing w:lineRule="auto" w:line="276" w:before="0" w:after="200"/>
-      <w:jc w:val="left"/>
+      <w:spacing w:after="200" w:line="276" w:lineRule="auto"/>
     </w:pPr>
-    <w:rPr>
-      <w:rFonts w:ascii="Calibri" w:hAnsi="Calibri" w:eastAsia="宋体" w:cs="Arial" w:asciiTheme="minorHAnsi" w:cstheme="minorBidi" w:eastAsiaTheme="minorEastAsia" w:hAnsiTheme="minorHAnsi"/>
-      <w:color w:val="auto"/>
-      <w:kern w:val="0"/>
-      <w:sz w:val="22"/>
-      <w:szCs w:val="22"/>
-      <w:lang w:val="en-AU" w:eastAsia="en-US" w:bidi="ar-SA"/>
-    </w:rPr>
   </w:style>
   <w:style w:type="paragraph" w:styleId="Heading1">
-    <w:name w:val="Heading 1"/>
+    <w:name w:val="heading 1"/>
     <w:basedOn w:val="Normal"/>
     <w:next w:val="Normal"/>
     <w:link w:val="Heading1Char"/>
     <w:uiPriority w:val="9"/>
     <w:qFormat/>
-    <w:rsid w:val="00926cfd"/>
+    <w:rsid w:val="00926CFD"/>
     <w:pPr>
-      <w:keepNext w:val="true"/>
+      <w:keepNext/>
       <w:keepLines/>
       <w:spacing w:before="480" w:after="0"/>
       <w:outlineLvl w:val="0"/>
     </w:pPr>
     <w:rPr>
-      <w:rFonts w:ascii="Calibri Light" w:hAnsi="Calibri Light" w:eastAsia="宋体" w:cs="Times New Roman" w:asciiTheme="majorHAnsi" w:cstheme="majorBidi" w:eastAsiaTheme="majorEastAsia" w:hAnsiTheme="majorHAnsi"/>
+      <w:rFonts w:asciiTheme="majorHAnsi" w:eastAsiaTheme="majorEastAsia" w:hAnsiTheme="majorHAnsi" w:cstheme="majorBidi"/>
       <w:b/>
       <w:bCs/>
-      <w:color w:val="374C80" w:themeColor="accent1" w:themeShade="bf"/>
+      <w:color w:val="374C80" w:themeColor="accent1" w:themeShade="BF"/>
       <w:sz w:val="28"/>
       <w:szCs w:val="28"/>
     </w:rPr>
   </w:style>
   <w:style w:type="paragraph" w:styleId="Heading2">
-    <w:name w:val="Heading 2"/>
+    <w:name w:val="heading 2"/>
     <w:basedOn w:val="Normal"/>
     <w:next w:val="Normal"/>
     <w:link w:val="Heading2Char"/>
     <w:uiPriority w:val="9"/>
     <w:unhideWhenUsed/>
     <w:qFormat/>
-    <w:rsid w:val="00926cfd"/>
+    <w:rsid w:val="00926CFD"/>
     <w:pPr>
-      <w:keepNext w:val="true"/>
+      <w:keepNext/>
       <w:keepLines/>
       <w:spacing w:before="200" w:after="0"/>
       <w:outlineLvl w:val="1"/>
     </w:pPr>
     <w:rPr>
-      <w:rFonts w:ascii="Calibri Light" w:hAnsi="Calibri Light" w:eastAsia="宋体" w:cs="Times New Roman" w:asciiTheme="majorHAnsi" w:cstheme="majorBidi" w:eastAsiaTheme="majorEastAsia" w:hAnsiTheme="majorHAnsi"/>
+      <w:rFonts w:asciiTheme="majorHAnsi" w:eastAsiaTheme="majorEastAsia" w:hAnsiTheme="majorHAnsi" w:cstheme="majorBidi"/>
       <w:b/>
       <w:bCs/>
       <w:color w:val="4A66AC" w:themeColor="accent1"/>
@@ -3140,29 +3387,29 @@
     </w:rPr>
   </w:style>
   <w:style w:type="paragraph" w:styleId="Heading3">
-    <w:name w:val="Heading 3"/>
+    <w:name w:val="heading 3"/>
     <w:basedOn w:val="Normal"/>
     <w:next w:val="Normal"/>
     <w:link w:val="Heading3Char"/>
     <w:uiPriority w:val="9"/>
     <w:unhideWhenUsed/>
     <w:qFormat/>
-    <w:rsid w:val="00926cfd"/>
+    <w:rsid w:val="00926CFD"/>
     <w:pPr>
-      <w:keepNext w:val="true"/>
+      <w:keepNext/>
       <w:keepLines/>
       <w:spacing w:before="200" w:after="0"/>
       <w:outlineLvl w:val="2"/>
     </w:pPr>
     <w:rPr>
-      <w:rFonts w:ascii="Calibri Light" w:hAnsi="Calibri Light" w:eastAsia="宋体" w:cs="Times New Roman" w:asciiTheme="majorHAnsi" w:cstheme="majorBidi" w:eastAsiaTheme="majorEastAsia" w:hAnsiTheme="majorHAnsi"/>
+      <w:rFonts w:asciiTheme="majorHAnsi" w:eastAsiaTheme="majorEastAsia" w:hAnsiTheme="majorHAnsi" w:cstheme="majorBidi"/>
       <w:b/>
       <w:bCs/>
       <w:color w:val="4A66AC" w:themeColor="accent1"/>
     </w:rPr>
   </w:style>
   <w:style w:type="paragraph" w:styleId="Heading4">
-    <w:name w:val="Heading 4"/>
+    <w:name w:val="heading 4"/>
     <w:basedOn w:val="Normal"/>
     <w:next w:val="Normal"/>
     <w:link w:val="Heading4Char"/>
@@ -3170,15 +3417,15 @@
     <w:semiHidden/>
     <w:unhideWhenUsed/>
     <w:qFormat/>
-    <w:rsid w:val="00926cfd"/>
+    <w:rsid w:val="00926CFD"/>
     <w:pPr>
-      <w:keepNext w:val="true"/>
+      <w:keepNext/>
       <w:keepLines/>
       <w:spacing w:before="200" w:after="0"/>
       <w:outlineLvl w:val="3"/>
     </w:pPr>
     <w:rPr>
-      <w:rFonts w:ascii="Calibri Light" w:hAnsi="Calibri Light" w:eastAsia="宋体" w:cs="Times New Roman" w:asciiTheme="majorHAnsi" w:cstheme="majorBidi" w:eastAsiaTheme="majorEastAsia" w:hAnsiTheme="majorHAnsi"/>
+      <w:rFonts w:asciiTheme="majorHAnsi" w:eastAsiaTheme="majorEastAsia" w:hAnsiTheme="majorHAnsi" w:cstheme="majorBidi"/>
       <w:b/>
       <w:bCs/>
       <w:i/>
@@ -3187,7 +3434,7 @@
     </w:rPr>
   </w:style>
   <w:style w:type="paragraph" w:styleId="Heading5">
-    <w:name w:val="Heading 5"/>
+    <w:name w:val="heading 5"/>
     <w:basedOn w:val="Normal"/>
     <w:next w:val="Normal"/>
     <w:link w:val="Heading5Char"/>
@@ -3195,20 +3442,20 @@
     <w:semiHidden/>
     <w:unhideWhenUsed/>
     <w:qFormat/>
-    <w:rsid w:val="00926cfd"/>
+    <w:rsid w:val="00926CFD"/>
     <w:pPr>
-      <w:keepNext w:val="true"/>
+      <w:keepNext/>
       <w:keepLines/>
       <w:spacing w:before="200" w:after="0"/>
       <w:outlineLvl w:val="4"/>
     </w:pPr>
     <w:rPr>
-      <w:rFonts w:ascii="Calibri Light" w:hAnsi="Calibri Light" w:eastAsia="宋体" w:cs="Times New Roman" w:asciiTheme="majorHAnsi" w:cstheme="majorBidi" w:eastAsiaTheme="majorEastAsia" w:hAnsiTheme="majorHAnsi"/>
-      <w:color w:val="243255" w:themeColor="accent1" w:themeShade="7f"/>
+      <w:rFonts w:asciiTheme="majorHAnsi" w:eastAsiaTheme="majorEastAsia" w:hAnsiTheme="majorHAnsi" w:cstheme="majorBidi"/>
+      <w:color w:val="243255" w:themeColor="accent1" w:themeShade="7F"/>
     </w:rPr>
   </w:style>
   <w:style w:type="paragraph" w:styleId="Heading6">
-    <w:name w:val="Heading 6"/>
+    <w:name w:val="heading 6"/>
     <w:basedOn w:val="Normal"/>
     <w:next w:val="Normal"/>
     <w:link w:val="Heading6Char"/>
@@ -3216,22 +3463,22 @@
     <w:semiHidden/>
     <w:unhideWhenUsed/>
     <w:qFormat/>
-    <w:rsid w:val="00926cfd"/>
+    <w:rsid w:val="00926CFD"/>
     <w:pPr>
-      <w:keepNext w:val="true"/>
+      <w:keepNext/>
       <w:keepLines/>
       <w:spacing w:before="200" w:after="0"/>
       <w:outlineLvl w:val="5"/>
     </w:pPr>
     <w:rPr>
-      <w:rFonts w:ascii="Calibri Light" w:hAnsi="Calibri Light" w:eastAsia="宋体" w:cs="Times New Roman" w:asciiTheme="majorHAnsi" w:cstheme="majorBidi" w:eastAsiaTheme="majorEastAsia" w:hAnsiTheme="majorHAnsi"/>
+      <w:rFonts w:asciiTheme="majorHAnsi" w:eastAsiaTheme="majorEastAsia" w:hAnsiTheme="majorHAnsi" w:cstheme="majorBidi"/>
       <w:i/>
       <w:iCs/>
-      <w:color w:val="243255" w:themeColor="accent1" w:themeShade="7f"/>
+      <w:color w:val="243255" w:themeColor="accent1" w:themeShade="7F"/>
     </w:rPr>
   </w:style>
   <w:style w:type="paragraph" w:styleId="Heading7">
-    <w:name w:val="Heading 7"/>
+    <w:name w:val="heading 7"/>
     <w:basedOn w:val="Normal"/>
     <w:next w:val="Normal"/>
     <w:link w:val="Heading7Char"/>
@@ -3239,22 +3486,22 @@
     <w:semiHidden/>
     <w:unhideWhenUsed/>
     <w:qFormat/>
-    <w:rsid w:val="00926cfd"/>
+    <w:rsid w:val="00926CFD"/>
     <w:pPr>
-      <w:keepNext w:val="true"/>
+      <w:keepNext/>
       <w:keepLines/>
       <w:spacing w:before="200" w:after="0"/>
       <w:outlineLvl w:val="6"/>
     </w:pPr>
     <w:rPr>
-      <w:rFonts w:ascii="Calibri Light" w:hAnsi="Calibri Light" w:eastAsia="宋体" w:cs="Times New Roman" w:asciiTheme="majorHAnsi" w:cstheme="majorBidi" w:eastAsiaTheme="majorEastAsia" w:hAnsiTheme="majorHAnsi"/>
+      <w:rFonts w:asciiTheme="majorHAnsi" w:eastAsiaTheme="majorEastAsia" w:hAnsiTheme="majorHAnsi" w:cstheme="majorBidi"/>
       <w:i/>
       <w:iCs/>
-      <w:color w:val="404040" w:themeColor="text1" w:themeTint="bf"/>
+      <w:color w:val="404040" w:themeColor="text1" w:themeTint="BF"/>
     </w:rPr>
   </w:style>
   <w:style w:type="paragraph" w:styleId="Heading8">
-    <w:name w:val="Heading 8"/>
+    <w:name w:val="heading 8"/>
     <w:basedOn w:val="Normal"/>
     <w:next w:val="Normal"/>
     <w:link w:val="Heading8Char"/>
@@ -3262,22 +3509,22 @@
     <w:semiHidden/>
     <w:unhideWhenUsed/>
     <w:qFormat/>
-    <w:rsid w:val="00926cfd"/>
+    <w:rsid w:val="00926CFD"/>
     <w:pPr>
-      <w:keepNext w:val="true"/>
+      <w:keepNext/>
       <w:keepLines/>
       <w:spacing w:before="200" w:after="0"/>
       <w:outlineLvl w:val="7"/>
     </w:pPr>
     <w:rPr>
-      <w:rFonts w:ascii="Calibri Light" w:hAnsi="Calibri Light" w:eastAsia="宋体" w:cs="Times New Roman" w:asciiTheme="majorHAnsi" w:cstheme="majorBidi" w:eastAsiaTheme="majorEastAsia" w:hAnsiTheme="majorHAnsi"/>
+      <w:rFonts w:asciiTheme="majorHAnsi" w:eastAsiaTheme="majorEastAsia" w:hAnsiTheme="majorHAnsi" w:cstheme="majorBidi"/>
       <w:color w:val="4A66AC" w:themeColor="accent1"/>
       <w:sz w:val="20"/>
       <w:szCs w:val="20"/>
     </w:rPr>
   </w:style>
   <w:style w:type="paragraph" w:styleId="Heading9">
-    <w:name w:val="Heading 9"/>
+    <w:name w:val="heading 9"/>
     <w:basedOn w:val="Normal"/>
     <w:next w:val="Normal"/>
     <w:link w:val="Heading9Char"/>
@@ -3285,55 +3532,74 @@
     <w:semiHidden/>
     <w:unhideWhenUsed/>
     <w:qFormat/>
-    <w:rsid w:val="00926cfd"/>
+    <w:rsid w:val="00926CFD"/>
     <w:pPr>
-      <w:keepNext w:val="true"/>
+      <w:keepNext/>
       <w:keepLines/>
       <w:spacing w:before="200" w:after="0"/>
       <w:outlineLvl w:val="8"/>
     </w:pPr>
     <w:rPr>
-      <w:rFonts w:ascii="Calibri Light" w:hAnsi="Calibri Light" w:eastAsia="宋体" w:cs="Times New Roman" w:asciiTheme="majorHAnsi" w:cstheme="majorBidi" w:eastAsiaTheme="majorEastAsia" w:hAnsiTheme="majorHAnsi"/>
+      <w:rFonts w:asciiTheme="majorHAnsi" w:eastAsiaTheme="majorEastAsia" w:hAnsiTheme="majorHAnsi" w:cstheme="majorBidi"/>
       <w:i/>
       <w:iCs/>
-      <w:color w:val="404040" w:themeColor="text1" w:themeTint="bf"/>
+      <w:color w:val="404040" w:themeColor="text1" w:themeTint="BF"/>
       <w:sz w:val="20"/>
       <w:szCs w:val="20"/>
     </w:rPr>
   </w:style>
-  <w:style w:type="character" w:styleId="DefaultParagraphFont" w:default="1">
+  <w:style w:type="character" w:default="1" w:styleId="DefaultParagraphFont">
     <w:name w:val="Default Paragraph Font"/>
     <w:uiPriority w:val="1"/>
     <w:semiHidden/>
     <w:unhideWhenUsed/>
-    <w:qFormat/>
-    <w:rPr/>
-  </w:style>
-  <w:style w:type="character" w:styleId="Heading1Char" w:customStyle="1">
+  </w:style>
+  <w:style w:type="table" w:default="1" w:styleId="TableNormal">
+    <w:name w:val="Normal Table"/>
+    <w:uiPriority w:val="99"/>
+    <w:semiHidden/>
+    <w:unhideWhenUsed/>
+    <w:tblPr>
+      <w:tblInd w:w="0" w:type="dxa"/>
+      <w:tblCellMar>
+        <w:top w:w="0" w:type="dxa"/>
+        <w:left w:w="108" w:type="dxa"/>
+        <w:bottom w:w="0" w:type="dxa"/>
+        <w:right w:w="108" w:type="dxa"/>
+      </w:tblCellMar>
+    </w:tblPr>
+  </w:style>
+  <w:style w:type="numbering" w:default="1" w:styleId="NoList">
+    <w:name w:val="No List"/>
+    <w:uiPriority w:val="99"/>
+    <w:semiHidden/>
+    <w:unhideWhenUsed/>
+  </w:style>
+  <w:style w:type="character" w:customStyle="1" w:styleId="Heading1Char">
     <w:name w:val="Heading 1 Char"/>
     <w:basedOn w:val="DefaultParagraphFont"/>
     <w:link w:val="Heading1"/>
     <w:uiPriority w:val="9"/>
     <w:qFormat/>
-    <w:rsid w:val="00926cfd"/>
+    <w:rsid w:val="00926CFD"/>
     <w:rPr>
-      <w:rFonts w:ascii="Calibri Light" w:hAnsi="Calibri Light" w:eastAsia="宋体" w:cs="Times New Roman" w:asciiTheme="majorHAnsi" w:cstheme="majorBidi" w:eastAsiaTheme="majorEastAsia" w:hAnsiTheme="majorHAnsi"/>
+      <w:rFonts w:asciiTheme="majorHAnsi" w:eastAsiaTheme="majorEastAsia" w:hAnsiTheme="majorHAnsi" w:cstheme="majorBidi"/>
       <w:b/>
       <w:bCs/>
-      <w:color w:val="374C80" w:themeColor="accent1" w:themeShade="bf"/>
+      <w:color w:val="374C80" w:themeColor="accent1" w:themeShade="BF"/>
       <w:sz w:val="28"/>
       <w:szCs w:val="28"/>
     </w:rPr>
   </w:style>
-  <w:style w:type="character" w:styleId="Heading2Char" w:customStyle="1">
+  <w:style w:type="character" w:customStyle="1" w:styleId="Heading2Char">
     <w:name w:val="Heading 2 Char"/>
     <w:basedOn w:val="DefaultParagraphFont"/>
     <w:link w:val="Heading2"/>
     <w:uiPriority w:val="9"/>
     <w:qFormat/>
-    <w:rsid w:val="00926cfd"/>
+    <w:rsid w:val="00926CFD"/>
     <w:rPr>
-      <w:rFonts w:ascii="Calibri Light" w:hAnsi="Calibri Light" w:eastAsia="宋体" w:cs="Times New Roman" w:asciiTheme="majorHAnsi" w:cstheme="majorBidi" w:eastAsiaTheme="majorEastAsia" w:hAnsiTheme="majorHAnsi"/>
+      <w:rFonts w:asciiTheme="majorHAnsi" w:eastAsiaTheme="majorEastAsia" w:hAnsiTheme="majorHAnsi" w:cstheme="majorBidi"/>
       <w:b/>
       <w:bCs/>
       <w:color w:val="4A66AC" w:themeColor="accent1"/>
@@ -3341,30 +3607,30 @@
       <w:szCs w:val="26"/>
     </w:rPr>
   </w:style>
-  <w:style w:type="character" w:styleId="Heading3Char" w:customStyle="1">
+  <w:style w:type="character" w:customStyle="1" w:styleId="Heading3Char">
     <w:name w:val="Heading 3 Char"/>
     <w:basedOn w:val="DefaultParagraphFont"/>
     <w:link w:val="Heading3"/>
     <w:uiPriority w:val="9"/>
     <w:qFormat/>
-    <w:rsid w:val="00926cfd"/>
+    <w:rsid w:val="00926CFD"/>
     <w:rPr>
-      <w:rFonts w:ascii="Calibri Light" w:hAnsi="Calibri Light" w:eastAsia="宋体" w:cs="Times New Roman" w:asciiTheme="majorHAnsi" w:cstheme="majorBidi" w:eastAsiaTheme="majorEastAsia" w:hAnsiTheme="majorHAnsi"/>
+      <w:rFonts w:asciiTheme="majorHAnsi" w:eastAsiaTheme="majorEastAsia" w:hAnsiTheme="majorHAnsi" w:cstheme="majorBidi"/>
       <w:b/>
       <w:bCs/>
       <w:color w:val="4A66AC" w:themeColor="accent1"/>
     </w:rPr>
   </w:style>
-  <w:style w:type="character" w:styleId="Heading4Char" w:customStyle="1">
+  <w:style w:type="character" w:customStyle="1" w:styleId="Heading4Char">
     <w:name w:val="Heading 4 Char"/>
     <w:basedOn w:val="DefaultParagraphFont"/>
     <w:link w:val="Heading4"/>
     <w:uiPriority w:val="9"/>
     <w:semiHidden/>
     <w:qFormat/>
-    <w:rsid w:val="00926cfd"/>
+    <w:rsid w:val="00926CFD"/>
     <w:rPr>
-      <w:rFonts w:ascii="Calibri Light" w:hAnsi="Calibri Light" w:eastAsia="宋体" w:cs="Times New Roman" w:asciiTheme="majorHAnsi" w:cstheme="majorBidi" w:eastAsiaTheme="majorEastAsia" w:hAnsiTheme="majorHAnsi"/>
+      <w:rFonts w:asciiTheme="majorHAnsi" w:eastAsiaTheme="majorEastAsia" w:hAnsiTheme="majorHAnsi" w:cstheme="majorBidi"/>
       <w:b/>
       <w:bCs/>
       <w:i/>
@@ -3372,105 +3638,105 @@
       <w:color w:val="4A66AC" w:themeColor="accent1"/>
     </w:rPr>
   </w:style>
-  <w:style w:type="character" w:styleId="Heading5Char" w:customStyle="1">
+  <w:style w:type="character" w:customStyle="1" w:styleId="Heading5Char">
     <w:name w:val="Heading 5 Char"/>
     <w:basedOn w:val="DefaultParagraphFont"/>
     <w:link w:val="Heading5"/>
     <w:uiPriority w:val="9"/>
     <w:semiHidden/>
     <w:qFormat/>
-    <w:rsid w:val="00926cfd"/>
+    <w:rsid w:val="00926CFD"/>
     <w:rPr>
-      <w:rFonts w:ascii="Calibri Light" w:hAnsi="Calibri Light" w:eastAsia="宋体" w:cs="Times New Roman" w:asciiTheme="majorHAnsi" w:cstheme="majorBidi" w:eastAsiaTheme="majorEastAsia" w:hAnsiTheme="majorHAnsi"/>
-      <w:color w:val="243255" w:themeColor="accent1" w:themeShade="7f"/>
+      <w:rFonts w:asciiTheme="majorHAnsi" w:eastAsiaTheme="majorEastAsia" w:hAnsiTheme="majorHAnsi" w:cstheme="majorBidi"/>
+      <w:color w:val="243255" w:themeColor="accent1" w:themeShade="7F"/>
     </w:rPr>
   </w:style>
-  <w:style w:type="character" w:styleId="Heading6Char" w:customStyle="1">
+  <w:style w:type="character" w:customStyle="1" w:styleId="Heading6Char">
     <w:name w:val="Heading 6 Char"/>
     <w:basedOn w:val="DefaultParagraphFont"/>
     <w:link w:val="Heading6"/>
     <w:uiPriority w:val="9"/>
     <w:semiHidden/>
     <w:qFormat/>
-    <w:rsid w:val="00926cfd"/>
+    <w:rsid w:val="00926CFD"/>
     <w:rPr>
-      <w:rFonts w:ascii="Calibri Light" w:hAnsi="Calibri Light" w:eastAsia="宋体" w:cs="Times New Roman" w:asciiTheme="majorHAnsi" w:cstheme="majorBidi" w:eastAsiaTheme="majorEastAsia" w:hAnsiTheme="majorHAnsi"/>
+      <w:rFonts w:asciiTheme="majorHAnsi" w:eastAsiaTheme="majorEastAsia" w:hAnsiTheme="majorHAnsi" w:cstheme="majorBidi"/>
       <w:i/>
       <w:iCs/>
-      <w:color w:val="243255" w:themeColor="accent1" w:themeShade="7f"/>
+      <w:color w:val="243255" w:themeColor="accent1" w:themeShade="7F"/>
     </w:rPr>
   </w:style>
-  <w:style w:type="character" w:styleId="Heading7Char" w:customStyle="1">
+  <w:style w:type="character" w:customStyle="1" w:styleId="Heading7Char">
     <w:name w:val="Heading 7 Char"/>
     <w:basedOn w:val="DefaultParagraphFont"/>
     <w:link w:val="Heading7"/>
     <w:uiPriority w:val="9"/>
     <w:semiHidden/>
     <w:qFormat/>
-    <w:rsid w:val="00926cfd"/>
+    <w:rsid w:val="00926CFD"/>
     <w:rPr>
-      <w:rFonts w:ascii="Calibri Light" w:hAnsi="Calibri Light" w:eastAsia="宋体" w:cs="Times New Roman" w:asciiTheme="majorHAnsi" w:cstheme="majorBidi" w:eastAsiaTheme="majorEastAsia" w:hAnsiTheme="majorHAnsi"/>
+      <w:rFonts w:asciiTheme="majorHAnsi" w:eastAsiaTheme="majorEastAsia" w:hAnsiTheme="majorHAnsi" w:cstheme="majorBidi"/>
       <w:i/>
       <w:iCs/>
-      <w:color w:val="404040" w:themeColor="text1" w:themeTint="bf"/>
+      <w:color w:val="404040" w:themeColor="text1" w:themeTint="BF"/>
     </w:rPr>
   </w:style>
-  <w:style w:type="character" w:styleId="Heading8Char" w:customStyle="1">
+  <w:style w:type="character" w:customStyle="1" w:styleId="Heading8Char">
     <w:name w:val="Heading 8 Char"/>
     <w:basedOn w:val="DefaultParagraphFont"/>
     <w:link w:val="Heading8"/>
     <w:uiPriority w:val="9"/>
     <w:semiHidden/>
     <w:qFormat/>
-    <w:rsid w:val="00926cfd"/>
+    <w:rsid w:val="00926CFD"/>
     <w:rPr>
-      <w:rFonts w:ascii="Calibri Light" w:hAnsi="Calibri Light" w:eastAsia="宋体" w:cs="Times New Roman" w:asciiTheme="majorHAnsi" w:cstheme="majorBidi" w:eastAsiaTheme="majorEastAsia" w:hAnsiTheme="majorHAnsi"/>
+      <w:rFonts w:asciiTheme="majorHAnsi" w:eastAsiaTheme="majorEastAsia" w:hAnsiTheme="majorHAnsi" w:cstheme="majorBidi"/>
       <w:color w:val="4A66AC" w:themeColor="accent1"/>
       <w:sz w:val="20"/>
       <w:szCs w:val="20"/>
     </w:rPr>
   </w:style>
-  <w:style w:type="character" w:styleId="Heading9Char" w:customStyle="1">
+  <w:style w:type="character" w:customStyle="1" w:styleId="Heading9Char">
     <w:name w:val="Heading 9 Char"/>
     <w:basedOn w:val="DefaultParagraphFont"/>
     <w:link w:val="Heading9"/>
     <w:uiPriority w:val="9"/>
     <w:semiHidden/>
     <w:qFormat/>
-    <w:rsid w:val="00926cfd"/>
+    <w:rsid w:val="00926CFD"/>
     <w:rPr>
-      <w:rFonts w:ascii="Calibri Light" w:hAnsi="Calibri Light" w:eastAsia="宋体" w:cs="Times New Roman" w:asciiTheme="majorHAnsi" w:cstheme="majorBidi" w:eastAsiaTheme="majorEastAsia" w:hAnsiTheme="majorHAnsi"/>
+      <w:rFonts w:asciiTheme="majorHAnsi" w:eastAsiaTheme="majorEastAsia" w:hAnsiTheme="majorHAnsi" w:cstheme="majorBidi"/>
       <w:i/>
       <w:iCs/>
-      <w:color w:val="404040" w:themeColor="text1" w:themeTint="bf"/>
+      <w:color w:val="404040" w:themeColor="text1" w:themeTint="BF"/>
       <w:sz w:val="20"/>
       <w:szCs w:val="20"/>
     </w:rPr>
   </w:style>
-  <w:style w:type="character" w:styleId="TitleChar" w:customStyle="1">
+  <w:style w:type="character" w:customStyle="1" w:styleId="TitleChar">
     <w:name w:val="Title Char"/>
     <w:basedOn w:val="DefaultParagraphFont"/>
     <w:link w:val="Title"/>
     <w:uiPriority w:val="10"/>
     <w:qFormat/>
-    <w:rsid w:val="00926cfd"/>
+    <w:rsid w:val="00926CFD"/>
     <w:rPr>
-      <w:rFonts w:ascii="Calibri Light" w:hAnsi="Calibri Light" w:eastAsia="宋体" w:cs="Times New Roman" w:asciiTheme="majorHAnsi" w:cstheme="majorBidi" w:eastAsiaTheme="majorEastAsia" w:hAnsiTheme="majorHAnsi"/>
-      <w:color w:val="1B1D3D" w:themeColor="text2" w:themeShade="bf"/>
+      <w:rFonts w:asciiTheme="majorHAnsi" w:eastAsiaTheme="majorEastAsia" w:hAnsiTheme="majorHAnsi" w:cstheme="majorBidi"/>
+      <w:color w:val="1B1D3D" w:themeColor="text2" w:themeShade="BF"/>
       <w:spacing w:val="5"/>
       <w:sz w:val="52"/>
       <w:szCs w:val="52"/>
     </w:rPr>
   </w:style>
-  <w:style w:type="character" w:styleId="SubtitleChar" w:customStyle="1">
+  <w:style w:type="character" w:customStyle="1" w:styleId="SubtitleChar">
     <w:name w:val="Subtitle Char"/>
     <w:basedOn w:val="DefaultParagraphFont"/>
     <w:link w:val="Subtitle"/>
     <w:uiPriority w:val="11"/>
     <w:qFormat/>
-    <w:rsid w:val="00926cfd"/>
+    <w:rsid w:val="00926CFD"/>
     <w:rPr>
-      <w:rFonts w:ascii="Calibri Light" w:hAnsi="Calibri Light" w:eastAsia="宋体" w:cs="Times New Roman" w:asciiTheme="majorHAnsi" w:cstheme="majorBidi" w:eastAsiaTheme="majorEastAsia" w:hAnsiTheme="majorHAnsi"/>
+      <w:rFonts w:asciiTheme="majorHAnsi" w:eastAsiaTheme="majorEastAsia" w:hAnsiTheme="majorHAnsi" w:cstheme="majorBidi"/>
       <w:i/>
       <w:iCs/>
       <w:color w:val="4A66AC" w:themeColor="accent1"/>
@@ -3484,7 +3750,7 @@
     <w:basedOn w:val="DefaultParagraphFont"/>
     <w:uiPriority w:val="22"/>
     <w:qFormat/>
-    <w:rsid w:val="00926cfd"/>
+    <w:rsid w:val="00926CFD"/>
     <w:rPr>
       <w:b/>
       <w:bCs/>
@@ -3495,32 +3761,32 @@
     <w:basedOn w:val="DefaultParagraphFont"/>
     <w:uiPriority w:val="20"/>
     <w:qFormat/>
-    <w:rsid w:val="00926cfd"/>
+    <w:rsid w:val="00926CFD"/>
     <w:rPr>
       <w:i/>
       <w:iCs/>
     </w:rPr>
   </w:style>
-  <w:style w:type="character" w:styleId="QuoteChar" w:customStyle="1">
+  <w:style w:type="character" w:customStyle="1" w:styleId="QuoteChar">
     <w:name w:val="Quote Char"/>
     <w:basedOn w:val="DefaultParagraphFont"/>
     <w:link w:val="Quote"/>
     <w:uiPriority w:val="29"/>
     <w:qFormat/>
-    <w:rsid w:val="00926cfd"/>
+    <w:rsid w:val="00926CFD"/>
     <w:rPr>
       <w:i/>
       <w:iCs/>
       <w:color w:val="000000" w:themeColor="text1"/>
     </w:rPr>
   </w:style>
-  <w:style w:type="character" w:styleId="IntenseQuoteChar" w:customStyle="1">
+  <w:style w:type="character" w:customStyle="1" w:styleId="IntenseQuoteChar">
     <w:name w:val="Intense Quote Char"/>
     <w:basedOn w:val="DefaultParagraphFont"/>
     <w:link w:val="IntenseQuote"/>
     <w:uiPriority w:val="30"/>
     <w:qFormat/>
-    <w:rsid w:val="00926cfd"/>
+    <w:rsid w:val="00926CFD"/>
     <w:rPr>
       <w:b/>
       <w:bCs/>
@@ -3534,11 +3800,11 @@
     <w:basedOn w:val="DefaultParagraphFont"/>
     <w:uiPriority w:val="19"/>
     <w:qFormat/>
-    <w:rsid w:val="00926cfd"/>
+    <w:rsid w:val="00926CFD"/>
     <w:rPr>
       <w:i/>
       <w:iCs/>
-      <w:color w:val="808080" w:themeColor="text1" w:themeTint="7f"/>
+      <w:color w:val="808080" w:themeColor="text1" w:themeTint="7F"/>
     </w:rPr>
   </w:style>
   <w:style w:type="character" w:styleId="IntenseEmphasis">
@@ -3546,7 +3812,7 @@
     <w:basedOn w:val="DefaultParagraphFont"/>
     <w:uiPriority w:val="21"/>
     <w:qFormat/>
-    <w:rsid w:val="00926cfd"/>
+    <w:rsid w:val="00926CFD"/>
     <w:rPr>
       <w:b/>
       <w:bCs/>
@@ -3560,7 +3826,7 @@
     <w:basedOn w:val="DefaultParagraphFont"/>
     <w:uiPriority w:val="31"/>
     <w:qFormat/>
-    <w:rsid w:val="00926cfd"/>
+    <w:rsid w:val="00926CFD"/>
     <w:rPr>
       <w:smallCaps/>
       <w:color w:val="629DD1" w:themeColor="accent2"/>
@@ -3572,7 +3838,7 @@
     <w:basedOn w:val="DefaultParagraphFont"/>
     <w:uiPriority w:val="32"/>
     <w:qFormat/>
-    <w:rsid w:val="00926cfd"/>
+    <w:rsid w:val="00926CFD"/>
     <w:rPr>
       <w:b/>
       <w:bCs/>
@@ -3587,7 +3853,7 @@
     <w:basedOn w:val="DefaultParagraphFont"/>
     <w:uiPriority w:val="33"/>
     <w:qFormat/>
-    <w:rsid w:val="00926cfd"/>
+    <w:rsid w:val="00926CFD"/>
     <w:rPr>
       <w:b/>
       <w:bCs/>
@@ -3595,70 +3861,71 @@
       <w:spacing w:val="5"/>
     </w:rPr>
   </w:style>
-  <w:style w:type="character" w:styleId="InternetLink">
+  <w:style w:type="character" w:styleId="Hyperlink">
     <w:name w:val="Hyperlink"/>
     <w:basedOn w:val="DefaultParagraphFont"/>
     <w:uiPriority w:val="99"/>
     <w:unhideWhenUsed/>
-    <w:rsid w:val="00926cfd"/>
+    <w:rsid w:val="00926CFD"/>
     <w:rPr>
       <w:color w:val="9454C3" w:themeColor="hyperlink"/>
       <w:u w:val="single"/>
     </w:rPr>
   </w:style>
-  <w:style w:type="character" w:styleId="IndexLink">
+  <w:style w:type="character" w:customStyle="1" w:styleId="IndexLink">
     <w:name w:val="Index Link"/>
     <w:qFormat/>
-    <w:rPr/>
-  </w:style>
-  <w:style w:type="paragraph" w:styleId="Heading">
+  </w:style>
+  <w:style w:type="paragraph" w:customStyle="1" w:styleId="Heading">
     <w:name w:val="Heading"/>
     <w:basedOn w:val="Normal"/>
-    <w:next w:val="TextBody"/>
+    <w:next w:val="BodyText"/>
     <w:qFormat/>
     <w:pPr>
-      <w:keepNext w:val="true"/>
+      <w:keepNext/>
       <w:spacing w:before="240" w:after="120"/>
     </w:pPr>
     <w:rPr>
-      <w:rFonts w:ascii="Liberation Sans" w:hAnsi="Liberation Sans" w:eastAsia="Microsoft YaHei" w:cs="Arial"/>
+      <w:rFonts w:ascii="Liberation Sans" w:eastAsia="Microsoft YaHei" w:hAnsi="Liberation Sans" w:cs="Arial"/>
       <w:sz w:val="28"/>
       <w:szCs w:val="28"/>
     </w:rPr>
   </w:style>
-  <w:style w:type="paragraph" w:styleId="TextBody">
+  <w:style w:type="paragraph" w:styleId="BodyText">
     <w:name w:val="Body Text"/>
     <w:basedOn w:val="Normal"/>
     <w:pPr>
-      <w:spacing w:lineRule="auto" w:line="276" w:before="0" w:after="140"/>
+      <w:spacing w:after="140"/>
     </w:pPr>
-    <w:rPr/>
   </w:style>
   <w:style w:type="paragraph" w:styleId="List">
     <w:name w:val="List"/>
-    <w:basedOn w:val="TextBody"/>
-    <w:pPr/>
+    <w:basedOn w:val="BodyText"/>
     <w:rPr>
       <w:rFonts w:cs="Arial"/>
     </w:rPr>
   </w:style>
   <w:style w:type="paragraph" w:styleId="Caption">
-    <w:name w:val="Caption"/>
+    <w:name w:val="caption"/>
     <w:basedOn w:val="Normal"/>
+    <w:next w:val="Normal"/>
+    <w:uiPriority w:val="35"/>
+    <w:semiHidden/>
+    <w:unhideWhenUsed/>
     <w:qFormat/>
+    <w:rsid w:val="00926CFD"/>
     <w:pPr>
-      <w:suppressLineNumbers/>
-      <w:spacing w:before="120" w:after="120"/>
+      <w:spacing w:line="240" w:lineRule="auto"/>
     </w:pPr>
     <w:rPr>
-      <w:rFonts w:cs="Arial"/>
-      <w:i/>
-      <w:iCs/>
-      <w:sz w:val="24"/>
-      <w:szCs w:val="24"/>
+      <w:b/>
+      <w:bCs/>
+      <w:color w:val="4A66AC" w:themeColor="accent1"/>
+      <w:sz w:val="18"/>
+      <w:szCs w:val="18"/>
     </w:rPr>
   </w:style>
-  <w:style w:type="paragraph" w:styleId="Index">
+  <w:style w:type="paragraph" w:customStyle="1" w:styleId="Index">
     <w:name w:val="Index"/>
     <w:basedOn w:val="Normal"/>
     <w:qFormat/>
@@ -3669,26 +3936,6 @@
       <w:rFonts w:cs="Arial"/>
     </w:rPr>
   </w:style>
-  <w:style w:type="paragraph" w:styleId="Caption1">
-    <w:name w:val="caption"/>
-    <w:basedOn w:val="Normal"/>
-    <w:next w:val="Normal"/>
-    <w:uiPriority w:val="35"/>
-    <w:semiHidden/>
-    <w:unhideWhenUsed/>
-    <w:qFormat/>
-    <w:rsid w:val="00926cfd"/>
-    <w:pPr>
-      <w:spacing w:lineRule="auto" w:line="240"/>
-    </w:pPr>
-    <w:rPr>
-      <w:b/>
-      <w:bCs/>
-      <w:color w:val="4A66AC" w:themeColor="accent1"/>
-      <w:sz w:val="18"/>
-      <w:szCs w:val="18"/>
-    </w:rPr>
-  </w:style>
   <w:style w:type="paragraph" w:styleId="Title">
     <w:name w:val="Title"/>
     <w:basedOn w:val="Normal"/>
@@ -3696,17 +3943,17 @@
     <w:link w:val="TitleChar"/>
     <w:uiPriority w:val="10"/>
     <w:qFormat/>
-    <w:rsid w:val="00926cfd"/>
+    <w:rsid w:val="00926CFD"/>
     <w:pPr>
       <w:pBdr>
         <w:bottom w:val="single" w:sz="8" w:space="4" w:color="4A66AC"/>
       </w:pBdr>
-      <w:spacing w:lineRule="auto" w:line="240" w:before="0" w:after="300"/>
+      <w:spacing w:after="300" w:line="240" w:lineRule="auto"/>
       <w:contextualSpacing/>
     </w:pPr>
     <w:rPr>
-      <w:rFonts w:ascii="Calibri Light" w:hAnsi="Calibri Light" w:eastAsia="宋体" w:cs="Times New Roman" w:asciiTheme="majorHAnsi" w:cstheme="majorBidi" w:eastAsiaTheme="majorEastAsia" w:hAnsiTheme="majorHAnsi"/>
-      <w:color w:val="1B1D3D" w:themeColor="text2" w:themeShade="bf"/>
+      <w:rFonts w:asciiTheme="majorHAnsi" w:eastAsiaTheme="majorEastAsia" w:hAnsiTheme="majorHAnsi" w:cstheme="majorBidi"/>
+      <w:color w:val="1B1D3D" w:themeColor="text2" w:themeShade="BF"/>
       <w:spacing w:val="5"/>
       <w:sz w:val="52"/>
       <w:szCs w:val="52"/>
@@ -3719,10 +3966,9 @@
     <w:link w:val="SubtitleChar"/>
     <w:uiPriority w:val="11"/>
     <w:qFormat/>
-    <w:rsid w:val="00926cfd"/>
-    <w:pPr/>
+    <w:rsid w:val="00926CFD"/>
     <w:rPr>
-      <w:rFonts w:ascii="Calibri Light" w:hAnsi="Calibri Light" w:eastAsia="宋体" w:cs="Times New Roman" w:asciiTheme="majorHAnsi" w:cstheme="majorBidi" w:eastAsiaTheme="majorEastAsia" w:hAnsiTheme="majorHAnsi"/>
+      <w:rFonts w:asciiTheme="majorHAnsi" w:eastAsiaTheme="majorEastAsia" w:hAnsiTheme="majorHAnsi" w:cstheme="majorBidi"/>
       <w:i/>
       <w:iCs/>
       <w:color w:val="4A66AC" w:themeColor="accent1"/>
@@ -3735,21 +3981,7 @@
     <w:name w:val="No Spacing"/>
     <w:uiPriority w:val="1"/>
     <w:qFormat/>
-    <w:rsid w:val="00926cfd"/>
-    <w:pPr>
-      <w:widowControl/>
-      <w:bidi w:val="0"/>
-      <w:spacing w:lineRule="auto" w:line="240" w:before="0" w:after="0"/>
-      <w:jc w:val="left"/>
-    </w:pPr>
-    <w:rPr>
-      <w:rFonts w:ascii="Calibri" w:hAnsi="Calibri" w:eastAsia="宋体" w:cs="Arial" w:asciiTheme="minorHAnsi" w:cstheme="minorBidi" w:eastAsiaTheme="minorEastAsia" w:hAnsiTheme="minorHAnsi"/>
-      <w:color w:val="auto"/>
-      <w:kern w:val="0"/>
-      <w:sz w:val="22"/>
-      <w:szCs w:val="22"/>
-      <w:lang w:val="en-AU" w:eastAsia="en-US" w:bidi="ar-SA"/>
-    </w:rPr>
+    <w:rsid w:val="00926CFD"/>
   </w:style>
   <w:style w:type="paragraph" w:styleId="Quote">
     <w:name w:val="Quote"/>
@@ -3758,8 +3990,7 @@
     <w:link w:val="QuoteChar"/>
     <w:uiPriority w:val="29"/>
     <w:qFormat/>
-    <w:rsid w:val="00926cfd"/>
-    <w:pPr/>
+    <w:rsid w:val="00926CFD"/>
     <w:rPr>
       <w:i/>
       <w:iCs/>
@@ -3773,13 +4004,13 @@
     <w:link w:val="IntenseQuoteChar"/>
     <w:uiPriority w:val="30"/>
     <w:qFormat/>
-    <w:rsid w:val="00926cfd"/>
+    <w:rsid w:val="00926CFD"/>
     <w:pPr>
       <w:pBdr>
         <w:bottom w:val="single" w:sz="4" w:space="4" w:color="4A66AC"/>
       </w:pBdr>
       <w:spacing w:before="200" w:after="280"/>
-      <w:ind w:left="936" w:right="936" w:hanging="0"/>
+      <w:ind w:left="936" w:right="936"/>
     </w:pPr>
     <w:rPr>
       <w:b/>
@@ -3790,52 +4021,46 @@
     </w:rPr>
   </w:style>
   <w:style w:type="paragraph" w:styleId="IndexHeading">
-    <w:name w:val="Index Heading"/>
+    <w:name w:val="index heading"/>
     <w:basedOn w:val="Heading"/>
-    <w:pPr/>
-    <w:rPr/>
-  </w:style>
-  <w:style w:type="paragraph" w:styleId="ContentsHeading">
+  </w:style>
+  <w:style w:type="paragraph" w:styleId="TOCHeading">
     <w:name w:val="TOC Heading"/>
     <w:basedOn w:val="Heading1"/>
     <w:next w:val="Normal"/>
     <w:uiPriority w:val="39"/>
     <w:unhideWhenUsed/>
     <w:qFormat/>
-    <w:rsid w:val="00926cfd"/>
+    <w:rsid w:val="00926CFD"/>
     <w:pPr>
       <w:outlineLvl w:val="9"/>
     </w:pPr>
-    <w:rPr/>
   </w:style>
   <w:style w:type="paragraph" w:styleId="ListParagraph">
     <w:name w:val="List Paragraph"/>
     <w:basedOn w:val="Normal"/>
     <w:uiPriority w:val="34"/>
     <w:qFormat/>
-    <w:rsid w:val="00926cfd"/>
+    <w:rsid w:val="00926CFD"/>
     <w:pPr>
-      <w:spacing w:before="0" w:after="200"/>
-      <w:ind w:left="720" w:hanging="0"/>
+      <w:ind w:left="720"/>
       <w:contextualSpacing/>
     </w:pPr>
-    <w:rPr/>
-  </w:style>
-  <w:style w:type="paragraph" w:styleId="Contents1">
-    <w:name w:val="TOC 1"/>
+  </w:style>
+  <w:style w:type="paragraph" w:styleId="TOC1">
+    <w:name w:val="toc 1"/>
     <w:basedOn w:val="Normal"/>
     <w:next w:val="Normal"/>
     <w:autoRedefine/>
     <w:uiPriority w:val="39"/>
     <w:unhideWhenUsed/>
-    <w:rsid w:val="00926cfd"/>
+    <w:rsid w:val="00926CFD"/>
     <w:pPr>
-      <w:spacing w:before="0" w:after="100"/>
+      <w:spacing w:after="100"/>
     </w:pPr>
-    <w:rPr/>
-  </w:style>
-  <w:style w:type="paragraph" w:styleId="Contents2">
-    <w:name w:val="TOC 2"/>
+  </w:style>
+  <w:style w:type="paragraph" w:styleId="TOC2">
+    <w:name w:val="toc 2"/>
     <w:basedOn w:val="Normal"/>
     <w:next w:val="Normal"/>
     <w:autoRedefine/>
@@ -3843,13 +4068,12 @@
     <w:unhideWhenUsed/>
     <w:rsid w:val="00473473"/>
     <w:pPr>
-      <w:spacing w:before="0" w:after="100"/>
-      <w:ind w:left="220" w:hanging="0"/>
+      <w:spacing w:after="100"/>
+      <w:ind w:left="220"/>
     </w:pPr>
-    <w:rPr/>
-  </w:style>
-  <w:style w:type="paragraph" w:styleId="Contents3">
-    <w:name w:val="TOC 3"/>
+  </w:style>
+  <w:style w:type="paragraph" w:styleId="TOC3">
+    <w:name w:val="toc 3"/>
     <w:basedOn w:val="Normal"/>
     <w:next w:val="Normal"/>
     <w:autoRedefine/>
@@ -3857,34 +4081,13 @@
     <w:unhideWhenUsed/>
     <w:rsid w:val="00473473"/>
     <w:pPr>
-      <w:spacing w:lineRule="auto" w:line="259" w:before="0" w:after="100"/>
-      <w:ind w:left="440" w:hanging="0"/>
+      <w:spacing w:after="100" w:line="259" w:lineRule="auto"/>
+      <w:ind w:left="440"/>
     </w:pPr>
     <w:rPr>
       <w:rFonts w:cs="Times New Roman"/>
       <w:lang w:val="en-US"/>
     </w:rPr>
-  </w:style>
-  <w:style w:type="numbering" w:styleId="NoList" w:default="1">
-    <w:name w:val="No List"/>
-    <w:uiPriority w:val="99"/>
-    <w:semiHidden/>
-    <w:unhideWhenUsed/>
-    <w:qFormat/>
-  </w:style>
-  <w:style w:type="table" w:default="1" w:styleId="TableNormal">
-    <w:name w:val="Normal Table"/>
-    <w:uiPriority w:val="99"/>
-    <w:semiHidden/>
-    <w:unhideWhenUsed/>
-    <w:tblPr>
-      <w:tblCellMar>
-        <w:top w:w="0" w:type="dxa"/>
-        <w:left w:w="108" w:type="dxa"/>
-        <w:bottom w:w="0" w:type="dxa"/>
-        <w:right w:w="108" w:type="dxa"/>
-      </w:tblCellMar>
-    </w:tblPr>
   </w:style>
 </w:styles>
 </file>
@@ -4155,7 +4358,7 @@
 </file>
 
 <file path=customXml/itemProps1.xml><?xml version="1.0" encoding="utf-8"?>
-<ds:datastoreItem xmlns:ds="http://schemas.openxmlformats.org/officeDocument/2006/customXml" ds:itemID="{97BFC0C5-027A-416A-A3F7-54943AFAAF6E}">
+<ds:datastoreItem xmlns:ds="http://schemas.openxmlformats.org/officeDocument/2006/customXml" ds:itemID="{C6A30602-6780-4CAD-A7B2-6C4A736DC52C}">
   <ds:schemaRefs>
     <ds:schemaRef ds:uri="http://schemas.openxmlformats.org/officeDocument/2006/bibliography"/>
   </ds:schemaRefs>

</xml_diff>

<commit_message>
Updated part 4 of the design document to reflect changes
</commit_message>
<xml_diff>
--- a/Software Design Document.docx
+++ b/Software Design Document.docx
@@ -949,15 +949,7 @@
       </w:pPr>
       <w:r>
         <w:rPr/>
-        <w:t>This project has been started with the express purpose of reading in a given dataset and providing visual and non-visual insights about the dataset. In particular, the project is specifically designed with consideration for a specific dataset, which contains information about Sydney hotel accommodation provided by Air</w:t>
-      </w:r>
-      <w:r>
-        <w:rPr/>
-        <w:t>bnb</w:t>
-      </w:r>
-      <w:r>
-        <w:rPr/>
-        <w:t>.</w:t>
+        <w:t>This project has been started with the express purpose of reading in a given dataset and providing visual and non-visual insights about the dataset. In particular, the project is specifically designed with consideration for a specific dataset, which contains information about Sydney hotel accommodation provided by Airbnb.</w:t>
       </w:r>
     </w:p>
     <w:p>
@@ -2018,7 +2010,7 @@
       <w:r>
         <w:rPr/>
         <w:drawing>
-          <wp:anchor behindDoc="0" distT="0" distB="0" distL="0" distR="0" simplePos="0" locked="0" layoutInCell="0" allowOverlap="1" relativeHeight="7">
+          <wp:anchor behindDoc="0" distT="0" distB="0" distL="0" distR="0" simplePos="0" locked="0" layoutInCell="0" allowOverlap="1" relativeHeight="5">
             <wp:simplePos x="0" y="0"/>
             <wp:positionH relativeFrom="column">
               <wp:align>center</wp:align>
@@ -4329,7 +4321,33 @@
       </w:pPr>
       <w:r>
         <w:rPr/>
-        <w:t>During this design, several decisions were made about the program flow, and the options that will be available to the user to format the data. Not including the file selection pop up, the program will include 4 screens, which are detailed below.</w:t>
+        <w:t xml:space="preserve">During </w:t>
+      </w:r>
+      <w:r>
+        <w:rPr/>
+        <w:t>the initial</w:t>
+      </w:r>
+      <w:r>
+        <w:rPr/>
+        <w:t xml:space="preserve"> design, several decisions were made about the program flow, and the options that will be available to the user to format the data. Not including the file selection pop up, the program </w:t>
+      </w:r>
+      <w:r>
+        <w:rPr/>
+        <w:t>was to</w:t>
+      </w:r>
+      <w:r>
+        <w:rPr/>
+        <w:t xml:space="preserve"> include 4 screens.</w:t>
+      </w:r>
+    </w:p>
+    <w:p>
+      <w:pPr>
+        <w:pStyle w:val="Normal"/>
+        <w:rPr/>
+      </w:pPr>
+      <w:r>
+        <w:rPr/>
+        <w:t>Due to requirement changes announced after the initial design phase, the requirements were changed and the design was simplified.</w:t>
       </w:r>
     </w:p>
     <w:p>
@@ -4371,153 +4389,82 @@
       </w:pPr>
       <w:r>
         <w:rPr/>
-        <w:t>The program will have four main screens, excluding the file selection popup. The screens also dictate the flow of user interaction.</w:t>
-      </w:r>
-    </w:p>
-    <w:p>
-      <w:pPr>
-        <w:pStyle w:val="Normal"/>
-        <w:rPr/>
-      </w:pPr>
-      <w:r>
-        <w:rPr/>
-      </w:r>
-    </w:p>
-    <w:p>
-      <w:pPr>
-        <w:pStyle w:val="Normal"/>
-        <w:rPr>
-          <w:b/>
-          <w:bCs/>
-        </w:rPr>
-      </w:pPr>
-      <w:r>
-        <w:rPr>
-          <w:b/>
-          <w:bCs/>
-        </w:rPr>
-        <w:t>Screen 1 (figure 1)– Initial screen</w:t>
-      </w:r>
-    </w:p>
-    <w:p>
-      <w:pPr>
-        <w:pStyle w:val="Normal"/>
-        <w:rPr/>
-      </w:pPr>
-      <w:r>
-        <w:rPr/>
-        <w:t>This initial screen presents the user with a button which can be used to open a file selection screen. This screen also displays the current software version for the user.</w:t>
-      </w:r>
-    </w:p>
-    <w:p>
-      <w:pPr>
-        <w:pStyle w:val="Normal"/>
-        <w:rPr/>
-      </w:pPr>
-      <w:r>
-        <w:rPr/>
-        <w:t>When the user selects this button, a file selection dialogue opens and the user is able to select the desired CSV file, which will send the user to screen 2</w:t>
-      </w:r>
-    </w:p>
-    <w:p>
-      <w:pPr>
-        <w:pStyle w:val="Normal"/>
-        <w:rPr>
-          <w:b/>
-          <w:bCs/>
-        </w:rPr>
-      </w:pPr>
-      <w:r>
-        <w:rPr>
-          <w:b/>
-          <w:bCs/>
-        </w:rPr>
-        <w:t>Screen 2 (figure 2)– Data formatting screen</w:t>
-      </w:r>
-    </w:p>
-    <w:p>
-      <w:pPr>
-        <w:pStyle w:val="Normal"/>
-        <w:rPr/>
-      </w:pPr>
-      <w:r>
-        <w:rPr/>
-        <w:t>In this screen, the user is presented with a formatted view of the file they have just uploaded.</w:t>
-      </w:r>
-    </w:p>
-    <w:p>
-      <w:pPr>
-        <w:pStyle w:val="Normal"/>
-        <w:rPr/>
-      </w:pPr>
-      <w:r>
-        <w:rPr/>
-        <w:t>There is an option to go back, which will return the user to screen 1.</w:t>
-      </w:r>
-    </w:p>
-    <w:p>
-      <w:pPr>
-        <w:pStyle w:val="Normal"/>
-        <w:rPr/>
-      </w:pPr>
-      <w:r>
-        <w:rPr/>
-        <w:t>There is an option to continue, which will confirm the shown data in its current state and take the user to screen 3</w:t>
-      </w:r>
-    </w:p>
-    <w:p>
-      <w:pPr>
-        <w:pStyle w:val="Normal"/>
-        <w:rPr/>
-      </w:pPr>
-      <w:r>
-        <w:rPr/>
-        <w:t>There is an option to add another CSV file, which will be greyed out unless the user has selected a column using the check boxes next to each column. This button will open another file selection dialogue and allow the user to select an additional CSV file to link with the currently selected data.</w:t>
-      </w:r>
-    </w:p>
-    <w:p>
-      <w:pPr>
-        <w:pStyle w:val="Normal"/>
-        <w:rPr/>
-      </w:pPr>
-      <w:r>
-        <w:rPr/>
-        <w:t>There are check boxes next to each column, and a text field that reads ‘ID?’ which allows a user to mark one column as the ID column, which will allow them to link that CSV file which also has an ID column. Checking this box allows the user to click the ‘add another CSV file’ button.</w:t>
-      </w:r>
-    </w:p>
-    <w:p>
-      <w:pPr>
-        <w:pStyle w:val="Normal"/>
-        <w:rPr/>
-      </w:pPr>
-      <w:r>
-        <w:rPr/>
-        <w:t>There is a list of the data cell titles presented in the centre of the screen. The title column will be user adjustable, allowing the user to rename the columns in the dataset. If the list is longer than the window, it will be scrollable.</w:t>
-      </w:r>
-    </w:p>
-    <w:p>
-      <w:pPr>
-        <w:pStyle w:val="Normal"/>
-        <w:rPr/>
-      </w:pPr>
-      <w:r>
-        <w:rPr/>
-      </w:r>
-    </w:p>
-    <w:p>
-      <w:pPr>
-        <w:pStyle w:val="Normal"/>
-        <w:rPr>
-          <w:b/>
-          <w:bCs/>
-        </w:rPr>
-      </w:pPr>
-      <w:r>
-        <w:rPr>
-          <w:b/>
-          <w:bCs/>
-        </w:rPr>
-        <w:t>Screen 3 (figure 3)– Final view screen</w:t>
+        <w:t xml:space="preserve">The program will have </w:t>
+      </w:r>
+      <w:r>
+        <w:rPr/>
+        <w:t xml:space="preserve">two </w:t>
+      </w:r>
+      <w:r>
+        <w:rPr/>
+        <w:t>screens:</w:t>
+      </w:r>
+    </w:p>
+    <w:p>
+      <w:pPr>
+        <w:pStyle w:val="Normal"/>
+        <w:rPr/>
+      </w:pPr>
+      <w:r>
+        <w:rPr/>
+      </w:r>
+    </w:p>
+    <w:p>
+      <w:pPr>
+        <w:pStyle w:val="Normal"/>
+        <w:rPr>
+          <w:b/>
+          <w:bCs/>
+        </w:rPr>
+      </w:pPr>
+      <w:r>
+        <w:rPr>
+          <w:b/>
+          <w:bCs/>
+        </w:rPr>
+        <w:t xml:space="preserve">Screen </w:t>
+      </w:r>
+      <w:r>
+        <w:rPr>
+          <w:b/>
+          <w:bCs/>
+        </w:rPr>
+        <w:t>1</w:t>
+      </w:r>
+      <w:r>
+        <w:rPr>
+          <w:b/>
+          <w:bCs/>
+        </w:rPr>
+        <w:t xml:space="preserve"> (figure </w:t>
+      </w:r>
+      <w:r>
+        <w:rPr>
+          <w:b/>
+          <w:bCs/>
+        </w:rPr>
+        <w:t>1</w:t>
+      </w:r>
+      <w:r>
+        <w:rPr>
+          <w:b/>
+          <w:bCs/>
+        </w:rPr>
+        <w:t xml:space="preserve">)– </w:t>
+      </w:r>
+      <w:r>
+        <w:rPr>
+          <w:b/>
+          <w:bCs/>
+        </w:rPr>
+        <w:t>main</w:t>
+      </w:r>
+      <w:r>
+        <w:rPr>
+          <w:b/>
+          <w:bCs/>
+        </w:rPr>
+        <w:t xml:space="preserve"> screen</w:t>
       </w:r>
     </w:p>
     <w:p>
@@ -4537,78 +4484,118 @@
       </w:pPr>
       <w:r>
         <w:rPr/>
-        <w:t>There is a Chart view button, which takes the user to screen 4</w:t>
-      </w:r>
-    </w:p>
-    <w:p>
-      <w:pPr>
-        <w:pStyle w:val="Normal"/>
-        <w:rPr/>
-      </w:pPr>
-      <w:r>
-        <w:rPr/>
-        <w:t>There is an export button, which allows the user to export the currently displayed dataset as a CSV file</w:t>
-      </w:r>
-    </w:p>
-    <w:p>
-      <w:pPr>
-        <w:pStyle w:val="Normal"/>
-        <w:rPr/>
-      </w:pPr>
-      <w:r>
-        <w:rPr/>
-        <w:t>There is a reset button, which allows the user to return to screen 1, and clears any active datasets.</w:t>
-      </w:r>
-    </w:p>
-    <w:p>
-      <w:pPr>
-        <w:pStyle w:val="Normal"/>
-        <w:rPr/>
-      </w:pPr>
-      <w:r>
-        <w:rPr/>
-        <w:t>There are filter controls above the table, which allow the user to select a field, and then smaller radial buttons which let the user tell the program whether the values in that field are words, numbers or dates.</w:t>
-      </w:r>
-    </w:p>
-    <w:p>
-      <w:pPr>
-        <w:pStyle w:val="Normal"/>
-        <w:rPr/>
-      </w:pPr>
-      <w:r>
-        <w:rPr/>
-        <w:t>Depending on the selection, the user can then set the start of the filter range and end of the filter range, and press the go button to filter the dataset to show the desired results.</w:t>
-      </w:r>
-    </w:p>
-    <w:p>
-      <w:pPr>
-        <w:pStyle w:val="Normal"/>
-        <w:rPr>
-          <w:b/>
-          <w:bCs/>
-        </w:rPr>
-      </w:pPr>
-      <w:r>
-        <w:rPr>
-          <w:b/>
-          <w:bCs/>
-        </w:rPr>
-      </w:r>
-    </w:p>
-    <w:p>
-      <w:pPr>
-        <w:pStyle w:val="Normal"/>
-        <w:rPr>
-          <w:b/>
-          <w:bCs/>
-        </w:rPr>
-      </w:pPr>
-      <w:r>
-        <w:rPr>
-          <w:b/>
-          <w:bCs/>
-        </w:rPr>
-        <w:t>Screen 4 (figure 4)– Chart view</w:t>
+        <w:t xml:space="preserve">There is a Chart view button, which takes the user to screen </w:t>
+      </w:r>
+      <w:r>
+        <w:rPr/>
+        <w:t>2</w:t>
+      </w:r>
+    </w:p>
+    <w:p>
+      <w:pPr>
+        <w:pStyle w:val="Normal"/>
+        <w:rPr/>
+      </w:pPr>
+      <w:r>
+        <w:rPr/>
+        <w:t xml:space="preserve">There are </w:t>
+      </w:r>
+      <w:r>
+        <w:rPr/>
+        <w:t>buttons</w:t>
+      </w:r>
+      <w:r>
+        <w:rPr/>
+        <w:t xml:space="preserve"> </w:t>
+      </w:r>
+      <w:r>
+        <w:rPr/>
+        <w:t>next to</w:t>
+      </w:r>
+      <w:r>
+        <w:rPr/>
+        <w:t xml:space="preserve"> the table, which allow the user to select </w:t>
+      </w:r>
+      <w:r>
+        <w:rPr/>
+        <w:t>the tool they are using.</w:t>
+      </w:r>
+    </w:p>
+    <w:p>
+      <w:pPr>
+        <w:pStyle w:val="Normal"/>
+        <w:rPr/>
+      </w:pPr>
+      <w:r>
+        <w:rPr/>
+        <w:t xml:space="preserve">Depending on the selection, the user can then set the start of the filter range and end of the filter range, and press the </w:t>
+      </w:r>
+      <w:r>
+        <w:rPr/>
+        <w:t>relevant</w:t>
+      </w:r>
+      <w:r>
+        <w:rPr/>
+        <w:t xml:space="preserve"> button to filter the dataset to show the desired results.</w:t>
+      </w:r>
+    </w:p>
+    <w:p>
+      <w:pPr>
+        <w:pStyle w:val="Normal"/>
+        <w:rPr>
+          <w:b/>
+          <w:bCs/>
+        </w:rPr>
+      </w:pPr>
+      <w:r>
+        <w:rPr>
+          <w:b/>
+          <w:bCs/>
+        </w:rPr>
+      </w:r>
+    </w:p>
+    <w:p>
+      <w:pPr>
+        <w:pStyle w:val="Normal"/>
+        <w:rPr>
+          <w:b/>
+          <w:bCs/>
+        </w:rPr>
+      </w:pPr>
+      <w:r>
+        <w:rPr>
+          <w:b/>
+          <w:bCs/>
+        </w:rPr>
+        <w:t xml:space="preserve">Screen </w:t>
+      </w:r>
+      <w:r>
+        <w:rPr>
+          <w:b/>
+          <w:bCs/>
+        </w:rPr>
+        <w:t>2</w:t>
+      </w:r>
+      <w:r>
+        <w:rPr>
+          <w:b/>
+          <w:bCs/>
+        </w:rPr>
+        <w:t xml:space="preserve"> (figure </w:t>
+      </w:r>
+      <w:r>
+        <w:rPr>
+          <w:b/>
+          <w:bCs/>
+        </w:rPr>
+        <w:t>2</w:t>
+      </w:r>
+      <w:r>
+        <w:rPr>
+          <w:b/>
+          <w:bCs/>
+        </w:rPr>
+        <w:t>)– Chart view</w:t>
       </w:r>
     </w:p>
     <w:p>
@@ -4643,37 +4630,23 @@
       </w:pPr>
       <w:r>
         <w:rPr/>
-        <w:t>There is a leave chart button, which allows the user to return to screen 3.</w:t>
-      </w:r>
-    </w:p>
-    <w:p>
-      <w:pPr>
-        <w:pStyle w:val="Normal"/>
-        <w:rPr/>
-      </w:pPr>
-      <w:r>
-        <w:rPr/>
-        <w:t>There is an export button, which allows the user to export the chart as an image file.</w:t>
-      </w:r>
-    </w:p>
-    <w:p>
-      <w:pPr>
-        <w:pStyle w:val="Normal"/>
-        <w:rPr/>
-      </w:pPr>
-      <w:r>
-        <w:rPr/>
-        <w:t>There is a reset button, which allows the user to return to screen 1, and clears any active datasets.</w:t>
-      </w:r>
-    </w:p>
-    <w:p>
-      <w:pPr>
-        <w:pStyle w:val="Normal"/>
-        <w:rPr/>
-      </w:pPr>
-      <w:r>
-        <w:rPr/>
-        <w:t>There is a field selection and a go button, which allows the user to select a valid numerical field in the dataset to visualise in the chart.</w:t>
+        <w:t xml:space="preserve">There is </w:t>
+      </w:r>
+      <w:r>
+        <w:rPr/>
+        <w:t>an OK</w:t>
+      </w:r>
+      <w:r>
+        <w:rPr/>
+        <w:t xml:space="preserve"> button, which allows the user to return to screen </w:t>
+      </w:r>
+      <w:r>
+        <w:rPr/>
+        <w:t>1</w:t>
+      </w:r>
+      <w:r>
+        <w:rPr/>
+        <w:t>.</w:t>
       </w:r>
     </w:p>
     <w:p>
@@ -4820,7 +4793,11 @@
       </w:pPr>
       <w:r>
         <w:rPr/>
-        <w:t>Figure 1: Initial welcome screen presented when launching the application</w:t>
+        <w:t xml:space="preserve">Figure 1: </w:t>
+      </w:r>
+      <w:r>
+        <w:rPr/>
+        <w:t>updated Main screen, where the user can display table data and set filters.</w:t>
       </w:r>
     </w:p>
     <w:p>
@@ -4881,145 +4858,6 @@
     <w:p>
       <w:pPr>
         <w:pStyle w:val="Normal"/>
-        <w:rPr/>
-      </w:pPr>
-      <w:r>
-        <w:rPr/>
-        <w:t>Figure 2: Data configuration screen when a file is selected</w:t>
-      </w:r>
-    </w:p>
-    <w:p>
-      <w:pPr>
-        <w:pStyle w:val="Normal"/>
-        <w:rPr/>
-      </w:pPr>
-      <w:r>
-        <w:rPr/>
-      </w:r>
-    </w:p>
-    <w:p>
-      <w:pPr>
-        <w:pStyle w:val="Normal"/>
-        <w:rPr/>
-      </w:pPr>
-      <w:r>
-        <w:rPr/>
-      </w:r>
-    </w:p>
-    <w:p>
-      <w:pPr>
-        <w:pStyle w:val="Normal"/>
-        <w:rPr/>
-      </w:pPr>
-      <w:r>
-        <w:rPr/>
-        <w:drawing>
-          <wp:inline distT="0" distB="0" distL="0" distR="0">
-            <wp:extent cx="5731510" cy="3462655"/>
-            <wp:effectExtent l="0" t="0" r="0" b="0"/>
-            <wp:docPr id="5" name="Picture 3" descr=""/>
-            <wp:cNvGraphicFramePr>
-              <a:graphicFrameLocks xmlns:a="http://schemas.openxmlformats.org/drawingml/2006/main" noChangeAspect="1"/>
-            </wp:cNvGraphicFramePr>
-            <a:graphic xmlns:a="http://schemas.openxmlformats.org/drawingml/2006/main">
-              <a:graphicData uri="http://schemas.openxmlformats.org/drawingml/2006/picture">
-                <pic:pic xmlns:pic="http://schemas.openxmlformats.org/drawingml/2006/picture">
-                  <pic:nvPicPr>
-                    <pic:cNvPr id="5" name="Picture 3" descr=""/>
-                    <pic:cNvPicPr>
-                      <a:picLocks noChangeAspect="1" noChangeArrowheads="1"/>
-                    </pic:cNvPicPr>
-                  </pic:nvPicPr>
-                  <pic:blipFill>
-                    <a:blip r:embed="rId6"/>
-                    <a:stretch>
-                      <a:fillRect/>
-                    </a:stretch>
-                  </pic:blipFill>
-                  <pic:spPr bwMode="auto">
-                    <a:xfrm>
-                      <a:off x="0" y="0"/>
-                      <a:ext cx="5731510" cy="3462655"/>
-                    </a:xfrm>
-                    <a:prstGeom prst="rect">
-                      <a:avLst/>
-                    </a:prstGeom>
-                  </pic:spPr>
-                </pic:pic>
-              </a:graphicData>
-            </a:graphic>
-          </wp:inline>
-        </w:drawing>
-      </w:r>
-    </w:p>
-    <w:p>
-      <w:pPr>
-        <w:pStyle w:val="Normal"/>
-        <w:rPr/>
-      </w:pPr>
-      <w:r>
-        <w:rPr/>
-        <w:t>Figure 3: Final results page, where the user can analyse and filter the data</w:t>
-      </w:r>
-    </w:p>
-    <w:p>
-      <w:pPr>
-        <w:pStyle w:val="Normal"/>
-        <w:rPr/>
-      </w:pPr>
-      <w:r>
-        <w:rPr/>
-      </w:r>
-    </w:p>
-    <w:p>
-      <w:pPr>
-        <w:pStyle w:val="Normal"/>
-        <w:rPr/>
-      </w:pPr>
-      <w:r>
-        <w:rPr/>
-        <w:drawing>
-          <wp:inline distT="0" distB="0" distL="0" distR="0">
-            <wp:extent cx="5731510" cy="3502025"/>
-            <wp:effectExtent l="0" t="0" r="0" b="0"/>
-            <wp:docPr id="6" name="Picture 4" descr=""/>
-            <wp:cNvGraphicFramePr>
-              <a:graphicFrameLocks xmlns:a="http://schemas.openxmlformats.org/drawingml/2006/main" noChangeAspect="1"/>
-            </wp:cNvGraphicFramePr>
-            <a:graphic xmlns:a="http://schemas.openxmlformats.org/drawingml/2006/main">
-              <a:graphicData uri="http://schemas.openxmlformats.org/drawingml/2006/picture">
-                <pic:pic xmlns:pic="http://schemas.openxmlformats.org/drawingml/2006/picture">
-                  <pic:nvPicPr>
-                    <pic:cNvPr id="6" name="Picture 4" descr=""/>
-                    <pic:cNvPicPr>
-                      <a:picLocks noChangeAspect="1" noChangeArrowheads="1"/>
-                    </pic:cNvPicPr>
-                  </pic:nvPicPr>
-                  <pic:blipFill>
-                    <a:blip r:embed="rId7"/>
-                    <a:stretch>
-                      <a:fillRect/>
-                    </a:stretch>
-                  </pic:blipFill>
-                  <pic:spPr bwMode="auto">
-                    <a:xfrm>
-                      <a:off x="0" y="0"/>
-                      <a:ext cx="5731510" cy="3502025"/>
-                    </a:xfrm>
-                    <a:prstGeom prst="rect">
-                      <a:avLst/>
-                    </a:prstGeom>
-                  </pic:spPr>
-                </pic:pic>
-              </a:graphicData>
-            </a:graphic>
-          </wp:inline>
-        </w:drawing>
-      </w:r>
-    </w:p>
-    <w:p>
-      <w:pPr>
-        <w:pStyle w:val="Normal"/>
         <w:widowControl/>
         <w:suppressAutoHyphens w:val="true"/>
         <w:bidi w:val="0"/>
@@ -5029,7 +4867,11 @@
       </w:pPr>
       <w:r>
         <w:rPr/>
-        <w:t>Figure 4: Chart view, where the user can view numerical data as a chart</w:t>
+        <w:t xml:space="preserve">Figure 2: </w:t>
+      </w:r>
+      <w:r>
+        <w:rPr/>
+        <w:t>chart view popup</w:t>
       </w:r>
     </w:p>
     <w:sectPr>

</xml_diff>